<commit_message>
e: trans up to p 138
</commit_message>
<xml_diff>
--- a/books/e/e11-spiral.docx
+++ b/books/e/e11-spiral.docx
@@ -741,71 +741,43 @@
       </w:pPr>
       <w:r>
         <w:rPr/>
-        <mc:AlternateContent>
-          <mc:Choice Requires="wps">
-            <w:drawing>
-              <wp:inline distT="0" distB="0" distL="0" distR="0">
-                <wp:extent cx="5934710" cy="3674745"/>
-                <wp:effectExtent l="0" t="0" r="0" b="0"/>
-                <wp:docPr id="1" name=""/>
-                <a:graphic xmlns:a="http://schemas.openxmlformats.org/drawingml/2006/main">
-                  <a:graphicData uri="http://schemas.openxmlformats.org/drawingml/2006/picture">
-                    <pic:pic xmlns:pic="http://schemas.openxmlformats.org/drawingml/2006/picture">
-                      <pic:nvPicPr>
-                        <pic:cNvPr id="0" name="" descr=""/>
-                        <pic:cNvPicPr/>
-                      </pic:nvPicPr>
-                      <pic:blipFill>
-                        <a:blip r:embed="rId2"/>
-                        <a:stretch/>
-                      </pic:blipFill>
-                      <pic:spPr>
-                        <a:xfrm>
-                          <a:off x="0" y="0"/>
-                          <a:ext cx="5934600" cy="3674880"/>
-                        </a:xfrm>
-                        <a:prstGeom prst="rect">
-                          <a:avLst/>
-                        </a:prstGeom>
-                        <a:ln w="0">
-                          <a:noFill/>
-                        </a:ln>
-                      </pic:spPr>
-                    </pic:pic>
-                  </a:graphicData>
-                </a:graphic>
-              </wp:inline>
-            </w:drawing>
-          </mc:Choice>
-          <mc:Fallback>
-            <w:pict>
-              <v:shapetype id="_x0000_t75" coordsize="21600,21600" o:spt="75" o:preferrelative="t" path="m@4@5l@4@11@9@11@9@5xe" filled="f" stroked="f">
-                <v:stroke joinstyle="miter"/>
-                <v:formulas>
-                  <v:f eqn="if lineDrawn pixelLineWidth 0"/>
-                  <v:f eqn="sum @0 1 0"/>
-                  <v:f eqn="sum 0 0 @1"/>
-                  <v:f eqn="prod @2 1 2"/>
-                  <v:f eqn="prod @3 21600 pixelWidth"/>
-                  <v:f eqn="prod @3 21600 pixelHeight"/>
-                  <v:f eqn="sum @0 0 1"/>
-                  <v:f eqn="prod @6 1 2"/>
-                  <v:f eqn="prod @7 21600 pixelWidth"/>
-                  <v:f eqn="sum @8 21600 0"/>
-                  <v:f eqn="prod @7 21600 pixelHeight"/>
-                  <v:f eqn="sum @10 21600 0"/>
-                </v:formulas>
-                <v:path o:extrusionok="f" gradientshapeok="t" o:connecttype="rect"/>
-                <o:lock v:ext="edit" aspectratio="t"/>
-              </v:shapetype>
-              <v:shape id="shape_0" stroked="f" o:allowincell="f" style="position:absolute;margin-left:0pt;margin-top:-289.4pt;width:467.25pt;height:289.3pt;mso-wrap-style:none;v-text-anchor:middle;mso-position-vertical:top" type="_x0000_t75">
-                <v:imagedata r:id="rId3" o:detectmouseclick="t"/>
-                <v:stroke color="#3465a4" joinstyle="round" endcap="flat"/>
-                <w10:wrap type="none"/>
-              </v:shape>
-            </w:pict>
-          </mc:Fallback>
-        </mc:AlternateContent>
+        <w:drawing>
+          <wp:inline distT="0" distB="0" distL="0" distR="0">
+            <wp:extent cx="5934710" cy="3674745"/>
+            <wp:effectExtent l="0" t="0" r="0" b="0"/>
+            <wp:docPr id="1" name="Image1" descr=""/>
+            <wp:cNvGraphicFramePr>
+              <a:graphicFrameLocks xmlns:a="http://schemas.openxmlformats.org/drawingml/2006/main" noChangeAspect="1"/>
+            </wp:cNvGraphicFramePr>
+            <a:graphic xmlns:a="http://schemas.openxmlformats.org/drawingml/2006/main">
+              <a:graphicData uri="http://schemas.openxmlformats.org/drawingml/2006/picture">
+                <pic:pic xmlns:pic="http://schemas.openxmlformats.org/drawingml/2006/picture">
+                  <pic:nvPicPr>
+                    <pic:cNvPr id="1" name="Image1" descr=""/>
+                    <pic:cNvPicPr>
+                      <a:picLocks noChangeAspect="1" noChangeArrowheads="1"/>
+                    </pic:cNvPicPr>
+                  </pic:nvPicPr>
+                  <pic:blipFill>
+                    <a:blip r:embed="rId2"/>
+                    <a:stretch>
+                      <a:fillRect/>
+                    </a:stretch>
+                  </pic:blipFill>
+                  <pic:spPr bwMode="auto">
+                    <a:xfrm>
+                      <a:off x="0" y="0"/>
+                      <a:ext cx="5934710" cy="3674745"/>
+                    </a:xfrm>
+                    <a:prstGeom prst="rect">
+                      <a:avLst/>
+                    </a:prstGeom>
+                  </pic:spPr>
+                </pic:pic>
+              </a:graphicData>
+            </a:graphic>
+          </wp:inline>
+        </w:drawing>
       </w:r>
     </w:p>
     <w:p>
@@ -1781,52 +1753,43 @@
       </w:pPr>
       <w:r>
         <w:rPr/>
-        <mc:AlternateContent>
-          <mc:Choice Requires="wps">
-            <w:drawing>
-              <wp:inline distT="0" distB="0" distL="0" distR="0">
-                <wp:extent cx="4494530" cy="2967355"/>
-                <wp:effectExtent l="0" t="0" r="0" b="0"/>
-                <wp:docPr id="2" name=""/>
-                <a:graphic xmlns:a="http://schemas.openxmlformats.org/drawingml/2006/main">
-                  <a:graphicData uri="http://schemas.openxmlformats.org/drawingml/2006/picture">
-                    <pic:pic xmlns:pic="http://schemas.openxmlformats.org/drawingml/2006/picture">
-                      <pic:nvPicPr>
-                        <pic:cNvPr id="1" name="" descr=""/>
-                        <pic:cNvPicPr/>
-                      </pic:nvPicPr>
-                      <pic:blipFill>
-                        <a:blip r:embed="rId4"/>
-                        <a:stretch/>
-                      </pic:blipFill>
-                      <pic:spPr>
-                        <a:xfrm>
-                          <a:off x="0" y="0"/>
-                          <a:ext cx="4494600" cy="2967480"/>
-                        </a:xfrm>
-                        <a:prstGeom prst="rect">
-                          <a:avLst/>
-                        </a:prstGeom>
-                        <a:ln w="0">
-                          <a:noFill/>
-                        </a:ln>
-                      </pic:spPr>
-                    </pic:pic>
-                  </a:graphicData>
-                </a:graphic>
-              </wp:inline>
-            </w:drawing>
-          </mc:Choice>
-          <mc:Fallback>
-            <w:pict>
-              <v:shape id="shape_0" stroked="f" o:allowincell="f" style="position:absolute;margin-left:0pt;margin-top:-233.7pt;width:353.85pt;height:233.6pt;mso-wrap-style:none;v-text-anchor:middle;mso-position-vertical:top" type="_x0000_t75">
-                <v:imagedata r:id="rId5" o:detectmouseclick="t"/>
-                <v:stroke color="#3465a4" joinstyle="round" endcap="flat"/>
-                <w10:wrap type="none"/>
-              </v:shape>
-            </w:pict>
-          </mc:Fallback>
-        </mc:AlternateContent>
+        <w:drawing>
+          <wp:inline distT="0" distB="0" distL="0" distR="0">
+            <wp:extent cx="4494530" cy="2967355"/>
+            <wp:effectExtent l="0" t="0" r="0" b="0"/>
+            <wp:docPr id="2" name="Image2" descr=""/>
+            <wp:cNvGraphicFramePr>
+              <a:graphicFrameLocks xmlns:a="http://schemas.openxmlformats.org/drawingml/2006/main" noChangeAspect="1"/>
+            </wp:cNvGraphicFramePr>
+            <a:graphic xmlns:a="http://schemas.openxmlformats.org/drawingml/2006/main">
+              <a:graphicData uri="http://schemas.openxmlformats.org/drawingml/2006/picture">
+                <pic:pic xmlns:pic="http://schemas.openxmlformats.org/drawingml/2006/picture">
+                  <pic:nvPicPr>
+                    <pic:cNvPr id="2" name="Image2" descr=""/>
+                    <pic:cNvPicPr>
+                      <a:picLocks noChangeAspect="1" noChangeArrowheads="1"/>
+                    </pic:cNvPicPr>
+                  </pic:nvPicPr>
+                  <pic:blipFill>
+                    <a:blip r:embed="rId3"/>
+                    <a:stretch>
+                      <a:fillRect/>
+                    </a:stretch>
+                  </pic:blipFill>
+                  <pic:spPr bwMode="auto">
+                    <a:xfrm>
+                      <a:off x="0" y="0"/>
+                      <a:ext cx="4494530" cy="2967355"/>
+                    </a:xfrm>
+                    <a:prstGeom prst="rect">
+                      <a:avLst/>
+                    </a:prstGeom>
+                  </pic:spPr>
+                </pic:pic>
+              </a:graphicData>
+            </a:graphic>
+          </wp:inline>
+        </w:drawing>
       </w:r>
     </w:p>
     <w:p>
@@ -4465,52 +4428,43 @@
       </w:pPr>
       <w:r>
         <w:rPr/>
-        <mc:AlternateContent>
-          <mc:Choice Requires="wps">
-            <w:drawing>
-              <wp:inline distT="0" distB="0" distL="0" distR="0">
-                <wp:extent cx="5012055" cy="3605530"/>
-                <wp:effectExtent l="0" t="0" r="0" b="0"/>
-                <wp:docPr id="3" name=""/>
-                <a:graphic xmlns:a="http://schemas.openxmlformats.org/drawingml/2006/main">
-                  <a:graphicData uri="http://schemas.openxmlformats.org/drawingml/2006/picture">
-                    <pic:pic xmlns:pic="http://schemas.openxmlformats.org/drawingml/2006/picture">
-                      <pic:nvPicPr>
-                        <pic:cNvPr id="2" name="" descr=""/>
-                        <pic:cNvPicPr/>
-                      </pic:nvPicPr>
-                      <pic:blipFill>
-                        <a:blip r:embed="rId6"/>
-                        <a:stretch/>
-                      </pic:blipFill>
-                      <pic:spPr>
-                        <a:xfrm>
-                          <a:off x="0" y="0"/>
-                          <a:ext cx="5011920" cy="3605400"/>
-                        </a:xfrm>
-                        <a:prstGeom prst="rect">
-                          <a:avLst/>
-                        </a:prstGeom>
-                        <a:ln w="0">
-                          <a:noFill/>
-                        </a:ln>
-                      </pic:spPr>
-                    </pic:pic>
-                  </a:graphicData>
-                </a:graphic>
-              </wp:inline>
-            </w:drawing>
-          </mc:Choice>
-          <mc:Fallback>
-            <w:pict>
-              <v:shape id="shape_0" stroked="f" o:allowincell="f" style="position:absolute;margin-left:0pt;margin-top:-283.95pt;width:394.6pt;height:283.85pt;mso-wrap-style:none;v-text-anchor:middle;mso-position-vertical:top" type="_x0000_t75">
-                <v:imagedata r:id="rId7" o:detectmouseclick="t"/>
-                <v:stroke color="#3465a4" joinstyle="round" endcap="flat"/>
-                <w10:wrap type="none"/>
-              </v:shape>
-            </w:pict>
-          </mc:Fallback>
-        </mc:AlternateContent>
+        <w:drawing>
+          <wp:inline distT="0" distB="0" distL="0" distR="0">
+            <wp:extent cx="5012055" cy="3605530"/>
+            <wp:effectExtent l="0" t="0" r="0" b="0"/>
+            <wp:docPr id="3" name="Image3" descr=""/>
+            <wp:cNvGraphicFramePr>
+              <a:graphicFrameLocks xmlns:a="http://schemas.openxmlformats.org/drawingml/2006/main" noChangeAspect="1"/>
+            </wp:cNvGraphicFramePr>
+            <a:graphic xmlns:a="http://schemas.openxmlformats.org/drawingml/2006/main">
+              <a:graphicData uri="http://schemas.openxmlformats.org/drawingml/2006/picture">
+                <pic:pic xmlns:pic="http://schemas.openxmlformats.org/drawingml/2006/picture">
+                  <pic:nvPicPr>
+                    <pic:cNvPr id="3" name="Image3" descr=""/>
+                    <pic:cNvPicPr>
+                      <a:picLocks noChangeAspect="1" noChangeArrowheads="1"/>
+                    </pic:cNvPicPr>
+                  </pic:nvPicPr>
+                  <pic:blipFill>
+                    <a:blip r:embed="rId4"/>
+                    <a:stretch>
+                      <a:fillRect/>
+                    </a:stretch>
+                  </pic:blipFill>
+                  <pic:spPr bwMode="auto">
+                    <a:xfrm>
+                      <a:off x="0" y="0"/>
+                      <a:ext cx="5012055" cy="3605530"/>
+                    </a:xfrm>
+                    <a:prstGeom prst="rect">
+                      <a:avLst/>
+                    </a:prstGeom>
+                  </pic:spPr>
+                </pic:pic>
+              </a:graphicData>
+            </a:graphic>
+          </wp:inline>
+        </w:drawing>
       </w:r>
     </w:p>
     <w:p>
@@ -4648,7 +4602,21 @@
           <w:rFonts w:ascii="Cambria" w:hAnsi="Cambria" w:eastAsia="" w:cs="SolaimanLipi" w:asciiTheme="majorHAnsi" w:eastAsiaTheme="minorEastAsia" w:hAnsiTheme="majorHAnsi"/>
           <w:lang w:bidi="bn-IN"/>
         </w:rPr>
-        <w:t>বিন্দুর কার্ভ হিসেবে বিবেচনা করা যেতে পারে। আমাদেরকে কিন্তু মনে রাখতে হবে</w:t>
+        <w:t>বিন্দুর কার্ভ হিসেবে বিবেচনা করা যেতে পারে।</w:t>
+      </w:r>
+      <w:r>
+        <w:rPr>
+          <w:rFonts w:eastAsia="" w:cs="SolaimanLipi" w:ascii="Cambria" w:hAnsi="Cambria" w:asciiTheme="majorHAnsi" w:eastAsiaTheme="minorEastAsia" w:hAnsiTheme="majorHAnsi"/>
+          <w:lang w:bidi="bn-IN"/>
+        </w:rPr>
+        <w:t xml:space="preserve">pw fb </w:t>
+      </w:r>
+      <w:r>
+        <w:rPr>
+          <w:rFonts w:ascii="Cambria" w:hAnsi="Cambria" w:eastAsia="" w:cs="SolaimanLipi" w:asciiTheme="majorHAnsi" w:eastAsiaTheme="minorEastAsia" w:hAnsiTheme="majorHAnsi"/>
+          <w:lang w:bidi="bn-IN"/>
+        </w:rPr>
+        <w:t>আমাদেরকে কিন্তু মনে রাখতে হবে</w:t>
       </w:r>
       <w:r>
         <w:rPr>
@@ -5043,52 +5011,43 @@
       </w:pPr>
       <w:r>
         <w:rPr/>
-        <mc:AlternateContent>
-          <mc:Choice Requires="wps">
-            <w:drawing>
-              <wp:inline distT="0" distB="0" distL="0" distR="0">
-                <wp:extent cx="4848225" cy="3373120"/>
-                <wp:effectExtent l="0" t="0" r="0" b="0"/>
-                <wp:docPr id="4" name=""/>
-                <a:graphic xmlns:a="http://schemas.openxmlformats.org/drawingml/2006/main">
-                  <a:graphicData uri="http://schemas.openxmlformats.org/drawingml/2006/picture">
-                    <pic:pic xmlns:pic="http://schemas.openxmlformats.org/drawingml/2006/picture">
-                      <pic:nvPicPr>
-                        <pic:cNvPr id="3" name="" descr=""/>
-                        <pic:cNvPicPr/>
-                      </pic:nvPicPr>
-                      <pic:blipFill>
-                        <a:blip r:embed="rId8"/>
-                        <a:stretch/>
-                      </pic:blipFill>
-                      <pic:spPr>
-                        <a:xfrm>
-                          <a:off x="0" y="0"/>
-                          <a:ext cx="4848120" cy="3373200"/>
-                        </a:xfrm>
-                        <a:prstGeom prst="rect">
-                          <a:avLst/>
-                        </a:prstGeom>
-                        <a:ln w="0">
-                          <a:noFill/>
-                        </a:ln>
-                      </pic:spPr>
-                    </pic:pic>
-                  </a:graphicData>
-                </a:graphic>
-              </wp:inline>
-            </w:drawing>
-          </mc:Choice>
-          <mc:Fallback>
-            <w:pict>
-              <v:shape id="shape_0" stroked="f" o:allowincell="f" style="position:absolute;margin-left:0pt;margin-top:-265.65pt;width:381.7pt;height:265.55pt;mso-wrap-style:none;v-text-anchor:middle;mso-position-vertical:top" type="_x0000_t75">
-                <v:imagedata r:id="rId9" o:detectmouseclick="t"/>
-                <v:stroke color="#3465a4" joinstyle="round" endcap="flat"/>
-                <w10:wrap type="none"/>
-              </v:shape>
-            </w:pict>
-          </mc:Fallback>
-        </mc:AlternateContent>
+        <w:drawing>
+          <wp:inline distT="0" distB="0" distL="0" distR="0">
+            <wp:extent cx="4848225" cy="3373120"/>
+            <wp:effectExtent l="0" t="0" r="0" b="0"/>
+            <wp:docPr id="4" name="Image4" descr=""/>
+            <wp:cNvGraphicFramePr>
+              <a:graphicFrameLocks xmlns:a="http://schemas.openxmlformats.org/drawingml/2006/main" noChangeAspect="1"/>
+            </wp:cNvGraphicFramePr>
+            <a:graphic xmlns:a="http://schemas.openxmlformats.org/drawingml/2006/main">
+              <a:graphicData uri="http://schemas.openxmlformats.org/drawingml/2006/picture">
+                <pic:pic xmlns:pic="http://schemas.openxmlformats.org/drawingml/2006/picture">
+                  <pic:nvPicPr>
+                    <pic:cNvPr id="4" name="Image4" descr=""/>
+                    <pic:cNvPicPr>
+                      <a:picLocks noChangeAspect="1" noChangeArrowheads="1"/>
+                    </pic:cNvPicPr>
+                  </pic:nvPicPr>
+                  <pic:blipFill>
+                    <a:blip r:embed="rId5"/>
+                    <a:stretch>
+                      <a:fillRect/>
+                    </a:stretch>
+                  </pic:blipFill>
+                  <pic:spPr bwMode="auto">
+                    <a:xfrm>
+                      <a:off x="0" y="0"/>
+                      <a:ext cx="4848225" cy="3373120"/>
+                    </a:xfrm>
+                    <a:prstGeom prst="rect">
+                      <a:avLst/>
+                    </a:prstGeom>
+                  </pic:spPr>
+                </pic:pic>
+              </a:graphicData>
+            </a:graphic>
+          </wp:inline>
+        </w:drawing>
       </w:r>
     </w:p>
     <w:p>
@@ -5546,7 +5505,7 @@
                     </pic:cNvPicPr>
                   </pic:nvPicPr>
                   <pic:blipFill>
-                    <a:blip r:embed="rId10"/>
+                    <a:blip r:embed="rId6"/>
                     <a:stretch>
                       <a:fillRect/>
                     </a:stretch>
@@ -6121,52 +6080,43 @@
       </w:pPr>
       <w:r>
         <w:rPr/>
-        <mc:AlternateContent>
-          <mc:Choice Requires="wps">
-            <w:drawing>
-              <wp:inline distT="0" distB="0" distL="0" distR="0">
-                <wp:extent cx="4649470" cy="4071620"/>
-                <wp:effectExtent l="0" t="0" r="0" b="0"/>
-                <wp:docPr id="6" name=""/>
-                <a:graphic xmlns:a="http://schemas.openxmlformats.org/drawingml/2006/main">
-                  <a:graphicData uri="http://schemas.openxmlformats.org/drawingml/2006/picture">
-                    <pic:pic xmlns:pic="http://schemas.openxmlformats.org/drawingml/2006/picture">
-                      <pic:nvPicPr>
-                        <pic:cNvPr id="4" name="" descr=""/>
-                        <pic:cNvPicPr/>
-                      </pic:nvPicPr>
-                      <pic:blipFill>
-                        <a:blip r:embed="rId11"/>
-                        <a:stretch/>
-                      </pic:blipFill>
-                      <pic:spPr>
-                        <a:xfrm>
-                          <a:off x="0" y="0"/>
-                          <a:ext cx="4649400" cy="4071600"/>
-                        </a:xfrm>
-                        <a:prstGeom prst="rect">
-                          <a:avLst/>
-                        </a:prstGeom>
-                        <a:ln w="0">
-                          <a:noFill/>
-                        </a:ln>
-                      </pic:spPr>
-                    </pic:pic>
-                  </a:graphicData>
-                </a:graphic>
-              </wp:inline>
-            </w:drawing>
-          </mc:Choice>
-          <mc:Fallback>
-            <w:pict>
-              <v:shape id="shape_0" stroked="f" o:allowincell="f" style="position:absolute;margin-left:0pt;margin-top:-320.65pt;width:366.05pt;height:320.55pt;mso-wrap-style:none;v-text-anchor:middle;mso-position-vertical:top" type="_x0000_t75">
-                <v:imagedata r:id="rId12" o:detectmouseclick="t"/>
-                <v:stroke color="#3465a4" joinstyle="round" endcap="flat"/>
-                <w10:wrap type="none"/>
-              </v:shape>
-            </w:pict>
-          </mc:Fallback>
-        </mc:AlternateContent>
+        <w:drawing>
+          <wp:inline distT="0" distB="0" distL="0" distR="0">
+            <wp:extent cx="4649470" cy="4071620"/>
+            <wp:effectExtent l="0" t="0" r="0" b="0"/>
+            <wp:docPr id="6" name="Image5" descr=""/>
+            <wp:cNvGraphicFramePr>
+              <a:graphicFrameLocks xmlns:a="http://schemas.openxmlformats.org/drawingml/2006/main" noChangeAspect="1"/>
+            </wp:cNvGraphicFramePr>
+            <a:graphic xmlns:a="http://schemas.openxmlformats.org/drawingml/2006/main">
+              <a:graphicData uri="http://schemas.openxmlformats.org/drawingml/2006/picture">
+                <pic:pic xmlns:pic="http://schemas.openxmlformats.org/drawingml/2006/picture">
+                  <pic:nvPicPr>
+                    <pic:cNvPr id="6" name="Image5" descr=""/>
+                    <pic:cNvPicPr>
+                      <a:picLocks noChangeAspect="1" noChangeArrowheads="1"/>
+                    </pic:cNvPicPr>
+                  </pic:nvPicPr>
+                  <pic:blipFill>
+                    <a:blip r:embed="rId7"/>
+                    <a:stretch>
+                      <a:fillRect/>
+                    </a:stretch>
+                  </pic:blipFill>
+                  <pic:spPr bwMode="auto">
+                    <a:xfrm>
+                      <a:off x="0" y="0"/>
+                      <a:ext cx="4649470" cy="4071620"/>
+                    </a:xfrm>
+                    <a:prstGeom prst="rect">
+                      <a:avLst/>
+                    </a:prstGeom>
+                  </pic:spPr>
+                </pic:pic>
+              </a:graphicData>
+            </a:graphic>
+          </wp:inline>
+        </w:drawing>
       </w:r>
     </w:p>
     <w:p>
@@ -6215,52 +6165,43 @@
       </w:pPr>
       <w:r>
         <w:rPr/>
-        <mc:AlternateContent>
-          <mc:Choice Requires="wps">
-            <w:drawing>
-              <wp:inline distT="0" distB="0" distL="0" distR="0">
-                <wp:extent cx="5934710" cy="3209290"/>
-                <wp:effectExtent l="0" t="0" r="0" b="0"/>
-                <wp:docPr id="7" name=""/>
-                <a:graphic xmlns:a="http://schemas.openxmlformats.org/drawingml/2006/main">
-                  <a:graphicData uri="http://schemas.openxmlformats.org/drawingml/2006/picture">
-                    <pic:pic xmlns:pic="http://schemas.openxmlformats.org/drawingml/2006/picture">
-                      <pic:nvPicPr>
-                        <pic:cNvPr id="5" name="" descr=""/>
-                        <pic:cNvPicPr/>
-                      </pic:nvPicPr>
-                      <pic:blipFill>
-                        <a:blip r:embed="rId13"/>
-                        <a:stretch/>
-                      </pic:blipFill>
-                      <pic:spPr>
-                        <a:xfrm>
-                          <a:off x="0" y="0"/>
-                          <a:ext cx="5934600" cy="3209400"/>
-                        </a:xfrm>
-                        <a:prstGeom prst="rect">
-                          <a:avLst/>
-                        </a:prstGeom>
-                        <a:ln w="0">
-                          <a:noFill/>
-                        </a:ln>
-                      </pic:spPr>
-                    </pic:pic>
-                  </a:graphicData>
-                </a:graphic>
-              </wp:inline>
-            </w:drawing>
-          </mc:Choice>
-          <mc:Fallback>
-            <w:pict>
-              <v:shape id="shape_0" stroked="f" o:allowincell="f" style="position:absolute;margin-left:0pt;margin-top:-252.75pt;width:467.25pt;height:252.65pt;mso-wrap-style:none;v-text-anchor:middle;mso-position-vertical:top" type="_x0000_t75">
-                <v:imagedata r:id="rId14" o:detectmouseclick="t"/>
-                <v:stroke color="#3465a4" joinstyle="round" endcap="flat"/>
-                <w10:wrap type="none"/>
-              </v:shape>
-            </w:pict>
-          </mc:Fallback>
-        </mc:AlternateContent>
+        <w:drawing>
+          <wp:inline distT="0" distB="0" distL="0" distR="0">
+            <wp:extent cx="5934710" cy="3209290"/>
+            <wp:effectExtent l="0" t="0" r="0" b="0"/>
+            <wp:docPr id="7" name="Image6" descr=""/>
+            <wp:cNvGraphicFramePr>
+              <a:graphicFrameLocks xmlns:a="http://schemas.openxmlformats.org/drawingml/2006/main" noChangeAspect="1"/>
+            </wp:cNvGraphicFramePr>
+            <a:graphic xmlns:a="http://schemas.openxmlformats.org/drawingml/2006/main">
+              <a:graphicData uri="http://schemas.openxmlformats.org/drawingml/2006/picture">
+                <pic:pic xmlns:pic="http://schemas.openxmlformats.org/drawingml/2006/picture">
+                  <pic:nvPicPr>
+                    <pic:cNvPr id="7" name="Image6" descr=""/>
+                    <pic:cNvPicPr>
+                      <a:picLocks noChangeAspect="1" noChangeArrowheads="1"/>
+                    </pic:cNvPicPr>
+                  </pic:nvPicPr>
+                  <pic:blipFill>
+                    <a:blip r:embed="rId8"/>
+                    <a:stretch>
+                      <a:fillRect/>
+                    </a:stretch>
+                  </pic:blipFill>
+                  <pic:spPr bwMode="auto">
+                    <a:xfrm>
+                      <a:off x="0" y="0"/>
+                      <a:ext cx="5934710" cy="3209290"/>
+                    </a:xfrm>
+                    <a:prstGeom prst="rect">
+                      <a:avLst/>
+                    </a:prstGeom>
+                  </pic:spPr>
+                </pic:pic>
+              </a:graphicData>
+            </a:graphic>
+          </wp:inline>
+        </w:drawing>
       </w:r>
     </w:p>
     <w:p>
@@ -6847,52 +6788,43 @@
       </w:pPr>
       <w:r>
         <w:rPr/>
-        <mc:AlternateContent>
-          <mc:Choice Requires="wps">
-            <w:drawing>
-              <wp:inline distT="0" distB="0" distL="0" distR="0">
-                <wp:extent cx="3269615" cy="5512435"/>
-                <wp:effectExtent l="0" t="0" r="0" b="0"/>
-                <wp:docPr id="8" name=""/>
-                <a:graphic xmlns:a="http://schemas.openxmlformats.org/drawingml/2006/main">
-                  <a:graphicData uri="http://schemas.openxmlformats.org/drawingml/2006/picture">
-                    <pic:pic xmlns:pic="http://schemas.openxmlformats.org/drawingml/2006/picture">
-                      <pic:nvPicPr>
-                        <pic:cNvPr id="6" name="" descr=""/>
-                        <pic:cNvPicPr/>
-                      </pic:nvPicPr>
-                      <pic:blipFill>
-                        <a:blip r:embed="rId15"/>
-                        <a:stretch/>
-                      </pic:blipFill>
-                      <pic:spPr>
-                        <a:xfrm>
-                          <a:off x="0" y="0"/>
-                          <a:ext cx="3269520" cy="5512320"/>
-                        </a:xfrm>
-                        <a:prstGeom prst="rect">
-                          <a:avLst/>
-                        </a:prstGeom>
-                        <a:ln w="0">
-                          <a:noFill/>
-                        </a:ln>
-                      </pic:spPr>
-                    </pic:pic>
-                  </a:graphicData>
-                </a:graphic>
-              </wp:inline>
-            </w:drawing>
-          </mc:Choice>
-          <mc:Fallback>
-            <w:pict>
-              <v:shape id="shape_0" stroked="f" o:allowincell="f" style="position:absolute;margin-left:0pt;margin-top:-434.1pt;width:257.4pt;height:434pt;mso-wrap-style:none;v-text-anchor:middle;mso-position-vertical:top" type="_x0000_t75">
-                <v:imagedata r:id="rId16" o:detectmouseclick="t"/>
-                <v:stroke color="#3465a4" joinstyle="round" endcap="flat"/>
-                <w10:wrap type="none"/>
-              </v:shape>
-            </w:pict>
-          </mc:Fallback>
-        </mc:AlternateContent>
+        <w:drawing>
+          <wp:inline distT="0" distB="0" distL="0" distR="0">
+            <wp:extent cx="3269615" cy="5512435"/>
+            <wp:effectExtent l="0" t="0" r="0" b="0"/>
+            <wp:docPr id="8" name="Image7" descr=""/>
+            <wp:cNvGraphicFramePr>
+              <a:graphicFrameLocks xmlns:a="http://schemas.openxmlformats.org/drawingml/2006/main" noChangeAspect="1"/>
+            </wp:cNvGraphicFramePr>
+            <a:graphic xmlns:a="http://schemas.openxmlformats.org/drawingml/2006/main">
+              <a:graphicData uri="http://schemas.openxmlformats.org/drawingml/2006/picture">
+                <pic:pic xmlns:pic="http://schemas.openxmlformats.org/drawingml/2006/picture">
+                  <pic:nvPicPr>
+                    <pic:cNvPr id="8" name="Image7" descr=""/>
+                    <pic:cNvPicPr>
+                      <a:picLocks noChangeAspect="1" noChangeArrowheads="1"/>
+                    </pic:cNvPicPr>
+                  </pic:nvPicPr>
+                  <pic:blipFill>
+                    <a:blip r:embed="rId9"/>
+                    <a:stretch>
+                      <a:fillRect/>
+                    </a:stretch>
+                  </pic:blipFill>
+                  <pic:spPr bwMode="auto">
+                    <a:xfrm>
+                      <a:off x="0" y="0"/>
+                      <a:ext cx="3269615" cy="5512435"/>
+                    </a:xfrm>
+                    <a:prstGeom prst="rect">
+                      <a:avLst/>
+                    </a:prstGeom>
+                  </pic:spPr>
+                </pic:pic>
+              </a:graphicData>
+            </a:graphic>
+          </wp:inline>
+        </w:drawing>
       </w:r>
     </w:p>
     <w:p>
@@ -7180,52 +7112,43 @@
       </w:pPr>
       <w:r>
         <w:rPr/>
-        <mc:AlternateContent>
-          <mc:Choice Requires="wps">
-            <w:drawing>
-              <wp:inline distT="0" distB="0" distL="0" distR="0">
-                <wp:extent cx="4330700" cy="4157980"/>
-                <wp:effectExtent l="0" t="0" r="0" b="0"/>
-                <wp:docPr id="9" name=""/>
-                <a:graphic xmlns:a="http://schemas.openxmlformats.org/drawingml/2006/main">
-                  <a:graphicData uri="http://schemas.openxmlformats.org/drawingml/2006/picture">
-                    <pic:pic xmlns:pic="http://schemas.openxmlformats.org/drawingml/2006/picture">
-                      <pic:nvPicPr>
-                        <pic:cNvPr id="7" name="" descr=""/>
-                        <pic:cNvPicPr/>
-                      </pic:nvPicPr>
-                      <pic:blipFill>
-                        <a:blip r:embed="rId17"/>
-                        <a:stretch/>
-                      </pic:blipFill>
-                      <pic:spPr>
-                        <a:xfrm>
-                          <a:off x="0" y="0"/>
-                          <a:ext cx="4330800" cy="4158000"/>
-                        </a:xfrm>
-                        <a:prstGeom prst="rect">
-                          <a:avLst/>
-                        </a:prstGeom>
-                        <a:ln w="0">
-                          <a:noFill/>
-                        </a:ln>
-                      </pic:spPr>
-                    </pic:pic>
-                  </a:graphicData>
-                </a:graphic>
-              </wp:inline>
-            </w:drawing>
-          </mc:Choice>
-          <mc:Fallback>
-            <w:pict>
-              <v:shape id="shape_0" stroked="f" o:allowincell="f" style="position:absolute;margin-left:0pt;margin-top:-327.45pt;width:340.95pt;height:327.35pt;mso-wrap-style:none;v-text-anchor:middle;mso-position-vertical:top" type="_x0000_t75">
-                <v:imagedata r:id="rId18" o:detectmouseclick="t"/>
-                <v:stroke color="#3465a4" joinstyle="round" endcap="flat"/>
-                <w10:wrap type="none"/>
-              </v:shape>
-            </w:pict>
-          </mc:Fallback>
-        </mc:AlternateContent>
+        <w:drawing>
+          <wp:inline distT="0" distB="0" distL="0" distR="0">
+            <wp:extent cx="4330700" cy="4157980"/>
+            <wp:effectExtent l="0" t="0" r="0" b="0"/>
+            <wp:docPr id="9" name="Image8" descr=""/>
+            <wp:cNvGraphicFramePr>
+              <a:graphicFrameLocks xmlns:a="http://schemas.openxmlformats.org/drawingml/2006/main" noChangeAspect="1"/>
+            </wp:cNvGraphicFramePr>
+            <a:graphic xmlns:a="http://schemas.openxmlformats.org/drawingml/2006/main">
+              <a:graphicData uri="http://schemas.openxmlformats.org/drawingml/2006/picture">
+                <pic:pic xmlns:pic="http://schemas.openxmlformats.org/drawingml/2006/picture">
+                  <pic:nvPicPr>
+                    <pic:cNvPr id="9" name="Image8" descr=""/>
+                    <pic:cNvPicPr>
+                      <a:picLocks noChangeAspect="1" noChangeArrowheads="1"/>
+                    </pic:cNvPicPr>
+                  </pic:nvPicPr>
+                  <pic:blipFill>
+                    <a:blip r:embed="rId10"/>
+                    <a:stretch>
+                      <a:fillRect/>
+                    </a:stretch>
+                  </pic:blipFill>
+                  <pic:spPr bwMode="auto">
+                    <a:xfrm>
+                      <a:off x="0" y="0"/>
+                      <a:ext cx="4330700" cy="4157980"/>
+                    </a:xfrm>
+                    <a:prstGeom prst="rect">
+                      <a:avLst/>
+                    </a:prstGeom>
+                  </pic:spPr>
+                </pic:pic>
+              </a:graphicData>
+            </a:graphic>
+          </wp:inline>
+        </w:drawing>
       </w:r>
     </w:p>
     <w:p>
@@ -7602,7 +7525,49 @@
           <w:rFonts w:ascii="SolaimanLipi" w:hAnsi="SolaimanLipi" w:eastAsia="" w:cs="SolaimanLipi" w:eastAsiaTheme="minorEastAsia"/>
           <w:lang w:bidi="bn-IN"/>
         </w:rPr>
-        <w:t xml:space="preserve">। সাধারণত বিপরীত সংখ্যারা কার্ভের চেহারাকে আমূল পাল্টে দেয়। </w:t>
+        <w:t xml:space="preserve">। </w:t>
+      </w:r>
+      <w:r>
+        <w:rPr>
+          <w:rFonts w:eastAsia="" w:cs="SolaimanLipi" w:ascii="SolaimanLipi" w:hAnsi="SolaimanLipi" w:eastAsiaTheme="minorEastAsia"/>
+          <w:lang w:bidi="bn-IN"/>
+        </w:rPr>
+        <w:t>(</w:t>
+      </w:r>
+      <w:r>
+        <w:rPr>
+          <w:rFonts w:ascii="SolaimanLipi" w:hAnsi="SolaimanLipi" w:eastAsia="" w:cs="SolaimanLipi" w:eastAsiaTheme="minorEastAsia"/>
+          <w:lang w:bidi="bn-IN"/>
+        </w:rPr>
+        <w:t>৪৬ নং চিত্র দেখুন</w:t>
+      </w:r>
+      <w:r>
+        <w:rPr>
+          <w:rFonts w:eastAsia="" w:cs="SolaimanLipi" w:ascii="SolaimanLipi" w:hAnsi="SolaimanLipi" w:eastAsiaTheme="minorEastAsia"/>
+          <w:lang w:bidi="bn-IN"/>
+        </w:rPr>
+        <w:t xml:space="preserve">)  </w:t>
+      </w:r>
+      <w:r>
+        <w:rPr>
+          <w:rFonts w:ascii="SolaimanLipi" w:hAnsi="SolaimanLipi" w:eastAsia="" w:cs="SolaimanLipi" w:eastAsiaTheme="minorEastAsia"/>
+          <w:lang w:bidi="bn-IN"/>
+        </w:rPr>
+        <w:t xml:space="preserve">সাধারণত বিপরীত সংখ্যারা কার্ভের চেহারাকে আমূল পাল্টে দেয়। যেমন দেখুন </w:t>
+      </w:r>
+      <w:r>
+        <w:rPr>
+          <w:rFonts w:eastAsia="" w:cs="SolaimanLipi" w:ascii="SolaimanLipi" w:hAnsi="SolaimanLipi" w:eastAsiaTheme="minorEastAsia"/>
+          <w:lang w:bidi="bn-IN"/>
+        </w:rPr>
+        <w:t xml:space="preserve">y = 1/x </w:t>
+      </w:r>
+      <w:r>
+        <w:rPr>
+          <w:rFonts w:ascii="SolaimanLipi" w:hAnsi="SolaimanLipi" w:eastAsia="" w:cs="SolaimanLipi" w:eastAsiaTheme="minorEastAsia"/>
+          <w:lang w:bidi="bn-IN"/>
+        </w:rPr>
+        <w:t xml:space="preserve">অধিবৃত্তটি। </w:t>
       </w:r>
     </w:p>
     <w:p>
@@ -7618,196 +7583,806 @@
           <w:rFonts w:eastAsia="" w:cs="SolaimanLipi" w:eastAsiaTheme="minorEastAsia" w:ascii="SolaimanLipi" w:hAnsi="SolaimanLipi"/>
           <w:lang w:bidi="bn-IN"/>
         </w:rPr>
+        <w:drawing>
+          <wp:anchor behindDoc="0" distT="0" distB="0" distL="0" distR="0" simplePos="0" locked="0" layoutInCell="0" allowOverlap="1" relativeHeight="11">
+            <wp:simplePos x="0" y="0"/>
+            <wp:positionH relativeFrom="column">
+              <wp:align>center</wp:align>
+            </wp:positionH>
+            <wp:positionV relativeFrom="paragraph">
+              <wp:posOffset>635</wp:posOffset>
+            </wp:positionV>
+            <wp:extent cx="4914900" cy="3381375"/>
+            <wp:effectExtent l="0" t="0" r="0" b="0"/>
+            <wp:wrapSquare wrapText="largest"/>
+            <wp:docPr id="10" name="Image10" descr=""/>
+            <wp:cNvGraphicFramePr>
+              <a:graphicFrameLocks xmlns:a="http://schemas.openxmlformats.org/drawingml/2006/main" noChangeAspect="1"/>
+            </wp:cNvGraphicFramePr>
+            <a:graphic xmlns:a="http://schemas.openxmlformats.org/drawingml/2006/main">
+              <a:graphicData uri="http://schemas.openxmlformats.org/drawingml/2006/picture">
+                <pic:pic xmlns:pic="http://schemas.openxmlformats.org/drawingml/2006/picture">
+                  <pic:nvPicPr>
+                    <pic:cNvPr id="10" name="Image10" descr=""/>
+                    <pic:cNvPicPr>
+                      <a:picLocks noChangeAspect="1" noChangeArrowheads="1"/>
+                    </pic:cNvPicPr>
+                  </pic:nvPicPr>
+                  <pic:blipFill>
+                    <a:blip r:embed="rId11"/>
+                    <a:stretch>
+                      <a:fillRect/>
+                    </a:stretch>
+                  </pic:blipFill>
+                  <pic:spPr bwMode="auto">
+                    <a:xfrm>
+                      <a:off x="0" y="0"/>
+                      <a:ext cx="4914900" cy="3381375"/>
+                    </a:xfrm>
+                    <a:prstGeom prst="rect">
+                      <a:avLst/>
+                    </a:prstGeom>
+                  </pic:spPr>
+                </pic:pic>
+              </a:graphicData>
+            </a:graphic>
+          </wp:anchor>
+        </w:drawing>
       </w:r>
     </w:p>
     <w:p>
       <w:pPr>
         <w:pStyle w:val="Normal"/>
         <w:rPr>
-          <w:rFonts w:ascii="SolaimanLipi" w:hAnsi="SolaimanLipi" w:cs="SolaimanLipi"/>
-          <w:sz w:val="24"/>
-          <w:szCs w:val="24"/>
+          <w:rFonts w:ascii="SolaimanLipi" w:hAnsi="SolaimanLipi" w:eastAsia="" w:cs="SolaimanLipi" w:eastAsiaTheme="minorEastAsia"/>
           <w:lang w:bidi="bn-IN"/>
         </w:rPr>
       </w:pPr>
       <w:r>
         <w:rPr>
-          <w:rFonts w:ascii="SolaimanLipi" w:hAnsi="SolaimanLipi" w:cs="SolaimanLipi"/>
-          <w:sz w:val="24"/>
-          <w:sz w:val="24"/>
-          <w:szCs w:val="24"/>
-          <w:lang w:bidi="bn-IN"/>
-        </w:rPr>
-        <w:t>অনুবাদকের নোটঃ</w:t>
+          <w:rFonts w:eastAsia="" w:cs="SolaimanLipi" w:eastAsiaTheme="minorEastAsia" w:ascii="SolaimanLipi" w:hAnsi="SolaimanLipi"/>
+          <w:lang w:bidi="bn-IN"/>
+        </w:rPr>
       </w:r>
     </w:p>
     <w:p>
       <w:pPr>
         <w:pStyle w:val="Normal"/>
         <w:rPr>
-          <w:rFonts w:ascii="SolaimanLipi" w:hAnsi="SolaimanLipi" w:cs="SolaimanLipi"/>
-          <w:sz w:val="24"/>
-          <w:szCs w:val="24"/>
+          <w:rFonts w:ascii="SolaimanLipi" w:hAnsi="SolaimanLipi" w:eastAsia="" w:cs="SolaimanLipi" w:eastAsiaTheme="minorEastAsia"/>
           <w:lang w:bidi="bn-IN"/>
         </w:rPr>
       </w:pPr>
       <w:r>
         <w:rPr>
-          <w:rFonts w:ascii="SolaimanLipi" w:hAnsi="SolaimanLipi" w:cs="SolaimanLipi"/>
-          <w:sz w:val="24"/>
-          <w:sz w:val="24"/>
-          <w:szCs w:val="24"/>
-          <w:lang w:bidi="bn-IN"/>
-        </w:rPr>
-        <w:t>১। ভাস্কর্য</w:t>
-      </w:r>
-      <w:r>
-        <w:rPr>
-          <w:rFonts w:cs="SolaimanLipi" w:ascii="SolaimanLipi" w:hAnsi="SolaimanLipi"/>
-          <w:sz w:val="24"/>
-          <w:szCs w:val="24"/>
-          <w:lang w:bidi="bn-IN"/>
-        </w:rPr>
-        <w:t xml:space="preserve">, </w:t>
-      </w:r>
-      <w:r>
-        <w:rPr>
-          <w:rFonts w:ascii="SolaimanLipi" w:hAnsi="SolaimanLipi" w:cs="SolaimanLipi"/>
-          <w:sz w:val="24"/>
-          <w:sz w:val="24"/>
-          <w:szCs w:val="24"/>
-          <w:lang w:bidi="bn-IN"/>
-        </w:rPr>
-        <w:t>চিত্র শিল্প</w:t>
-      </w:r>
-      <w:r>
-        <w:rPr>
-          <w:rFonts w:cs="SolaimanLipi" w:ascii="SolaimanLipi" w:hAnsi="SolaimanLipi"/>
-          <w:sz w:val="24"/>
-          <w:szCs w:val="24"/>
-          <w:lang w:bidi="bn-IN"/>
-        </w:rPr>
-        <w:t xml:space="preserve">, </w:t>
-      </w:r>
-      <w:r>
-        <w:rPr>
-          <w:rFonts w:ascii="SolaimanLipi" w:hAnsi="SolaimanLipi" w:cs="SolaimanLipi"/>
-          <w:sz w:val="24"/>
-          <w:sz w:val="24"/>
-          <w:szCs w:val="24"/>
-          <w:lang w:bidi="bn-IN"/>
-        </w:rPr>
-        <w:t>নাচ</w:t>
-      </w:r>
-      <w:r>
-        <w:rPr>
-          <w:rFonts w:cs="SolaimanLipi" w:ascii="SolaimanLipi" w:hAnsi="SolaimanLipi"/>
-          <w:sz w:val="24"/>
-          <w:szCs w:val="24"/>
-          <w:lang w:bidi="bn-IN"/>
-        </w:rPr>
-        <w:t xml:space="preserve">, </w:t>
-      </w:r>
-      <w:r>
-        <w:rPr>
-          <w:rFonts w:ascii="SolaimanLipi" w:hAnsi="SolaimanLipi" w:cs="SolaimanLipi"/>
-          <w:sz w:val="24"/>
-          <w:sz w:val="24"/>
-          <w:szCs w:val="24"/>
-          <w:lang w:bidi="bn-IN"/>
-        </w:rPr>
-        <w:t>সাহিত্য</w:t>
-      </w:r>
-      <w:r>
-        <w:rPr>
-          <w:rFonts w:cs="SolaimanLipi" w:ascii="SolaimanLipi" w:hAnsi="SolaimanLipi"/>
-          <w:sz w:val="24"/>
-          <w:szCs w:val="24"/>
-          <w:lang w:bidi="bn-IN"/>
-        </w:rPr>
-        <w:t xml:space="preserve">, </w:t>
-      </w:r>
-      <w:r>
-        <w:rPr>
-          <w:rFonts w:ascii="SolaimanLipi" w:hAnsi="SolaimanLipi" w:cs="SolaimanLipi"/>
-          <w:sz w:val="24"/>
-          <w:sz w:val="24"/>
-          <w:szCs w:val="24"/>
-          <w:lang w:bidi="bn-IN"/>
-        </w:rPr>
-        <w:t xml:space="preserve">সঙ্গীত ও থিয়েটারের সমৃদ্ধি অর্জনের একটি যুগ। ১৬০০ সালের দিকে ইতালিতে যুগটির শুরু। </w:t>
+          <w:rFonts w:eastAsia="" w:cs="SolaimanLipi" w:eastAsiaTheme="minorEastAsia" w:ascii="SolaimanLipi" w:hAnsi="SolaimanLipi"/>
+          <w:lang w:bidi="bn-IN"/>
+        </w:rPr>
       </w:r>
     </w:p>
     <w:p>
       <w:pPr>
         <w:pStyle w:val="Normal"/>
         <w:rPr>
-          <w:rFonts w:ascii="SolaimanLipi" w:hAnsi="SolaimanLipi" w:cs="SolaimanLipi"/>
-          <w:sz w:val="24"/>
-          <w:szCs w:val="24"/>
+          <w:rFonts w:ascii="SolaimanLipi" w:hAnsi="SolaimanLipi" w:eastAsia="" w:cs="SolaimanLipi" w:eastAsiaTheme="minorEastAsia"/>
           <w:lang w:bidi="bn-IN"/>
         </w:rPr>
       </w:pPr>
       <w:r>
         <w:rPr>
-          <w:rFonts w:cs="SolaimanLipi" w:ascii="SolaimanLipi" w:hAnsi="SolaimanLipi"/>
-          <w:sz w:val="24"/>
-          <w:szCs w:val="24"/>
-          <w:lang w:bidi="bn-IN"/>
-        </w:rPr>
-        <w:t>*</w:t>
-      </w:r>
-      <w:r>
-        <w:rPr>
-          <w:rFonts w:ascii="SolaimanLipi" w:hAnsi="SolaimanLipi" w:cs="SolaimanLipi"/>
-          <w:sz w:val="24"/>
-          <w:sz w:val="24"/>
-          <w:szCs w:val="24"/>
-          <w:lang w:bidi="bn-IN"/>
-        </w:rPr>
-        <w:t xml:space="preserve">২। আরও ভালোভাবে বোঝার জন্যে উইকিপিডিয়ার </w:t>
-      </w:r>
-      <w:r>
-        <w:rPr>
-          <w:rFonts w:cs="SolaimanLipi" w:ascii="Cambria" w:hAnsi="Cambria" w:asciiTheme="majorHAnsi" w:hAnsiTheme="majorHAnsi"/>
-          <w:sz w:val="24"/>
-          <w:szCs w:val="24"/>
-          <w:lang w:bidi="bn-IN"/>
-        </w:rPr>
-        <w:t>https://en.wikipedia.org/wiki/Cycloid</w:t>
-      </w:r>
-      <w:r>
-        <w:rPr>
-          <w:rFonts w:cs="SolaimanLipi" w:ascii="SolaimanLipi" w:hAnsi="SolaimanLipi"/>
-          <w:sz w:val="24"/>
-          <w:szCs w:val="24"/>
-          <w:lang w:bidi="bn-IN"/>
-        </w:rPr>
-        <w:t xml:space="preserve">  </w:t>
-      </w:r>
-      <w:r>
-        <w:rPr>
-          <w:rFonts w:ascii="SolaimanLipi" w:hAnsi="SolaimanLipi" w:cs="SolaimanLipi"/>
-          <w:sz w:val="24"/>
-          <w:sz w:val="24"/>
-          <w:szCs w:val="24"/>
-          <w:lang w:bidi="bn-IN"/>
-        </w:rPr>
-        <w:t xml:space="preserve">লিঙ্ক  থেকে অ্যানিমেশনটি দেখুন। </w:t>
+          <w:rFonts w:eastAsia="" w:cs="SolaimanLipi" w:eastAsiaTheme="minorEastAsia" w:ascii="SolaimanLipi" w:hAnsi="SolaimanLipi"/>
+          <w:lang w:bidi="bn-IN"/>
+        </w:rPr>
       </w:r>
     </w:p>
     <w:p>
       <w:pPr>
         <w:pStyle w:val="Normal"/>
         <w:rPr>
-          <w:rFonts w:ascii="SolaimanLipi" w:hAnsi="SolaimanLipi" w:cs="SolaimanLipi"/>
-          <w:sz w:val="24"/>
-          <w:szCs w:val="24"/>
+          <w:rFonts w:ascii="SolaimanLipi" w:hAnsi="SolaimanLipi" w:eastAsia="" w:cs="SolaimanLipi" w:eastAsiaTheme="minorEastAsia"/>
           <w:lang w:bidi="bn-IN"/>
         </w:rPr>
       </w:pPr>
       <w:r>
         <w:rPr>
+          <w:rFonts w:eastAsia="" w:cs="SolaimanLipi" w:eastAsiaTheme="minorEastAsia" w:ascii="SolaimanLipi" w:hAnsi="SolaimanLipi"/>
+          <w:lang w:bidi="bn-IN"/>
+        </w:rPr>
+      </w:r>
+    </w:p>
+    <w:p>
+      <w:pPr>
+        <w:pStyle w:val="Normal"/>
+        <w:rPr>
+          <w:rFonts w:ascii="SolaimanLipi" w:hAnsi="SolaimanLipi" w:eastAsia="" w:cs="SolaimanLipi" w:eastAsiaTheme="minorEastAsia"/>
+          <w:lang w:bidi="bn-IN"/>
+        </w:rPr>
+      </w:pPr>
+      <w:r>
+        <w:rPr>
+          <w:rFonts w:eastAsia="" w:cs="SolaimanLipi" w:eastAsiaTheme="minorEastAsia" w:ascii="SolaimanLipi" w:hAnsi="SolaimanLipi"/>
+          <w:lang w:bidi="bn-IN"/>
+        </w:rPr>
+      </w:r>
+    </w:p>
+    <w:p>
+      <w:pPr>
+        <w:pStyle w:val="Normal"/>
+        <w:rPr>
+          <w:rFonts w:ascii="SolaimanLipi" w:hAnsi="SolaimanLipi" w:eastAsia="" w:cs="SolaimanLipi" w:eastAsiaTheme="minorEastAsia"/>
+          <w:lang w:bidi="bn-IN"/>
+        </w:rPr>
+      </w:pPr>
+      <w:r>
+        <w:rPr>
+          <w:rFonts w:eastAsia="" w:cs="SolaimanLipi" w:eastAsiaTheme="minorEastAsia" w:ascii="SolaimanLipi" w:hAnsi="SolaimanLipi"/>
+          <w:lang w:bidi="bn-IN"/>
+        </w:rPr>
+      </w:r>
+    </w:p>
+    <w:p>
+      <w:pPr>
+        <w:pStyle w:val="Normal"/>
+        <w:rPr>
+          <w:rFonts w:ascii="SolaimanLipi" w:hAnsi="SolaimanLipi" w:eastAsia="" w:cs="SolaimanLipi" w:eastAsiaTheme="minorEastAsia"/>
+          <w:lang w:bidi="bn-IN"/>
+        </w:rPr>
+      </w:pPr>
+      <w:r>
+        <w:rPr>
+          <w:rFonts w:eastAsia="" w:cs="SolaimanLipi" w:eastAsiaTheme="minorEastAsia" w:ascii="SolaimanLipi" w:hAnsi="SolaimanLipi"/>
+          <w:lang w:bidi="bn-IN"/>
+        </w:rPr>
+      </w:r>
+    </w:p>
+    <w:p>
+      <w:pPr>
+        <w:pStyle w:val="Normal"/>
+        <w:rPr>
+          <w:rFonts w:ascii="SolaimanLipi" w:hAnsi="SolaimanLipi" w:eastAsia="" w:cs="SolaimanLipi" w:eastAsiaTheme="minorEastAsia"/>
+          <w:lang w:bidi="bn-IN"/>
+        </w:rPr>
+      </w:pPr>
+      <w:r>
+        <w:rPr>
+          <w:rFonts w:eastAsia="" w:cs="SolaimanLipi" w:eastAsiaTheme="minorEastAsia" w:ascii="SolaimanLipi" w:hAnsi="SolaimanLipi"/>
+          <w:lang w:bidi="bn-IN"/>
+        </w:rPr>
+      </w:r>
+    </w:p>
+    <w:p>
+      <w:pPr>
+        <w:pStyle w:val="Normal"/>
+        <w:rPr>
+          <w:rFonts w:ascii="SolaimanLipi" w:hAnsi="SolaimanLipi" w:eastAsia="" w:cs="SolaimanLipi" w:eastAsiaTheme="minorEastAsia"/>
+          <w:lang w:bidi="bn-IN"/>
+        </w:rPr>
+      </w:pPr>
+      <w:r>
+        <w:rPr>
+          <w:rFonts w:eastAsia="" w:cs="SolaimanLipi" w:eastAsiaTheme="minorEastAsia" w:ascii="SolaimanLipi" w:hAnsi="SolaimanLipi"/>
+          <w:lang w:bidi="bn-IN"/>
+        </w:rPr>
+      </w:r>
+    </w:p>
+    <w:p>
+      <w:pPr>
+        <w:pStyle w:val="Normal"/>
+        <w:rPr>
+          <w:rFonts w:ascii="SolaimanLipi" w:hAnsi="SolaimanLipi" w:eastAsia="" w:cs="SolaimanLipi" w:eastAsiaTheme="minorEastAsia"/>
+          <w:lang w:bidi="bn-IN"/>
+        </w:rPr>
+      </w:pPr>
+      <w:r>
+        <w:rPr>
+          <w:rFonts w:eastAsia="" w:cs="SolaimanLipi" w:eastAsiaTheme="minorEastAsia" w:ascii="SolaimanLipi" w:hAnsi="SolaimanLipi"/>
+          <w:lang w:bidi="bn-IN"/>
+        </w:rPr>
+      </w:r>
+    </w:p>
+    <w:p>
+      <w:pPr>
+        <w:pStyle w:val="Normal"/>
+        <w:rPr>
+          <w:rFonts w:ascii="SolaimanLipi" w:hAnsi="SolaimanLipi" w:eastAsia="" w:cs="SolaimanLipi" w:eastAsiaTheme="minorEastAsia"/>
+          <w:lang w:bidi="bn-IN"/>
+        </w:rPr>
+      </w:pPr>
+      <w:r>
+        <w:rPr>
+          <w:rFonts w:eastAsia="" w:cs="SolaimanLipi" w:eastAsiaTheme="minorEastAsia" w:ascii="SolaimanLipi" w:hAnsi="SolaimanLipi"/>
+          <w:lang w:bidi="bn-IN"/>
+        </w:rPr>
+      </w:r>
+    </w:p>
+    <w:p>
+      <w:pPr>
+        <w:pStyle w:val="Normal"/>
+        <w:rPr>
+          <w:rFonts w:ascii="SolaimanLipi" w:hAnsi="SolaimanLipi" w:eastAsia="" w:cs="SolaimanLipi" w:eastAsiaTheme="minorEastAsia"/>
+          <w:lang w:bidi="bn-IN"/>
+        </w:rPr>
+      </w:pPr>
+      <w:r>
+        <w:rPr>
+          <w:rFonts w:ascii="SolaimanLipi" w:hAnsi="SolaimanLipi" w:eastAsia="" w:eastAsiaTheme="minorEastAsia" w:cs="SolaimanLipi"/>
+          <w:lang w:bidi="bn-IN"/>
+        </w:rPr>
+        <w:t>চিত্র ৪৬</w:t>
+      </w:r>
+      <w:r>
+        <w:rPr>
+          <w:rFonts w:eastAsia="" w:cs="SolaimanLipi" w:eastAsiaTheme="minorEastAsia" w:ascii="SolaimanLipi" w:hAnsi="SolaimanLipi"/>
+          <w:lang w:bidi="bn-IN"/>
+        </w:rPr>
+        <w:t xml:space="preserve">: </w:t>
+      </w:r>
+      <w:r>
+        <w:rPr>
+          <w:rFonts w:ascii="SolaimanLipi" w:hAnsi="SolaimanLipi" w:eastAsia="" w:eastAsiaTheme="minorEastAsia" w:cs="SolaimanLipi"/>
+          <w:lang w:bidi="bn-IN"/>
+        </w:rPr>
+        <w:t xml:space="preserve">একক বৃত্তের বিপরীতায়ন। </w:t>
+      </w:r>
+    </w:p>
+    <w:p>
+      <w:pPr>
+        <w:pStyle w:val="Normal"/>
+        <w:rPr>
+          <w:rFonts w:ascii="SolaimanLipi" w:hAnsi="SolaimanLipi" w:eastAsia="" w:cs="SolaimanLipi" w:eastAsiaTheme="minorEastAsia"/>
+          <w:lang w:bidi="bn-IN"/>
+        </w:rPr>
+      </w:pPr>
+      <w:r>
+        <w:rPr>
+          <w:rFonts w:ascii="SolaimanLipi" w:hAnsi="SolaimanLipi" w:eastAsia="" w:cs="SolaimanLipi" w:eastAsiaTheme="minorEastAsia"/>
+          <w:lang w:bidi="bn-IN"/>
+        </w:rPr>
+        <w:t xml:space="preserve">এটি আগে উল্লিখিত বার্নুলির লেম্নিস্কেটে রূপান্তরিত হয়। লেম্নিস্কেট কার্ভ হলো অসীম চিহ্নের মতো দেখতে কার্ভ </w:t>
+      </w:r>
+      <w:r>
+        <w:rPr>
+          <w:rFonts w:eastAsia="" w:cs="SolaimanLipi" w:ascii="SolaimanLipi" w:hAnsi="SolaimanLipi" w:eastAsiaTheme="minorEastAsia"/>
+          <w:lang w:bidi="bn-IN"/>
+        </w:rPr>
+        <w:t>(∞)</w:t>
+      </w:r>
+      <w:r>
+        <w:rPr>
+          <w:rFonts w:ascii="SolaimanLipi" w:hAnsi="SolaimanLipi" w:eastAsia="" w:cs="SolaimanLipi" w:eastAsiaTheme="minorEastAsia"/>
+          <w:lang w:bidi="bn-IN"/>
+        </w:rPr>
+        <w:t xml:space="preserve">। এটা অস্বাভাবিক কিছুই নয়। </w:t>
+      </w:r>
+      <w:r>
+        <w:rPr>
+          <w:rFonts w:eastAsia="" w:cs="SolaimanLipi" w:ascii="SolaimanLipi" w:hAnsi="SolaimanLipi" w:eastAsiaTheme="minorEastAsia"/>
+          <w:lang w:bidi="bn-IN"/>
+        </w:rPr>
+        <w:t xml:space="preserve">r </w:t>
+      </w:r>
+      <w:r>
+        <w:rPr>
+          <w:rFonts w:ascii="SolaimanLipi" w:hAnsi="SolaimanLipi" w:eastAsia="" w:cs="SolaimanLipi" w:eastAsiaTheme="minorEastAsia"/>
+          <w:lang w:bidi="bn-IN"/>
+        </w:rPr>
+        <w:t xml:space="preserve">কে </w:t>
+      </w:r>
+      <w:r>
+        <w:rPr>
+          <w:rFonts w:eastAsia="" w:cs="SolaimanLipi" w:ascii="SolaimanLipi" w:hAnsi="SolaimanLipi" w:eastAsiaTheme="minorEastAsia"/>
+          <w:lang w:bidi="bn-IN"/>
+        </w:rPr>
+        <w:t xml:space="preserve">1/r </w:t>
+      </w:r>
+      <w:r>
+        <w:rPr>
+          <w:rFonts w:ascii="SolaimanLipi" w:hAnsi="SolaimanLipi" w:eastAsia="" w:cs="SolaimanLipi" w:eastAsiaTheme="minorEastAsia"/>
+          <w:lang w:bidi="bn-IN"/>
+        </w:rPr>
+        <w:t xml:space="preserve">বানালে </w:t>
+      </w:r>
+      <w:r>
+        <w:rPr>
+          <w:rFonts w:eastAsia="" w:cs="SolaimanLipi" w:ascii="SolaimanLipi" w:hAnsi="SolaimanLipi" w:eastAsiaTheme="minorEastAsia"/>
+          <w:lang w:bidi="bn-IN"/>
+        </w:rPr>
+        <w:t>(</w:t>
+      </w:r>
+      <w:r>
+        <w:rPr>
+          <w:rFonts w:ascii="SolaimanLipi" w:hAnsi="SolaimanLipi" w:eastAsia="" w:cs="SolaimanLipi" w:eastAsiaTheme="minorEastAsia"/>
+          <w:lang w:bidi="bn-IN"/>
+        </w:rPr>
+        <w:t>মানে বিপরীত সংখ্যা বানিয়ে নিলে</w:t>
+      </w:r>
+      <w:r>
+        <w:rPr>
+          <w:rFonts w:eastAsia="" w:cs="SolaimanLipi" w:ascii="SolaimanLipi" w:hAnsi="SolaimanLipi" w:eastAsiaTheme="minorEastAsia"/>
+          <w:lang w:bidi="bn-IN"/>
+        </w:rPr>
+        <w:t xml:space="preserve">) O </w:t>
+      </w:r>
+      <w:r>
+        <w:rPr>
+          <w:rFonts w:ascii="SolaimanLipi" w:hAnsi="SolaimanLipi" w:eastAsia="" w:cs="SolaimanLipi" w:eastAsiaTheme="minorEastAsia"/>
+          <w:lang w:bidi="bn-IN"/>
+        </w:rPr>
+        <w:t xml:space="preserve">এর খুব কাছের বিন্দুগুলো </w:t>
+      </w:r>
+      <w:r>
+        <w:rPr>
+          <w:rFonts w:eastAsia="" w:cs="SolaimanLipi" w:ascii="SolaimanLipi" w:hAnsi="SolaimanLipi" w:eastAsiaTheme="minorEastAsia"/>
+          <w:lang w:bidi="bn-IN"/>
+        </w:rPr>
+        <w:t xml:space="preserve">O </w:t>
+      </w:r>
+      <w:r>
+        <w:rPr>
+          <w:rFonts w:ascii="SolaimanLipi" w:hAnsi="SolaimanLipi" w:eastAsia="" w:cs="SolaimanLipi" w:eastAsiaTheme="minorEastAsia"/>
+          <w:lang w:bidi="bn-IN"/>
+        </w:rPr>
+        <w:t xml:space="preserve">থেকে অনেক দূরে চলে যাবে। আর দূরের বিন্দুগুলো কাছে। কিন্তু লগারিদমিক স্পাইরাল সেটা হতে দেয় না। </w:t>
+      </w:r>
+      <w:r>
+        <w:rPr>
+          <w:rFonts w:eastAsia="" w:cs="SolaimanLipi" w:ascii="SolaimanLipi" w:hAnsi="SolaimanLipi" w:eastAsiaTheme="minorEastAsia"/>
+          <w:lang w:bidi="bn-IN"/>
+        </w:rPr>
+        <w:t xml:space="preserve">r </w:t>
+      </w:r>
+      <w:r>
+        <w:rPr>
+          <w:rFonts w:ascii="SolaimanLipi" w:hAnsi="SolaimanLipi" w:eastAsia="" w:cs="SolaimanLipi" w:eastAsiaTheme="minorEastAsia"/>
+          <w:lang w:bidi="bn-IN"/>
+        </w:rPr>
+        <w:t xml:space="preserve">কে পরিবর্তন করে </w:t>
+      </w:r>
+      <w:r>
+        <w:rPr>
+          <w:rFonts w:eastAsia="" w:cs="SolaimanLipi" w:ascii="SolaimanLipi" w:hAnsi="SolaimanLipi" w:eastAsiaTheme="minorEastAsia"/>
+          <w:lang w:bidi="bn-IN"/>
+        </w:rPr>
+        <w:t xml:space="preserve">1/r </w:t>
+      </w:r>
+      <w:r>
+        <w:rPr>
+          <w:rFonts w:ascii="SolaimanLipi" w:hAnsi="SolaimanLipi" w:eastAsia="" w:cs="SolaimanLipi" w:eastAsiaTheme="minorEastAsia"/>
+          <w:lang w:bidi="bn-IN"/>
+        </w:rPr>
+        <w:t xml:space="preserve">বানালে </w:t>
+      </w:r>
+      <w:r>
+        <w:rPr>
+          <w:rFonts w:eastAsia="" w:cs="SolaimanLipi" w:ascii="SolaimanLipi" w:hAnsi="SolaimanLipi" w:eastAsiaTheme="minorEastAsia"/>
+          <w:lang w:bidi="bn-IN"/>
+        </w:rPr>
+        <w:t>r = e</w:t>
+      </w:r>
+      <w:r>
+        <w:rPr>
+          <w:rFonts w:eastAsia="" w:cs="SolaimanLipi" w:ascii="SolaimanLipi" w:hAnsi="SolaimanLipi" w:eastAsiaTheme="minorEastAsia"/>
+          <w:vertAlign w:val="superscript"/>
+          <w:lang w:bidi="bn-IN"/>
+        </w:rPr>
+        <w:t>aθ</w:t>
+      </w:r>
+      <w:r>
+        <w:rPr>
+          <w:rFonts w:eastAsia="" w:cs="SolaimanLipi" w:ascii="SolaimanLipi" w:hAnsi="SolaimanLipi" w:eastAsiaTheme="minorEastAsia"/>
+          <w:lang w:bidi="bn-IN"/>
+        </w:rPr>
+        <w:t xml:space="preserve"> </w:t>
+      </w:r>
+      <w:r>
+        <w:rPr>
+          <w:rFonts w:ascii="SolaimanLipi" w:hAnsi="SolaimanLipi" w:eastAsia="" w:cs="SolaimanLipi" w:eastAsiaTheme="minorEastAsia"/>
+          <w:lang w:bidi="bn-IN"/>
+        </w:rPr>
+        <w:t xml:space="preserve">সমীকরণটি নিছক </w:t>
+      </w:r>
+      <w:r>
+        <w:rPr>
+          <w:rFonts w:eastAsia="" w:cs="SolaimanLipi" w:ascii="SolaimanLipi" w:hAnsi="SolaimanLipi" w:eastAsiaTheme="minorEastAsia"/>
+          <w:lang w:bidi="bn-IN"/>
+        </w:rPr>
+        <w:t>r = 1/(e</w:t>
+      </w:r>
+      <w:r>
+        <w:rPr>
+          <w:rFonts w:eastAsia="" w:cs="SolaimanLipi" w:ascii="SolaimanLipi" w:hAnsi="SolaimanLipi" w:eastAsiaTheme="minorEastAsia"/>
+          <w:vertAlign w:val="superscript"/>
+          <w:lang w:bidi="bn-IN"/>
+        </w:rPr>
+        <w:t>aθ</w:t>
+      </w:r>
+      <w:r>
+        <w:rPr>
+          <w:rFonts w:eastAsia="" w:cs="SolaimanLipi" w:ascii="SolaimanLipi" w:hAnsi="SolaimanLipi" w:eastAsiaTheme="minorEastAsia"/>
+          <w:lang w:bidi="bn-IN"/>
+        </w:rPr>
+        <w:t>) = e</w:t>
+      </w:r>
+      <w:r>
+        <w:rPr>
+          <w:rFonts w:eastAsia="" w:cs="SolaimanLipi" w:ascii="SolaimanLipi" w:hAnsi="SolaimanLipi" w:eastAsiaTheme="minorEastAsia"/>
+          <w:vertAlign w:val="superscript"/>
+          <w:lang w:bidi="bn-IN"/>
+        </w:rPr>
+        <w:t>-aθ</w:t>
+      </w:r>
+      <w:r>
+        <w:rPr>
+          <w:rFonts w:eastAsia="" w:cs="SolaimanLipi" w:ascii="SolaimanLipi" w:hAnsi="SolaimanLipi" w:eastAsiaTheme="minorEastAsia"/>
+          <w:lang w:bidi="bn-IN"/>
+        </w:rPr>
+        <w:t xml:space="preserve"> </w:t>
+      </w:r>
+      <w:r>
+        <w:rPr>
+          <w:rFonts w:ascii="SolaimanLipi" w:hAnsi="SolaimanLipi" w:eastAsia="" w:cs="SolaimanLipi" w:eastAsiaTheme="minorEastAsia"/>
+          <w:lang w:bidi="bn-IN"/>
+        </w:rPr>
+        <w:t xml:space="preserve">সমীকরণে পরিণত হয়। যার গ্রাফ হলো মূল স্পাইরালের দর্পণ চিত্র। </w:t>
+      </w:r>
+    </w:p>
+    <w:p>
+      <w:pPr>
+        <w:pStyle w:val="Normal"/>
+        <w:rPr>
+          <w:rFonts w:ascii="SolaimanLipi" w:hAnsi="SolaimanLipi" w:eastAsia="" w:cs="SolaimanLipi" w:eastAsiaTheme="minorEastAsia"/>
+          <w:lang w:bidi="bn-IN"/>
+        </w:rPr>
+      </w:pPr>
+      <w:r>
+        <w:rPr/>
+        <w:t xml:space="preserve">ঠিক যেভাবে বিপরীতায়ন </w:t>
+      </w:r>
+      <w:r>
+        <w:rPr/>
+        <w:t xml:space="preserve">(inversion) </w:t>
+      </w:r>
+      <w:r>
+        <w:rPr/>
+        <w:t>একটি কার্ভকে অন্য কার্ভে পরিণত করে</w:t>
+      </w:r>
+      <w:r>
+        <w:rPr/>
+        <w:t xml:space="preserve">, </w:t>
+      </w:r>
+      <w:r>
+        <w:rPr/>
+        <w:t xml:space="preserve">তেমনি মূল কার্ভের ইভোলুট গঠন করেও নতুন কার্ভ পাওয়া যায়। ইভোলুট হলো সবগুলো বক্রতার কেন্দ্রের </w:t>
+      </w:r>
+      <w:r>
+        <w:rPr/>
+        <w:t>সঞ্চারপথ</w:t>
+      </w:r>
+      <w:r>
+        <w:rPr/>
+        <w:t>।এখানে কার্ভের বক্রতার কেন্দ্র ধারণাটি খুব গুরুত্বপূর্ণ। আগেই বলেছি</w:t>
+      </w:r>
+      <w:r>
+        <w:rPr/>
+        <w:t xml:space="preserve">, </w:t>
+      </w:r>
+      <w:r>
+        <w:rPr/>
+        <w:t xml:space="preserve">কার্ভের প্রতিটি বিন্দুর বক্রতা সেই বিন্দুতে কার্ভের দিক পরিবর্তনের হারের একটি পরিমাপ প্রদান করে। এই সংখ্যাটি বিন্দু থেকে বিন্দুতে মান বদলায় </w:t>
+      </w:r>
+      <w:r>
+        <w:rPr/>
+        <w:t>(</w:t>
+      </w:r>
+      <w:r>
+        <w:rPr/>
+        <w:t>ঠিক যেভাবে কার্ভের ঢাল বিন্দু বিন্দুতে আলাদা</w:t>
+      </w:r>
+      <w:r>
+        <w:rPr/>
+        <w:t>)</w:t>
+      </w:r>
+      <w:r>
+        <w:rPr/>
+        <w:t>। এ কারণে এটি স্বাধীন চলকের একটি ফাংশন। বক্রতাকে গ্রিক বর্ণ কাপ্পা</w:t>
+      </w:r>
+      <w:r>
+        <w:rPr/>
+        <w:t xml:space="preserve">(κ) </w:t>
+      </w:r>
+      <w:r>
+        <w:rPr/>
+        <w:t xml:space="preserve">য়ে লেখা হয়। এর বিপরীত সংখ্যা </w:t>
+      </w:r>
+      <w:r>
+        <w:rPr/>
+        <w:t xml:space="preserve">1/κ </w:t>
+      </w:r>
+      <w:r>
+        <w:rPr/>
+        <w:t>কে বলা হয় বক্রতার ব্যাসার্ধ। প্রকাশ করা হয় রো অক্ষর</w:t>
+      </w:r>
+      <w:r>
+        <w:rPr/>
+        <w:t xml:space="preserve">(ρ) </w:t>
+      </w:r>
+      <w:r>
+        <w:rPr/>
+        <w:t xml:space="preserve">দিয়ে। </w:t>
+      </w:r>
+      <w:r>
+        <w:rPr/>
+        <w:t xml:space="preserve">ρ </w:t>
+      </w:r>
+      <w:r>
+        <w:rPr/>
+        <w:t>যত ছোট হবে</w:t>
+      </w:r>
+      <w:r>
+        <w:rPr/>
+        <w:t xml:space="preserve">, </w:t>
+      </w:r>
+      <w:r>
+        <w:rPr/>
+        <w:t xml:space="preserve">সেই বিন্দুর বক্রতা তত বেশি হবে। আবার  </w:t>
+      </w:r>
+      <w:r>
+        <w:rPr/>
+        <w:t xml:space="preserve">ρ </w:t>
+      </w:r>
+      <w:r>
+        <w:rPr/>
+        <w:t xml:space="preserve">বেশি হলে বক্রতা হবে কম। সরল রেখাদের বক্রতা শূন্য। ফলে এদের বক্রতার ব্যাসার্ধ অসীম। বিন্দুর বক্রতা সব বিন্দুতে একই। আর এর ব্যাসার্ধই হলো বক্রতার ব্যাসার্ধ। </w:t>
+      </w:r>
+    </w:p>
+    <w:p>
+      <w:pPr>
+        <w:pStyle w:val="Normal"/>
+        <w:rPr>
+          <w:rFonts w:ascii="SolaimanLipi" w:hAnsi="SolaimanLipi" w:eastAsia="" w:cs="SolaimanLipi" w:eastAsiaTheme="minorEastAsia"/>
+          <w:lang w:bidi="bn-IN"/>
+        </w:rPr>
+      </w:pPr>
+      <w:r>
+        <w:rPr/>
+        <w:t xml:space="preserve">একটি কার্ভের </w:t>
+      </w:r>
+      <w:r>
+        <w:rPr/>
+        <w:t>(</w:t>
+      </w:r>
+      <w:r>
+        <w:rPr/>
+        <w:t>অবতল অংশের</w:t>
+      </w:r>
+      <w:r>
+        <w:rPr/>
+        <w:t xml:space="preserve">) </w:t>
+      </w:r>
+      <w:r>
+        <w:rPr/>
+        <w:t xml:space="preserve">প্রত্যেকটি বিন্দুতে অঙ্কিত স্পর্শক থেকে লম্ব এঁকে সেই বিন্দুর বক্রতার ব্যাসার্ধ পর্যন্ত টেনে নিলে আমরা বক্রতার কেন্দ্রে পৌঁছে যাব </w:t>
+      </w:r>
+      <w:r>
+        <w:rPr/>
+        <w:t>(</w:t>
+      </w:r>
+      <w:r>
+        <w:rPr/>
+        <w:t>চিত্র ৪৭</w:t>
+      </w:r>
+      <w:r>
+        <w:rPr/>
+        <w:t>)</w:t>
+      </w:r>
+      <w:r>
+        <w:rPr/>
+        <w:t xml:space="preserve">। ইভোলুট হলো মূল কার্ভের বক্রতার কেন্দ্রগুলোর সঞ্চারপথ। </w:t>
+      </w:r>
+    </w:p>
+    <w:p>
+      <w:pPr>
+        <w:pStyle w:val="Normal"/>
+        <w:rPr>
+          <w:rFonts w:ascii="SolaimanLipi" w:hAnsi="SolaimanLipi" w:eastAsia="" w:cs="SolaimanLipi" w:eastAsiaTheme="minorEastAsia"/>
+          <w:lang w:bidi="bn-IN"/>
+        </w:rPr>
+      </w:pPr>
+      <w:r>
+        <w:rPr>
+          <w:rFonts w:eastAsia="" w:cs="SolaimanLipi" w:eastAsiaTheme="minorEastAsia" w:ascii="SolaimanLipi" w:hAnsi="SolaimanLipi"/>
+          <w:lang w:bidi="bn-IN"/>
+        </w:rPr>
+      </w:r>
+    </w:p>
+    <w:p>
+      <w:pPr>
+        <w:pStyle w:val="Normal"/>
+        <w:rPr>
+          <w:rFonts w:ascii="SolaimanLipi" w:hAnsi="SolaimanLipi" w:cs="SolaimanLipi"/>
+          <w:sz w:val="24"/>
+          <w:szCs w:val="24"/>
+          <w:lang w:bidi="bn-IN"/>
+        </w:rPr>
+      </w:pPr>
+      <w:r>
+        <w:rPr>
+          <w:rFonts w:ascii="SolaimanLipi" w:hAnsi="SolaimanLipi" w:cs="SolaimanLipi"/>
+          <w:sz w:val="24"/>
+          <w:sz w:val="24"/>
+          <w:szCs w:val="24"/>
+          <w:lang w:bidi="bn-IN"/>
+        </w:rPr>
+        <w:t>অনুবাদকের নোটঃ</w:t>
+      </w:r>
+    </w:p>
+    <w:p>
+      <w:pPr>
+        <w:pStyle w:val="Normal"/>
+        <w:rPr>
+          <w:rFonts w:ascii="SolaimanLipi" w:hAnsi="SolaimanLipi" w:cs="SolaimanLipi"/>
+          <w:sz w:val="24"/>
+          <w:szCs w:val="24"/>
+          <w:lang w:bidi="bn-IN"/>
+        </w:rPr>
+      </w:pPr>
+      <w:r>
+        <w:rPr>
+          <w:rFonts w:ascii="SolaimanLipi" w:hAnsi="SolaimanLipi" w:cs="SolaimanLipi"/>
+          <w:sz w:val="24"/>
+          <w:sz w:val="24"/>
+          <w:szCs w:val="24"/>
+          <w:lang w:bidi="bn-IN"/>
+        </w:rPr>
+        <w:t>১। ভাস্কর্য</w:t>
+      </w:r>
+      <w:r>
+        <w:rPr>
+          <w:rFonts w:cs="SolaimanLipi" w:ascii="SolaimanLipi" w:hAnsi="SolaimanLipi"/>
+          <w:sz w:val="24"/>
+          <w:szCs w:val="24"/>
+          <w:lang w:bidi="bn-IN"/>
+        </w:rPr>
+        <w:t xml:space="preserve">, </w:t>
+      </w:r>
+      <w:r>
+        <w:rPr>
+          <w:rFonts w:ascii="SolaimanLipi" w:hAnsi="SolaimanLipi" w:cs="SolaimanLipi"/>
+          <w:sz w:val="24"/>
+          <w:sz w:val="24"/>
+          <w:szCs w:val="24"/>
+          <w:lang w:bidi="bn-IN"/>
+        </w:rPr>
+        <w:t>চিত্র শিল্প</w:t>
+      </w:r>
+      <w:r>
+        <w:rPr>
+          <w:rFonts w:cs="SolaimanLipi" w:ascii="SolaimanLipi" w:hAnsi="SolaimanLipi"/>
+          <w:sz w:val="24"/>
+          <w:szCs w:val="24"/>
+          <w:lang w:bidi="bn-IN"/>
+        </w:rPr>
+        <w:t xml:space="preserve">, </w:t>
+      </w:r>
+      <w:r>
+        <w:rPr>
+          <w:rFonts w:ascii="SolaimanLipi" w:hAnsi="SolaimanLipi" w:cs="SolaimanLipi"/>
+          <w:sz w:val="24"/>
+          <w:sz w:val="24"/>
+          <w:szCs w:val="24"/>
+          <w:lang w:bidi="bn-IN"/>
+        </w:rPr>
+        <w:t>নাচ</w:t>
+      </w:r>
+      <w:r>
+        <w:rPr>
+          <w:rFonts w:cs="SolaimanLipi" w:ascii="SolaimanLipi" w:hAnsi="SolaimanLipi"/>
+          <w:sz w:val="24"/>
+          <w:szCs w:val="24"/>
+          <w:lang w:bidi="bn-IN"/>
+        </w:rPr>
+        <w:t xml:space="preserve">, </w:t>
+      </w:r>
+      <w:r>
+        <w:rPr>
+          <w:rFonts w:ascii="SolaimanLipi" w:hAnsi="SolaimanLipi" w:cs="SolaimanLipi"/>
+          <w:sz w:val="24"/>
+          <w:sz w:val="24"/>
+          <w:szCs w:val="24"/>
+          <w:lang w:bidi="bn-IN"/>
+        </w:rPr>
+        <w:t>সাহিত্য</w:t>
+      </w:r>
+      <w:r>
+        <w:rPr>
+          <w:rFonts w:cs="SolaimanLipi" w:ascii="SolaimanLipi" w:hAnsi="SolaimanLipi"/>
+          <w:sz w:val="24"/>
+          <w:szCs w:val="24"/>
+          <w:lang w:bidi="bn-IN"/>
+        </w:rPr>
+        <w:t xml:space="preserve">, </w:t>
+      </w:r>
+      <w:r>
+        <w:rPr>
+          <w:rFonts w:ascii="SolaimanLipi" w:hAnsi="SolaimanLipi" w:cs="SolaimanLipi"/>
+          <w:sz w:val="24"/>
+          <w:sz w:val="24"/>
+          <w:szCs w:val="24"/>
+          <w:lang w:bidi="bn-IN"/>
+        </w:rPr>
+        <w:t xml:space="preserve">সঙ্গীত ও থিয়েটারের সমৃদ্ধি অর্জনের একটি যুগ। ১৬০০ সালের দিকে ইতালিতে যুগটির শুরু। </w:t>
+      </w:r>
+    </w:p>
+    <w:p>
+      <w:pPr>
+        <w:pStyle w:val="Normal"/>
+        <w:rPr>
+          <w:rFonts w:ascii="SolaimanLipi" w:hAnsi="SolaimanLipi" w:cs="SolaimanLipi"/>
+          <w:sz w:val="24"/>
+          <w:szCs w:val="24"/>
+          <w:lang w:bidi="bn-IN"/>
+        </w:rPr>
+      </w:pPr>
+      <w:r>
+        <w:rPr>
+          <w:rFonts w:cs="SolaimanLipi" w:ascii="SolaimanLipi" w:hAnsi="SolaimanLipi"/>
+          <w:sz w:val="24"/>
+          <w:szCs w:val="24"/>
+          <w:lang w:bidi="bn-IN"/>
+        </w:rPr>
+        <w:t>*</w:t>
+      </w:r>
+      <w:r>
+        <w:rPr>
+          <w:rFonts w:ascii="SolaimanLipi" w:hAnsi="SolaimanLipi" w:cs="SolaimanLipi"/>
+          <w:sz w:val="24"/>
+          <w:sz w:val="24"/>
+          <w:szCs w:val="24"/>
+          <w:lang w:bidi="bn-IN"/>
+        </w:rPr>
+        <w:t xml:space="preserve">২। আরও ভালোভাবে বোঝার জন্যে উইকিপিডিয়ার </w:t>
+      </w:r>
+      <w:r>
+        <w:rPr>
+          <w:rFonts w:cs="SolaimanLipi" w:ascii="Cambria" w:hAnsi="Cambria" w:asciiTheme="majorHAnsi" w:hAnsiTheme="majorHAnsi"/>
+          <w:sz w:val="24"/>
+          <w:szCs w:val="24"/>
+          <w:lang w:bidi="bn-IN"/>
+        </w:rPr>
+        <w:t>https://en.wikipedia.org/wiki/Cycloid</w:t>
+      </w:r>
+      <w:r>
+        <w:rPr>
+          <w:rFonts w:cs="SolaimanLipi" w:ascii="SolaimanLipi" w:hAnsi="SolaimanLipi"/>
+          <w:sz w:val="24"/>
+          <w:szCs w:val="24"/>
+          <w:lang w:bidi="bn-IN"/>
+        </w:rPr>
+        <w:t xml:space="preserve">  </w:t>
+      </w:r>
+      <w:r>
+        <w:rPr>
+          <w:rFonts w:ascii="SolaimanLipi" w:hAnsi="SolaimanLipi" w:cs="SolaimanLipi"/>
+          <w:sz w:val="24"/>
+          <w:sz w:val="24"/>
+          <w:szCs w:val="24"/>
+          <w:lang w:bidi="bn-IN"/>
+        </w:rPr>
+        <w:t xml:space="preserve">লিঙ্ক  থেকে অ্যানিমেশনটি দেখুন। </w:t>
+      </w:r>
+    </w:p>
+    <w:p>
+      <w:pPr>
+        <w:pStyle w:val="Normal"/>
+        <w:rPr>
+          <w:rFonts w:ascii="SolaimanLipi" w:hAnsi="SolaimanLipi" w:cs="SolaimanLipi"/>
+          <w:sz w:val="24"/>
+          <w:szCs w:val="24"/>
+          <w:lang w:bidi="bn-IN"/>
+        </w:rPr>
+      </w:pPr>
+      <w:r>
+        <w:rPr>
           <w:rFonts w:ascii="SolaimanLipi" w:hAnsi="SolaimanLipi" w:cs="SolaimanLipi"/>
           <w:sz w:val="24"/>
           <w:sz w:val="24"/>
@@ -7816,7 +8391,7 @@
         </w:rPr>
         <w:t xml:space="preserve">৩। আগ্রহী পাঠকরা </w:t>
       </w:r>
-      <w:hyperlink r:id="rId19">
+      <w:hyperlink r:id="rId12">
         <w:r>
           <w:rPr>
             <w:rStyle w:val="InternetLink"/>
@@ -8119,6 +8694,7 @@
     <w:qFormat/>
     <w:pPr>
       <w:widowControl/>
+      <w:suppressAutoHyphens w:val="true"/>
       <w:bidi w:val="0"/>
       <w:spacing w:lineRule="auto" w:line="276" w:before="0" w:after="200"/>
       <w:jc w:val="left"/>

</xml_diff>

<commit_message>
Update zero: zeno death
</commit_message>
<xml_diff>
--- a/books/e/e11-spiral.docx
+++ b/books/e/e11-spiral.docx
@@ -8,9 +8,6 @@
         <w:jc w:val="center"/>
         <w:rPr>
           <w:rFonts w:ascii="SolaimanLipi" w:hAnsi="SolaimanLipi" w:cs="SolaimanLipi"/>
-          <w:sz w:val="28"/>
-          <w:szCs w:val="28"/>
-          <w:lang w:bidi="bn-IN"/>
         </w:rPr>
       </w:pPr>
       <w:r>
@@ -105,9 +102,6 @@
         <w:pStyle w:val="Normal"/>
         <w:rPr>
           <w:rFonts w:ascii="SolaimanLipi" w:hAnsi="SolaimanLipi" w:cs="SolaimanLipi"/>
-          <w:sz w:val="24"/>
-          <w:szCs w:val="24"/>
-          <w:lang w:bidi="bn-IN"/>
         </w:rPr>
       </w:pPr>
       <w:r>
@@ -183,9 +177,6 @@
         <w:pStyle w:val="Normal"/>
         <w:rPr>
           <w:rFonts w:ascii="SolaimanLipi" w:hAnsi="SolaimanLipi" w:cs="SolaimanLipi"/>
-          <w:sz w:val="24"/>
-          <w:szCs w:val="24"/>
-          <w:lang w:bidi="bn-IN"/>
         </w:rPr>
       </w:pPr>
       <w:r>
@@ -252,9 +243,6 @@
         <w:pStyle w:val="Normal"/>
         <w:rPr>
           <w:rFonts w:ascii="SolaimanLipi" w:hAnsi="SolaimanLipi" w:cs="SolaimanLipi"/>
-          <w:sz w:val="24"/>
-          <w:szCs w:val="24"/>
-          <w:lang w:bidi="bn-IN"/>
         </w:rPr>
       </w:pPr>
       <w:r>
@@ -312,9 +300,6 @@
         <w:pStyle w:val="Normal"/>
         <w:rPr>
           <w:rFonts w:ascii="SolaimanLipi" w:hAnsi="SolaimanLipi" w:cs="SolaimanLipi"/>
-          <w:sz w:val="24"/>
-          <w:szCs w:val="24"/>
-          <w:lang w:bidi="bn-IN"/>
         </w:rPr>
       </w:pPr>
       <w:r>
@@ -437,9 +422,6 @@
         <w:pStyle w:val="Normal"/>
         <w:rPr>
           <w:rFonts w:ascii="SolaimanLipi" w:hAnsi="SolaimanLipi" w:cs="SolaimanLipi"/>
-          <w:sz w:val="24"/>
-          <w:szCs w:val="24"/>
-          <w:lang w:bidi="bn-IN"/>
         </w:rPr>
       </w:pPr>
       <w:r>
@@ -479,9 +461,6 @@
         <w:pStyle w:val="Normal"/>
         <w:rPr>
           <w:rFonts w:ascii="SolaimanLipi" w:hAnsi="SolaimanLipi" w:cs="SolaimanLipi"/>
-          <w:sz w:val="24"/>
-          <w:szCs w:val="24"/>
-          <w:lang w:bidi="bn-IN"/>
         </w:rPr>
       </w:pPr>
       <w:r>
@@ -562,7 +541,7 @@
       </w:r>
       <w:r>
         <w:rPr>
-          <w:rFonts w:cs="SolaimanLipi" w:ascii="Cambria" w:hAnsi="Cambria" w:asciiTheme="majorHAnsi" w:hAnsiTheme="majorHAnsi"/>
+          <w:rFonts w:cs="SolaimanLipi" w:ascii="SolaimanLipi" w:hAnsi="SolaimanLipi"/>
           <w:sz w:val="24"/>
           <w:szCs w:val="24"/>
           <w:lang w:bidi="bn-IN"/>
@@ -571,7 +550,7 @@
       </w:r>
       <w:r>
         <w:rPr>
-          <w:rFonts w:ascii="Cambria" w:hAnsi="Cambria" w:cs="SolaimanLipi" w:asciiTheme="majorHAnsi" w:hAnsiTheme="majorHAnsi"/>
+          <w:rFonts w:ascii="SolaimanLipi" w:hAnsi="SolaimanLipi" w:cs="SolaimanLipi"/>
           <w:sz w:val="24"/>
           <w:sz w:val="24"/>
           <w:szCs w:val="24"/>
@@ -581,7 +560,7 @@
       </w:r>
       <w:r>
         <w:rPr>
-          <w:rFonts w:cs="SolaimanLipi" w:ascii="Cambria" w:hAnsi="Cambria" w:asciiTheme="majorHAnsi" w:hAnsiTheme="majorHAnsi"/>
+          <w:rFonts w:cs="SolaimanLipi" w:ascii="SolaimanLipi" w:hAnsi="SolaimanLipi"/>
           <w:sz w:val="24"/>
           <w:szCs w:val="24"/>
           <w:lang w:bidi="bn-IN"/>
@@ -595,36 +574,17 @@
           <w:szCs w:val="24"/>
           <w:lang w:bidi="bn-IN"/>
         </w:rPr>
-        <w:t xml:space="preserve"> </w:t>
-      </w:r>
-      <w:r>
-        <w:rPr>
-          <w:rFonts w:cs="Times New Roman" w:ascii="Times New Roman" w:hAnsi="Times New Roman"/>
-          <w:sz w:val="24"/>
-          <w:szCs w:val="24"/>
-          <w:lang w:bidi="bn-IN"/>
-        </w:rPr>
-        <w:t>‘</w:t>
-      </w:r>
-      <w:r>
-        <w:rPr>
-          <w:rFonts w:ascii="SolaimanLipi" w:hAnsi="SolaimanLipi" w:cs="SolaimanLipi"/>
-          <w:sz w:val="24"/>
-          <w:sz w:val="24"/>
-          <w:szCs w:val="24"/>
-          <w:lang w:bidi="bn-IN"/>
-        </w:rPr>
-        <w:t>বাবার ইচ্ছার বিরুদ্ধে গিয়ে আমি পড়ছি নক্ষত্র নিয়ে</w:t>
-      </w:r>
-      <w:r>
-        <w:rPr>
-          <w:rFonts w:ascii="Times New Roman" w:hAnsi="Times New Roman" w:cs="Times New Roman"/>
-          <w:sz w:val="24"/>
-          <w:sz w:val="24"/>
-          <w:szCs w:val="24"/>
-          <w:lang w:bidi="bn-IN"/>
-        </w:rPr>
-        <w:t>’</w:t>
+        <w:t xml:space="preserve"> ‘</w:t>
+      </w:r>
+      <w:r>
+        <w:rPr>
+          <w:rFonts w:ascii="SolaimanLipi" w:hAnsi="SolaimanLipi" w:cs="SolaimanLipi"/>
+          <w:sz w:val="24"/>
+          <w:sz w:val="24"/>
+          <w:szCs w:val="24"/>
+          <w:lang w:bidi="bn-IN"/>
+        </w:rPr>
+        <w:t>বাবার ইচ্ছার বিরুদ্ধে গিয়ে আমি পড়ছি নক্ষত্র নিয়ে’</w:t>
       </w:r>
       <w:r>
         <w:rPr>
@@ -642,9 +602,6 @@
         <w:pStyle w:val="Normal"/>
         <w:rPr>
           <w:rFonts w:ascii="SolaimanLipi" w:hAnsi="SolaimanLipi" w:cs="SolaimanLipi"/>
-          <w:sz w:val="24"/>
-          <w:szCs w:val="24"/>
-          <w:lang w:bidi="bn-IN"/>
         </w:rPr>
       </w:pPr>
       <w:r>
@@ -734,13 +691,12 @@
         <w:jc w:val="center"/>
         <w:rPr>
           <w:rFonts w:ascii="SolaimanLipi" w:hAnsi="SolaimanLipi" w:cs="SolaimanLipi"/>
-          <w:sz w:val="24"/>
-          <w:szCs w:val="24"/>
-          <w:lang w:bidi="bn-IN"/>
         </w:rPr>
       </w:pPr>
       <w:r>
-        <w:rPr/>
+        <w:rPr>
+          <w:rFonts w:cs="SolaimanLipi" w:ascii="SolaimanLipi" w:hAnsi="SolaimanLipi"/>
+        </w:rPr>
         <w:drawing>
           <wp:inline distT="0" distB="0" distL="0" distR="0">
             <wp:extent cx="5934710" cy="3674745"/>
@@ -786,9 +742,6 @@
         <w:jc w:val="center"/>
         <w:rPr>
           <w:rFonts w:ascii="SolaimanLipi" w:hAnsi="SolaimanLipi" w:cs="SolaimanLipi"/>
-          <w:sz w:val="24"/>
-          <w:szCs w:val="24"/>
-          <w:lang w:bidi="bn-IN"/>
         </w:rPr>
       </w:pPr>
       <w:r>
@@ -873,9 +826,6 @@
         <w:pStyle w:val="Normal"/>
         <w:rPr>
           <w:rFonts w:ascii="SolaimanLipi" w:hAnsi="SolaimanLipi" w:cs="SolaimanLipi"/>
-          <w:sz w:val="24"/>
-          <w:szCs w:val="24"/>
-          <w:lang w:bidi="bn-IN"/>
         </w:rPr>
       </w:pPr>
       <w:r>
@@ -956,7 +906,7 @@
       </w:r>
       <w:r>
         <w:rPr>
-          <w:rFonts w:cs="SolaimanLipi" w:ascii="Cambria" w:hAnsi="Cambria" w:asciiTheme="majorHAnsi" w:hAnsiTheme="majorHAnsi"/>
+          <w:rFonts w:cs="SolaimanLipi" w:ascii="SolaimanLipi" w:hAnsi="SolaimanLipi"/>
           <w:sz w:val="24"/>
           <w:szCs w:val="24"/>
           <w:lang w:bidi="bn-IN"/>
@@ -988,9 +938,6 @@
         <w:pStyle w:val="Normal"/>
         <w:rPr>
           <w:rFonts w:ascii="SolaimanLipi" w:hAnsi="SolaimanLipi" w:cs="SolaimanLipi"/>
-          <w:sz w:val="24"/>
-          <w:szCs w:val="24"/>
-          <w:lang w:bidi="bn-IN"/>
         </w:rPr>
       </w:pPr>
       <w:r>
@@ -1028,9 +975,6 @@
         <w:pStyle w:val="Normal"/>
         <w:rPr>
           <w:rFonts w:ascii="SolaimanLipi" w:hAnsi="SolaimanLipi" w:cs="SolaimanLipi"/>
-          <w:sz w:val="24"/>
-          <w:szCs w:val="24"/>
-          <w:lang w:bidi="bn-IN"/>
         </w:rPr>
       </w:pPr>
       <w:r>
@@ -1153,7 +1097,7 @@
       </w:r>
       <w:r>
         <w:rPr>
-          <w:rFonts w:cs="SolaimanLipi" w:ascii="Cambria" w:hAnsi="Cambria" w:asciiTheme="majorHAnsi" w:hAnsiTheme="majorHAnsi"/>
+          <w:rFonts w:cs="SolaimanLipi" w:ascii="SolaimanLipi" w:hAnsi="SolaimanLipi"/>
           <w:i/>
           <w:iCs/>
           <w:sz w:val="24"/>
@@ -1197,9 +1141,6 @@
         <w:pStyle w:val="Normal"/>
         <w:rPr>
           <w:rFonts w:ascii="SolaimanLipi" w:hAnsi="SolaimanLipi" w:cs="SolaimanLipi"/>
-          <w:sz w:val="24"/>
-          <w:szCs w:val="24"/>
-          <w:lang w:bidi="bn-IN"/>
         </w:rPr>
       </w:pPr>
       <w:r>
@@ -1401,9 +1342,6 @@
         <w:pStyle w:val="Normal"/>
         <w:rPr>
           <w:rFonts w:ascii="SolaimanLipi" w:hAnsi="SolaimanLipi" w:cs="SolaimanLipi"/>
-          <w:sz w:val="24"/>
-          <w:szCs w:val="24"/>
-          <w:lang w:bidi="bn-IN"/>
         </w:rPr>
       </w:pPr>
       <w:r>
@@ -1465,7 +1403,7 @@
       </w:r>
       <w:r>
         <w:rPr>
-          <w:rFonts w:cs="SolaimanLipi" w:ascii="Cambria" w:hAnsi="Cambria" w:asciiTheme="majorHAnsi" w:hAnsiTheme="majorHAnsi"/>
+          <w:rFonts w:cs="SolaimanLipi" w:ascii="SolaimanLipi" w:hAnsi="SolaimanLipi"/>
           <w:sz w:val="24"/>
           <w:szCs w:val="24"/>
           <w:lang w:bidi="bn-IN"/>
@@ -1536,9 +1474,6 @@
         <w:pStyle w:val="Normal"/>
         <w:rPr>
           <w:rFonts w:ascii="SolaimanLipi" w:hAnsi="SolaimanLipi" w:cs="SolaimanLipi"/>
-          <w:sz w:val="24"/>
-          <w:szCs w:val="24"/>
-          <w:lang w:bidi="bn-IN"/>
         </w:rPr>
       </w:pPr>
       <w:r>
@@ -1568,47 +1503,7 @@
           <w:szCs w:val="24"/>
           <w:lang w:bidi="bn-IN"/>
         </w:rPr>
-        <w:t xml:space="preserve">রেখাটি হবে একটি বৃত্তচাপ। জোহান </w:t>
-      </w:r>
-      <w:r>
-        <w:rPr>
-          <w:rFonts w:ascii="Times New Roman" w:hAnsi="Times New Roman" w:cs="Times New Roman"/>
-          <w:sz w:val="24"/>
-          <w:sz w:val="24"/>
-          <w:szCs w:val="24"/>
-          <w:lang w:bidi="bn-IN"/>
-        </w:rPr>
-        <w:t>‘</w:t>
-      </w:r>
-      <w:r>
-        <w:rPr>
-          <w:rFonts w:ascii="SolaimanLipi" w:hAnsi="SolaimanLipi" w:cs="SolaimanLipi"/>
-          <w:sz w:val="24"/>
-          <w:sz w:val="24"/>
-          <w:szCs w:val="24"/>
-          <w:lang w:bidi="bn-IN"/>
-        </w:rPr>
-        <w:t>সারা বিশ্বের সেরা গণিতবিদদের কাছে</w:t>
-      </w:r>
-      <w:r>
-        <w:rPr>
-          <w:rFonts w:ascii="Times New Roman" w:hAnsi="Times New Roman" w:cs="Times New Roman"/>
-          <w:sz w:val="24"/>
-          <w:sz w:val="24"/>
-          <w:szCs w:val="24"/>
-          <w:lang w:bidi="bn-IN"/>
-        </w:rPr>
-        <w:t>’</w:t>
-      </w:r>
-      <w:r>
-        <w:rPr>
-          <w:rFonts w:ascii="SolaimanLipi" w:hAnsi="SolaimanLipi" w:cs="SolaimanLipi"/>
-          <w:sz w:val="24"/>
-          <w:sz w:val="24"/>
-          <w:szCs w:val="24"/>
-          <w:lang w:bidi="bn-IN"/>
-        </w:rPr>
-        <w:t xml:space="preserve"> সমস্যাটি তুলে ধরেন। সমাধানের জন্যে সময় দেন ছয় মাস। পাঁচটি সঠিক সমাধান জমা পড়ে। কাজটি করেন নিউটন</w:t>
+        <w:t>রেখাটি হবে একটি বৃত্তচাপ। জোহান ‘সারা বিশ্বের সেরা গণিতবিদদের কাছে’ সমস্যাটি তুলে ধরেন। সমাধানের জন্যে সময় দেন ছয় মাস। পাঁচটি সঠিক সমাধান জমা পড়ে। কাজটি করেন নিউটন</w:t>
       </w:r>
       <w:r>
         <w:rPr>
@@ -1659,7 +1554,7 @@
       </w:r>
       <w:r>
         <w:rPr>
-          <w:rFonts w:cs="SolaimanLipi" w:ascii="Cambria" w:hAnsi="Cambria" w:asciiTheme="majorHAnsi" w:hAnsiTheme="majorHAnsi"/>
+          <w:rFonts w:cs="SolaimanLipi" w:ascii="SolaimanLipi" w:hAnsi="SolaimanLipi"/>
           <w:sz w:val="24"/>
           <w:szCs w:val="24"/>
           <w:lang w:bidi="bn-IN"/>
@@ -1746,13 +1641,12 @@
         <w:jc w:val="center"/>
         <w:rPr>
           <w:rFonts w:ascii="SolaimanLipi" w:hAnsi="SolaimanLipi" w:cs="SolaimanLipi"/>
-          <w:sz w:val="24"/>
-          <w:szCs w:val="24"/>
-          <w:lang w:bidi="bn-IN"/>
         </w:rPr>
       </w:pPr>
       <w:r>
-        <w:rPr/>
+        <w:rPr>
+          <w:rFonts w:cs="SolaimanLipi" w:ascii="SolaimanLipi" w:hAnsi="SolaimanLipi"/>
+        </w:rPr>
         <w:drawing>
           <wp:inline distT="0" distB="0" distL="0" distR="0">
             <wp:extent cx="4494530" cy="2967355"/>
@@ -1798,10 +1692,6 @@
         <w:jc w:val="center"/>
         <w:rPr>
           <w:rFonts w:ascii="SolaimanLipi" w:hAnsi="SolaimanLipi" w:cs="SolaimanLipi"/>
-          <w:color w:val="000000" w:themeColor="text1"/>
-          <w:sz w:val="24"/>
-          <w:szCs w:val="24"/>
-          <w:lang w:bidi="bn-IN"/>
         </w:rPr>
       </w:pPr>
       <w:r>
@@ -1863,9 +1753,6 @@
         <w:pStyle w:val="Normal"/>
         <w:rPr>
           <w:rFonts w:ascii="SolaimanLipi" w:hAnsi="SolaimanLipi" w:cs="SolaimanLipi"/>
-          <w:sz w:val="24"/>
-          <w:szCs w:val="24"/>
-          <w:lang w:bidi="bn-IN"/>
         </w:rPr>
       </w:pPr>
       <w:r>
@@ -2022,9 +1909,6 @@
         <w:pStyle w:val="Normal"/>
         <w:rPr>
           <w:rFonts w:ascii="SolaimanLipi" w:hAnsi="SolaimanLipi" w:cs="SolaimanLipi"/>
-          <w:sz w:val="24"/>
-          <w:szCs w:val="24"/>
-          <w:lang w:bidi="bn-IN"/>
         </w:rPr>
       </w:pPr>
       <w:r>
@@ -2044,16 +1928,7 @@
           <w:szCs w:val="24"/>
           <w:lang w:bidi="bn-IN"/>
         </w:rPr>
-        <w:t xml:space="preserve">, </w:t>
-      </w:r>
-      <w:r>
-        <w:rPr>
-          <w:rFonts w:cs="Times New Roman" w:ascii="Times New Roman" w:hAnsi="Times New Roman"/>
-          <w:sz w:val="24"/>
-          <w:szCs w:val="24"/>
-          <w:lang w:bidi="bn-IN"/>
-        </w:rPr>
-        <w:t>‘</w:t>
+        <w:t>, ‘</w:t>
       </w:r>
       <w:r>
         <w:rPr>
@@ -2122,9 +1997,6 @@
         <w:pStyle w:val="Normal"/>
         <w:rPr>
           <w:rFonts w:ascii="SolaimanLipi" w:hAnsi="SolaimanLipi" w:cs="SolaimanLipi"/>
-          <w:sz w:val="24"/>
-          <w:szCs w:val="24"/>
-          <w:lang w:bidi="bn-IN"/>
         </w:rPr>
       </w:pPr>
       <w:r>
@@ -2253,7 +2125,7 @@
       </w:r>
       <w:r>
         <w:rPr>
-          <w:rFonts w:cs="SolaimanLipi" w:ascii="Cambria" w:hAnsi="Cambria" w:asciiTheme="majorHAnsi" w:hAnsiTheme="majorHAnsi"/>
+          <w:rFonts w:cs="SolaimanLipi" w:ascii="SolaimanLipi" w:hAnsi="SolaimanLipi"/>
           <w:sz w:val="24"/>
           <w:szCs w:val="24"/>
           <w:lang w:bidi="bn-IN"/>
@@ -2290,7 +2162,7 @@
       </w:r>
       <w:r>
         <w:rPr>
-          <w:rFonts w:cs="SolaimanLipi" w:ascii="Cambria" w:hAnsi="Cambria" w:asciiTheme="majorHAnsi" w:hAnsiTheme="majorHAnsi"/>
+          <w:rFonts w:cs="SolaimanLipi" w:ascii="SolaimanLipi" w:hAnsi="SolaimanLipi"/>
           <w:sz w:val="24"/>
           <w:szCs w:val="24"/>
           <w:lang w:bidi="bn-IN"/>
@@ -2321,10 +2193,7 @@
       <w:pPr>
         <w:pStyle w:val="Normal"/>
         <w:rPr>
-          <w:rFonts w:ascii="Cambria" w:hAnsi="Cambria" w:cs="SolaimanLipi" w:asciiTheme="majorHAnsi" w:hAnsiTheme="majorHAnsi"/>
-          <w:sz w:val="24"/>
-          <w:szCs w:val="24"/>
-          <w:lang w:bidi="bn-IN"/>
+          <w:rFonts w:ascii="SolaimanLipi" w:hAnsi="SolaimanLipi" w:cs="SolaimanLipi"/>
         </w:rPr>
       </w:pPr>
       <w:r>
@@ -2339,7 +2208,7 @@
       </w:r>
       <w:r>
         <w:rPr>
-          <w:rFonts w:cs="SolaimanLipi" w:ascii="Cambria" w:hAnsi="Cambria" w:asciiTheme="majorHAnsi" w:hAnsiTheme="majorHAnsi"/>
+          <w:rFonts w:cs="SolaimanLipi" w:ascii="SolaimanLipi" w:hAnsi="SolaimanLipi"/>
           <w:sz w:val="24"/>
           <w:szCs w:val="24"/>
           <w:lang w:bidi="bn-IN"/>
@@ -2386,7 +2255,7 @@
       </w:r>
       <w:r>
         <w:rPr>
-          <w:rFonts w:cs="SolaimanLipi" w:ascii="Cambria" w:hAnsi="Cambria" w:asciiTheme="majorHAnsi" w:hAnsiTheme="majorHAnsi"/>
+          <w:rFonts w:cs="SolaimanLipi" w:ascii="SolaimanLipi" w:hAnsi="SolaimanLipi"/>
           <w:sz w:val="24"/>
           <w:szCs w:val="24"/>
           <w:lang w:bidi="bn-IN"/>
@@ -2434,7 +2303,7 @@
       </w:r>
       <w:r>
         <w:rPr>
-          <w:rFonts w:ascii="Cambria" w:hAnsi="Cambria" w:cs="SolaimanLipi" w:asciiTheme="majorHAnsi" w:hAnsiTheme="majorHAnsi"/>
+          <w:rFonts w:ascii="SolaimanLipi" w:hAnsi="SolaimanLipi" w:cs="SolaimanLipi"/>
           <w:sz w:val="24"/>
           <w:sz w:val="24"/>
           <w:szCs w:val="24"/>
@@ -2444,7 +2313,7 @@
       </w:r>
       <w:r>
         <w:rPr>
-          <w:rFonts w:cs="SolaimanLipi" w:ascii="Cambria" w:hAnsi="Cambria" w:asciiTheme="majorHAnsi" w:hAnsiTheme="majorHAnsi"/>
+          <w:rFonts w:cs="SolaimanLipi" w:ascii="SolaimanLipi" w:hAnsi="SolaimanLipi"/>
           <w:sz w:val="24"/>
           <w:szCs w:val="24"/>
           <w:lang w:bidi="bn-IN"/>
@@ -2453,7 +2322,7 @@
       </w:r>
       <w:r>
         <w:rPr>
-          <w:rFonts w:ascii="Cambria" w:hAnsi="Cambria" w:cs="SolaimanLipi" w:asciiTheme="majorHAnsi" w:hAnsiTheme="majorHAnsi"/>
+          <w:rFonts w:ascii="SolaimanLipi" w:hAnsi="SolaimanLipi" w:cs="SolaimanLipi"/>
           <w:sz w:val="24"/>
           <w:sz w:val="24"/>
           <w:szCs w:val="24"/>
@@ -2463,7 +2332,7 @@
       </w:r>
       <w:r>
         <w:rPr>
-          <w:rFonts w:cs="SolaimanLipi" w:ascii="Cambria" w:hAnsi="Cambria" w:asciiTheme="majorHAnsi" w:hAnsiTheme="majorHAnsi"/>
+          <w:rFonts w:cs="SolaimanLipi" w:ascii="SolaimanLipi" w:hAnsi="SolaimanLipi"/>
           <w:sz w:val="24"/>
           <w:szCs w:val="24"/>
           <w:lang w:bidi="bn-IN"/>
@@ -2472,7 +2341,7 @@
       </w:r>
       <w:r>
         <w:rPr>
-          <w:rFonts w:ascii="Cambria" w:hAnsi="Cambria" w:cs="SolaimanLipi" w:asciiTheme="majorHAnsi" w:hAnsiTheme="majorHAnsi"/>
+          <w:rFonts w:ascii="SolaimanLipi" w:hAnsi="SolaimanLipi" w:cs="SolaimanLipi"/>
           <w:sz w:val="24"/>
           <w:sz w:val="24"/>
           <w:szCs w:val="24"/>
@@ -2482,7 +2351,7 @@
       </w:r>
       <w:r>
         <w:rPr>
-          <w:rFonts w:cs="SolaimanLipi" w:ascii="Cambria" w:hAnsi="Cambria" w:asciiTheme="majorHAnsi" w:hAnsiTheme="majorHAnsi"/>
+          <w:rFonts w:cs="SolaimanLipi" w:ascii="SolaimanLipi" w:hAnsi="SolaimanLipi"/>
           <w:sz w:val="24"/>
           <w:szCs w:val="24"/>
           <w:lang w:bidi="bn-IN"/>
@@ -2491,7 +2360,7 @@
       </w:r>
       <w:r>
         <w:rPr>
-          <w:rFonts w:ascii="Cambria" w:hAnsi="Cambria" w:cs="SolaimanLipi" w:asciiTheme="majorHAnsi" w:hAnsiTheme="majorHAnsi"/>
+          <w:rFonts w:ascii="SolaimanLipi" w:hAnsi="SolaimanLipi" w:cs="SolaimanLipi"/>
           <w:sz w:val="24"/>
           <w:sz w:val="24"/>
           <w:szCs w:val="24"/>
@@ -2501,7 +2370,7 @@
       </w:r>
       <w:r>
         <w:rPr>
-          <w:rFonts w:cs="SolaimanLipi" w:ascii="Cambria" w:hAnsi="Cambria" w:asciiTheme="majorHAnsi" w:hAnsiTheme="majorHAnsi"/>
+          <w:rFonts w:cs="SolaimanLipi" w:ascii="SolaimanLipi" w:hAnsi="SolaimanLipi"/>
           <w:sz w:val="24"/>
           <w:szCs w:val="24"/>
           <w:lang w:bidi="bn-IN"/>
@@ -2510,7 +2379,7 @@
       </w:r>
       <w:r>
         <w:rPr>
-          <w:rFonts w:ascii="Cambria" w:hAnsi="Cambria" w:cs="SolaimanLipi" w:asciiTheme="majorHAnsi" w:hAnsiTheme="majorHAnsi"/>
+          <w:rFonts w:ascii="SolaimanLipi" w:hAnsi="SolaimanLipi" w:cs="SolaimanLipi"/>
           <w:sz w:val="24"/>
           <w:sz w:val="24"/>
           <w:szCs w:val="24"/>
@@ -2520,7 +2389,7 @@
       </w:r>
       <w:r>
         <w:rPr>
-          <w:rFonts w:cs="SolaimanLipi" w:ascii="Cambria" w:hAnsi="Cambria" w:asciiTheme="majorHAnsi" w:hAnsiTheme="majorHAnsi"/>
+          <w:rFonts w:cs="SolaimanLipi" w:ascii="SolaimanLipi" w:hAnsi="SolaimanLipi"/>
           <w:sz w:val="24"/>
           <w:szCs w:val="24"/>
           <w:lang w:bidi="bn-IN"/>
@@ -2529,7 +2398,7 @@
       </w:r>
       <w:r>
         <w:rPr>
-          <w:rFonts w:ascii="Cambria" w:hAnsi="Cambria" w:cs="SolaimanLipi" w:asciiTheme="majorHAnsi" w:hAnsiTheme="majorHAnsi"/>
+          <w:rFonts w:ascii="SolaimanLipi" w:hAnsi="SolaimanLipi" w:cs="SolaimanLipi"/>
           <w:sz w:val="24"/>
           <w:sz w:val="24"/>
           <w:szCs w:val="24"/>
@@ -2539,7 +2408,7 @@
       </w:r>
       <w:r>
         <w:rPr>
-          <w:rFonts w:cs="SolaimanLipi" w:ascii="Cambria" w:hAnsi="Cambria" w:asciiTheme="majorHAnsi" w:hAnsiTheme="majorHAnsi"/>
+          <w:rFonts w:cs="SolaimanLipi" w:ascii="SolaimanLipi" w:hAnsi="SolaimanLipi"/>
           <w:sz w:val="24"/>
           <w:szCs w:val="24"/>
           <w:lang w:bidi="bn-IN"/>
@@ -2548,7 +2417,7 @@
       </w:r>
       <w:r>
         <w:rPr>
-          <w:rFonts w:ascii="Cambria" w:hAnsi="Cambria" w:cs="SolaimanLipi" w:asciiTheme="majorHAnsi" w:hAnsiTheme="majorHAnsi"/>
+          <w:rFonts w:ascii="SolaimanLipi" w:hAnsi="SolaimanLipi" w:cs="SolaimanLipi"/>
           <w:sz w:val="24"/>
           <w:sz w:val="24"/>
           <w:szCs w:val="24"/>
@@ -2558,7 +2427,7 @@
       </w:r>
       <w:r>
         <w:rPr>
-          <w:rFonts w:cs="SolaimanLipi" w:ascii="Cambria" w:hAnsi="Cambria" w:asciiTheme="majorHAnsi" w:hAnsiTheme="majorHAnsi"/>
+          <w:rFonts w:cs="SolaimanLipi" w:ascii="SolaimanLipi" w:hAnsi="SolaimanLipi"/>
           <w:sz w:val="24"/>
           <w:szCs w:val="24"/>
           <w:lang w:bidi="bn-IN"/>
@@ -2567,7 +2436,7 @@
       </w:r>
       <w:r>
         <w:rPr>
-          <w:rFonts w:ascii="Cambria" w:hAnsi="Cambria" w:cs="SolaimanLipi" w:asciiTheme="majorHAnsi" w:hAnsiTheme="majorHAnsi"/>
+          <w:rFonts w:ascii="SolaimanLipi" w:hAnsi="SolaimanLipi" w:cs="SolaimanLipi"/>
           <w:sz w:val="24"/>
           <w:sz w:val="24"/>
           <w:szCs w:val="24"/>
@@ -2580,15 +2449,12 @@
       <w:pPr>
         <w:pStyle w:val="Normal"/>
         <w:rPr>
-          <w:rFonts w:ascii="Cambria" w:hAnsi="Cambria" w:cs="SolaimanLipi" w:asciiTheme="majorHAnsi" w:hAnsiTheme="majorHAnsi"/>
-          <w:sz w:val="24"/>
-          <w:szCs w:val="24"/>
-          <w:lang w:bidi="bn-IN"/>
+          <w:rFonts w:ascii="SolaimanLipi" w:hAnsi="SolaimanLipi" w:cs="SolaimanLipi"/>
         </w:rPr>
       </w:pPr>
       <w:r>
         <w:rPr>
-          <w:rFonts w:ascii="Cambria" w:hAnsi="Cambria" w:cs="SolaimanLipi" w:asciiTheme="majorHAnsi" w:hAnsiTheme="majorHAnsi"/>
+          <w:rFonts w:ascii="SolaimanLipi" w:hAnsi="SolaimanLipi" w:cs="SolaimanLipi"/>
           <w:sz w:val="24"/>
           <w:sz w:val="24"/>
           <w:szCs w:val="24"/>
@@ -2598,7 +2464,7 @@
       </w:r>
       <w:r>
         <w:rPr>
-          <w:rFonts w:cs="SolaimanLipi" w:ascii="Cambria" w:hAnsi="Cambria" w:asciiTheme="majorHAnsi" w:hAnsiTheme="majorHAnsi"/>
+          <w:rFonts w:cs="SolaimanLipi" w:ascii="SolaimanLipi" w:hAnsi="SolaimanLipi"/>
           <w:sz w:val="24"/>
           <w:szCs w:val="24"/>
           <w:lang w:bidi="bn-IN"/>
@@ -2607,7 +2473,7 @@
       </w:r>
       <w:r>
         <w:rPr>
-          <w:rFonts w:ascii="Cambria" w:hAnsi="Cambria" w:cs="SolaimanLipi" w:asciiTheme="majorHAnsi" w:hAnsiTheme="majorHAnsi"/>
+          <w:rFonts w:ascii="SolaimanLipi" w:hAnsi="SolaimanLipi" w:cs="SolaimanLipi"/>
           <w:sz w:val="24"/>
           <w:sz w:val="24"/>
           <w:szCs w:val="24"/>
@@ -2617,7 +2483,7 @@
       </w:r>
       <w:r>
         <w:rPr>
-          <w:rFonts w:cs="SolaimanLipi" w:ascii="Cambria" w:hAnsi="Cambria" w:asciiTheme="majorHAnsi" w:hAnsiTheme="majorHAnsi"/>
+          <w:rFonts w:cs="SolaimanLipi" w:ascii="SolaimanLipi" w:hAnsi="SolaimanLipi"/>
           <w:sz w:val="24"/>
           <w:szCs w:val="24"/>
           <w:lang w:bidi="bn-IN"/>
@@ -2626,7 +2492,7 @@
       </w:r>
       <w:r>
         <w:rPr>
-          <w:rFonts w:ascii="Cambria" w:hAnsi="Cambria" w:cs="SolaimanLipi" w:asciiTheme="majorHAnsi" w:hAnsiTheme="majorHAnsi"/>
+          <w:rFonts w:ascii="SolaimanLipi" w:hAnsi="SolaimanLipi" w:cs="SolaimanLipi"/>
           <w:sz w:val="24"/>
           <w:sz w:val="24"/>
           <w:szCs w:val="24"/>
@@ -2636,7 +2502,7 @@
       </w:r>
       <w:r>
         <w:rPr>
-          <w:rFonts w:cs="SolaimanLipi" w:ascii="Cambria" w:hAnsi="Cambria" w:asciiTheme="majorHAnsi" w:hAnsiTheme="majorHAnsi"/>
+          <w:rFonts w:cs="SolaimanLipi" w:ascii="SolaimanLipi" w:hAnsi="SolaimanLipi"/>
           <w:sz w:val="24"/>
           <w:szCs w:val="24"/>
           <w:lang w:bidi="bn-IN"/>
@@ -2645,7 +2511,7 @@
       </w:r>
       <w:r>
         <w:rPr>
-          <w:rFonts w:ascii="Cambria" w:hAnsi="Cambria" w:cs="SolaimanLipi" w:asciiTheme="majorHAnsi" w:hAnsiTheme="majorHAnsi"/>
+          <w:rFonts w:ascii="SolaimanLipi" w:hAnsi="SolaimanLipi" w:cs="SolaimanLipi"/>
           <w:sz w:val="24"/>
           <w:sz w:val="24"/>
           <w:szCs w:val="24"/>
@@ -2659,7 +2525,6 @@
         <w:pStyle w:val="Normal"/>
         <w:rPr>
           <w:rFonts w:ascii="SolaimanLipi" w:hAnsi="SolaimanLipi" w:cs="SolaimanLipi"/>
-          <w:lang w:bidi="bn-IN"/>
         </w:rPr>
       </w:pPr>
       <w:r>
@@ -2693,17 +2558,11 @@
           <w:rFonts w:ascii="SolaimanLipi" w:hAnsi="SolaimanLipi" w:cs="SolaimanLipi"/>
           <w:lang w:bidi="bn-IN"/>
         </w:rPr>
-        <w:t>জ্যাকবের সবচেয়ে বড় অবদান সম্ভবত সম্ভাবনা তত্ত্ব সম্পর্কে গবেষণা পুস্তক</w:t>
-      </w:r>
-      <w:r>
-        <w:rPr>
-          <w:lang w:bidi="bn-IN"/>
-        </w:rPr>
-        <w:t xml:space="preserve"> </w:t>
-      </w:r>
-      <w:r>
-        <w:rPr>
-          <w:rFonts w:ascii="Cambria" w:hAnsi="Cambria" w:asciiTheme="majorHAnsi" w:hAnsiTheme="majorHAnsi"/>
+        <w:t xml:space="preserve">জ্যাকবের সবচেয়ে বড় অবদান সম্ভবত সম্ভাবনা তত্ত্ব সম্পর্কে গবেষণা পুস্তক </w:t>
+      </w:r>
+      <w:r>
+        <w:rPr>
+          <w:rFonts w:cs="SolaimanLipi" w:ascii="SolaimanLipi" w:hAnsi="SolaimanLipi"/>
           <w:i/>
           <w:iCs/>
           <w:sz w:val="24"/>
@@ -2713,7 +2572,7 @@
       </w:r>
       <w:r>
         <w:rPr>
-          <w:rFonts w:ascii="Cambria" w:hAnsi="Cambria" w:asciiTheme="majorHAnsi" w:hAnsiTheme="majorHAnsi"/>
+          <w:rFonts w:cs="SolaimanLipi" w:ascii="SolaimanLipi" w:hAnsi="SolaimanLipi"/>
           <w:i/>
           <w:iCs/>
           <w:sz w:val="24"/>
@@ -2724,7 +2583,7 @@
       </w:r>
       <w:r>
         <w:rPr>
-          <w:rFonts w:ascii="Cambria" w:hAnsi="Cambria" w:asciiTheme="majorHAnsi" w:hAnsiTheme="majorHAnsi"/>
+          <w:rFonts w:cs="SolaimanLipi" w:ascii="SolaimanLipi" w:hAnsi="SolaimanLipi"/>
           <w:i/>
           <w:iCs/>
           <w:sz w:val="24"/>
@@ -2734,54 +2593,35 @@
       </w:r>
       <w:r>
         <w:rPr>
+          <w:rFonts w:cs="SolaimanLipi" w:ascii="SolaimanLipi" w:hAnsi="SolaimanLipi"/>
+          <w:lang w:bidi="bn-IN"/>
+        </w:rPr>
+        <w:t xml:space="preserve"> (</w:t>
+      </w:r>
+      <w:r>
+        <w:rPr>
+          <w:rFonts w:cs="SolaimanLipi" w:ascii="SolaimanLipi" w:hAnsi="SolaimanLipi"/>
+          <w:sz w:val="24"/>
+          <w:szCs w:val="24"/>
+          <w:lang w:bidi="bn-IN"/>
+        </w:rPr>
+        <w:t>The art of conjecture</w:t>
+      </w:r>
+      <w:r>
+        <w:rPr>
+          <w:rFonts w:cs="SolaimanLipi" w:ascii="SolaimanLipi" w:hAnsi="SolaimanLipi"/>
+          <w:sz w:val="24"/>
+          <w:szCs w:val="24"/>
           <w:lang w:bidi="bn-IN"/>
         </w:rPr>
         <w:t xml:space="preserve"> </w:t>
       </w:r>
       <w:r>
         <w:rPr>
-          <w:rFonts w:cs="SolaimanLipi" w:ascii="SolaimanLipi" w:hAnsi="SolaimanLipi"/>
-          <w:lang w:bidi="bn-IN"/>
-        </w:rPr>
-        <w:t>(</w:t>
-      </w:r>
-      <w:r>
-        <w:rPr>
-          <w:rFonts w:cs="SolaimanLipi" w:ascii="Cambria" w:hAnsi="Cambria" w:asciiTheme="majorHAnsi" w:hAnsiTheme="majorHAnsi"/>
-          <w:sz w:val="24"/>
-          <w:szCs w:val="24"/>
-          <w:lang w:bidi="bn-IN"/>
-        </w:rPr>
-        <w:t>The art of conjecture</w:t>
-      </w:r>
-      <w:r>
-        <w:rPr>
-          <w:rFonts w:cs="SolaimanLipi" w:ascii="SolaimanLipi" w:hAnsi="SolaimanLipi"/>
-          <w:sz w:val="24"/>
-          <w:szCs w:val="24"/>
-          <w:lang w:bidi="bn-IN"/>
-        </w:rPr>
-        <w:t xml:space="preserve"> </w:t>
-      </w:r>
-      <w:r>
-        <w:rPr>
-          <w:rFonts w:ascii="SolaimanLipi" w:hAnsi="SolaimanLipi" w:cs="SolaimanLipi"/>
-          <w:lang w:bidi="bn-IN"/>
-        </w:rPr>
-        <w:t xml:space="preserve">বা </w:t>
-      </w:r>
-      <w:r>
-        <w:rPr>
-          <w:lang w:bidi="bn-IN"/>
-        </w:rPr>
-        <w:t xml:space="preserve"> </w:t>
-      </w:r>
-      <w:r>
-        <w:rPr>
-          <w:rFonts w:ascii="SolaimanLipi" w:hAnsi="SolaimanLipi" w:cs="SolaimanLipi"/>
-          <w:lang w:bidi="bn-IN"/>
-        </w:rPr>
-        <w:t>অনুমান কৌশল</w:t>
+          <w:rFonts w:ascii="SolaimanLipi" w:hAnsi="SolaimanLipi" w:cs="SolaimanLipi"/>
+          <w:lang w:bidi="bn-IN"/>
+        </w:rPr>
+        <w:t>বা  অনুমান কৌশল</w:t>
       </w:r>
       <w:r>
         <w:rPr>
@@ -2851,7 +2691,7 @@
       </w:r>
       <w:r>
         <w:rPr>
-          <w:rFonts w:cs="SolaimanLipi" w:ascii="Cambria" w:hAnsi="Cambria" w:asciiTheme="majorHAnsi" w:hAnsiTheme="majorHAnsi"/>
+          <w:rFonts w:cs="SolaimanLipi" w:ascii="SolaimanLipi" w:hAnsi="SolaimanLipi"/>
           <w:lang w:bidi="bn-IN"/>
         </w:rPr>
         <w:t>Convergence</w:t>
@@ -2914,14 +2754,14 @@
       </w:r>
       <w:r>
         <w:rPr>
-          <w:rFonts w:cs="SolaimanLipi" w:ascii="Cambria" w:hAnsi="Cambria" w:asciiTheme="majorHAnsi" w:hAnsiTheme="majorHAnsi"/>
+          <w:rFonts w:cs="SolaimanLipi" w:ascii="SolaimanLipi" w:hAnsi="SolaimanLipi"/>
           <w:lang w:bidi="bn-IN"/>
         </w:rPr>
         <w:t xml:space="preserve">1/1 </w:t>
       </w:r>
       <w:r>
         <w:rPr>
-          <w:rFonts w:cs="SolaimanLipi" w:ascii="Cambria" w:hAnsi="Cambria" w:asciiTheme="majorHAnsi" w:hAnsiTheme="majorHAnsi"/>
+          <w:rFonts w:cs="SolaimanLipi" w:ascii="SolaimanLipi" w:hAnsi="SolaimanLipi"/>
           <w:vertAlign w:val="superscript"/>
           <w:lang w:bidi="bn-IN"/>
         </w:rPr>
@@ -2929,14 +2769,14 @@
       </w:r>
       <w:r>
         <w:rPr>
-          <w:rFonts w:cs="SolaimanLipi" w:ascii="Cambria" w:hAnsi="Cambria" w:asciiTheme="majorHAnsi" w:hAnsiTheme="majorHAnsi"/>
+          <w:rFonts w:cs="SolaimanLipi" w:ascii="SolaimanLipi" w:hAnsi="SolaimanLipi"/>
           <w:lang w:bidi="bn-IN"/>
         </w:rPr>
         <w:t>+ 1/2</w:t>
       </w:r>
       <w:r>
         <w:rPr>
-          <w:rFonts w:cs="SolaimanLipi" w:ascii="Cambria" w:hAnsi="Cambria" w:asciiTheme="majorHAnsi" w:hAnsiTheme="majorHAnsi"/>
+          <w:rFonts w:cs="SolaimanLipi" w:ascii="SolaimanLipi" w:hAnsi="SolaimanLipi"/>
           <w:vertAlign w:val="superscript"/>
           <w:lang w:bidi="bn-IN"/>
         </w:rPr>
@@ -2944,14 +2784,14 @@
       </w:r>
       <w:r>
         <w:rPr>
-          <w:rFonts w:cs="SolaimanLipi" w:ascii="Cambria" w:hAnsi="Cambria" w:asciiTheme="majorHAnsi" w:hAnsiTheme="majorHAnsi"/>
+          <w:rFonts w:cs="SolaimanLipi" w:ascii="SolaimanLipi" w:hAnsi="SolaimanLipi"/>
           <w:lang w:bidi="bn-IN"/>
         </w:rPr>
         <w:t xml:space="preserve"> + 1/3</w:t>
       </w:r>
       <w:r>
         <w:rPr>
-          <w:rFonts w:cs="SolaimanLipi" w:ascii="Cambria" w:hAnsi="Cambria" w:asciiTheme="majorHAnsi" w:hAnsiTheme="majorHAnsi"/>
+          <w:rFonts w:cs="SolaimanLipi" w:ascii="SolaimanLipi" w:hAnsi="SolaimanLipi"/>
           <w:vertAlign w:val="superscript"/>
           <w:lang w:bidi="bn-IN"/>
         </w:rPr>
@@ -2959,7 +2799,7 @@
       </w:r>
       <w:r>
         <w:rPr>
-          <w:rFonts w:cs="SolaimanLipi" w:ascii="Cambria" w:hAnsi="Cambria" w:asciiTheme="majorHAnsi" w:hAnsiTheme="majorHAnsi"/>
+          <w:rFonts w:cs="SolaimanLipi" w:ascii="SolaimanLipi" w:hAnsi="SolaimanLipi"/>
           <w:lang w:bidi="bn-IN"/>
         </w:rPr>
         <w:t xml:space="preserve"> + ... </w:t>
@@ -2987,14 +2827,14 @@
       </w:r>
       <w:r>
         <w:rPr>
-          <w:rFonts w:cs="Times New Roman" w:ascii="Cambria" w:hAnsi="Cambria" w:asciiTheme="majorHAnsi" w:hAnsiTheme="majorHAnsi"/>
+          <w:rFonts w:cs="SolaimanLipi" w:ascii="SolaimanLipi" w:hAnsi="SolaimanLipi"/>
           <w:lang w:bidi="bn-IN"/>
         </w:rPr>
         <w:t>π</w:t>
       </w:r>
       <w:r>
         <w:rPr>
-          <w:rFonts w:cs="SolaimanLipi" w:ascii="Cambria" w:hAnsi="Cambria" w:asciiTheme="majorHAnsi" w:hAnsiTheme="majorHAnsi"/>
+          <w:rFonts w:cs="SolaimanLipi" w:ascii="SolaimanLipi" w:hAnsi="SolaimanLipi"/>
           <w:vertAlign w:val="superscript"/>
           <w:lang w:bidi="bn-IN"/>
         </w:rPr>
@@ -3002,7 +2842,7 @@
       </w:r>
       <w:r>
         <w:rPr>
-          <w:rFonts w:cs="SolaimanLipi" w:ascii="Cambria" w:hAnsi="Cambria" w:asciiTheme="majorHAnsi" w:hAnsiTheme="majorHAnsi"/>
+          <w:rFonts w:cs="SolaimanLipi" w:ascii="SolaimanLipi" w:hAnsi="SolaimanLipi"/>
           <w:lang w:bidi="bn-IN"/>
         </w:rPr>
         <w:t>/6</w:t>
@@ -3040,8 +2880,7 @@
       <w:pPr>
         <w:pStyle w:val="Normal"/>
         <w:rPr>
-          <w:rFonts w:ascii="SolaimanLipi" w:hAnsi="SolaimanLipi" w:eastAsia="" w:cs="SolaimanLipi" w:eastAsiaTheme="minorEastAsia"/>
-          <w:lang w:bidi="bn-IN"/>
+          <w:rFonts w:ascii="SolaimanLipi" w:hAnsi="SolaimanLipi" w:cs="SolaimanLipi"/>
         </w:rPr>
       </w:pPr>
       <w:r>
@@ -3074,7 +2913,7 @@
       </w:r>
       <w:r>
         <w:rPr>
-          <w:rFonts w:cs="SolaimanLipi" w:ascii="Cambria" w:hAnsi="Cambria" w:asciiTheme="majorHAnsi" w:hAnsiTheme="majorHAnsi"/>
+          <w:rFonts w:cs="SolaimanLipi" w:ascii="SolaimanLipi" w:hAnsi="SolaimanLipi"/>
           <w:lang w:bidi="bn-IN"/>
         </w:rPr>
         <w:t>Mechanical)</w:t>
@@ -3102,7 +2941,7 @@
       </w:r>
       <w:r>
         <w:rPr>
-          <w:rFonts w:cs="SolaimanLipi" w:ascii="Cambria" w:hAnsi="Cambria" w:asciiTheme="majorHAnsi" w:hAnsiTheme="majorHAnsi"/>
+          <w:rFonts w:cs="SolaimanLipi" w:ascii="SolaimanLipi" w:hAnsi="SolaimanLipi"/>
           <w:lang w:bidi="bn-IN"/>
         </w:rPr>
         <w:t>Analytic</w:t>
@@ -3161,13 +3000,7 @@
           <w:rFonts w:ascii="SolaimanLipi" w:hAnsi="SolaimanLipi" w:cs="SolaimanLipi"/>
           <w:lang w:bidi="bn-IN"/>
         </w:rPr>
-        <w:t>। ইন্টিগ্রাল ক্যালকুলাস নামটা তিনিই সবার আগে ব্যবহার করেন। ক্যালকুলাসের এ শাখাটিকে লিবনিজ শুরুতে নাম দিয়েছিলেন</w:t>
-      </w:r>
-      <w:r>
-        <w:rPr>
-          <w:lang w:bidi="bn-IN"/>
-        </w:rPr>
-        <w:t xml:space="preserve"> </w:t>
+        <w:t xml:space="preserve">। ইন্টিগ্রাল ক্যালকুলাস নামটা তিনিই সবার আগে ব্যবহার করেন। ক্যালকুলাসের এ শাখাটিকে লিবনিজ শুরুতে নাম দিয়েছিলেন </w:t>
       </w:r>
       <w:r>
         <w:rPr>
@@ -3201,7 +3034,9 @@
         <w:t xml:space="preserve">তিনিই প্রথম দেখান যে </w:t>
       </w:r>
       <w:r>
-        <w:rPr/>
+        <w:rPr>
+          <w:rFonts w:ascii="SolaimanLipi" w:hAnsi="SolaimanLipi" w:cs="SolaimanLipi"/>
+        </w:rPr>
       </w:r>
       <m:oMath xmlns:m="http://schemas.openxmlformats.org/officeDocument/2006/math">
         <m:func>
@@ -3307,7 +3142,7 @@
       </w:r>
       <w:r>
         <w:rPr>
-          <w:rFonts w:eastAsia="" w:cs="SolaimanLipi" w:ascii="Cambria" w:hAnsi="Cambria" w:asciiTheme="majorHAnsi" w:eastAsiaTheme="minorEastAsia" w:hAnsiTheme="majorHAnsi"/>
+          <w:rFonts w:eastAsia="" w:cs="SolaimanLipi" w:ascii="SolaimanLipi" w:hAnsi="SolaimanLipi" w:eastAsiaTheme="minorEastAsia"/>
           <w:lang w:bidi="bn-IN"/>
         </w:rPr>
         <w:t>Continuous</w:t>
@@ -3327,7 +3162,9 @@
         <w:t xml:space="preserve">চক্রবৃদ্ধি মুনাফার মধ্যে সম্পর্ক আছে। তিনি </w:t>
       </w:r>
       <w:r>
-        <w:rPr/>
+        <w:rPr>
+          <w:rFonts w:ascii="SolaimanLipi" w:hAnsi="SolaimanLipi" w:cs="SolaimanLipi"/>
+        </w:rPr>
       </w:r>
       <m:oMath xmlns:m="http://schemas.openxmlformats.org/officeDocument/2006/math">
         <m:sSup>
@@ -3444,8 +3281,7 @@
       <w:pPr>
         <w:pStyle w:val="Normal"/>
         <w:rPr>
-          <w:rFonts w:ascii="SolaimanLipi" w:hAnsi="SolaimanLipi" w:eastAsia="" w:cs="SolaimanLipi" w:eastAsiaTheme="minorEastAsia"/>
-          <w:lang w:bidi="bn-IN"/>
+          <w:rFonts w:ascii="SolaimanLipi" w:hAnsi="SolaimanLipi" w:cs="SolaimanLipi"/>
         </w:rPr>
       </w:pPr>
       <w:r>
@@ -3485,7 +3321,7 @@
       </w:r>
       <w:r>
         <w:rPr>
-          <w:rFonts w:eastAsia="" w:cs="SolaimanLipi" w:ascii="Cambria" w:hAnsi="Cambria" w:asciiTheme="majorHAnsi" w:eastAsiaTheme="minorEastAsia" w:hAnsiTheme="majorHAnsi"/>
+          <w:rFonts w:eastAsia="" w:cs="SolaimanLipi" w:ascii="SolaimanLipi" w:hAnsi="SolaimanLipi" w:eastAsiaTheme="minorEastAsia"/>
           <w:sz w:val="24"/>
           <w:szCs w:val="24"/>
           <w:lang w:bidi="bn-IN"/>
@@ -3529,7 +3365,7 @@
       </w:r>
       <w:r>
         <w:rPr>
-          <w:rFonts w:eastAsia="" w:cs="SolaimanLipi" w:ascii="Cambria" w:hAnsi="Cambria" w:asciiTheme="majorHAnsi" w:eastAsiaTheme="minorEastAsia" w:hAnsiTheme="majorHAnsi"/>
+          <w:rFonts w:eastAsia="" w:cs="SolaimanLipi" w:ascii="SolaimanLipi" w:hAnsi="SolaimanLipi" w:eastAsiaTheme="minorEastAsia"/>
           <w:sz w:val="24"/>
           <w:szCs w:val="24"/>
           <w:lang w:bidi="bn-IN"/>
@@ -3552,7 +3388,7 @@
       </w:r>
       <w:r>
         <w:rPr>
-          <w:rFonts w:eastAsia="" w:cs="SolaimanLipi" w:ascii="Cambria" w:hAnsi="Cambria" w:asciiTheme="majorHAnsi" w:eastAsiaTheme="minorEastAsia" w:hAnsiTheme="majorHAnsi"/>
+          <w:rFonts w:eastAsia="" w:cs="SolaimanLipi" w:ascii="SolaimanLipi" w:hAnsi="SolaimanLipi" w:eastAsiaTheme="minorEastAsia"/>
           <w:i/>
           <w:iCs/>
           <w:lang w:bidi="bn-IN"/>
@@ -3589,7 +3425,7 @@
       </w:r>
       <w:r>
         <w:rPr>
-          <w:rFonts w:eastAsia="" w:cs="SolaimanLipi" w:ascii="Cambria" w:hAnsi="Cambria" w:asciiTheme="majorHAnsi" w:eastAsiaTheme="minorEastAsia" w:hAnsiTheme="majorHAnsi"/>
+          <w:rFonts w:eastAsia="" w:cs="SolaimanLipi" w:ascii="SolaimanLipi" w:hAnsi="SolaimanLipi" w:eastAsiaTheme="minorEastAsia"/>
           <w:i/>
           <w:iCs/>
           <w:sz w:val="24"/>
@@ -3600,7 +3436,7 @@
       </w:r>
       <w:r>
         <w:rPr>
-          <w:rFonts w:eastAsia="" w:cs="SolaimanLipi" w:ascii="Cambria" w:hAnsi="Cambria" w:asciiTheme="majorHAnsi" w:eastAsiaTheme="minorEastAsia" w:hAnsiTheme="majorHAnsi"/>
+          <w:rFonts w:eastAsia="" w:cs="SolaimanLipi" w:ascii="SolaimanLipi" w:hAnsi="SolaimanLipi" w:eastAsiaTheme="minorEastAsia"/>
           <w:sz w:val="24"/>
           <w:szCs w:val="24"/>
           <w:lang w:bidi="bn-IN"/>
@@ -3609,7 +3445,7 @@
       </w:r>
       <w:r>
         <w:rPr>
-          <w:rFonts w:ascii="Cambria" w:hAnsi="Cambria" w:eastAsia="" w:cs="SolaimanLipi" w:asciiTheme="majorHAnsi" w:eastAsiaTheme="minorEastAsia" w:hAnsiTheme="majorHAnsi"/>
+          <w:rFonts w:ascii="SolaimanLipi" w:hAnsi="SolaimanLipi" w:eastAsia="" w:cs="SolaimanLipi" w:eastAsiaTheme="minorEastAsia"/>
           <w:lang w:bidi="bn-IN"/>
         </w:rPr>
         <w:t>প্রকাশিত হলে</w:t>
@@ -3679,7 +3515,7 @@
       </w:r>
       <w:r>
         <w:rPr>
-          <w:rFonts w:eastAsia="" w:cs="SolaimanLipi" w:ascii="Cambria" w:hAnsi="Cambria" w:asciiTheme="majorHAnsi" w:eastAsiaTheme="minorEastAsia" w:hAnsiTheme="majorHAnsi"/>
+          <w:rFonts w:eastAsia="" w:cs="SolaimanLipi" w:ascii="SolaimanLipi" w:hAnsi="SolaimanLipi" w:eastAsiaTheme="minorEastAsia"/>
           <w:sz w:val="24"/>
           <w:szCs w:val="24"/>
           <w:lang w:bidi="bn-IN"/>
@@ -3707,8 +3543,7 @@
       <w:pPr>
         <w:pStyle w:val="Normal"/>
         <w:rPr>
-          <w:rFonts w:ascii="SolaimanLipi" w:hAnsi="SolaimanLipi" w:eastAsia="" w:cs="SolaimanLipi" w:eastAsiaTheme="minorEastAsia"/>
-          <w:lang w:bidi="bn-IN"/>
+          <w:rFonts w:ascii="SolaimanLipi" w:hAnsi="SolaimanLipi" w:cs="SolaimanLipi"/>
         </w:rPr>
       </w:pPr>
       <w:r>
@@ -3786,8 +3621,7 @@
       <w:pPr>
         <w:pStyle w:val="Normal"/>
         <w:rPr>
-          <w:rFonts w:ascii="SolaimanLipi" w:hAnsi="SolaimanLipi" w:eastAsia="" w:cs="SolaimanLipi" w:eastAsiaTheme="minorEastAsia"/>
-          <w:lang w:bidi="bn-IN"/>
+          <w:rFonts w:ascii="SolaimanLipi" w:hAnsi="SolaimanLipi" w:cs="SolaimanLipi"/>
         </w:rPr>
       </w:pPr>
       <w:r>
@@ -3970,8 +3804,7 @@
       <w:pPr>
         <w:pStyle w:val="Normal"/>
         <w:rPr>
-          <w:rFonts w:ascii="SolaimanLipi" w:hAnsi="SolaimanLipi" w:eastAsia="" w:cs="SolaimanLipi" w:eastAsiaTheme="minorEastAsia"/>
-          <w:lang w:bidi="bn-IN"/>
+          <w:rFonts w:ascii="SolaimanLipi" w:hAnsi="SolaimanLipi" w:cs="SolaimanLipi"/>
         </w:rPr>
       </w:pPr>
       <w:r>
@@ -3986,45 +3819,24 @@
           <w:rFonts w:eastAsia="" w:cs="SolaimanLipi" w:ascii="SolaimanLipi" w:hAnsi="SolaimanLipi" w:eastAsiaTheme="minorEastAsia"/>
           <w:lang w:bidi="bn-IN"/>
         </w:rPr>
+        <w:t>, ‘</w:t>
+      </w:r>
+      <w:r>
+        <w:rPr>
+          <w:rFonts w:ascii="SolaimanLipi" w:hAnsi="SolaimanLipi" w:eastAsia="" w:cs="SolaimanLipi" w:eastAsiaTheme="minorEastAsia"/>
+          <w:lang w:bidi="bn-IN"/>
+        </w:rPr>
+        <w:t>আমি ড্যানিয়েল বার্নুলি বলছিলাম।‘ আগন্তুক ভাবলেন</w:t>
+      </w:r>
+      <w:r>
+        <w:rPr>
+          <w:rFonts w:eastAsia="" w:cs="SolaimanLipi" w:ascii="SolaimanLipi" w:hAnsi="SolaimanLipi" w:eastAsiaTheme="minorEastAsia"/>
+          <w:lang w:bidi="bn-IN"/>
+        </w:rPr>
         <w:t xml:space="preserve">, </w:t>
       </w:r>
       <w:r>
         <w:rPr>
-          <w:rFonts w:eastAsia="" w:cs="Times New Roman" w:ascii="Times New Roman" w:hAnsi="Times New Roman" w:eastAsiaTheme="minorEastAsia"/>
-          <w:lang w:bidi="bn-IN"/>
-        </w:rPr>
-        <w:t>‘</w:t>
-      </w:r>
-      <w:r>
-        <w:rPr>
-          <w:rFonts w:ascii="SolaimanLipi" w:hAnsi="SolaimanLipi" w:eastAsia="" w:cs="SolaimanLipi" w:eastAsiaTheme="minorEastAsia"/>
-          <w:lang w:bidi="bn-IN"/>
-        </w:rPr>
-        <w:t>আমি ড্যানিয়েল বার্নুলি বলছিলাম।</w:t>
-      </w:r>
-      <w:r>
-        <w:rPr>
-          <w:rFonts w:ascii="Times New Roman" w:hAnsi="Times New Roman" w:eastAsia="" w:cs="Times New Roman" w:eastAsiaTheme="minorEastAsia"/>
-          <w:lang w:bidi="bn-IN"/>
-        </w:rPr>
-        <w:t>‘</w:t>
-      </w:r>
-      <w:r>
-        <w:rPr>
-          <w:rFonts w:ascii="SolaimanLipi" w:hAnsi="SolaimanLipi" w:eastAsia="" w:cs="SolaimanLipi" w:eastAsiaTheme="minorEastAsia"/>
-          <w:lang w:bidi="bn-IN"/>
-        </w:rPr>
-        <w:t xml:space="preserve"> আগন্তুক ভাবলেন</w:t>
-      </w:r>
-      <w:r>
-        <w:rPr>
-          <w:rFonts w:eastAsia="" w:cs="SolaimanLipi" w:ascii="SolaimanLipi" w:hAnsi="SolaimanLipi" w:eastAsiaTheme="minorEastAsia"/>
-          <w:lang w:bidi="bn-IN"/>
-        </w:rPr>
-        <w:t xml:space="preserve">, </w:t>
-      </w:r>
-      <w:r>
-        <w:rPr>
           <w:rFonts w:ascii="SolaimanLipi" w:hAnsi="SolaimanLipi" w:eastAsia="" w:cs="SolaimanLipi" w:eastAsiaTheme="minorEastAsia"/>
           <w:lang w:bidi="bn-IN"/>
         </w:rPr>
@@ -4035,35 +3847,14 @@
           <w:rFonts w:eastAsia="" w:cs="SolaimanLipi" w:ascii="SolaimanLipi" w:hAnsi="SolaimanLipi" w:eastAsiaTheme="minorEastAsia"/>
           <w:lang w:bidi="bn-IN"/>
         </w:rPr>
-        <w:t xml:space="preserve">, </w:t>
-      </w:r>
-      <w:r>
-        <w:rPr>
-          <w:rFonts w:eastAsia="" w:cs="Times New Roman" w:ascii="Times New Roman" w:hAnsi="Times New Roman" w:eastAsiaTheme="minorEastAsia"/>
-          <w:lang w:bidi="bn-IN"/>
-        </w:rPr>
-        <w:t>‘</w:t>
-      </w:r>
-      <w:r>
-        <w:rPr>
-          <w:rFonts w:ascii="SolaimanLipi" w:hAnsi="SolaimanLipi" w:eastAsia="" w:cs="SolaimanLipi" w:eastAsiaTheme="minorEastAsia"/>
-          <w:lang w:bidi="bn-IN"/>
-        </w:rPr>
-        <w:t>আর আমি আইজ্যাক নিউটন।</w:t>
-      </w:r>
-      <w:r>
-        <w:rPr>
-          <w:rFonts w:ascii="Times New Roman" w:hAnsi="Times New Roman" w:eastAsia="" w:cs="Times New Roman" w:eastAsiaTheme="minorEastAsia"/>
-          <w:lang w:bidi="bn-IN"/>
-        </w:rPr>
-        <w:t>‘</w:t>
-      </w:r>
-      <w:r>
-        <w:rPr>
-          <w:rFonts w:ascii="SolaimanLipi" w:hAnsi="SolaimanLipi" w:eastAsia="" w:cs="SolaimanLipi" w:eastAsiaTheme="minorEastAsia"/>
-          <w:lang w:bidi="bn-IN"/>
-        </w:rPr>
-        <w:t xml:space="preserve"> অনিচ্ছাকৃত এ সৌজন্যে ড্যানিয়েল খুশিই হয়েছিলেন</w:t>
+        <w:t>, ‘</w:t>
+      </w:r>
+      <w:r>
+        <w:rPr>
+          <w:rFonts w:ascii="SolaimanLipi" w:hAnsi="SolaimanLipi" w:eastAsia="" w:cs="SolaimanLipi" w:eastAsiaTheme="minorEastAsia"/>
+          <w:lang w:bidi="bn-IN"/>
+        </w:rPr>
+        <w:t>আর আমি আইজ্যাক নিউটন।‘ অনিচ্ছাকৃত এ সৌজন্যে ড্যানিয়েল খুশিই হয়েছিলেন</w:t>
       </w:r>
       <w:r>
         <w:rPr>
@@ -4089,8 +3880,7 @@
       <w:pPr>
         <w:pStyle w:val="Normal"/>
         <w:rPr>
-          <w:rFonts w:ascii="SolaimanLipi" w:hAnsi="SolaimanLipi" w:eastAsia="" w:cs="SolaimanLipi" w:eastAsiaTheme="minorEastAsia"/>
-          <w:lang w:bidi="bn-IN"/>
+          <w:rFonts w:ascii="SolaimanLipi" w:hAnsi="SolaimanLipi" w:cs="SolaimanLipi"/>
         </w:rPr>
       </w:pPr>
       <w:r>
@@ -4189,8 +3979,7 @@
       <w:pPr>
         <w:pStyle w:val="Normal"/>
         <w:rPr>
-          <w:rFonts w:ascii="SolaimanLipi" w:hAnsi="SolaimanLipi" w:eastAsia="" w:cs="SolaimanLipi" w:eastAsiaTheme="minorEastAsia"/>
-          <w:lang w:bidi="bn-IN"/>
+          <w:rFonts w:ascii="SolaimanLipi" w:hAnsi="SolaimanLipi" w:cs="SolaimanLipi"/>
         </w:rPr>
       </w:pPr>
       <w:r>
@@ -4342,27 +4131,27 @@
       </w:r>
       <w:r>
         <w:rPr>
-          <w:rFonts w:eastAsia="" w:cs="SolaimanLipi" w:ascii="Cambria" w:hAnsi="Cambria" w:asciiTheme="majorHAnsi" w:eastAsiaTheme="minorEastAsia" w:hAnsiTheme="majorHAnsi"/>
+          <w:rFonts w:eastAsia="" w:cs="SolaimanLipi" w:ascii="SolaimanLipi" w:hAnsi="SolaimanLipi" w:eastAsiaTheme="minorEastAsia"/>
           <w:lang w:bidi="bn-IN"/>
         </w:rPr>
         <w:t>(r,</w:t>
       </w:r>
       <w:r>
         <w:rPr>
-          <w:rFonts w:ascii="Cambria" w:hAnsi="Cambria" w:asciiTheme="majorHAnsi" w:hAnsiTheme="majorHAnsi"/>
+          <w:rFonts w:cs="SolaimanLipi" w:ascii="SolaimanLipi" w:hAnsi="SolaimanLipi"/>
         </w:rPr>
         <w:t xml:space="preserve"> </w:t>
       </w:r>
       <w:r>
         <w:rPr>
-          <w:rFonts w:eastAsia="" w:cs="Times New Roman" w:ascii="Cambria" w:hAnsi="Cambria" w:asciiTheme="majorHAnsi" w:eastAsiaTheme="minorEastAsia" w:hAnsiTheme="majorHAnsi"/>
+          <w:rFonts w:eastAsia="" w:cs="SolaimanLipi" w:ascii="SolaimanLipi" w:hAnsi="SolaimanLipi" w:eastAsiaTheme="minorEastAsia"/>
           <w:lang w:bidi="bn-IN"/>
         </w:rPr>
         <w:t>θ</w:t>
       </w:r>
       <w:r>
         <w:rPr>
-          <w:rFonts w:eastAsia="" w:cs="Times New Roman" w:ascii="Times New Roman" w:hAnsi="Times New Roman" w:eastAsiaTheme="minorEastAsia"/>
+          <w:rFonts w:eastAsia="" w:cs="SolaimanLipi" w:ascii="SolaimanLipi" w:hAnsi="SolaimanLipi" w:eastAsiaTheme="minorEastAsia"/>
           <w:lang w:bidi="bn-IN"/>
         </w:rPr>
         <w:t xml:space="preserve">) </w:t>
@@ -4422,12 +4211,13 @@
         <w:pStyle w:val="Normal"/>
         <w:jc w:val="center"/>
         <w:rPr>
-          <w:rFonts w:ascii="SolaimanLipi" w:hAnsi="SolaimanLipi" w:eastAsia="" w:cs="SolaimanLipi" w:eastAsiaTheme="minorEastAsia"/>
-          <w:lang w:bidi="bn-IN"/>
+          <w:rFonts w:ascii="SolaimanLipi" w:hAnsi="SolaimanLipi" w:cs="SolaimanLipi"/>
         </w:rPr>
       </w:pPr>
       <w:r>
-        <w:rPr/>
+        <w:rPr>
+          <w:rFonts w:cs="SolaimanLipi" w:ascii="SolaimanLipi" w:hAnsi="SolaimanLipi"/>
+        </w:rPr>
         <w:drawing>
           <wp:inline distT="0" distB="0" distL="0" distR="0">
             <wp:extent cx="5012055" cy="3605530"/>
@@ -4472,8 +4262,7 @@
         <w:pStyle w:val="Normal"/>
         <w:jc w:val="center"/>
         <w:rPr>
-          <w:rFonts w:ascii="SolaimanLipi" w:hAnsi="SolaimanLipi" w:eastAsia="" w:cs="SolaimanLipi" w:eastAsiaTheme="minorEastAsia"/>
-          <w:lang w:bidi="bn-IN"/>
+          <w:rFonts w:ascii="SolaimanLipi" w:hAnsi="SolaimanLipi" w:cs="SolaimanLipi"/>
         </w:rPr>
       </w:pPr>
       <w:r>
@@ -4502,8 +4291,7 @@
       <w:pPr>
         <w:pStyle w:val="Normal"/>
         <w:rPr>
-          <w:rFonts w:ascii="SolaimanLipi" w:hAnsi="SolaimanLipi" w:eastAsia="" w:cs="SolaimanLipi" w:eastAsiaTheme="minorEastAsia"/>
-          <w:lang w:bidi="bn-IN"/>
+          <w:rFonts w:ascii="SolaimanLipi" w:hAnsi="SolaimanLipi" w:cs="SolaimanLipi"/>
         </w:rPr>
       </w:pPr>
       <w:r>
@@ -4560,14 +4348,7 @@
           <w:rFonts w:eastAsia="" w:cs="SolaimanLipi" w:ascii="SolaimanLipi" w:hAnsi="SolaimanLipi" w:eastAsiaTheme="minorEastAsia"/>
           <w:lang w:bidi="bn-IN"/>
         </w:rPr>
-        <w:t>r=g(</w:t>
-      </w:r>
-      <w:r>
-        <w:rPr>
-          <w:rFonts w:eastAsia="" w:cs="Times New Roman" w:ascii="Times New Roman" w:hAnsi="Times New Roman" w:eastAsiaTheme="minorEastAsia"/>
-          <w:lang w:bidi="bn-IN"/>
-        </w:rPr>
-        <w:t xml:space="preserve">θ) </w:t>
+        <w:t xml:space="preserve">r=g(θ) </w:t>
       </w:r>
       <w:r>
         <w:rPr>
@@ -4578,147 +4359,319 @@
       </w:r>
       <w:r>
         <w:rPr>
-          <w:rFonts w:eastAsia="" w:cs="SolaimanLipi" w:ascii="Cambria" w:hAnsi="Cambria" w:asciiTheme="majorHAnsi" w:eastAsiaTheme="minorEastAsia" w:hAnsiTheme="majorHAnsi"/>
-          <w:lang w:bidi="bn-IN"/>
-        </w:rPr>
-        <w:t xml:space="preserve">(r, </w:t>
-      </w:r>
-      <w:r>
-        <w:rPr>
-          <w:rFonts w:eastAsia="" w:cs="Times New Roman" w:ascii="Cambria" w:hAnsi="Cambria" w:asciiTheme="majorHAnsi" w:eastAsiaTheme="minorEastAsia" w:hAnsiTheme="majorHAnsi"/>
+          <w:rFonts w:eastAsia="" w:cs="SolaimanLipi" w:ascii="SolaimanLipi" w:hAnsi="SolaimanLipi" w:eastAsiaTheme="minorEastAsia"/>
+          <w:lang w:bidi="bn-IN"/>
+        </w:rPr>
+        <w:t xml:space="preserve">(r, θ) </w:t>
+      </w:r>
+      <w:r>
+        <w:rPr>
+          <w:rFonts w:ascii="SolaimanLipi" w:hAnsi="SolaimanLipi" w:eastAsia="" w:cs="SolaimanLipi" w:eastAsiaTheme="minorEastAsia"/>
+          <w:lang w:bidi="bn-IN"/>
+        </w:rPr>
+        <w:t>বিন্দুর কার্ভ হিসেবে বিবেচনা করা যেতে পারে।</w:t>
+      </w:r>
+      <w:r>
+        <w:rPr>
+          <w:rFonts w:eastAsia="" w:cs="SolaimanLipi" w:ascii="SolaimanLipi" w:hAnsi="SolaimanLipi" w:eastAsiaTheme="minorEastAsia"/>
+          <w:lang w:bidi="bn-IN"/>
+        </w:rPr>
+        <w:t xml:space="preserve">pw fb </w:t>
+      </w:r>
+      <w:r>
+        <w:rPr>
+          <w:rFonts w:ascii="SolaimanLipi" w:hAnsi="SolaimanLipi" w:eastAsia="" w:cs="SolaimanLipi" w:eastAsiaTheme="minorEastAsia"/>
+          <w:lang w:bidi="bn-IN"/>
+        </w:rPr>
+        <w:t>আমাদেরকে কিন্তু মনে রাখতে হবে</w:t>
+      </w:r>
+      <w:r>
+        <w:rPr>
+          <w:rFonts w:eastAsia="" w:cs="SolaimanLipi" w:ascii="SolaimanLipi" w:hAnsi="SolaimanLipi" w:eastAsiaTheme="minorEastAsia"/>
+          <w:lang w:bidi="bn-IN"/>
+        </w:rPr>
+        <w:t xml:space="preserve">, </w:t>
+      </w:r>
+      <w:r>
+        <w:rPr>
+          <w:rFonts w:ascii="SolaimanLipi" w:hAnsi="SolaimanLipi" w:eastAsia="" w:cs="SolaimanLipi" w:eastAsiaTheme="minorEastAsia"/>
+          <w:lang w:bidi="bn-IN"/>
+        </w:rPr>
+        <w:t>আয়তাকার বা পোলার স্থানাঙ্কের মাধ্যমে চিত্রিত করলে একই সমীকরণের কার্ভ সম্পূর্ণ ভিন্ন হতে পারে। যেমন</w:t>
+      </w:r>
+      <w:r>
+        <w:rPr>
+          <w:rFonts w:eastAsia="" w:cs="SolaimanLipi" w:ascii="SolaimanLipi" w:hAnsi="SolaimanLipi" w:eastAsiaTheme="minorEastAsia"/>
+          <w:lang w:bidi="bn-IN"/>
+        </w:rPr>
+        <w:t xml:space="preserve">, y=1 </w:t>
+      </w:r>
+      <w:r>
+        <w:rPr>
+          <w:rFonts w:ascii="SolaimanLipi" w:hAnsi="SolaimanLipi" w:eastAsia="" w:cs="SolaimanLipi" w:eastAsiaTheme="minorEastAsia"/>
+          <w:lang w:bidi="bn-IN"/>
+        </w:rPr>
+        <w:t xml:space="preserve">সমীকরণটি একটি অনুভূমিক রেখা প্রকাশ করছে। কিন্তু </w:t>
+      </w:r>
+      <w:r>
+        <w:rPr>
+          <w:rFonts w:eastAsia="" w:cs="SolaimanLipi" w:ascii="SolaimanLipi" w:hAnsi="SolaimanLipi" w:eastAsiaTheme="minorEastAsia"/>
+          <w:lang w:bidi="bn-IN"/>
+        </w:rPr>
+        <w:t xml:space="preserve">r=1 </w:t>
+      </w:r>
+      <w:r>
+        <w:rPr>
+          <w:rFonts w:ascii="SolaimanLipi" w:hAnsi="SolaimanLipi" w:eastAsia="" w:cs="SolaimanLipi" w:eastAsiaTheme="minorEastAsia"/>
+          <w:lang w:bidi="bn-IN"/>
+        </w:rPr>
+        <w:t>সমীকরণের মাধ্যমে প্রকাশ পাচ্ছে একটি বৃত্ত</w:t>
+      </w:r>
+      <w:r>
+        <w:rPr>
+          <w:rFonts w:eastAsia="" w:cs="SolaimanLipi" w:ascii="SolaimanLipi" w:hAnsi="SolaimanLipi" w:eastAsiaTheme="minorEastAsia"/>
+          <w:lang w:bidi="bn-IN"/>
+        </w:rPr>
+        <w:t xml:space="preserve">, </w:t>
+      </w:r>
+      <w:r>
+        <w:rPr>
+          <w:rFonts w:ascii="SolaimanLipi" w:hAnsi="SolaimanLipi" w:eastAsia="" w:cs="SolaimanLipi" w:eastAsiaTheme="minorEastAsia"/>
+          <w:lang w:bidi="bn-IN"/>
+        </w:rPr>
+        <w:t>যার ব্যসার্ধ ১ এবং কেন্দ্র মূল বিন্দুতে অবস্থিত। উল্টোভাবে আয়তাকার বা পোলার স্থানাঙ্ক দিয়ে প্রকাশ করলে একই গ্রাফের সমীকরণ ভিন্ন হয়। এই মাত্র যে বৃত্তের কথা বললাম</w:t>
+      </w:r>
+      <w:r>
+        <w:rPr>
+          <w:rFonts w:eastAsia="" w:cs="SolaimanLipi" w:ascii="SolaimanLipi" w:hAnsi="SolaimanLipi" w:eastAsiaTheme="minorEastAsia"/>
+          <w:lang w:bidi="bn-IN"/>
+        </w:rPr>
+        <w:t xml:space="preserve">, </w:t>
+      </w:r>
+      <w:r>
+        <w:rPr>
+          <w:rFonts w:ascii="SolaimanLipi" w:hAnsi="SolaimanLipi" w:eastAsia="" w:cs="SolaimanLipi" w:eastAsiaTheme="minorEastAsia"/>
+          <w:lang w:bidi="bn-IN"/>
+        </w:rPr>
+        <w:t xml:space="preserve">তার তার পোলার সমীকরণ হলো </w:t>
+      </w:r>
+      <w:r>
+        <w:rPr>
+          <w:rFonts w:eastAsia="" w:cs="SolaimanLipi" w:ascii="SolaimanLipi" w:hAnsi="SolaimanLipi" w:eastAsiaTheme="minorEastAsia"/>
+          <w:lang w:bidi="bn-IN"/>
+        </w:rPr>
+        <w:t>r=1</w:t>
+      </w:r>
+      <w:r>
+        <w:rPr>
+          <w:rFonts w:ascii="SolaimanLipi" w:hAnsi="SolaimanLipi" w:eastAsia="" w:cs="SolaimanLipi" w:eastAsiaTheme="minorEastAsia"/>
+          <w:lang w:bidi="hi-IN"/>
+        </w:rPr>
+        <w:t xml:space="preserve">। </w:t>
+      </w:r>
+      <w:r>
+        <w:rPr>
+          <w:rFonts w:ascii="SolaimanLipi" w:hAnsi="SolaimanLipi" w:eastAsia="" w:cs="SolaimanLipi" w:eastAsiaTheme="minorEastAsia"/>
+          <w:lang w:bidi="bn-IN"/>
+        </w:rPr>
+        <w:t xml:space="preserve">কিন্তু আয়তাকার সমীকরণ হলো </w:t>
+      </w:r>
+      <w:r>
+        <w:rPr>
+          <w:rFonts w:eastAsia="" w:cs="SolaimanLipi" w:ascii="SolaimanLipi" w:hAnsi="SolaimanLipi" w:eastAsiaTheme="minorEastAsia"/>
+          <w:lang w:bidi="bn-IN"/>
+        </w:rPr>
+        <w:t>x</w:t>
+      </w:r>
+      <w:r>
+        <w:rPr>
+          <w:rFonts w:eastAsia="" w:cs="SolaimanLipi" w:ascii="SolaimanLipi" w:hAnsi="SolaimanLipi" w:eastAsiaTheme="minorEastAsia"/>
+          <w:vertAlign w:val="superscript"/>
+          <w:lang w:bidi="bn-IN"/>
+        </w:rPr>
+        <w:t>2</w:t>
+      </w:r>
+      <w:r>
+        <w:rPr>
+          <w:rFonts w:eastAsia="" w:cs="SolaimanLipi" w:ascii="SolaimanLipi" w:hAnsi="SolaimanLipi" w:eastAsiaTheme="minorEastAsia"/>
+          <w:lang w:bidi="bn-IN"/>
+        </w:rPr>
+        <w:t>+y</w:t>
+      </w:r>
+      <w:r>
+        <w:rPr>
+          <w:rFonts w:eastAsia="" w:cs="SolaimanLipi" w:ascii="SolaimanLipi" w:hAnsi="SolaimanLipi" w:eastAsiaTheme="minorEastAsia"/>
+          <w:vertAlign w:val="superscript"/>
+          <w:lang w:bidi="bn-IN"/>
+        </w:rPr>
+        <w:t>2</w:t>
+      </w:r>
+      <w:r>
+        <w:rPr>
+          <w:rFonts w:eastAsia="" w:cs="SolaimanLipi" w:ascii="SolaimanLipi" w:hAnsi="SolaimanLipi" w:eastAsiaTheme="minorEastAsia"/>
+          <w:lang w:bidi="bn-IN"/>
+        </w:rPr>
+        <w:t>=1</w:t>
+      </w:r>
+      <w:r>
+        <w:rPr>
+          <w:rFonts w:ascii="SolaimanLipi" w:hAnsi="SolaimanLipi" w:eastAsia="" w:cs="SolaimanLipi" w:eastAsiaTheme="minorEastAsia"/>
+          <w:lang w:bidi="hi-IN"/>
+        </w:rPr>
+        <w:t xml:space="preserve">। </w:t>
+      </w:r>
+      <w:r>
+        <w:rPr>
+          <w:rFonts w:ascii="SolaimanLipi" w:hAnsi="SolaimanLipi" w:eastAsia="" w:cs="SolaimanLipi" w:eastAsiaTheme="minorEastAsia"/>
+          <w:lang w:bidi="bn-IN"/>
+        </w:rPr>
+        <w:t>যখন যেটায় সুবিধা হয়</w:t>
+      </w:r>
+      <w:r>
+        <w:rPr>
+          <w:rFonts w:eastAsia="" w:cs="SolaimanLipi" w:ascii="SolaimanLipi" w:hAnsi="SolaimanLipi" w:eastAsiaTheme="minorEastAsia"/>
+          <w:lang w:bidi="bn-IN"/>
+        </w:rPr>
+        <w:t xml:space="preserve">, </w:t>
+      </w:r>
+      <w:r>
+        <w:rPr>
+          <w:rFonts w:ascii="SolaimanLipi" w:hAnsi="SolaimanLipi" w:eastAsia="" w:cs="SolaimanLipi" w:eastAsiaTheme="minorEastAsia"/>
+          <w:lang w:bidi="bn-IN"/>
+        </w:rPr>
+        <w:t xml:space="preserve">সেটাই ব্যবহার করতে হবে। ৪০ নং চিত্রে ইংরেজি </w:t>
+      </w:r>
+      <w:r>
+        <w:rPr>
+          <w:rFonts w:eastAsia="" w:cs="SolaimanLipi" w:ascii="SolaimanLipi" w:hAnsi="SolaimanLipi" w:eastAsiaTheme="minorEastAsia"/>
+          <w:lang w:bidi="bn-IN"/>
+        </w:rPr>
+        <w:t xml:space="preserve">8 </w:t>
+      </w:r>
+      <w:r>
+        <w:rPr>
+          <w:rFonts w:ascii="SolaimanLipi" w:hAnsi="SolaimanLipi" w:eastAsia="" w:cs="SolaimanLipi" w:eastAsiaTheme="minorEastAsia"/>
+          <w:lang w:bidi="bn-IN"/>
+        </w:rPr>
+        <w:t xml:space="preserve">অক্ষরের মতো দেখতে একটি কার্ভ দেওয়া আছে। এর নাম হলো লেমনিসকেট </w:t>
+      </w:r>
+      <w:r>
+        <w:rPr>
+          <w:rFonts w:eastAsia="" w:cs="SolaimanLipi" w:ascii="SolaimanLipi" w:hAnsi="SolaimanLipi" w:eastAsiaTheme="minorEastAsia"/>
+          <w:lang w:bidi="bn-IN"/>
+        </w:rPr>
+        <w:t xml:space="preserve">(lemniscate) </w:t>
+      </w:r>
+      <w:r>
+        <w:rPr>
+          <w:rFonts w:ascii="SolaimanLipi" w:hAnsi="SolaimanLipi" w:eastAsia="" w:cs="SolaimanLipi" w:eastAsiaTheme="minorEastAsia"/>
+          <w:lang w:bidi="bn-IN"/>
+        </w:rPr>
+        <w:t xml:space="preserve">অব বার্নুলি </w:t>
+      </w:r>
+      <w:r>
+        <w:rPr>
+          <w:rFonts w:eastAsia="" w:cs="SolaimanLipi" w:ascii="SolaimanLipi" w:hAnsi="SolaimanLipi" w:eastAsiaTheme="minorEastAsia"/>
+          <w:lang w:bidi="bn-IN"/>
+        </w:rPr>
+        <w:t>(</w:t>
+      </w:r>
+      <w:r>
+        <w:rPr>
+          <w:rFonts w:ascii="SolaimanLipi" w:hAnsi="SolaimanLipi" w:eastAsia="" w:cs="SolaimanLipi" w:eastAsiaTheme="minorEastAsia"/>
+          <w:lang w:bidi="bn-IN"/>
+        </w:rPr>
+        <w:t>জ্যাকব বার্নুলির নাম অনুসারে</w:t>
+      </w:r>
+      <w:r>
+        <w:rPr>
+          <w:rFonts w:eastAsia="" w:cs="SolaimanLipi" w:ascii="SolaimanLipi" w:hAnsi="SolaimanLipi" w:eastAsiaTheme="minorEastAsia"/>
+          <w:lang w:bidi="bn-IN"/>
+        </w:rPr>
+        <w:t>)</w:t>
+      </w:r>
+      <w:r>
+        <w:rPr>
+          <w:rFonts w:ascii="SolaimanLipi" w:hAnsi="SolaimanLipi" w:eastAsia="" w:cs="SolaimanLipi" w:eastAsiaTheme="minorEastAsia"/>
+          <w:lang w:bidi="bn-IN"/>
+        </w:rPr>
+        <w:t xml:space="preserve">। এর পোলার সমীকরণ হলো </w:t>
+      </w:r>
+      <w:r>
+        <w:rPr>
+          <w:rFonts w:eastAsia="" w:cs="SolaimanLipi" w:ascii="SolaimanLipi" w:hAnsi="SolaimanLipi" w:eastAsiaTheme="minorEastAsia"/>
+          <w:lang w:bidi="bn-IN"/>
+        </w:rPr>
+        <w:t>r</w:t>
+      </w:r>
+      <w:r>
+        <w:rPr>
+          <w:rFonts w:eastAsia="" w:cs="SolaimanLipi" w:ascii="SolaimanLipi" w:hAnsi="SolaimanLipi" w:eastAsiaTheme="minorEastAsia"/>
+          <w:vertAlign w:val="superscript"/>
+          <w:lang w:bidi="bn-IN"/>
+        </w:rPr>
+        <w:t>2</w:t>
+      </w:r>
+      <w:r>
+        <w:rPr>
+          <w:rFonts w:eastAsia="" w:cs="SolaimanLipi" w:ascii="SolaimanLipi" w:hAnsi="SolaimanLipi" w:eastAsiaTheme="minorEastAsia"/>
+          <w:lang w:bidi="bn-IN"/>
+        </w:rPr>
+        <w:t>=a</w:t>
+      </w:r>
+      <w:r>
+        <w:rPr>
+          <w:rFonts w:eastAsia="" w:cs="SolaimanLipi" w:ascii="SolaimanLipi" w:hAnsi="SolaimanLipi" w:eastAsiaTheme="minorEastAsia"/>
+          <w:vertAlign w:val="superscript"/>
+          <w:lang w:bidi="bn-IN"/>
+        </w:rPr>
+        <w:t>2</w:t>
+      </w:r>
+      <w:r>
+        <w:rPr>
+          <w:rFonts w:eastAsia="" w:cs="SolaimanLipi" w:ascii="SolaimanLipi" w:hAnsi="SolaimanLipi" w:eastAsiaTheme="minorEastAsia"/>
+          <w:lang w:bidi="bn-IN"/>
+        </w:rPr>
+        <w:t>cos2</w:t>
+      </w:r>
+      <w:r>
+        <w:rPr>
+          <w:rFonts w:eastAsia="" w:cs="SolaimanLipi" w:ascii="SolaimanLipi" w:hAnsi="SolaimanLipi" w:eastAsiaTheme="minorEastAsia"/>
           <w:lang w:bidi="bn-IN"/>
         </w:rPr>
         <w:t>θ</w:t>
       </w:r>
       <w:r>
         <w:rPr>
-          <w:rFonts w:eastAsia="" w:cs="SolaimanLipi" w:ascii="Cambria" w:hAnsi="Cambria" w:asciiTheme="majorHAnsi" w:eastAsiaTheme="minorEastAsia" w:hAnsiTheme="majorHAnsi"/>
-          <w:lang w:bidi="bn-IN"/>
-        </w:rPr>
-        <w:t xml:space="preserve">) </w:t>
-      </w:r>
-      <w:r>
-        <w:rPr>
-          <w:rFonts w:ascii="Cambria" w:hAnsi="Cambria" w:eastAsia="" w:cs="SolaimanLipi" w:asciiTheme="majorHAnsi" w:eastAsiaTheme="minorEastAsia" w:hAnsiTheme="majorHAnsi"/>
-          <w:lang w:bidi="bn-IN"/>
-        </w:rPr>
-        <w:t>বিন্দুর কার্ভ হিসেবে বিবেচনা করা যেতে পারে।</w:t>
-      </w:r>
-      <w:r>
-        <w:rPr>
-          <w:rFonts w:eastAsia="" w:cs="SolaimanLipi" w:ascii="Cambria" w:hAnsi="Cambria" w:asciiTheme="majorHAnsi" w:eastAsiaTheme="minorEastAsia" w:hAnsiTheme="majorHAnsi"/>
-          <w:lang w:bidi="bn-IN"/>
-        </w:rPr>
-        <w:t xml:space="preserve">pw fb </w:t>
-      </w:r>
-      <w:r>
-        <w:rPr>
-          <w:rFonts w:ascii="Cambria" w:hAnsi="Cambria" w:eastAsia="" w:cs="SolaimanLipi" w:asciiTheme="majorHAnsi" w:eastAsiaTheme="minorEastAsia" w:hAnsiTheme="majorHAnsi"/>
-          <w:lang w:bidi="bn-IN"/>
-        </w:rPr>
-        <w:t>আমাদেরকে কিন্তু মনে রাখতে হবে</w:t>
-      </w:r>
-      <w:r>
-        <w:rPr>
-          <w:rFonts w:eastAsia="" w:cs="SolaimanLipi" w:ascii="Cambria" w:hAnsi="Cambria" w:asciiTheme="majorHAnsi" w:eastAsiaTheme="minorEastAsia" w:hAnsiTheme="majorHAnsi"/>
-          <w:lang w:bidi="bn-IN"/>
-        </w:rPr>
-        <w:t xml:space="preserve">, </w:t>
-      </w:r>
-      <w:r>
-        <w:rPr>
-          <w:rFonts w:ascii="Cambria" w:hAnsi="Cambria" w:eastAsia="" w:cs="SolaimanLipi" w:asciiTheme="majorHAnsi" w:eastAsiaTheme="minorEastAsia" w:hAnsiTheme="majorHAnsi"/>
-          <w:lang w:bidi="bn-IN"/>
-        </w:rPr>
-        <w:t>আয়তাকার বা পোলার স্থানাঙ্কের মাধ্যমে চিত্রিত করলে একই সমীকরণের কার্ভ সম্পূর্ণ ভিন্ন হতে পারে। যেমন</w:t>
-      </w:r>
-      <w:r>
-        <w:rPr>
-          <w:rFonts w:eastAsia="" w:cs="SolaimanLipi" w:ascii="Cambria" w:hAnsi="Cambria" w:asciiTheme="majorHAnsi" w:eastAsiaTheme="minorEastAsia" w:hAnsiTheme="majorHAnsi"/>
-          <w:lang w:bidi="bn-IN"/>
-        </w:rPr>
-        <w:t xml:space="preserve">, y=1 </w:t>
-      </w:r>
-      <w:r>
-        <w:rPr>
-          <w:rFonts w:ascii="Cambria" w:hAnsi="Cambria" w:eastAsia="" w:cs="SolaimanLipi" w:asciiTheme="majorHAnsi" w:eastAsiaTheme="minorEastAsia" w:hAnsiTheme="majorHAnsi"/>
-          <w:lang w:bidi="bn-IN"/>
-        </w:rPr>
-        <w:t xml:space="preserve">সমীকরণটি একটি অনুভূমিক রেখা প্রকাশ করছে। কিন্তু </w:t>
-      </w:r>
-      <w:r>
-        <w:rPr>
-          <w:rFonts w:eastAsia="" w:cs="SolaimanLipi" w:ascii="Cambria" w:hAnsi="Cambria" w:asciiTheme="majorHAnsi" w:eastAsiaTheme="minorEastAsia" w:hAnsiTheme="majorHAnsi"/>
-          <w:lang w:bidi="bn-IN"/>
-        </w:rPr>
-        <w:t xml:space="preserve">r=1 </w:t>
-      </w:r>
-      <w:r>
-        <w:rPr>
-          <w:rFonts w:ascii="Cambria" w:hAnsi="Cambria" w:eastAsia="" w:cs="SolaimanLipi" w:asciiTheme="majorHAnsi" w:eastAsiaTheme="minorEastAsia" w:hAnsiTheme="majorHAnsi"/>
-          <w:lang w:bidi="bn-IN"/>
-        </w:rPr>
-        <w:t>সমীকরণের মাধ্যমে প্রকাশ পাচ্ছে একটি বৃত্ত</w:t>
-      </w:r>
-      <w:r>
-        <w:rPr>
-          <w:rFonts w:eastAsia="" w:cs="SolaimanLipi" w:ascii="Cambria" w:hAnsi="Cambria" w:asciiTheme="majorHAnsi" w:eastAsiaTheme="minorEastAsia" w:hAnsiTheme="majorHAnsi"/>
-          <w:lang w:bidi="bn-IN"/>
-        </w:rPr>
-        <w:t xml:space="preserve">, </w:t>
-      </w:r>
-      <w:r>
-        <w:rPr>
-          <w:rFonts w:ascii="Cambria" w:hAnsi="Cambria" w:eastAsia="" w:cs="SolaimanLipi" w:asciiTheme="majorHAnsi" w:eastAsiaTheme="minorEastAsia" w:hAnsiTheme="majorHAnsi"/>
-          <w:lang w:bidi="bn-IN"/>
-        </w:rPr>
-        <w:t>যার ব্যসার্ধ ১ এবং কেন্দ্র মূল বিন্দুতে অবস্থিত। উল্টোভাবে আয়তাকার বা পোলার স্থানাঙ্ক দিয়ে প্রকাশ করলে একই গ্রাফের সমীকরণ ভিন্ন হয়। এই মাত্র যে বৃত্তের কথা বললাম</w:t>
-      </w:r>
-      <w:r>
-        <w:rPr>
-          <w:rFonts w:eastAsia="" w:cs="SolaimanLipi" w:ascii="Cambria" w:hAnsi="Cambria" w:asciiTheme="majorHAnsi" w:eastAsiaTheme="minorEastAsia" w:hAnsiTheme="majorHAnsi"/>
-          <w:lang w:bidi="bn-IN"/>
-        </w:rPr>
-        <w:t xml:space="preserve">, </w:t>
-      </w:r>
-      <w:r>
-        <w:rPr>
-          <w:rFonts w:ascii="Cambria" w:hAnsi="Cambria" w:eastAsia="" w:cs="SolaimanLipi" w:asciiTheme="majorHAnsi" w:eastAsiaTheme="minorEastAsia" w:hAnsiTheme="majorHAnsi"/>
-          <w:lang w:bidi="bn-IN"/>
-        </w:rPr>
-        <w:t xml:space="preserve">তার তার পোলার সমীকরণ হলো </w:t>
-      </w:r>
-      <w:r>
-        <w:rPr>
-          <w:rFonts w:eastAsia="" w:cs="SolaimanLipi" w:ascii="Cambria" w:hAnsi="Cambria" w:asciiTheme="majorHAnsi" w:eastAsiaTheme="minorEastAsia" w:hAnsiTheme="majorHAnsi"/>
-          <w:lang w:bidi="bn-IN"/>
-        </w:rPr>
-        <w:t>r=1</w:t>
-      </w:r>
-      <w:r>
-        <w:rPr>
-          <w:rFonts w:ascii="Cambria" w:hAnsi="Cambria" w:eastAsia="" w:cs="SolaimanLipi" w:asciiTheme="majorHAnsi" w:eastAsiaTheme="minorEastAsia" w:hAnsiTheme="majorHAnsi"/>
+          <w:rFonts w:ascii="SolaimanLipi" w:hAnsi="SolaimanLipi" w:eastAsia="" w:cs="SolaimanLipi" w:eastAsiaTheme="minorEastAsia"/>
           <w:lang w:bidi="hi-IN"/>
         </w:rPr>
         <w:t xml:space="preserve">। </w:t>
       </w:r>
       <w:r>
         <w:rPr>
-          <w:rFonts w:ascii="Cambria" w:hAnsi="Cambria" w:eastAsia="" w:cs="SolaimanLipi" w:asciiTheme="majorHAnsi" w:eastAsiaTheme="minorEastAsia" w:hAnsiTheme="majorHAnsi"/>
-          <w:lang w:bidi="bn-IN"/>
-        </w:rPr>
-        <w:t xml:space="preserve">কিন্তু আয়তাকার সমীকরণ হলো </w:t>
-      </w:r>
-      <w:r>
-        <w:rPr>
-          <w:rFonts w:eastAsia="" w:cs="SolaimanLipi" w:ascii="Cambria" w:hAnsi="Cambria" w:asciiTheme="majorHAnsi" w:eastAsiaTheme="minorEastAsia" w:hAnsiTheme="majorHAnsi"/>
+          <w:rFonts w:ascii="SolaimanLipi" w:hAnsi="SolaimanLipi" w:eastAsia="" w:cs="SolaimanLipi" w:eastAsiaTheme="minorEastAsia"/>
+          <w:lang w:bidi="bn-IN"/>
+        </w:rPr>
+        <w:t xml:space="preserve">আয়তাকার সমীকরণ হলো </w:t>
+      </w:r>
+      <w:r>
+        <w:rPr>
+          <w:rFonts w:eastAsia="" w:cs="SolaimanLipi" w:ascii="SolaimanLipi" w:hAnsi="SolaimanLipi" w:eastAsiaTheme="minorEastAsia"/>
+          <w:lang w:bidi="bn-IN"/>
+        </w:rPr>
+        <w:t>(</w:t>
+      </w:r>
+      <w:r>
+        <w:rPr>
+          <w:rFonts w:eastAsia="" w:cs="SolaimanLipi" w:ascii="SolaimanLipi" w:hAnsi="SolaimanLipi" w:eastAsiaTheme="minorEastAsia"/>
           <w:lang w:bidi="bn-IN"/>
         </w:rPr>
         <w:t>x</w:t>
       </w:r>
       <w:r>
         <w:rPr>
-          <w:rFonts w:eastAsia="" w:cs="SolaimanLipi" w:ascii="Cambria" w:hAnsi="Cambria" w:asciiTheme="majorHAnsi" w:eastAsiaTheme="minorEastAsia" w:hAnsiTheme="majorHAnsi"/>
+          <w:rFonts w:eastAsia="" w:cs="SolaimanLipi" w:ascii="SolaimanLipi" w:hAnsi="SolaimanLipi" w:eastAsiaTheme="minorEastAsia"/>
           <w:vertAlign w:val="superscript"/>
           <w:lang w:bidi="bn-IN"/>
         </w:rPr>
@@ -4726,14 +4679,14 @@
       </w:r>
       <w:r>
         <w:rPr>
-          <w:rFonts w:eastAsia="" w:cs="SolaimanLipi" w:ascii="Cambria" w:hAnsi="Cambria" w:asciiTheme="majorHAnsi" w:eastAsiaTheme="minorEastAsia" w:hAnsiTheme="majorHAnsi"/>
+          <w:rFonts w:eastAsia="" w:cs="SolaimanLipi" w:ascii="SolaimanLipi" w:hAnsi="SolaimanLipi" w:eastAsiaTheme="minorEastAsia"/>
           <w:lang w:bidi="bn-IN"/>
         </w:rPr>
         <w:t>+y</w:t>
       </w:r>
       <w:r>
         <w:rPr>
-          <w:rFonts w:eastAsia="" w:cs="SolaimanLipi" w:ascii="Cambria" w:hAnsi="Cambria" w:asciiTheme="majorHAnsi" w:eastAsiaTheme="minorEastAsia" w:hAnsiTheme="majorHAnsi"/>
+          <w:rFonts w:eastAsia="" w:cs="SolaimanLipi" w:ascii="SolaimanLipi" w:hAnsi="SolaimanLipi" w:eastAsiaTheme="minorEastAsia"/>
           <w:vertAlign w:val="superscript"/>
           <w:lang w:bidi="bn-IN"/>
         </w:rPr>
@@ -4741,105 +4694,14 @@
       </w:r>
       <w:r>
         <w:rPr>
-          <w:rFonts w:eastAsia="" w:cs="SolaimanLipi" w:ascii="Cambria" w:hAnsi="Cambria" w:asciiTheme="majorHAnsi" w:eastAsiaTheme="minorEastAsia" w:hAnsiTheme="majorHAnsi"/>
-          <w:lang w:bidi="bn-IN"/>
-        </w:rPr>
-        <w:t>=1</w:t>
-      </w:r>
-      <w:r>
-        <w:rPr>
-          <w:rFonts w:ascii="Cambria" w:hAnsi="Cambria" w:eastAsia="" w:cs="SolaimanLipi" w:asciiTheme="majorHAnsi" w:eastAsiaTheme="minorEastAsia" w:hAnsiTheme="majorHAnsi"/>
-          <w:lang w:bidi="hi-IN"/>
-        </w:rPr>
-        <w:t xml:space="preserve">। </w:t>
-      </w:r>
-      <w:r>
-        <w:rPr>
-          <w:rFonts w:ascii="Cambria" w:hAnsi="Cambria" w:eastAsia="" w:cs="SolaimanLipi" w:asciiTheme="majorHAnsi" w:eastAsiaTheme="minorEastAsia" w:hAnsiTheme="majorHAnsi"/>
-          <w:lang w:bidi="bn-IN"/>
-        </w:rPr>
-        <w:t>যখন যেটায় সুবিধা হয়</w:t>
-      </w:r>
-      <w:r>
-        <w:rPr>
-          <w:rFonts w:eastAsia="" w:cs="SolaimanLipi" w:ascii="Cambria" w:hAnsi="Cambria" w:asciiTheme="majorHAnsi" w:eastAsiaTheme="minorEastAsia" w:hAnsiTheme="majorHAnsi"/>
-          <w:lang w:bidi="bn-IN"/>
-        </w:rPr>
-        <w:t xml:space="preserve">, </w:t>
-      </w:r>
-      <w:r>
-        <w:rPr>
-          <w:rFonts w:ascii="Cambria" w:hAnsi="Cambria" w:eastAsia="" w:cs="SolaimanLipi" w:asciiTheme="majorHAnsi" w:eastAsiaTheme="minorEastAsia" w:hAnsiTheme="majorHAnsi"/>
-          <w:lang w:bidi="bn-IN"/>
-        </w:rPr>
-        <w:t xml:space="preserve">সেটাই ব্যবহার করতে হবে। ৪০ নং চিত্রে ইংরেজি </w:t>
-      </w:r>
-      <w:r>
-        <w:rPr>
-          <w:rFonts w:eastAsia="" w:cs="SolaimanLipi" w:ascii="Cambria" w:hAnsi="Cambria" w:asciiTheme="majorHAnsi" w:eastAsiaTheme="minorEastAsia" w:hAnsiTheme="majorHAnsi"/>
-          <w:lang w:bidi="bn-IN"/>
-        </w:rPr>
-        <w:t xml:space="preserve">8 </w:t>
-      </w:r>
-      <w:r>
-        <w:rPr>
-          <w:rFonts w:ascii="Cambria" w:hAnsi="Cambria" w:eastAsia="" w:cs="SolaimanLipi" w:asciiTheme="majorHAnsi" w:eastAsiaTheme="minorEastAsia" w:hAnsiTheme="majorHAnsi"/>
-          <w:lang w:bidi="bn-IN"/>
-        </w:rPr>
-        <w:t xml:space="preserve">অক্ষরের মতো দেখতে একটি কার্ভ দেওয়া আছে। এর নাম হলো লেমনিসকেট </w:t>
-      </w:r>
-      <w:r>
-        <w:rPr>
-          <w:rFonts w:eastAsia="" w:cs="SolaimanLipi" w:ascii="Cambria" w:hAnsi="Cambria" w:asciiTheme="majorHAnsi" w:eastAsiaTheme="minorEastAsia" w:hAnsiTheme="majorHAnsi"/>
-          <w:lang w:bidi="bn-IN"/>
-        </w:rPr>
-        <w:t xml:space="preserve">(lemniscate) </w:t>
-      </w:r>
-      <w:r>
-        <w:rPr>
-          <w:rFonts w:ascii="Cambria" w:hAnsi="Cambria" w:eastAsia="" w:cs="SolaimanLipi" w:asciiTheme="majorHAnsi" w:eastAsiaTheme="minorEastAsia" w:hAnsiTheme="majorHAnsi"/>
-          <w:lang w:bidi="bn-IN"/>
-        </w:rPr>
-        <w:t xml:space="preserve">অব বার্নুলি </w:t>
-      </w:r>
-      <w:r>
-        <w:rPr>
-          <w:rFonts w:eastAsia="" w:cs="SolaimanLipi" w:ascii="Cambria" w:hAnsi="Cambria" w:asciiTheme="majorHAnsi" w:eastAsiaTheme="minorEastAsia" w:hAnsiTheme="majorHAnsi"/>
-          <w:lang w:bidi="bn-IN"/>
-        </w:rPr>
-        <w:t>(</w:t>
-      </w:r>
-      <w:r>
-        <w:rPr>
-          <w:rFonts w:ascii="Cambria" w:hAnsi="Cambria" w:eastAsia="" w:cs="SolaimanLipi" w:asciiTheme="majorHAnsi" w:eastAsiaTheme="minorEastAsia" w:hAnsiTheme="majorHAnsi"/>
-          <w:lang w:bidi="bn-IN"/>
-        </w:rPr>
-        <w:t>জ্যাকব বার্নুলির নাম অনুসারে</w:t>
-      </w:r>
-      <w:r>
-        <w:rPr>
-          <w:rFonts w:eastAsia="" w:cs="SolaimanLipi" w:ascii="Cambria" w:hAnsi="Cambria" w:asciiTheme="majorHAnsi" w:eastAsiaTheme="minorEastAsia" w:hAnsiTheme="majorHAnsi"/>
+          <w:rFonts w:eastAsia="" w:cs="SolaimanLipi" w:ascii="SolaimanLipi" w:hAnsi="SolaimanLipi" w:eastAsiaTheme="minorEastAsia"/>
           <w:lang w:bidi="bn-IN"/>
         </w:rPr>
         <w:t>)</w:t>
       </w:r>
       <w:r>
         <w:rPr>
-          <w:rFonts w:ascii="Cambria" w:hAnsi="Cambria" w:eastAsia="" w:cs="SolaimanLipi" w:asciiTheme="majorHAnsi" w:eastAsiaTheme="minorEastAsia" w:hAnsiTheme="majorHAnsi"/>
-          <w:lang w:bidi="bn-IN"/>
-        </w:rPr>
-        <w:t xml:space="preserve">। এর পোলার সমীকরণ হলো </w:t>
-      </w:r>
-      <w:r>
-        <w:rPr>
-          <w:rFonts w:eastAsia="" w:cs="SolaimanLipi" w:ascii="Cambria" w:hAnsi="Cambria" w:asciiTheme="majorHAnsi" w:eastAsiaTheme="minorEastAsia" w:hAnsiTheme="majorHAnsi"/>
-          <w:lang w:bidi="bn-IN"/>
-        </w:rPr>
-        <w:t>r</w:t>
-      </w:r>
-      <w:r>
-        <w:rPr>
-          <w:rFonts w:eastAsia="" w:cs="SolaimanLipi" w:ascii="Cambria" w:hAnsi="Cambria" w:asciiTheme="majorHAnsi" w:eastAsiaTheme="minorEastAsia" w:hAnsiTheme="majorHAnsi"/>
+          <w:rFonts w:eastAsia="" w:cs="SolaimanLipi" w:ascii="SolaimanLipi" w:hAnsi="SolaimanLipi" w:eastAsiaTheme="minorEastAsia"/>
           <w:vertAlign w:val="superscript"/>
           <w:lang w:bidi="bn-IN"/>
         </w:rPr>
@@ -4847,14 +4709,14 @@
       </w:r>
       <w:r>
         <w:rPr>
-          <w:rFonts w:eastAsia="" w:cs="SolaimanLipi" w:ascii="Cambria" w:hAnsi="Cambria" w:asciiTheme="majorHAnsi" w:eastAsiaTheme="minorEastAsia" w:hAnsiTheme="majorHAnsi"/>
+          <w:rFonts w:eastAsia="" w:cs="SolaimanLipi" w:ascii="SolaimanLipi" w:hAnsi="SolaimanLipi" w:eastAsiaTheme="minorEastAsia"/>
           <w:lang w:bidi="bn-IN"/>
         </w:rPr>
         <w:t>=a</w:t>
       </w:r>
       <w:r>
         <w:rPr>
-          <w:rFonts w:eastAsia="" w:cs="SolaimanLipi" w:ascii="Cambria" w:hAnsi="Cambria" w:asciiTheme="majorHAnsi" w:eastAsiaTheme="minorEastAsia" w:hAnsiTheme="majorHAnsi"/>
+          <w:rFonts w:eastAsia="" w:cs="SolaimanLipi" w:ascii="SolaimanLipi" w:hAnsi="SolaimanLipi" w:eastAsiaTheme="minorEastAsia"/>
           <w:vertAlign w:val="superscript"/>
           <w:lang w:bidi="bn-IN"/>
         </w:rPr>
@@ -4862,49 +4724,14 @@
       </w:r>
       <w:r>
         <w:rPr>
-          <w:rFonts w:eastAsia="" w:cs="SolaimanLipi" w:ascii="Cambria" w:hAnsi="Cambria" w:asciiTheme="majorHAnsi" w:eastAsiaTheme="minorEastAsia" w:hAnsiTheme="majorHAnsi"/>
-          <w:lang w:bidi="bn-IN"/>
-        </w:rPr>
-        <w:t>cos2</w:t>
-      </w:r>
-      <w:r>
-        <w:rPr>
-          <w:rFonts w:eastAsia="" w:cs="Times New Roman" w:ascii="Times New Roman" w:hAnsi="Times New Roman" w:eastAsiaTheme="minorEastAsia"/>
-          <w:lang w:bidi="bn-IN"/>
-        </w:rPr>
-        <w:t>θ</w:t>
-      </w:r>
-      <w:r>
-        <w:rPr>
-          <w:rFonts w:ascii="SolaimanLipi" w:hAnsi="SolaimanLipi" w:eastAsia="" w:cs="SolaimanLipi" w:eastAsiaTheme="minorEastAsia"/>
-          <w:lang w:bidi="hi-IN"/>
-        </w:rPr>
-        <w:t xml:space="preserve">। </w:t>
-      </w:r>
-      <w:r>
-        <w:rPr>
-          <w:rFonts w:ascii="SolaimanLipi" w:hAnsi="SolaimanLipi" w:eastAsia="" w:cs="SolaimanLipi" w:eastAsiaTheme="minorEastAsia"/>
-          <w:lang w:bidi="bn-IN"/>
-        </w:rPr>
-        <w:t xml:space="preserve">আয়তাকার সমীকরণ হলো </w:t>
-      </w:r>
-      <w:r>
-        <w:rPr>
-          <w:rFonts w:eastAsia="" w:cs="SolaimanLipi" w:ascii="SolaimanLipi" w:hAnsi="SolaimanLipi" w:eastAsiaTheme="minorEastAsia"/>
-          <w:lang w:bidi="bn-IN"/>
-        </w:rPr>
-        <w:t>(</w:t>
-      </w:r>
-      <w:r>
-        <w:rPr>
-          <w:rFonts w:eastAsia="" w:cs="SolaimanLipi" w:ascii="Cambria" w:hAnsi="Cambria" w:asciiTheme="majorHAnsi" w:eastAsiaTheme="minorEastAsia" w:hAnsiTheme="majorHAnsi"/>
-          <w:lang w:bidi="bn-IN"/>
-        </w:rPr>
-        <w:t>x</w:t>
-      </w:r>
-      <w:r>
-        <w:rPr>
-          <w:rFonts w:eastAsia="" w:cs="SolaimanLipi" w:ascii="Cambria" w:hAnsi="Cambria" w:asciiTheme="majorHAnsi" w:eastAsiaTheme="minorEastAsia" w:hAnsiTheme="majorHAnsi"/>
+          <w:rFonts w:eastAsia="" w:cs="SolaimanLipi" w:ascii="SolaimanLipi" w:hAnsi="SolaimanLipi" w:eastAsiaTheme="minorEastAsia"/>
+          <w:lang w:bidi="bn-IN"/>
+        </w:rPr>
+        <w:t>(x</w:t>
+      </w:r>
+      <w:r>
+        <w:rPr>
+          <w:rFonts w:eastAsia="" w:cs="SolaimanLipi" w:ascii="SolaimanLipi" w:hAnsi="SolaimanLipi" w:eastAsiaTheme="minorEastAsia"/>
           <w:vertAlign w:val="superscript"/>
           <w:lang w:bidi="bn-IN"/>
         </w:rPr>
@@ -4912,74 +4739,14 @@
       </w:r>
       <w:r>
         <w:rPr>
-          <w:rFonts w:eastAsia="" w:cs="SolaimanLipi" w:ascii="Cambria" w:hAnsi="Cambria" w:asciiTheme="majorHAnsi" w:eastAsiaTheme="minorEastAsia" w:hAnsiTheme="majorHAnsi"/>
-          <w:lang w:bidi="bn-IN"/>
-        </w:rPr>
-        <w:t>+y</w:t>
-      </w:r>
-      <w:r>
-        <w:rPr>
-          <w:rFonts w:eastAsia="" w:cs="SolaimanLipi" w:ascii="Cambria" w:hAnsi="Cambria" w:asciiTheme="majorHAnsi" w:eastAsiaTheme="minorEastAsia" w:hAnsiTheme="majorHAnsi"/>
-          <w:vertAlign w:val="superscript"/>
-          <w:lang w:bidi="bn-IN"/>
-        </w:rPr>
-        <w:t>2</w:t>
-      </w:r>
-      <w:r>
-        <w:rPr>
-          <w:rFonts w:eastAsia="" w:cs="SolaimanLipi" w:ascii="Cambria" w:hAnsi="Cambria" w:asciiTheme="majorHAnsi" w:eastAsiaTheme="minorEastAsia" w:hAnsiTheme="majorHAnsi"/>
-          <w:lang w:bidi="bn-IN"/>
-        </w:rPr>
-        <w:t>)</w:t>
-      </w:r>
-      <w:r>
-        <w:rPr>
-          <w:rFonts w:eastAsia="" w:cs="SolaimanLipi" w:ascii="Cambria" w:hAnsi="Cambria" w:asciiTheme="majorHAnsi" w:eastAsiaTheme="minorEastAsia" w:hAnsiTheme="majorHAnsi"/>
-          <w:vertAlign w:val="superscript"/>
-          <w:lang w:bidi="bn-IN"/>
-        </w:rPr>
-        <w:t>2</w:t>
-      </w:r>
-      <w:r>
-        <w:rPr>
-          <w:rFonts w:eastAsia="" w:cs="SolaimanLipi" w:ascii="Cambria" w:hAnsi="Cambria" w:asciiTheme="majorHAnsi" w:eastAsiaTheme="minorEastAsia" w:hAnsiTheme="majorHAnsi"/>
-          <w:lang w:bidi="bn-IN"/>
-        </w:rPr>
-        <w:t>=a</w:t>
-      </w:r>
-      <w:r>
-        <w:rPr>
-          <w:rFonts w:eastAsia="" w:cs="SolaimanLipi" w:ascii="Cambria" w:hAnsi="Cambria" w:asciiTheme="majorHAnsi" w:eastAsiaTheme="minorEastAsia" w:hAnsiTheme="majorHAnsi"/>
-          <w:vertAlign w:val="superscript"/>
-          <w:lang w:bidi="bn-IN"/>
-        </w:rPr>
-        <w:t>2</w:t>
-      </w:r>
-      <w:r>
-        <w:rPr>
-          <w:rFonts w:eastAsia="" w:cs="SolaimanLipi" w:ascii="Cambria" w:hAnsi="Cambria" w:asciiTheme="majorHAnsi" w:eastAsiaTheme="minorEastAsia" w:hAnsiTheme="majorHAnsi"/>
-          <w:lang w:bidi="bn-IN"/>
-        </w:rPr>
-        <w:t>(x</w:t>
-      </w:r>
-      <w:r>
-        <w:rPr>
-          <w:rFonts w:eastAsia="" w:cs="SolaimanLipi" w:ascii="Cambria" w:hAnsi="Cambria" w:asciiTheme="majorHAnsi" w:eastAsiaTheme="minorEastAsia" w:hAnsiTheme="majorHAnsi"/>
-          <w:vertAlign w:val="superscript"/>
-          <w:lang w:bidi="bn-IN"/>
-        </w:rPr>
-        <w:t>2</w:t>
-      </w:r>
-      <w:r>
-        <w:rPr>
-          <w:rFonts w:eastAsia="" w:cs="SolaimanLipi" w:ascii="Cambria" w:hAnsi="Cambria" w:asciiTheme="majorHAnsi" w:eastAsiaTheme="minorEastAsia" w:hAnsiTheme="majorHAnsi"/>
+          <w:rFonts w:eastAsia="" w:cs="SolaimanLipi" w:ascii="SolaimanLipi" w:hAnsi="SolaimanLipi" w:eastAsiaTheme="minorEastAsia"/>
           <w:lang w:bidi="bn-IN"/>
         </w:rPr>
         <w:t>-y</w:t>
       </w:r>
       <w:r>
         <w:rPr>
-          <w:rFonts w:eastAsia="" w:cs="SolaimanLipi" w:ascii="Cambria" w:hAnsi="Cambria" w:asciiTheme="majorHAnsi" w:eastAsiaTheme="minorEastAsia" w:hAnsiTheme="majorHAnsi"/>
+          <w:rFonts w:eastAsia="" w:cs="SolaimanLipi" w:ascii="SolaimanLipi" w:hAnsi="SolaimanLipi" w:eastAsiaTheme="minorEastAsia"/>
           <w:vertAlign w:val="superscript"/>
           <w:lang w:bidi="bn-IN"/>
         </w:rPr>
@@ -5005,12 +4772,13 @@
         <w:pStyle w:val="Normal"/>
         <w:jc w:val="center"/>
         <w:rPr>
-          <w:rFonts w:ascii="SolaimanLipi" w:hAnsi="SolaimanLipi" w:eastAsia="" w:cs="SolaimanLipi" w:eastAsiaTheme="minorEastAsia"/>
-          <w:lang w:bidi="bn-IN"/>
+          <w:rFonts w:ascii="SolaimanLipi" w:hAnsi="SolaimanLipi" w:cs="SolaimanLipi"/>
         </w:rPr>
       </w:pPr>
       <w:r>
-        <w:rPr/>
+        <w:rPr>
+          <w:rFonts w:cs="SolaimanLipi" w:ascii="SolaimanLipi" w:hAnsi="SolaimanLipi"/>
+        </w:rPr>
         <w:drawing>
           <wp:inline distT="0" distB="0" distL="0" distR="0">
             <wp:extent cx="4848225" cy="3373120"/>
@@ -5055,8 +4823,7 @@
         <w:pStyle w:val="Normal"/>
         <w:jc w:val="center"/>
         <w:rPr>
-          <w:rFonts w:ascii="SolaimanLipi" w:hAnsi="SolaimanLipi" w:eastAsia="" w:cs="SolaimanLipi" w:eastAsiaTheme="minorEastAsia"/>
-          <w:lang w:bidi="bn-IN"/>
+          <w:rFonts w:ascii="SolaimanLipi" w:hAnsi="SolaimanLipi" w:cs="SolaimanLipi"/>
         </w:rPr>
       </w:pPr>
       <w:r>
@@ -5099,8 +4866,7 @@
       <w:pPr>
         <w:pStyle w:val="Normal"/>
         <w:rPr>
-          <w:rFonts w:ascii="SolaimanLipi" w:hAnsi="SolaimanLipi" w:eastAsia="" w:cs="SolaimanLipi" w:eastAsiaTheme="minorEastAsia"/>
-          <w:lang w:bidi="bn-IN"/>
+          <w:rFonts w:ascii="SolaimanLipi" w:hAnsi="SolaimanLipi" w:cs="SolaimanLipi"/>
         </w:rPr>
       </w:pPr>
       <w:r>
@@ -5143,7 +4909,7 @@
       </w:r>
       <w:r>
         <w:rPr>
-          <w:rFonts w:eastAsia="" w:cs="SolaimanLipi" w:ascii="Cambria" w:hAnsi="Cambria" w:asciiTheme="majorHAnsi" w:eastAsiaTheme="minorEastAsia" w:hAnsiTheme="majorHAnsi"/>
+          <w:rFonts w:eastAsia="" w:cs="SolaimanLipi" w:ascii="SolaimanLipi" w:hAnsi="SolaimanLipi" w:eastAsiaTheme="minorEastAsia"/>
           <w:lang w:bidi="bn-IN"/>
         </w:rPr>
         <w:t>(Slope</w:t>
@@ -5171,7 +4937,7 @@
       </w:r>
       <w:r>
         <w:rPr>
-          <w:rFonts w:eastAsia="" w:cs="SolaimanLipi" w:ascii="Cambria" w:hAnsi="Cambria" w:asciiTheme="majorHAnsi" w:eastAsiaTheme="minorEastAsia" w:hAnsiTheme="majorHAnsi"/>
+          <w:rFonts w:eastAsia="" w:cs="SolaimanLipi" w:ascii="SolaimanLipi" w:hAnsi="SolaimanLipi" w:eastAsiaTheme="minorEastAsia"/>
           <w:lang w:bidi="bn-IN"/>
         </w:rPr>
         <w:t>Curvature</w:t>
@@ -5199,7 +4965,7 @@
       </w:r>
       <w:r>
         <w:rPr>
-          <w:rFonts w:eastAsia="" w:cs="SolaimanLipi" w:ascii="Cambria" w:hAnsi="Cambria" w:asciiTheme="majorHAnsi" w:eastAsiaTheme="minorEastAsia" w:hAnsiTheme="majorHAnsi"/>
+          <w:rFonts w:eastAsia="" w:cs="SolaimanLipi" w:ascii="SolaimanLipi" w:hAnsi="SolaimanLipi" w:eastAsiaTheme="minorEastAsia"/>
           <w:lang w:bidi="bn-IN"/>
         </w:rPr>
         <w:t>Arc length</w:t>
@@ -5237,8 +5003,7 @@
       <w:pPr>
         <w:pStyle w:val="Normal"/>
         <w:rPr>
-          <w:rFonts w:ascii="SolaimanLipi" w:hAnsi="SolaimanLipi" w:eastAsia="" w:cs="SolaimanLipi" w:eastAsiaTheme="minorEastAsia"/>
-          <w:lang w:bidi="bn-IN"/>
+          <w:rFonts w:ascii="SolaimanLipi" w:hAnsi="SolaimanLipi" w:cs="SolaimanLipi"/>
         </w:rPr>
       </w:pPr>
       <w:r>
@@ -5264,17 +5029,10 @@
       </w:r>
       <w:r>
         <w:rPr>
-          <w:rFonts w:eastAsia="" w:cs="SolaimanLipi" w:ascii="Cambria" w:hAnsi="Cambria" w:asciiTheme="majorHAnsi" w:eastAsiaTheme="minorEastAsia" w:hAnsiTheme="majorHAnsi"/>
-          <w:lang w:bidi="bn-IN"/>
-        </w:rPr>
-        <w:t>lnr=a</w:t>
-      </w:r>
-      <w:r>
-        <w:rPr>
-          <w:rFonts w:eastAsia="" w:cs="Times New Roman" w:ascii="Cambria" w:hAnsi="Cambria" w:asciiTheme="majorHAnsi" w:eastAsiaTheme="minorEastAsia" w:hAnsiTheme="majorHAnsi"/>
-          <w:lang w:bidi="bn-IN"/>
-        </w:rPr>
-        <w:t>θ</w:t>
+          <w:rFonts w:eastAsia="" w:cs="SolaimanLipi" w:ascii="SolaimanLipi" w:hAnsi="SolaimanLipi" w:eastAsiaTheme="minorEastAsia"/>
+          <w:lang w:bidi="bn-IN"/>
+        </w:rPr>
+        <w:t>lnr=aθ</w:t>
       </w:r>
       <w:r>
         <w:rPr>
@@ -5320,7 +5078,7 @@
       </w:r>
       <w:r>
         <w:rPr>
-          <w:rFonts w:eastAsia="" w:cs="SolaimanLipi" w:ascii="Cambria" w:hAnsi="Cambria" w:asciiTheme="majorHAnsi" w:eastAsiaTheme="minorEastAsia" w:hAnsiTheme="majorHAnsi"/>
+          <w:rFonts w:eastAsia="" w:cs="SolaimanLipi" w:ascii="SolaimanLipi" w:hAnsi="SolaimanLipi" w:eastAsiaTheme="minorEastAsia"/>
           <w:lang w:bidi="bn-IN"/>
         </w:rPr>
         <w:t>ln</w:t>
@@ -5341,7 +5099,7 @@
       </w:r>
       <w:r>
         <w:rPr>
-          <w:rFonts w:eastAsia="" w:cs="SolaimanLipi" w:ascii="Cambria" w:hAnsi="Cambria" w:asciiTheme="majorHAnsi" w:eastAsiaTheme="minorEastAsia" w:hAnsiTheme="majorHAnsi"/>
+          <w:rFonts w:eastAsia="" w:cs="SolaimanLipi" w:ascii="SolaimanLipi" w:hAnsi="SolaimanLipi" w:eastAsiaTheme="minorEastAsia"/>
           <w:sz w:val="24"/>
           <w:szCs w:val="24"/>
           <w:lang w:bidi="bn-IN"/>
@@ -5350,23 +5108,13 @@
       </w:r>
       <w:r>
         <w:rPr>
-          <w:rFonts w:eastAsia="" w:cs="SolaimanLipi" w:ascii="Cambria" w:hAnsi="Cambria" w:asciiTheme="majorHAnsi" w:eastAsiaTheme="minorEastAsia" w:hAnsiTheme="majorHAnsi"/>
+          <w:rFonts w:eastAsia="" w:cs="SolaimanLipi" w:ascii="SolaimanLipi" w:hAnsi="SolaimanLipi" w:eastAsiaTheme="minorEastAsia"/>
           <w:sz w:val="24"/>
           <w:szCs w:val="24"/>
           <w:vertAlign w:val="superscript"/>
           <w:lang w:bidi="bn-IN"/>
         </w:rPr>
-        <w:t>a</w:t>
-      </w:r>
-      <w:r>
-        <w:rPr>
-          <w:rFonts w:eastAsia="" w:cs="Times New Roman" w:ascii="Cambria" w:hAnsi="Cambria" w:asciiTheme="majorHAnsi" w:eastAsiaTheme="minorEastAsia" w:hAnsiTheme="majorHAnsi"/>
-          <w:sz w:val="24"/>
-          <w:szCs w:val="24"/>
-          <w:vertAlign w:val="superscript"/>
-          <w:lang w:bidi="bn-IN"/>
-        </w:rPr>
-        <w:t>θ</w:t>
+        <w:t>aθ</w:t>
       </w:r>
       <w:r>
         <w:rPr>
@@ -5400,17 +5148,10 @@
       </w:r>
       <w:r>
         <w:rPr>
-          <w:rFonts w:eastAsia="" w:cs="Times New Roman" w:ascii="Cambria" w:hAnsi="Cambria" w:asciiTheme="majorHAnsi" w:eastAsiaTheme="minorEastAsia" w:hAnsiTheme="majorHAnsi"/>
-          <w:lang w:bidi="bn-IN"/>
-        </w:rPr>
-        <w:t>θ</w:t>
-      </w:r>
-      <w:r>
-        <w:rPr>
-          <w:rFonts w:eastAsia="" w:ascii="Cambria" w:hAnsi="Cambria" w:asciiTheme="majorHAnsi" w:eastAsiaTheme="minorEastAsia" w:hAnsiTheme="majorHAnsi"/>
-          <w:lang w:bidi="bn-IN"/>
-        </w:rPr>
-        <w:t xml:space="preserve"> </w:t>
+          <w:rFonts w:eastAsia="" w:cs="SolaimanLipi" w:ascii="SolaimanLipi" w:hAnsi="SolaimanLipi" w:eastAsiaTheme="minorEastAsia"/>
+          <w:lang w:bidi="bn-IN"/>
+        </w:rPr>
+        <w:t xml:space="preserve">θ </w:t>
       </w:r>
       <w:r>
         <w:rPr>
@@ -5481,12 +5222,13 @@
         <w:pStyle w:val="Normal"/>
         <w:jc w:val="center"/>
         <w:rPr>
-          <w:rFonts w:ascii="SolaimanLipi" w:hAnsi="SolaimanLipi" w:eastAsia="" w:cs="SolaimanLipi" w:eastAsiaTheme="minorEastAsia"/>
-          <w:lang w:bidi="bn-IN"/>
+          <w:rFonts w:ascii="SolaimanLipi" w:hAnsi="SolaimanLipi" w:cs="SolaimanLipi"/>
         </w:rPr>
       </w:pPr>
       <w:r>
-        <w:rPr/>
+        <w:rPr>
+          <w:rFonts w:cs="SolaimanLipi" w:ascii="SolaimanLipi" w:hAnsi="SolaimanLipi"/>
+        </w:rPr>
         <w:drawing>
           <wp:inline distT="0" distB="0" distL="0" distR="0">
             <wp:extent cx="3484880" cy="3157220"/>
@@ -5531,8 +5273,7 @@
         <w:pStyle w:val="Normal"/>
         <w:jc w:val="center"/>
         <w:rPr>
-          <w:rFonts w:ascii="SolaimanLipi" w:hAnsi="SolaimanLipi" w:eastAsia="" w:cs="SolaimanLipi" w:eastAsiaTheme="minorEastAsia"/>
-          <w:lang w:bidi="bn-IN"/>
+          <w:rFonts w:ascii="SolaimanLipi" w:hAnsi="SolaimanLipi" w:cs="SolaimanLipi"/>
         </w:rPr>
       </w:pPr>
       <w:r>
@@ -5561,8 +5302,7 @@
       <w:pPr>
         <w:pStyle w:val="Normal"/>
         <w:rPr>
-          <w:rFonts w:ascii="SolaimanLipi" w:hAnsi="SolaimanLipi" w:eastAsia="" w:cs="SolaimanLipi" w:eastAsiaTheme="minorEastAsia"/>
-          <w:lang w:bidi="bn-IN"/>
+          <w:rFonts w:ascii="SolaimanLipi" w:hAnsi="SolaimanLipi" w:cs="SolaimanLipi"/>
         </w:rPr>
       </w:pPr>
       <w:r>
@@ -5588,24 +5328,10 @@
       </w:r>
       <w:r>
         <w:rPr>
-          <w:rFonts w:eastAsia="" w:cs="SolaimanLipi" w:ascii="Cambria" w:hAnsi="Cambria" w:asciiTheme="majorHAnsi" w:eastAsiaTheme="minorEastAsia" w:hAnsiTheme="majorHAnsi"/>
-          <w:lang w:bidi="bn-IN"/>
-        </w:rPr>
-        <w:t>2</w:t>
-      </w:r>
-      <w:r>
-        <w:rPr>
-          <w:rFonts w:eastAsia="" w:cs="Times New Roman" w:ascii="Cambria" w:hAnsi="Cambria" w:asciiTheme="majorHAnsi" w:eastAsiaTheme="minorEastAsia" w:hAnsiTheme="majorHAnsi"/>
-          <w:lang w:bidi="bn-IN"/>
-        </w:rPr>
-        <w:t>π</w:t>
-      </w:r>
-      <w:r>
-        <w:rPr>
-          <w:rFonts w:eastAsia="" w:cs="SolaimanLipi" w:ascii="Cambria" w:hAnsi="Cambria" w:asciiTheme="majorHAnsi" w:eastAsiaTheme="minorEastAsia" w:hAnsiTheme="majorHAnsi"/>
-          <w:lang w:bidi="bn-IN"/>
-        </w:rPr>
-        <w:t>r</w:t>
+          <w:rFonts w:eastAsia="" w:cs="SolaimanLipi" w:ascii="SolaimanLipi" w:hAnsi="SolaimanLipi" w:eastAsiaTheme="minorEastAsia"/>
+          <w:lang w:bidi="bn-IN"/>
+        </w:rPr>
+        <w:t>2πr</w:t>
       </w:r>
       <w:r>
         <w:rPr>
@@ -5637,21 +5363,14 @@
       </w:r>
       <w:r>
         <w:rPr>
-          <w:rFonts w:eastAsia="" w:cs="SolaimanLipi" w:ascii="Cambria" w:hAnsi="Cambria" w:asciiTheme="majorHAnsi" w:eastAsiaTheme="minorEastAsia" w:hAnsiTheme="majorHAnsi"/>
-          <w:lang w:bidi="bn-IN"/>
-        </w:rPr>
-        <w:t>2</w:t>
-      </w:r>
-      <w:r>
-        <w:rPr>
-          <w:rFonts w:eastAsia="" w:cs="Times New Roman" w:ascii="Cambria" w:hAnsi="Cambria" w:asciiTheme="majorHAnsi" w:eastAsiaTheme="minorEastAsia" w:hAnsiTheme="majorHAnsi"/>
-          <w:lang w:bidi="bn-IN"/>
-        </w:rPr>
-        <w:t>π</w:t>
-      </w:r>
-      <w:r>
-        <w:rPr>
-          <w:rFonts w:eastAsia="" w:cs="Times New Roman" w:ascii="Times New Roman" w:hAnsi="Times New Roman" w:eastAsiaTheme="minorEastAsia"/>
+          <w:rFonts w:eastAsia="" w:cs="SolaimanLipi" w:ascii="SolaimanLipi" w:hAnsi="SolaimanLipi" w:eastAsiaTheme="minorEastAsia"/>
+          <w:lang w:bidi="bn-IN"/>
+        </w:rPr>
+        <w:t>2π</w:t>
+      </w:r>
+      <w:r>
+        <w:rPr>
+          <w:rFonts w:eastAsia="" w:cs="SolaimanLipi" w:ascii="SolaimanLipi" w:hAnsi="SolaimanLipi" w:eastAsiaTheme="minorEastAsia"/>
           <w:lang w:bidi="bn-IN"/>
         </w:rPr>
         <w:t xml:space="preserve"> </w:t>
@@ -5668,18 +5387,11 @@
           <w:rFonts w:eastAsia="" w:cs="SolaimanLipi" w:ascii="SolaimanLipi" w:hAnsi="SolaimanLipi" w:eastAsiaTheme="minorEastAsia"/>
           <w:lang w:bidi="bn-IN"/>
         </w:rPr>
-        <w:t>(</w:t>
-      </w:r>
-      <w:r>
-        <w:rPr>
-          <w:rFonts w:eastAsia="" w:cs="Times New Roman" w:ascii="Times New Roman" w:hAnsi="Times New Roman" w:eastAsiaTheme="minorEastAsia"/>
-          <w:lang w:bidi="bn-IN"/>
-        </w:rPr>
-        <w:t>≈</w:t>
-      </w:r>
-      <w:r>
-        <w:rPr>
-          <w:rFonts w:eastAsia="" w:cs="Nirmala UI" w:ascii="Times New Roman" w:hAnsi="Times New Roman" w:eastAsiaTheme="minorEastAsia"/>
+        <w:t>(≈</w:t>
+      </w:r>
+      <w:r>
+        <w:rPr>
+          <w:rFonts w:eastAsia="" w:cs="SolaimanLipi" w:ascii="SolaimanLipi" w:hAnsi="SolaimanLipi" w:eastAsiaTheme="minorEastAsia"/>
           <w:szCs w:val="28"/>
           <w:lang w:bidi="bn-IN"/>
         </w:rPr>
@@ -5694,17 +5406,10 @@
       </w:r>
       <w:r>
         <w:rPr>
-          <w:rFonts w:eastAsia="" w:cs="SolaimanLipi" w:ascii="Cambria" w:hAnsi="Cambria" w:asciiTheme="majorHAnsi" w:eastAsiaTheme="minorEastAsia" w:hAnsiTheme="majorHAnsi"/>
-          <w:lang w:bidi="bn-IN"/>
-        </w:rPr>
-        <w:t>2</w:t>
-      </w:r>
-      <w:r>
-        <w:rPr>
-          <w:rFonts w:eastAsia="" w:cs="Times New Roman" w:ascii="Cambria" w:hAnsi="Cambria" w:asciiTheme="majorHAnsi" w:eastAsiaTheme="minorEastAsia" w:hAnsiTheme="majorHAnsi"/>
-          <w:lang w:bidi="bn-IN"/>
-        </w:rPr>
-        <w:t>π</w:t>
+          <w:rFonts w:eastAsia="" w:cs="SolaimanLipi" w:ascii="SolaimanLipi" w:hAnsi="SolaimanLipi" w:eastAsiaTheme="minorEastAsia"/>
+          <w:lang w:bidi="bn-IN"/>
+        </w:rPr>
+        <w:t>2π</w:t>
       </w:r>
       <w:r>
         <w:rPr>
@@ -5773,17 +5478,10 @@
       </w:r>
       <w:r>
         <w:rPr>
-          <w:rFonts w:eastAsia="" w:cs="SolaimanLipi" w:ascii="Cambria" w:hAnsi="Cambria" w:asciiTheme="majorHAnsi" w:eastAsiaTheme="minorEastAsia" w:hAnsiTheme="majorHAnsi"/>
-          <w:lang w:bidi="bn-IN"/>
-        </w:rPr>
-        <w:t>2</w:t>
-      </w:r>
-      <w:r>
-        <w:rPr>
-          <w:rFonts w:eastAsia="" w:cs="Times New Roman" w:ascii="Cambria" w:hAnsi="Cambria" w:asciiTheme="majorHAnsi" w:eastAsiaTheme="minorEastAsia" w:hAnsiTheme="majorHAnsi"/>
-          <w:lang w:bidi="bn-IN"/>
-        </w:rPr>
-        <w:t xml:space="preserve">π </w:t>
+          <w:rFonts w:eastAsia="" w:cs="SolaimanLipi" w:ascii="SolaimanLipi" w:hAnsi="SolaimanLipi" w:eastAsiaTheme="minorEastAsia"/>
+          <w:lang w:bidi="bn-IN"/>
+        </w:rPr>
+        <w:t xml:space="preserve">2π </w:t>
       </w:r>
       <w:r>
         <w:rPr>
@@ -5797,14 +5495,12 @@
       <w:pPr>
         <w:pStyle w:val="Normal"/>
         <w:rPr>
-          <w:rFonts w:ascii="SolaimanLipi" w:hAnsi="SolaimanLipi" w:eastAsia="" w:cs="SolaimanLipi" w:eastAsiaTheme="minorEastAsia"/>
-          <w:sz w:val="18"/>
-          <w:lang w:bidi="bn-IN"/>
+          <w:rFonts w:ascii="SolaimanLipi" w:hAnsi="SolaimanLipi" w:cs="SolaimanLipi"/>
         </w:rPr>
       </w:pPr>
       <w:r>
         <w:rPr>
-          <w:rFonts w:eastAsia="" w:cs="SolaimanLipi" w:ascii="Cambria" w:hAnsi="Cambria" w:asciiTheme="majorHAnsi" w:eastAsiaTheme="minorEastAsia" w:hAnsiTheme="majorHAnsi"/>
+          <w:rFonts w:eastAsia="" w:cs="SolaimanLipi" w:ascii="SolaimanLipi" w:hAnsi="SolaimanLipi" w:eastAsiaTheme="minorEastAsia"/>
           <w:sz w:val="24"/>
           <w:szCs w:val="24"/>
           <w:lang w:bidi="bn-IN"/>
@@ -5813,143 +5509,123 @@
       </w:r>
       <w:r>
         <w:rPr>
-          <w:rFonts w:eastAsia="" w:cs="SolaimanLipi" w:ascii="Cambria" w:hAnsi="Cambria" w:asciiTheme="majorHAnsi" w:eastAsiaTheme="minorEastAsia" w:hAnsiTheme="majorHAnsi"/>
+          <w:rFonts w:eastAsia="" w:cs="SolaimanLipi" w:ascii="SolaimanLipi" w:hAnsi="SolaimanLipi" w:eastAsiaTheme="minorEastAsia"/>
           <w:sz w:val="24"/>
           <w:szCs w:val="24"/>
           <w:vertAlign w:val="superscript"/>
           <w:lang w:bidi="bn-IN"/>
         </w:rPr>
-        <w:t>a</w:t>
-      </w:r>
-      <w:r>
-        <w:rPr>
-          <w:rFonts w:eastAsia="" w:cs="Times New Roman" w:ascii="Cambria" w:hAnsi="Cambria" w:asciiTheme="majorHAnsi" w:eastAsiaTheme="minorEastAsia" w:hAnsiTheme="majorHAnsi"/>
+        <w:t xml:space="preserve">aθ </w:t>
+      </w:r>
+      <w:r>
+        <w:rPr>
+          <w:rFonts w:ascii="SolaimanLipi" w:hAnsi="SolaimanLipi" w:eastAsia="" w:cs="SolaimanLipi" w:eastAsiaTheme="minorEastAsia"/>
+          <w:lang w:bidi="bn-IN"/>
+        </w:rPr>
+        <w:t xml:space="preserve">কে পোলার স্থানাঙ্কের মাধ্যমে প্রকাশ করলে আমরা ৪২ নং চিত্র পাব। এটাই লগারিদমিক স্পাইরাল। ধ্রুবক </w:t>
+      </w:r>
+      <w:r>
+        <w:rPr>
+          <w:rFonts w:eastAsia="" w:cs="SolaimanLipi" w:ascii="SolaimanLipi" w:hAnsi="SolaimanLipi" w:eastAsiaTheme="minorEastAsia"/>
+          <w:lang w:bidi="bn-IN"/>
+        </w:rPr>
+        <w:t xml:space="preserve">a </w:t>
+      </w:r>
+      <w:r>
+        <w:rPr>
+          <w:rFonts w:ascii="SolaimanLipi" w:hAnsi="SolaimanLipi" w:eastAsia="" w:cs="SolaimanLipi" w:eastAsiaTheme="minorEastAsia"/>
+          <w:lang w:bidi="bn-IN"/>
+        </w:rPr>
+        <w:t xml:space="preserve">এর মাধ্যমে স্পাইরালের বৃদ্ধি বোঝানো হয়। </w:t>
+      </w:r>
+      <w:r>
+        <w:rPr>
+          <w:rFonts w:eastAsia="" w:cs="SolaimanLipi" w:ascii="SolaimanLipi" w:hAnsi="SolaimanLipi" w:eastAsiaTheme="minorEastAsia"/>
+          <w:lang w:bidi="bn-IN"/>
+        </w:rPr>
+        <w:t xml:space="preserve">a </w:t>
+      </w:r>
+      <w:r>
+        <w:rPr>
+          <w:rFonts w:ascii="SolaimanLipi" w:hAnsi="SolaimanLipi" w:eastAsia="" w:cs="SolaimanLipi" w:eastAsiaTheme="minorEastAsia"/>
+          <w:lang w:bidi="bn-IN"/>
+        </w:rPr>
+        <w:t xml:space="preserve">ধনাত্মক হলে আমরা ঘড়ির উল্টো দিকে ঘুরলে মেরু থেকে দূরত্ব </w:t>
+      </w:r>
+      <w:r>
+        <w:rPr>
+          <w:rFonts w:eastAsia="" w:cs="SolaimanLipi" w:ascii="SolaimanLipi" w:hAnsi="SolaimanLipi" w:eastAsiaTheme="minorEastAsia"/>
+          <w:lang w:bidi="bn-IN"/>
+        </w:rPr>
+        <w:t xml:space="preserve">r </w:t>
+      </w:r>
+      <w:r>
+        <w:rPr>
+          <w:rFonts w:ascii="SolaimanLipi" w:hAnsi="SolaimanLipi" w:eastAsia="" w:cs="SolaimanLipi" w:eastAsiaTheme="minorEastAsia"/>
+          <w:lang w:bidi="bn-IN"/>
+        </w:rPr>
+        <w:t xml:space="preserve">বেড়ে যায়। ফলস্বরুপ একটি বামহাতী স্পাইরাল পাওয়া যায়। </w:t>
+      </w:r>
+      <w:r>
+        <w:rPr>
+          <w:rFonts w:eastAsia="" w:cs="SolaimanLipi" w:ascii="SolaimanLipi" w:hAnsi="SolaimanLipi" w:eastAsiaTheme="minorEastAsia"/>
+          <w:lang w:bidi="bn-IN"/>
+        </w:rPr>
+        <w:t xml:space="preserve">a </w:t>
+      </w:r>
+      <w:r>
+        <w:rPr>
+          <w:rFonts w:ascii="SolaimanLipi" w:hAnsi="SolaimanLipi" w:eastAsia="" w:cs="SolaimanLipi" w:eastAsiaTheme="minorEastAsia"/>
+          <w:lang w:bidi="bn-IN"/>
+        </w:rPr>
+        <w:t xml:space="preserve">ঋণাত্মক হলে </w:t>
+      </w:r>
+      <w:r>
+        <w:rPr>
+          <w:rFonts w:eastAsia="" w:cs="SolaimanLipi" w:ascii="SolaimanLipi" w:hAnsi="SolaimanLipi" w:eastAsiaTheme="minorEastAsia"/>
+          <w:lang w:bidi="bn-IN"/>
+        </w:rPr>
+        <w:t xml:space="preserve">r </w:t>
+      </w:r>
+      <w:r>
+        <w:rPr>
+          <w:rFonts w:ascii="SolaimanLipi" w:hAnsi="SolaimanLipi" w:eastAsia="" w:cs="SolaimanLipi" w:eastAsiaTheme="minorEastAsia"/>
+          <w:lang w:bidi="bn-IN"/>
+        </w:rPr>
+        <w:t>কমতে থাকে</w:t>
+      </w:r>
+      <w:r>
+        <w:rPr>
+          <w:rFonts w:eastAsia="" w:cs="SolaimanLipi" w:ascii="SolaimanLipi" w:hAnsi="SolaimanLipi" w:eastAsiaTheme="minorEastAsia"/>
+          <w:lang w:bidi="bn-IN"/>
+        </w:rPr>
+        <w:t xml:space="preserve">, </w:t>
+      </w:r>
+      <w:r>
+        <w:rPr>
+          <w:rFonts w:ascii="SolaimanLipi" w:hAnsi="SolaimanLipi" w:eastAsia="" w:cs="SolaimanLipi" w:eastAsiaTheme="minorEastAsia"/>
+          <w:lang w:bidi="bn-IN"/>
+        </w:rPr>
+        <w:t xml:space="preserve">আর আমরা পাই একটি ডানহাতী স্পাইরাল। ফলে </w:t>
+      </w:r>
+      <w:r>
+        <w:rPr>
+          <w:rFonts w:eastAsia="" w:cs="SolaimanLipi" w:ascii="SolaimanLipi" w:hAnsi="SolaimanLipi" w:eastAsiaTheme="minorEastAsia"/>
+          <w:sz w:val="24"/>
+          <w:szCs w:val="24"/>
+          <w:lang w:bidi="bn-IN"/>
+        </w:rPr>
+        <w:t>r=e</w:t>
+      </w:r>
+      <w:r>
+        <w:rPr>
+          <w:rFonts w:eastAsia="" w:cs="SolaimanLipi" w:ascii="SolaimanLipi" w:hAnsi="SolaimanLipi" w:eastAsiaTheme="minorEastAsia"/>
           <w:sz w:val="24"/>
           <w:szCs w:val="24"/>
           <w:vertAlign w:val="superscript"/>
           <w:lang w:bidi="bn-IN"/>
         </w:rPr>
-        <w:t xml:space="preserve">θ </w:t>
-      </w:r>
-      <w:r>
-        <w:rPr>
-          <w:rFonts w:ascii="SolaimanLipi" w:hAnsi="SolaimanLipi" w:eastAsia="" w:cs="SolaimanLipi" w:eastAsiaTheme="minorEastAsia"/>
-          <w:lang w:bidi="bn-IN"/>
-        </w:rPr>
-        <w:t xml:space="preserve">কে পোলার স্থানাঙ্কের মাধ্যমে প্রকাশ করলে আমরা ৪২ নং চিত্র পাব। এটাই লগারিদমিক স্পাইরাল। ধ্রুবক </w:t>
-      </w:r>
-      <w:r>
-        <w:rPr>
-          <w:rFonts w:eastAsia="" w:cs="SolaimanLipi" w:ascii="SolaimanLipi" w:hAnsi="SolaimanLipi" w:eastAsiaTheme="minorEastAsia"/>
-          <w:lang w:bidi="bn-IN"/>
-        </w:rPr>
-        <w:t xml:space="preserve">a </w:t>
-      </w:r>
-      <w:r>
-        <w:rPr>
-          <w:rFonts w:ascii="SolaimanLipi" w:hAnsi="SolaimanLipi" w:eastAsia="" w:cs="SolaimanLipi" w:eastAsiaTheme="minorEastAsia"/>
-          <w:lang w:bidi="bn-IN"/>
-        </w:rPr>
-        <w:t xml:space="preserve">এর মাধ্যমে স্পাইরালের বৃদ্ধি বোঝানো হয়। </w:t>
-      </w:r>
-      <w:r>
-        <w:rPr>
-          <w:rFonts w:eastAsia="" w:cs="SolaimanLipi" w:ascii="SolaimanLipi" w:hAnsi="SolaimanLipi" w:eastAsiaTheme="minorEastAsia"/>
-          <w:lang w:bidi="bn-IN"/>
-        </w:rPr>
-        <w:t xml:space="preserve">a </w:t>
-      </w:r>
-      <w:r>
-        <w:rPr>
-          <w:rFonts w:ascii="SolaimanLipi" w:hAnsi="SolaimanLipi" w:eastAsia="" w:cs="SolaimanLipi" w:eastAsiaTheme="minorEastAsia"/>
-          <w:lang w:bidi="bn-IN"/>
-        </w:rPr>
-        <w:t xml:space="preserve">ধনাত্মক হলে আমরা ঘড়ির উল্টো দিকে ঘুরলে মেরু থেকে দূরত্ব </w:t>
-      </w:r>
-      <w:r>
-        <w:rPr>
-          <w:rFonts w:eastAsia="" w:cs="SolaimanLipi" w:ascii="SolaimanLipi" w:hAnsi="SolaimanLipi" w:eastAsiaTheme="minorEastAsia"/>
-          <w:lang w:bidi="bn-IN"/>
-        </w:rPr>
-        <w:t xml:space="preserve">r </w:t>
-      </w:r>
-      <w:r>
-        <w:rPr>
-          <w:rFonts w:ascii="SolaimanLipi" w:hAnsi="SolaimanLipi" w:eastAsia="" w:cs="SolaimanLipi" w:eastAsiaTheme="minorEastAsia"/>
-          <w:lang w:bidi="bn-IN"/>
-        </w:rPr>
-        <w:t xml:space="preserve">বেড়ে যায়। ফলস্বরুপ একটি বামহাতী স্পাইরাল পাওয়া যায়। </w:t>
-      </w:r>
-      <w:r>
-        <w:rPr>
-          <w:rFonts w:eastAsia="" w:cs="SolaimanLipi" w:ascii="SolaimanLipi" w:hAnsi="SolaimanLipi" w:eastAsiaTheme="minorEastAsia"/>
-          <w:lang w:bidi="bn-IN"/>
-        </w:rPr>
-        <w:t xml:space="preserve">a </w:t>
-      </w:r>
-      <w:r>
-        <w:rPr>
-          <w:rFonts w:ascii="SolaimanLipi" w:hAnsi="SolaimanLipi" w:eastAsia="" w:cs="SolaimanLipi" w:eastAsiaTheme="minorEastAsia"/>
-          <w:lang w:bidi="bn-IN"/>
-        </w:rPr>
-        <w:t xml:space="preserve">ঋণাত্মক হলে </w:t>
-      </w:r>
-      <w:r>
-        <w:rPr>
-          <w:rFonts w:eastAsia="" w:cs="SolaimanLipi" w:ascii="SolaimanLipi" w:hAnsi="SolaimanLipi" w:eastAsiaTheme="minorEastAsia"/>
-          <w:lang w:bidi="bn-IN"/>
-        </w:rPr>
-        <w:t xml:space="preserve">r </w:t>
-      </w:r>
-      <w:r>
-        <w:rPr>
-          <w:rFonts w:ascii="SolaimanLipi" w:hAnsi="SolaimanLipi" w:eastAsia="" w:cs="SolaimanLipi" w:eastAsiaTheme="minorEastAsia"/>
-          <w:lang w:bidi="bn-IN"/>
-        </w:rPr>
-        <w:t>কমতে থাকে</w:t>
-      </w:r>
-      <w:r>
-        <w:rPr>
-          <w:rFonts w:eastAsia="" w:cs="SolaimanLipi" w:ascii="SolaimanLipi" w:hAnsi="SolaimanLipi" w:eastAsiaTheme="minorEastAsia"/>
-          <w:lang w:bidi="bn-IN"/>
-        </w:rPr>
-        <w:t xml:space="preserve">, </w:t>
-      </w:r>
-      <w:r>
-        <w:rPr>
-          <w:rFonts w:ascii="SolaimanLipi" w:hAnsi="SolaimanLipi" w:eastAsia="" w:cs="SolaimanLipi" w:eastAsiaTheme="minorEastAsia"/>
-          <w:lang w:bidi="bn-IN"/>
-        </w:rPr>
-        <w:t xml:space="preserve">আর আমরা পাই একটি ডানহাতী স্পাইরাল। ফলে </w:t>
-      </w:r>
-      <w:r>
-        <w:rPr>
-          <w:rFonts w:eastAsia="" w:cs="SolaimanLipi" w:ascii="Cambria" w:hAnsi="Cambria" w:asciiTheme="majorHAnsi" w:eastAsiaTheme="minorEastAsia" w:hAnsiTheme="majorHAnsi"/>
-          <w:sz w:val="24"/>
-          <w:szCs w:val="24"/>
-          <w:lang w:bidi="bn-IN"/>
-        </w:rPr>
-        <w:t>r=e</w:t>
-      </w:r>
-      <w:r>
-        <w:rPr>
-          <w:rFonts w:eastAsia="" w:cs="SolaimanLipi" w:ascii="Cambria" w:hAnsi="Cambria" w:asciiTheme="majorHAnsi" w:eastAsiaTheme="minorEastAsia" w:hAnsiTheme="majorHAnsi"/>
-          <w:sz w:val="24"/>
-          <w:szCs w:val="24"/>
-          <w:vertAlign w:val="superscript"/>
-          <w:lang w:bidi="bn-IN"/>
-        </w:rPr>
-        <w:t>a</w:t>
-      </w:r>
-      <w:r>
-        <w:rPr>
-          <w:rFonts w:eastAsia="" w:cs="Times New Roman" w:ascii="Cambria" w:hAnsi="Cambria" w:asciiTheme="majorHAnsi" w:eastAsiaTheme="minorEastAsia" w:hAnsiTheme="majorHAnsi"/>
-          <w:sz w:val="24"/>
-          <w:szCs w:val="24"/>
-          <w:vertAlign w:val="superscript"/>
-          <w:lang w:bidi="bn-IN"/>
-        </w:rPr>
-        <w:t xml:space="preserve">θ </w:t>
+        <w:t xml:space="preserve">aθ </w:t>
       </w:r>
       <w:r>
         <w:rPr>
@@ -5962,7 +5638,7 @@
       </w:r>
       <w:r>
         <w:rPr>
-          <w:rFonts w:eastAsia="" w:cs="SolaimanLipi" w:ascii="Cambria" w:hAnsi="Cambria" w:asciiTheme="majorHAnsi" w:eastAsiaTheme="minorEastAsia" w:hAnsiTheme="majorHAnsi"/>
+          <w:rFonts w:eastAsia="" w:cs="SolaimanLipi" w:ascii="SolaimanLipi" w:hAnsi="SolaimanLipi" w:eastAsiaTheme="minorEastAsia"/>
           <w:sz w:val="24"/>
           <w:szCs w:val="24"/>
           <w:lang w:bidi="bn-IN"/>
@@ -5971,23 +5647,13 @@
       </w:r>
       <w:r>
         <w:rPr>
-          <w:rFonts w:eastAsia="" w:cs="SolaimanLipi" w:ascii="Cambria" w:hAnsi="Cambria" w:asciiTheme="majorHAnsi" w:eastAsiaTheme="minorEastAsia" w:hAnsiTheme="majorHAnsi"/>
+          <w:rFonts w:eastAsia="" w:cs="SolaimanLipi" w:ascii="SolaimanLipi" w:hAnsi="SolaimanLipi" w:eastAsiaTheme="minorEastAsia"/>
           <w:sz w:val="24"/>
           <w:szCs w:val="24"/>
           <w:vertAlign w:val="superscript"/>
           <w:lang w:bidi="bn-IN"/>
         </w:rPr>
-        <w:t>a</w:t>
-      </w:r>
-      <w:r>
-        <w:rPr>
-          <w:rFonts w:eastAsia="" w:cs="Times New Roman" w:ascii="Cambria" w:hAnsi="Cambria" w:asciiTheme="majorHAnsi" w:eastAsiaTheme="minorEastAsia" w:hAnsiTheme="majorHAnsi"/>
-          <w:sz w:val="24"/>
-          <w:szCs w:val="24"/>
-          <w:vertAlign w:val="superscript"/>
-          <w:lang w:bidi="bn-IN"/>
-        </w:rPr>
-        <w:t>θ</w:t>
+        <w:t>aθ</w:t>
       </w:r>
       <w:r>
         <w:rPr>
@@ -6073,13 +5739,13 @@
         <w:pStyle w:val="Normal"/>
         <w:jc w:val="center"/>
         <w:rPr>
-          <w:rFonts w:ascii="SolaimanLipi" w:hAnsi="SolaimanLipi" w:eastAsia="" w:cs="SolaimanLipi" w:eastAsiaTheme="minorEastAsia"/>
-          <w:sz w:val="18"/>
-          <w:lang w:bidi="bn-IN"/>
+          <w:rFonts w:ascii="SolaimanLipi" w:hAnsi="SolaimanLipi" w:cs="SolaimanLipi"/>
         </w:rPr>
       </w:pPr>
       <w:r>
-        <w:rPr/>
+        <w:rPr>
+          <w:rFonts w:cs="SolaimanLipi" w:ascii="SolaimanLipi" w:hAnsi="SolaimanLipi"/>
+        </w:rPr>
         <w:drawing>
           <wp:inline distT="0" distB="0" distL="0" distR="0">
             <wp:extent cx="4649470" cy="4071620"/>
@@ -6124,8 +5790,7 @@
         <w:pStyle w:val="Normal"/>
         <w:jc w:val="center"/>
         <w:rPr>
-          <w:rFonts w:ascii="SolaimanLipi" w:hAnsi="SolaimanLipi" w:eastAsia="" w:cs="SolaimanLipi" w:eastAsiaTheme="minorEastAsia"/>
-          <w:lang w:bidi="bn-IN"/>
+          <w:rFonts w:ascii="SolaimanLipi" w:hAnsi="SolaimanLipi" w:cs="SolaimanLipi"/>
         </w:rPr>
       </w:pPr>
       <w:r>
@@ -6158,13 +5823,13 @@
         <w:pStyle w:val="Normal"/>
         <w:jc w:val="center"/>
         <w:rPr>
-          <w:rFonts w:ascii="SolaimanLipi" w:hAnsi="SolaimanLipi" w:eastAsia="" w:cs="SolaimanLipi" w:eastAsiaTheme="minorEastAsia"/>
-          <w:sz w:val="18"/>
-          <w:lang w:bidi="bn-IN"/>
+          <w:rFonts w:ascii="SolaimanLipi" w:hAnsi="SolaimanLipi" w:cs="SolaimanLipi"/>
         </w:rPr>
       </w:pPr>
       <w:r>
-        <w:rPr/>
+        <w:rPr>
+          <w:rFonts w:cs="SolaimanLipi" w:ascii="SolaimanLipi" w:hAnsi="SolaimanLipi"/>
+        </w:rPr>
         <w:drawing>
           <wp:inline distT="0" distB="0" distL="0" distR="0">
             <wp:extent cx="5934710" cy="3209290"/>
@@ -6209,9 +5874,7 @@
         <w:pStyle w:val="Normal"/>
         <w:jc w:val="center"/>
         <w:rPr>
-          <w:rFonts w:ascii="SolaimanLipi" w:hAnsi="SolaimanLipi" w:eastAsia="" w:cs="SolaimanLipi" w:eastAsiaTheme="minorEastAsia"/>
-          <w:sz w:val="18"/>
-          <w:lang w:bidi="bn-IN"/>
+          <w:rFonts w:ascii="SolaimanLipi" w:hAnsi="SolaimanLipi" w:cs="SolaimanLipi"/>
         </w:rPr>
       </w:pPr>
       <w:r>
@@ -6245,8 +5908,7 @@
       <w:pPr>
         <w:pStyle w:val="Normal"/>
         <w:rPr>
-          <w:rFonts w:ascii="SolaimanLipi" w:hAnsi="SolaimanLipi" w:eastAsia="" w:cs="SolaimanLipi" w:eastAsiaTheme="minorEastAsia"/>
-          <w:lang w:bidi="bn-IN"/>
+          <w:rFonts w:ascii="SolaimanLipi" w:hAnsi="SolaimanLipi" w:cs="SolaimanLipi"/>
         </w:rPr>
       </w:pPr>
       <w:r>
@@ -6258,7 +5920,7 @@
       </w:r>
       <w:r>
         <w:rPr>
-          <w:rFonts w:eastAsia="" w:cs="Times New Roman" w:ascii="Cambria" w:hAnsi="Cambria" w:asciiTheme="majorHAnsi" w:eastAsiaTheme="minorEastAsia" w:hAnsiTheme="majorHAnsi"/>
+          <w:rFonts w:eastAsia="" w:cs="SolaimanLipi" w:ascii="SolaimanLipi" w:hAnsi="SolaimanLipi" w:eastAsiaTheme="minorEastAsia"/>
           <w:lang w:bidi="bn-IN"/>
         </w:rPr>
         <w:t xml:space="preserve">θ </w:t>
@@ -6314,7 +5976,7 @@
       </w:r>
       <w:r>
         <w:rPr>
-          <w:rFonts w:eastAsia="" w:cs="SolaimanLipi" w:ascii="Cambria" w:hAnsi="Cambria" w:asciiTheme="majorHAnsi" w:eastAsiaTheme="minorEastAsia" w:hAnsiTheme="majorHAnsi"/>
+          <w:rFonts w:eastAsia="" w:cs="SolaimanLipi" w:ascii="SolaimanLipi" w:hAnsi="SolaimanLipi" w:eastAsiaTheme="minorEastAsia"/>
           <w:sz w:val="28"/>
           <w:szCs w:val="28"/>
           <w:lang w:bidi="bn-IN"/>
@@ -6323,37 +5985,17 @@
       </w:r>
       <w:r>
         <w:rPr>
-          <w:rFonts w:eastAsia="" w:cs="SolaimanLipi" w:ascii="Cambria" w:hAnsi="Cambria" w:asciiTheme="majorHAnsi" w:eastAsiaTheme="minorEastAsia" w:hAnsiTheme="majorHAnsi"/>
+          <w:rFonts w:eastAsia="" w:cs="SolaimanLipi" w:ascii="SolaimanLipi" w:hAnsi="SolaimanLipi" w:eastAsiaTheme="minorEastAsia"/>
           <w:sz w:val="28"/>
           <w:szCs w:val="28"/>
           <w:vertAlign w:val="superscript"/>
           <w:lang w:bidi="bn-IN"/>
         </w:rPr>
-        <w:t>a(</w:t>
-      </w:r>
-      <w:r>
-        <w:rPr>
-          <w:rFonts w:eastAsia="" w:cs="Times New Roman" w:ascii="Cambria" w:hAnsi="Cambria" w:asciiTheme="majorHAnsi" w:eastAsiaTheme="minorEastAsia" w:hAnsiTheme="majorHAnsi"/>
-          <w:sz w:val="28"/>
-          <w:szCs w:val="28"/>
-          <w:vertAlign w:val="superscript"/>
-          <w:lang w:bidi="bn-IN"/>
-        </w:rPr>
-        <w:t>θ</w:t>
-      </w:r>
-      <w:r>
-        <w:rPr>
-          <w:rFonts w:eastAsia="" w:cs="SolaimanLipi" w:ascii="Cambria" w:hAnsi="Cambria" w:asciiTheme="majorHAnsi" w:eastAsiaTheme="minorEastAsia" w:hAnsiTheme="majorHAnsi"/>
-          <w:sz w:val="28"/>
-          <w:szCs w:val="28"/>
-          <w:vertAlign w:val="superscript"/>
-          <w:lang w:bidi="bn-IN"/>
-        </w:rPr>
-        <w:t>+</w:t>
-      </w:r>
-      <w:r>
-        <w:rPr>
-          <w:rFonts w:cs="Arial" w:ascii="Cambria" w:hAnsi="Cambria" w:asciiTheme="majorHAnsi" w:hAnsiTheme="majorHAnsi"/>
+        <w:t>a(θ+</w:t>
+      </w:r>
+      <w:r>
+        <w:rPr>
+          <w:rFonts w:cs="SolaimanLipi" w:ascii="SolaimanLipi" w:hAnsi="SolaimanLipi"/>
           <w:color w:val="222222"/>
           <w:sz w:val="28"/>
           <w:szCs w:val="28"/>
@@ -6364,7 +6006,7 @@
       </w:r>
       <w:r>
         <w:rPr>
-          <w:rFonts w:cs="Arial" w:ascii="Cambria" w:hAnsi="Cambria" w:asciiTheme="majorHAnsi" w:hAnsiTheme="majorHAnsi"/>
+          <w:rFonts w:cs="SolaimanLipi" w:ascii="SolaimanLipi" w:hAnsi="SolaimanLipi"/>
           <w:color w:val="222222"/>
           <w:sz w:val="28"/>
           <w:szCs w:val="28"/>
@@ -6374,7 +6016,7 @@
       </w:r>
       <w:r>
         <w:rPr>
-          <w:rFonts w:cs="Arial" w:ascii="Cambria" w:hAnsi="Cambria" w:asciiTheme="majorHAnsi" w:hAnsiTheme="majorHAnsi"/>
+          <w:rFonts w:cs="SolaimanLipi" w:ascii="SolaimanLipi" w:hAnsi="SolaimanLipi"/>
           <w:color w:val="222222"/>
           <w:sz w:val="28"/>
           <w:szCs w:val="28"/>
@@ -6385,7 +6027,7 @@
       </w:r>
       <w:r>
         <w:rPr>
-          <w:rFonts w:eastAsia="" w:cs="Times New Roman" w:ascii="Cambria" w:hAnsi="Cambria" w:asciiTheme="majorHAnsi" w:eastAsiaTheme="minorEastAsia" w:hAnsiTheme="majorHAnsi"/>
+          <w:rFonts w:eastAsia="" w:cs="SolaimanLipi" w:ascii="SolaimanLipi" w:hAnsi="SolaimanLipi" w:eastAsiaTheme="minorEastAsia"/>
           <w:sz w:val="28"/>
           <w:szCs w:val="28"/>
           <w:vertAlign w:val="superscript"/>
@@ -6395,7 +6037,7 @@
       </w:r>
       <w:r>
         <w:rPr>
-          <w:rFonts w:eastAsia="" w:cs="Times New Roman" w:ascii="Cambria" w:hAnsi="Cambria" w:asciiTheme="majorHAnsi" w:eastAsiaTheme="minorEastAsia" w:hAnsiTheme="majorHAnsi"/>
+          <w:rFonts w:eastAsia="" w:cs="SolaimanLipi" w:ascii="SolaimanLipi" w:hAnsi="SolaimanLipi" w:eastAsiaTheme="minorEastAsia"/>
           <w:sz w:val="28"/>
           <w:szCs w:val="28"/>
           <w:lang w:bidi="bn-IN"/>
@@ -6404,7 +6046,7 @@
       </w:r>
       <w:r>
         <w:rPr>
-          <w:rFonts w:eastAsia="" w:cs="Times New Roman" w:ascii="Cambria" w:hAnsi="Cambria" w:asciiTheme="majorHAnsi" w:eastAsiaTheme="minorEastAsia" w:hAnsiTheme="majorHAnsi"/>
+          <w:rFonts w:eastAsia="" w:cs="SolaimanLipi" w:ascii="SolaimanLipi" w:hAnsi="SolaimanLipi" w:eastAsiaTheme="minorEastAsia"/>
           <w:sz w:val="28"/>
           <w:szCs w:val="28"/>
           <w:vertAlign w:val="superscript"/>
@@ -6414,7 +6056,7 @@
       </w:r>
       <w:r>
         <w:rPr>
-          <w:rFonts w:cs="Arial" w:ascii="Cambria" w:hAnsi="Cambria" w:asciiTheme="majorHAnsi" w:hAnsiTheme="majorHAnsi"/>
+          <w:rFonts w:cs="SolaimanLipi" w:ascii="SolaimanLipi" w:hAnsi="SolaimanLipi"/>
           <w:color w:val="222222"/>
           <w:sz w:val="28"/>
           <w:szCs w:val="28"/>
@@ -6425,7 +6067,7 @@
       </w:r>
       <w:r>
         <w:rPr>
-          <w:rFonts w:cs="Arial" w:ascii="Arial" w:hAnsi="Arial"/>
+          <w:rFonts w:cs="SolaimanLipi" w:ascii="SolaimanLipi" w:hAnsi="SolaimanLipi"/>
           <w:color w:val="222222"/>
           <w:sz w:val="28"/>
           <w:szCs w:val="28"/>
@@ -6446,7 +6088,7 @@
       </w:r>
       <w:r>
         <w:rPr>
-          <w:rFonts w:eastAsia="" w:cs="Times New Roman" w:ascii="Cambria" w:hAnsi="Cambria" w:asciiTheme="majorHAnsi" w:eastAsiaTheme="minorEastAsia" w:hAnsiTheme="majorHAnsi"/>
+          <w:rFonts w:eastAsia="" w:cs="SolaimanLipi" w:ascii="SolaimanLipi" w:hAnsi="SolaimanLipi" w:eastAsiaTheme="minorEastAsia"/>
           <w:sz w:val="28"/>
           <w:szCs w:val="28"/>
           <w:lang w:bidi="bn-IN"/>
@@ -6455,7 +6097,7 @@
       </w:r>
       <w:r>
         <w:rPr>
-          <w:rFonts w:eastAsia="" w:cs="Times New Roman" w:ascii="Cambria" w:hAnsi="Cambria" w:asciiTheme="majorHAnsi" w:eastAsiaTheme="minorEastAsia" w:hAnsiTheme="majorHAnsi"/>
+          <w:rFonts w:eastAsia="" w:cs="SolaimanLipi" w:ascii="SolaimanLipi" w:hAnsi="SolaimanLipi" w:eastAsiaTheme="minorEastAsia"/>
           <w:sz w:val="28"/>
           <w:szCs w:val="28"/>
           <w:vertAlign w:val="superscript"/>
@@ -6465,7 +6107,7 @@
       </w:r>
       <w:r>
         <w:rPr>
-          <w:rFonts w:cs="Arial" w:ascii="Cambria" w:hAnsi="Cambria" w:asciiTheme="majorHAnsi" w:hAnsiTheme="majorHAnsi"/>
+          <w:rFonts w:cs="SolaimanLipi" w:ascii="SolaimanLipi" w:hAnsi="SolaimanLipi"/>
           <w:color w:val="222222"/>
           <w:sz w:val="28"/>
           <w:szCs w:val="28"/>
@@ -6476,7 +6118,7 @@
       </w:r>
       <w:r>
         <w:rPr>
-          <w:rFonts w:cs="Arial" w:ascii="Arial" w:hAnsi="Arial"/>
+          <w:rFonts w:cs="SolaimanLipi" w:ascii="SolaimanLipi" w:hAnsi="SolaimanLipi"/>
           <w:color w:val="222222"/>
           <w:sz w:val="28"/>
           <w:szCs w:val="28"/>
@@ -6507,14 +6149,14 @@
       </w:r>
       <w:r>
         <w:rPr>
-          <w:rFonts w:cs="Times New Roman" w:ascii="Times New Roman" w:hAnsi="Times New Roman"/>
+          <w:rFonts w:cs="SolaimanLipi" w:ascii="SolaimanLipi" w:hAnsi="SolaimanLipi"/>
           <w:lang w:bidi="bn-IN"/>
         </w:rPr>
         <w:t>Common ratio</w:t>
       </w:r>
       <w:r>
         <w:rPr>
-          <w:rFonts w:cs="Times New Roman" w:ascii="Times New Roman" w:hAnsi="Times New Roman"/>
+          <w:rFonts w:cs="SolaimanLipi" w:ascii="SolaimanLipi" w:hAnsi="SolaimanLipi"/>
           <w:sz w:val="19"/>
           <w:szCs w:val="19"/>
           <w:lang w:bidi="bn-IN"/>
@@ -6565,7 +6207,7 @@
       </w:r>
       <w:r>
         <w:rPr>
-          <w:rFonts w:eastAsia="" w:cs="Times New Roman" w:ascii="Cambria" w:hAnsi="Cambria" w:asciiTheme="majorHAnsi" w:eastAsiaTheme="minorEastAsia" w:hAnsiTheme="majorHAnsi"/>
+          <w:rFonts w:eastAsia="" w:cs="SolaimanLipi" w:ascii="SolaimanLipi" w:hAnsi="SolaimanLipi" w:eastAsiaTheme="minorEastAsia"/>
           <w:lang w:bidi="bn-IN"/>
         </w:rPr>
         <w:t xml:space="preserve">θ </w:t>
@@ -6579,17 +6221,10 @@
       </w:r>
       <w:r>
         <w:rPr>
-          <w:rFonts w:eastAsia="" w:cs="SolaimanLipi" w:ascii="Cambria" w:hAnsi="Cambria" w:asciiTheme="majorHAnsi" w:eastAsiaTheme="minorEastAsia" w:hAnsiTheme="majorHAnsi"/>
-          <w:lang w:bidi="bn-IN"/>
-        </w:rPr>
-        <w:t>2</w:t>
-      </w:r>
-      <w:r>
-        <w:rPr>
-          <w:rFonts w:eastAsia="" w:cs="Times New Roman" w:ascii="Cambria" w:hAnsi="Cambria" w:asciiTheme="majorHAnsi" w:eastAsiaTheme="minorEastAsia" w:hAnsiTheme="majorHAnsi"/>
-          <w:lang w:bidi="bn-IN"/>
-        </w:rPr>
-        <w:t>π</w:t>
+          <w:rFonts w:eastAsia="" w:cs="SolaimanLipi" w:ascii="SolaimanLipi" w:hAnsi="SolaimanLipi" w:eastAsiaTheme="minorEastAsia"/>
+          <w:lang w:bidi="bn-IN"/>
+        </w:rPr>
+        <w:t>2π</w:t>
       </w:r>
       <w:r>
         <w:rPr>
@@ -6624,9 +6259,7 @@
       <w:pPr>
         <w:pStyle w:val="Normal"/>
         <w:rPr>
-          <w:rFonts w:ascii="SolaimanLipi" w:hAnsi="SolaimanLipi" w:eastAsia="" w:cs="SolaimanLipi" w:eastAsiaTheme="minorEastAsia"/>
-          <w:sz w:val="18"/>
-          <w:lang w:bidi="bn-IN"/>
+          <w:rFonts w:ascii="SolaimanLipi" w:hAnsi="SolaimanLipi" w:cs="SolaimanLipi"/>
         </w:rPr>
       </w:pPr>
       <w:r>
@@ -6782,12 +6415,13 @@
         <w:pStyle w:val="Normal"/>
         <w:jc w:val="center"/>
         <w:rPr>
-          <w:rFonts w:ascii="SolaimanLipi" w:hAnsi="SolaimanLipi" w:eastAsia="" w:cs="SolaimanLipi" w:eastAsiaTheme="minorEastAsia"/>
-          <w:lang w:bidi="bn-IN"/>
+          <w:rFonts w:ascii="SolaimanLipi" w:hAnsi="SolaimanLipi" w:cs="SolaimanLipi"/>
         </w:rPr>
       </w:pPr>
       <w:r>
-        <w:rPr/>
+        <w:rPr>
+          <w:rFonts w:cs="SolaimanLipi" w:ascii="SolaimanLipi" w:hAnsi="SolaimanLipi"/>
+        </w:rPr>
         <w:drawing>
           <wp:inline distT="0" distB="0" distL="0" distR="0">
             <wp:extent cx="3269615" cy="5512435"/>
@@ -6832,8 +6466,7 @@
         <w:pStyle w:val="Normal"/>
         <w:jc w:val="center"/>
         <w:rPr>
-          <w:rFonts w:ascii="SolaimanLipi" w:hAnsi="SolaimanLipi" w:eastAsia="" w:cs="SolaimanLipi" w:eastAsiaTheme="minorEastAsia"/>
-          <w:lang w:bidi="bn-IN"/>
+          <w:rFonts w:ascii="SolaimanLipi" w:hAnsi="SolaimanLipi" w:cs="SolaimanLipi"/>
         </w:rPr>
       </w:pPr>
       <w:r>
@@ -6859,7 +6492,7 @@
       </w:r>
       <w:r>
         <w:rPr>
-          <w:rFonts w:eastAsia="" w:cs="SolaimanLipi" w:ascii="Cambria" w:hAnsi="Cambria" w:asciiTheme="majorHAnsi" w:eastAsiaTheme="minorEastAsia" w:hAnsiTheme="majorHAnsi"/>
+          <w:rFonts w:eastAsia="" w:cs="SolaimanLipi" w:ascii="SolaimanLipi" w:hAnsi="SolaimanLipi" w:eastAsiaTheme="minorEastAsia"/>
           <w:lang w:bidi="bn-IN"/>
         </w:rPr>
         <w:t>PT, O</w:t>
@@ -6897,8 +6530,7 @@
       <w:pPr>
         <w:pStyle w:val="Normal"/>
         <w:rPr>
-          <w:rFonts w:ascii="SolaimanLipi" w:hAnsi="SolaimanLipi" w:eastAsia="" w:cs="SolaimanLipi" w:eastAsiaTheme="minorEastAsia"/>
-          <w:lang w:bidi="bn-IN"/>
+          <w:rFonts w:ascii="SolaimanLipi" w:hAnsi="SolaimanLipi" w:cs="SolaimanLipi"/>
         </w:rPr>
       </w:pPr>
       <w:r>
@@ -6910,7 +6542,7 @@
       </w:r>
       <w:r>
         <w:rPr>
-          <w:rFonts w:eastAsia="" w:cs="Times New Roman" w:ascii="Cambria" w:hAnsi="Cambria" w:asciiTheme="majorHAnsi" w:eastAsiaTheme="minorEastAsia" w:hAnsiTheme="majorHAnsi"/>
+          <w:rFonts w:eastAsia="" w:cs="SolaimanLipi" w:ascii="SolaimanLipi" w:hAnsi="SolaimanLipi" w:eastAsiaTheme="minorEastAsia"/>
           <w:lang w:bidi="bn-IN"/>
         </w:rPr>
         <w:t>θ</w:t>
@@ -7004,8 +6636,7 @@
       <w:pPr>
         <w:pStyle w:val="Normal"/>
         <w:rPr>
-          <w:rFonts w:ascii="SolaimanLipi" w:hAnsi="SolaimanLipi" w:eastAsia="" w:cs="SolaimanLipi" w:eastAsiaTheme="minorEastAsia"/>
-          <w:lang w:bidi="bn-IN"/>
+          <w:rFonts w:ascii="SolaimanLipi" w:hAnsi="SolaimanLipi" w:cs="SolaimanLipi"/>
         </w:rPr>
       </w:pPr>
       <w:r>
@@ -7106,12 +6737,13 @@
         <w:pStyle w:val="Normal"/>
         <w:jc w:val="center"/>
         <w:rPr>
-          <w:rFonts w:ascii="SolaimanLipi" w:hAnsi="SolaimanLipi" w:eastAsia="" w:cs="SolaimanLipi" w:eastAsiaTheme="minorEastAsia"/>
-          <w:lang w:bidi="bn-IN"/>
+          <w:rFonts w:ascii="SolaimanLipi" w:hAnsi="SolaimanLipi" w:cs="SolaimanLipi"/>
         </w:rPr>
       </w:pPr>
       <w:r>
-        <w:rPr/>
+        <w:rPr>
+          <w:rFonts w:cs="SolaimanLipi" w:ascii="SolaimanLipi" w:hAnsi="SolaimanLipi"/>
+        </w:rPr>
         <w:drawing>
           <wp:inline distT="0" distB="0" distL="0" distR="0">
             <wp:extent cx="4330700" cy="4157980"/>
@@ -7156,8 +6788,7 @@
         <w:pStyle w:val="Normal"/>
         <w:jc w:val="center"/>
         <w:rPr>
-          <w:rFonts w:ascii="SolaimanLipi" w:hAnsi="SolaimanLipi" w:eastAsia="" w:cs="SolaimanLipi" w:eastAsiaTheme="minorEastAsia"/>
-          <w:lang w:bidi="bn-IN"/>
+          <w:rFonts w:ascii="SolaimanLipi" w:hAnsi="SolaimanLipi" w:cs="SolaimanLipi"/>
         </w:rPr>
       </w:pPr>
       <w:r>
@@ -7214,8 +6845,7 @@
       <w:pPr>
         <w:pStyle w:val="Normal"/>
         <w:rPr>
-          <w:rFonts w:ascii="SolaimanLipi" w:hAnsi="SolaimanLipi" w:eastAsia="" w:cs="SolaimanLipi" w:eastAsiaTheme="minorEastAsia"/>
-          <w:lang w:bidi="bn-IN"/>
+          <w:rFonts w:ascii="SolaimanLipi" w:hAnsi="SolaimanLipi" w:cs="SolaimanLipi"/>
         </w:rPr>
       </w:pPr>
       <w:r>
@@ -7262,7 +6892,7 @@
       </w:r>
       <w:r>
         <w:rPr>
-          <w:rFonts w:cs="Times New Roman" w:ascii="Cambria" w:hAnsi="Cambria" w:asciiTheme="majorHAnsi" w:hAnsiTheme="majorHAnsi"/>
+          <w:rFonts w:cs="SolaimanLipi" w:ascii="SolaimanLipi" w:hAnsi="SolaimanLipi"/>
           <w:sz w:val="20"/>
           <w:szCs w:val="20"/>
           <w:lang w:bidi="bn-IN"/>
@@ -7313,7 +6943,7 @@
       </w:r>
       <w:r>
         <w:rPr>
-          <w:rFonts w:eastAsia="" w:cs="SolaimanLipi" w:ascii="Cambria" w:hAnsi="Cambria" w:asciiTheme="majorHAnsi" w:eastAsiaTheme="minorEastAsia" w:hAnsiTheme="majorHAnsi"/>
+          <w:rFonts w:eastAsia="" w:cs="SolaimanLipi" w:ascii="SolaimanLipi" w:hAnsi="SolaimanLipi" w:eastAsiaTheme="minorEastAsia"/>
           <w:sz w:val="24"/>
           <w:szCs w:val="24"/>
           <w:lang w:bidi="bn-IN"/>
@@ -7322,67 +6952,57 @@
       </w:r>
       <w:r>
         <w:rPr>
-          <w:rFonts w:eastAsia="" w:cs="SolaimanLipi" w:ascii="Cambria" w:hAnsi="Cambria" w:asciiTheme="majorHAnsi" w:eastAsiaTheme="minorEastAsia" w:hAnsiTheme="majorHAnsi"/>
+          <w:rFonts w:eastAsia="" w:cs="SolaimanLipi" w:ascii="SolaimanLipi" w:hAnsi="SolaimanLipi" w:eastAsiaTheme="minorEastAsia"/>
           <w:sz w:val="24"/>
           <w:szCs w:val="24"/>
           <w:vertAlign w:val="superscript"/>
           <w:lang w:bidi="bn-IN"/>
         </w:rPr>
-        <w:t>a</w:t>
-      </w:r>
-      <w:r>
-        <w:rPr>
-          <w:rFonts w:eastAsia="" w:cs="Times New Roman" w:ascii="Cambria" w:hAnsi="Cambria" w:asciiTheme="majorHAnsi" w:eastAsiaTheme="minorEastAsia" w:hAnsiTheme="majorHAnsi"/>
-          <w:sz w:val="24"/>
-          <w:szCs w:val="24"/>
+        <w:t>aθ</w:t>
+      </w:r>
+      <w:r>
+        <w:rPr>
+          <w:rFonts w:eastAsia="" w:cs="SolaimanLipi" w:ascii="SolaimanLipi" w:hAnsi="SolaimanLipi" w:eastAsiaTheme="minorEastAsia"/>
+          <w:sz w:val="24"/>
+          <w:szCs w:val="24"/>
+          <w:lang w:bidi="bn-IN"/>
+        </w:rPr>
+        <w:t xml:space="preserve"> </w:t>
+      </w:r>
+      <w:r>
+        <w:rPr>
+          <w:rFonts w:ascii="SolaimanLipi" w:hAnsi="SolaimanLipi" w:eastAsia="" w:cs="SolaimanLipi" w:eastAsiaTheme="minorEastAsia"/>
+          <w:lang w:bidi="bn-IN"/>
+        </w:rPr>
+        <w:t xml:space="preserve">সমীকরণে </w:t>
+      </w:r>
+      <w:r>
+        <w:rPr>
+          <w:rFonts w:eastAsia="" w:cs="SolaimanLipi" w:ascii="SolaimanLipi" w:hAnsi="SolaimanLipi" w:eastAsiaTheme="minorEastAsia"/>
+          <w:lang w:bidi="bn-IN"/>
+        </w:rPr>
+        <w:t xml:space="preserve">a </w:t>
+      </w:r>
+      <w:r>
+        <w:rPr>
+          <w:rFonts w:ascii="SolaimanLipi" w:hAnsi="SolaimanLipi" w:eastAsia="" w:cs="SolaimanLipi" w:eastAsiaTheme="minorEastAsia"/>
+          <w:lang w:bidi="bn-IN"/>
+        </w:rPr>
+        <w:t xml:space="preserve">এর মান ০ বসালে আমরা পাই </w:t>
+      </w:r>
+      <w:r>
+        <w:rPr>
+          <w:rFonts w:eastAsia="" w:cs="SolaimanLipi" w:ascii="SolaimanLipi" w:hAnsi="SolaimanLipi" w:eastAsiaTheme="minorEastAsia"/>
+          <w:lang w:bidi="bn-IN"/>
+        </w:rPr>
+        <w:t>r=e</w:t>
+      </w:r>
+      <w:r>
+        <w:rPr>
+          <w:rFonts w:eastAsia="" w:cs="SolaimanLipi" w:ascii="SolaimanLipi" w:hAnsi="SolaimanLipi" w:eastAsiaTheme="minorEastAsia"/>
           <w:vertAlign w:val="superscript"/>
           <w:lang w:bidi="bn-IN"/>
         </w:rPr>
-        <w:t>θ</w:t>
-      </w:r>
-      <w:r>
-        <w:rPr>
-          <w:rFonts w:eastAsia="" w:cs="SolaimanLipi" w:ascii="SolaimanLipi" w:hAnsi="SolaimanLipi" w:eastAsiaTheme="minorEastAsia"/>
-          <w:sz w:val="24"/>
-          <w:szCs w:val="24"/>
-          <w:lang w:bidi="bn-IN"/>
-        </w:rPr>
-        <w:t xml:space="preserve"> </w:t>
-      </w:r>
-      <w:r>
-        <w:rPr>
-          <w:rFonts w:ascii="SolaimanLipi" w:hAnsi="SolaimanLipi" w:eastAsia="" w:cs="SolaimanLipi" w:eastAsiaTheme="minorEastAsia"/>
-          <w:lang w:bidi="bn-IN"/>
-        </w:rPr>
-        <w:t xml:space="preserve">সমীকরণে </w:t>
-      </w:r>
-      <w:r>
-        <w:rPr>
-          <w:rFonts w:eastAsia="" w:cs="SolaimanLipi" w:ascii="SolaimanLipi" w:hAnsi="SolaimanLipi" w:eastAsiaTheme="minorEastAsia"/>
-          <w:lang w:bidi="bn-IN"/>
-        </w:rPr>
-        <w:t xml:space="preserve">a </w:t>
-      </w:r>
-      <w:r>
-        <w:rPr>
-          <w:rFonts w:ascii="SolaimanLipi" w:hAnsi="SolaimanLipi" w:eastAsia="" w:cs="SolaimanLipi" w:eastAsiaTheme="minorEastAsia"/>
-          <w:lang w:bidi="bn-IN"/>
-        </w:rPr>
-        <w:t xml:space="preserve">এর মান ০ বসালে আমরা পাই </w:t>
-      </w:r>
-      <w:r>
-        <w:rPr>
-          <w:rFonts w:eastAsia="" w:cs="SolaimanLipi" w:ascii="SolaimanLipi" w:hAnsi="SolaimanLipi" w:eastAsiaTheme="minorEastAsia"/>
-          <w:lang w:bidi="bn-IN"/>
-        </w:rPr>
-        <w:t>r=e</w:t>
-      </w:r>
-      <w:r>
-        <w:rPr>
-          <w:rFonts w:eastAsia="" w:cs="SolaimanLipi" w:ascii="SolaimanLipi" w:hAnsi="SolaimanLipi" w:eastAsiaTheme="minorEastAsia"/>
-          <w:vertAlign w:val="superscript"/>
-          <w:lang w:bidi="bn-IN"/>
-        </w:rPr>
         <w:t>0</w:t>
       </w:r>
       <w:r>
@@ -7408,7 +7028,7 @@
       </w:r>
       <w:r>
         <w:rPr>
-          <w:rFonts w:eastAsia="" w:cs="SolaimanLipi" w:ascii="Cambria" w:hAnsi="Cambria" w:asciiTheme="majorHAnsi" w:eastAsiaTheme="minorEastAsia" w:hAnsiTheme="majorHAnsi"/>
+          <w:rFonts w:eastAsia="" w:cs="SolaimanLipi" w:ascii="SolaimanLipi" w:hAnsi="SolaimanLipi" w:eastAsiaTheme="minorEastAsia"/>
           <w:lang w:bidi="bn-IN"/>
         </w:rPr>
         <w:t>Unit circle</w:t>
@@ -7432,8 +7052,7 @@
       <w:pPr>
         <w:pStyle w:val="Normal"/>
         <w:rPr>
-          <w:rFonts w:ascii="SolaimanLipi" w:hAnsi="SolaimanLipi" w:eastAsia="" w:cs="SolaimanLipi" w:eastAsiaTheme="minorEastAsia"/>
-          <w:lang w:bidi="bn-IN"/>
+          <w:rFonts w:ascii="SolaimanLipi" w:hAnsi="SolaimanLipi" w:cs="SolaimanLipi"/>
         </w:rPr>
       </w:pPr>
       <w:r>
@@ -7799,27 +7418,26 @@
       <w:pPr>
         <w:pStyle w:val="Normal"/>
         <w:rPr>
-          <w:rFonts w:ascii="SolaimanLipi" w:hAnsi="SolaimanLipi" w:eastAsia="" w:cs="SolaimanLipi" w:eastAsiaTheme="minorEastAsia"/>
-          <w:lang w:bidi="bn-IN"/>
+          <w:rFonts w:ascii="SolaimanLipi" w:hAnsi="SolaimanLipi" w:cs="SolaimanLipi"/>
         </w:rPr>
       </w:pPr>
       <w:r>
         <w:rPr>
-          <w:rFonts w:ascii="SolaimanLipi" w:hAnsi="SolaimanLipi" w:eastAsia="" w:eastAsiaTheme="minorEastAsia" w:cs="SolaimanLipi"/>
+          <w:rFonts w:ascii="SolaimanLipi" w:hAnsi="SolaimanLipi" w:eastAsia="" w:cs="SolaimanLipi" w:eastAsiaTheme="minorEastAsia"/>
           <w:lang w:bidi="bn-IN"/>
         </w:rPr>
         <w:t>চিত্র ৪৬</w:t>
       </w:r>
       <w:r>
         <w:rPr>
-          <w:rFonts w:eastAsia="" w:cs="SolaimanLipi" w:eastAsiaTheme="minorEastAsia" w:ascii="SolaimanLipi" w:hAnsi="SolaimanLipi"/>
+          <w:rFonts w:eastAsia="" w:cs="SolaimanLipi" w:ascii="SolaimanLipi" w:hAnsi="SolaimanLipi" w:eastAsiaTheme="minorEastAsia"/>
           <w:lang w:bidi="bn-IN"/>
         </w:rPr>
         <w:t xml:space="preserve">: </w:t>
       </w:r>
       <w:r>
         <w:rPr>
-          <w:rFonts w:ascii="SolaimanLipi" w:hAnsi="SolaimanLipi" w:eastAsia="" w:eastAsiaTheme="minorEastAsia" w:cs="SolaimanLipi"/>
+          <w:rFonts w:ascii="SolaimanLipi" w:hAnsi="SolaimanLipi" w:eastAsia="" w:cs="SolaimanLipi" w:eastAsiaTheme="minorEastAsia"/>
           <w:lang w:bidi="bn-IN"/>
         </w:rPr>
         <w:t xml:space="preserve">একক বৃত্তের বিপরীতায়ন। </w:t>
@@ -7829,8 +7447,7 @@
       <w:pPr>
         <w:pStyle w:val="Normal"/>
         <w:rPr>
-          <w:rFonts w:ascii="SolaimanLipi" w:hAnsi="SolaimanLipi" w:eastAsia="" w:cs="SolaimanLipi" w:eastAsiaTheme="minorEastAsia"/>
-          <w:lang w:bidi="bn-IN"/>
+          <w:rFonts w:ascii="SolaimanLipi" w:hAnsi="SolaimanLipi" w:cs="SolaimanLipi"/>
         </w:rPr>
       </w:pPr>
       <w:r>
@@ -8023,115 +7640,233 @@
           <w:rFonts w:ascii="SolaimanLipi" w:hAnsi="SolaimanLipi" w:eastAsia="" w:cs="SolaimanLipi" w:eastAsiaTheme="minorEastAsia"/>
           <w:lang w:bidi="bn-IN"/>
         </w:rPr>
-        <w:t xml:space="preserve">সমীকরণে পরিণত হয়। যার গ্রাফ হলো মূল স্পাইরালের দর্পণ চিত্র। </w:t>
+        <w:t>সমীকরণে পরিণত হয়। যার গ্রাফ হলো মূল স্পাইরালের দর্পণ চিত্র।</w:t>
       </w:r>
     </w:p>
     <w:p>
       <w:pPr>
         <w:pStyle w:val="Normal"/>
         <w:rPr>
-          <w:rFonts w:ascii="SolaimanLipi" w:hAnsi="SolaimanLipi" w:eastAsia="" w:cs="SolaimanLipi" w:eastAsiaTheme="minorEastAsia"/>
-          <w:lang w:bidi="bn-IN"/>
+          <w:rFonts w:ascii="SolaimanLipi" w:hAnsi="SolaimanLipi" w:cs="SolaimanLipi"/>
         </w:rPr>
       </w:pPr>
       <w:r>
-        <w:rPr/>
+        <w:rPr>
+          <w:rFonts w:ascii="SolaimanLipi" w:hAnsi="SolaimanLipi" w:eastAsia="" w:cs="SolaimanLipi" w:eastAsiaTheme="minorEastAsia"/>
+          <w:sz w:val="24"/>
+          <w:sz w:val="24"/>
+          <w:szCs w:val="24"/>
+          <w:lang w:bidi="bn-IN"/>
+        </w:rPr>
         <w:t xml:space="preserve">ঠিক যেভাবে বিপরীতায়ন </w:t>
       </w:r>
       <w:r>
-        <w:rPr/>
+        <w:rPr>
+          <w:rFonts w:eastAsia="" w:cs="SolaimanLipi" w:ascii="SolaimanLipi" w:hAnsi="SolaimanLipi" w:eastAsiaTheme="minorEastAsia"/>
+          <w:sz w:val="24"/>
+          <w:szCs w:val="24"/>
+          <w:lang w:bidi="bn-IN"/>
+        </w:rPr>
         <w:t xml:space="preserve">(inversion) </w:t>
       </w:r>
       <w:r>
-        <w:rPr/>
+        <w:rPr>
+          <w:rFonts w:ascii="SolaimanLipi" w:hAnsi="SolaimanLipi" w:eastAsia="" w:cs="SolaimanLipi" w:eastAsiaTheme="minorEastAsia"/>
+          <w:sz w:val="24"/>
+          <w:sz w:val="24"/>
+          <w:szCs w:val="24"/>
+          <w:lang w:bidi="bn-IN"/>
+        </w:rPr>
         <w:t>একটি কার্ভকে অন্য কার্ভে পরিণত করে</w:t>
       </w:r>
       <w:r>
-        <w:rPr/>
+        <w:rPr>
+          <w:rFonts w:eastAsia="" w:cs="SolaimanLipi" w:ascii="SolaimanLipi" w:hAnsi="SolaimanLipi" w:eastAsiaTheme="minorEastAsia"/>
+          <w:sz w:val="24"/>
+          <w:szCs w:val="24"/>
+          <w:lang w:bidi="bn-IN"/>
+        </w:rPr>
         <w:t xml:space="preserve">, </w:t>
       </w:r>
       <w:r>
-        <w:rPr/>
-        <w:t xml:space="preserve">তেমনি মূল কার্ভের ইভোলুট গঠন করেও নতুন কার্ভ পাওয়া যায়। ইভোলুট হলো সবগুলো বক্রতার কেন্দ্রের </w:t>
-      </w:r>
-      <w:r>
-        <w:rPr/>
-        <w:t>সঞ্চারপথ</w:t>
-      </w:r>
-      <w:r>
-        <w:rPr/>
-        <w:t>।এখানে কার্ভের বক্রতার কেন্দ্র ধারণাটি খুব গুরুত্বপূর্ণ। আগেই বলেছি</w:t>
-      </w:r>
-      <w:r>
-        <w:rPr/>
+        <w:rPr>
+          <w:rFonts w:ascii="SolaimanLipi" w:hAnsi="SolaimanLipi" w:eastAsia="" w:cs="SolaimanLipi" w:eastAsiaTheme="minorEastAsia"/>
+          <w:sz w:val="24"/>
+          <w:sz w:val="24"/>
+          <w:szCs w:val="24"/>
+          <w:lang w:bidi="bn-IN"/>
+        </w:rPr>
+        <w:t>তেমনি মূল কার্ভের ইভোলুট গঠন করেও নতুন কার্ভ পাওয়া যায়। ইভোলুট হলো সবগুলো বক্রতার কেন্দ্রের সঞ্চারপথ।এখানে কার্ভের বক্রতার কেন্দ্র ধারণাটি খুব গুরুত্বপূর্ণ। আগেই বলেছি</w:t>
+      </w:r>
+      <w:r>
+        <w:rPr>
+          <w:rFonts w:eastAsia="" w:cs="SolaimanLipi" w:ascii="SolaimanLipi" w:hAnsi="SolaimanLipi" w:eastAsiaTheme="minorEastAsia"/>
+          <w:sz w:val="24"/>
+          <w:szCs w:val="24"/>
+          <w:lang w:bidi="bn-IN"/>
+        </w:rPr>
         <w:t xml:space="preserve">, </w:t>
       </w:r>
       <w:r>
-        <w:rPr/>
+        <w:rPr>
+          <w:rFonts w:ascii="SolaimanLipi" w:hAnsi="SolaimanLipi" w:eastAsia="" w:cs="SolaimanLipi" w:eastAsiaTheme="minorEastAsia"/>
+          <w:sz w:val="24"/>
+          <w:sz w:val="24"/>
+          <w:szCs w:val="24"/>
+          <w:lang w:bidi="bn-IN"/>
+        </w:rPr>
         <w:t xml:space="preserve">কার্ভের প্রতিটি বিন্দুর বক্রতা সেই বিন্দুতে কার্ভের দিক পরিবর্তনের হারের একটি পরিমাপ প্রদান করে। এই সংখ্যাটি বিন্দু থেকে বিন্দুতে মান বদলায় </w:t>
       </w:r>
       <w:r>
-        <w:rPr/>
+        <w:rPr>
+          <w:rFonts w:eastAsia="" w:cs="SolaimanLipi" w:ascii="SolaimanLipi" w:hAnsi="SolaimanLipi" w:eastAsiaTheme="minorEastAsia"/>
+          <w:sz w:val="24"/>
+          <w:szCs w:val="24"/>
+          <w:lang w:bidi="bn-IN"/>
+        </w:rPr>
         <w:t>(</w:t>
       </w:r>
       <w:r>
-        <w:rPr/>
+        <w:rPr>
+          <w:rFonts w:ascii="SolaimanLipi" w:hAnsi="SolaimanLipi" w:eastAsia="" w:cs="SolaimanLipi" w:eastAsiaTheme="minorEastAsia"/>
+          <w:sz w:val="24"/>
+          <w:sz w:val="24"/>
+          <w:szCs w:val="24"/>
+          <w:lang w:bidi="bn-IN"/>
+        </w:rPr>
         <w:t>ঠিক যেভাবে কার্ভের ঢাল বিন্দু বিন্দুতে আলাদা</w:t>
       </w:r>
       <w:r>
-        <w:rPr/>
+        <w:rPr>
+          <w:rFonts w:eastAsia="" w:cs="SolaimanLipi" w:ascii="SolaimanLipi" w:hAnsi="SolaimanLipi" w:eastAsiaTheme="minorEastAsia"/>
+          <w:sz w:val="24"/>
+          <w:szCs w:val="24"/>
+          <w:lang w:bidi="bn-IN"/>
+        </w:rPr>
         <w:t>)</w:t>
       </w:r>
       <w:r>
-        <w:rPr/>
+        <w:rPr>
+          <w:rFonts w:ascii="SolaimanLipi" w:hAnsi="SolaimanLipi" w:eastAsia="" w:cs="SolaimanLipi" w:eastAsiaTheme="minorEastAsia"/>
+          <w:sz w:val="24"/>
+          <w:sz w:val="24"/>
+          <w:szCs w:val="24"/>
+          <w:lang w:bidi="bn-IN"/>
+        </w:rPr>
         <w:t>। এ কারণে এটি স্বাধীন চলকের একটি ফাংশন। বক্রতাকে গ্রিক বর্ণ কাপ্পা</w:t>
       </w:r>
       <w:r>
-        <w:rPr/>
+        <w:rPr>
+          <w:rFonts w:eastAsia="" w:cs="SolaimanLipi" w:ascii="SolaimanLipi" w:hAnsi="SolaimanLipi" w:eastAsiaTheme="minorEastAsia"/>
+          <w:sz w:val="24"/>
+          <w:szCs w:val="24"/>
+          <w:lang w:bidi="bn-IN"/>
+        </w:rPr>
         <w:t xml:space="preserve">(κ) </w:t>
       </w:r>
       <w:r>
-        <w:rPr/>
+        <w:rPr>
+          <w:rFonts w:ascii="SolaimanLipi" w:hAnsi="SolaimanLipi" w:eastAsia="" w:cs="SolaimanLipi" w:eastAsiaTheme="minorEastAsia"/>
+          <w:sz w:val="24"/>
+          <w:sz w:val="24"/>
+          <w:szCs w:val="24"/>
+          <w:lang w:bidi="bn-IN"/>
+        </w:rPr>
         <w:t xml:space="preserve">য়ে লেখা হয়। এর বিপরীত সংখ্যা </w:t>
       </w:r>
       <w:r>
-        <w:rPr/>
+        <w:rPr>
+          <w:rFonts w:eastAsia="" w:cs="SolaimanLipi" w:ascii="SolaimanLipi" w:hAnsi="SolaimanLipi" w:eastAsiaTheme="minorEastAsia"/>
+          <w:sz w:val="24"/>
+          <w:szCs w:val="24"/>
+          <w:lang w:bidi="bn-IN"/>
+        </w:rPr>
         <w:t xml:space="preserve">1/κ </w:t>
       </w:r>
       <w:r>
-        <w:rPr/>
+        <w:rPr>
+          <w:rFonts w:ascii="SolaimanLipi" w:hAnsi="SolaimanLipi" w:eastAsia="" w:cs="SolaimanLipi" w:eastAsiaTheme="minorEastAsia"/>
+          <w:sz w:val="24"/>
+          <w:sz w:val="24"/>
+          <w:szCs w:val="24"/>
+          <w:lang w:bidi="bn-IN"/>
+        </w:rPr>
         <w:t>কে বলা হয় বক্রতার ব্যাসার্ধ। প্রকাশ করা হয় রো অক্ষর</w:t>
       </w:r>
       <w:r>
-        <w:rPr/>
+        <w:rPr>
+          <w:rFonts w:eastAsia="" w:cs="SolaimanLipi" w:ascii="SolaimanLipi" w:hAnsi="SolaimanLipi" w:eastAsiaTheme="minorEastAsia"/>
+          <w:sz w:val="24"/>
+          <w:szCs w:val="24"/>
+          <w:lang w:bidi="bn-IN"/>
+        </w:rPr>
         <w:t xml:space="preserve">(ρ) </w:t>
       </w:r>
       <w:r>
-        <w:rPr/>
+        <w:rPr>
+          <w:rFonts w:ascii="SolaimanLipi" w:hAnsi="SolaimanLipi" w:eastAsia="" w:cs="SolaimanLipi" w:eastAsiaTheme="minorEastAsia"/>
+          <w:sz w:val="24"/>
+          <w:sz w:val="24"/>
+          <w:szCs w:val="24"/>
+          <w:lang w:bidi="bn-IN"/>
+        </w:rPr>
         <w:t xml:space="preserve">দিয়ে। </w:t>
       </w:r>
       <w:r>
-        <w:rPr/>
+        <w:rPr>
+          <w:rFonts w:eastAsia="" w:cs="SolaimanLipi" w:ascii="SolaimanLipi" w:hAnsi="SolaimanLipi" w:eastAsiaTheme="minorEastAsia"/>
+          <w:sz w:val="24"/>
+          <w:szCs w:val="24"/>
+          <w:lang w:bidi="bn-IN"/>
+        </w:rPr>
         <w:t xml:space="preserve">ρ </w:t>
       </w:r>
       <w:r>
-        <w:rPr/>
+        <w:rPr>
+          <w:rFonts w:ascii="SolaimanLipi" w:hAnsi="SolaimanLipi" w:eastAsia="" w:cs="SolaimanLipi" w:eastAsiaTheme="minorEastAsia"/>
+          <w:sz w:val="24"/>
+          <w:sz w:val="24"/>
+          <w:szCs w:val="24"/>
+          <w:lang w:bidi="bn-IN"/>
+        </w:rPr>
         <w:t>যত ছোট হবে</w:t>
       </w:r>
       <w:r>
-        <w:rPr/>
+        <w:rPr>
+          <w:rFonts w:eastAsia="" w:cs="SolaimanLipi" w:ascii="SolaimanLipi" w:hAnsi="SolaimanLipi" w:eastAsiaTheme="minorEastAsia"/>
+          <w:sz w:val="24"/>
+          <w:szCs w:val="24"/>
+          <w:lang w:bidi="bn-IN"/>
+        </w:rPr>
         <w:t xml:space="preserve">, </w:t>
       </w:r>
       <w:r>
-        <w:rPr/>
+        <w:rPr>
+          <w:rFonts w:ascii="SolaimanLipi" w:hAnsi="SolaimanLipi" w:eastAsia="" w:cs="SolaimanLipi" w:eastAsiaTheme="minorEastAsia"/>
+          <w:sz w:val="24"/>
+          <w:sz w:val="24"/>
+          <w:szCs w:val="24"/>
+          <w:lang w:bidi="bn-IN"/>
+        </w:rPr>
         <w:t xml:space="preserve">সেই বিন্দুর বক্রতা তত বেশি হবে। আবার  </w:t>
       </w:r>
       <w:r>
-        <w:rPr/>
+        <w:rPr>
+          <w:rFonts w:eastAsia="" w:cs="SolaimanLipi" w:ascii="SolaimanLipi" w:hAnsi="SolaimanLipi" w:eastAsiaTheme="minorEastAsia"/>
+          <w:sz w:val="24"/>
+          <w:szCs w:val="24"/>
+          <w:lang w:bidi="bn-IN"/>
+        </w:rPr>
         <w:t xml:space="preserve">ρ </w:t>
       </w:r>
       <w:r>
-        <w:rPr/>
+        <w:rPr>
+          <w:rFonts w:ascii="SolaimanLipi" w:hAnsi="SolaimanLipi" w:eastAsia="" w:cs="SolaimanLipi" w:eastAsiaTheme="minorEastAsia"/>
+          <w:sz w:val="24"/>
+          <w:sz w:val="24"/>
+          <w:szCs w:val="24"/>
+          <w:lang w:bidi="bn-IN"/>
+        </w:rPr>
         <w:t xml:space="preserve">বেশি হলে বক্রতা হবে কম। সরল রেখাদের বক্রতা শূন্য। ফলে এদের বক্রতার ব্যাসার্ধ অসীম। বিন্দুর বক্রতা সব বিন্দুতে একই। আর এর ব্যাসার্ধই হলো বক্রতার ব্যাসার্ধ। </w:t>
       </w:r>
     </w:p>
@@ -8139,60 +7874,124 @@
       <w:pPr>
         <w:pStyle w:val="Normal"/>
         <w:rPr>
-          <w:rFonts w:ascii="SolaimanLipi" w:hAnsi="SolaimanLipi" w:eastAsia="" w:cs="SolaimanLipi" w:eastAsiaTheme="minorEastAsia"/>
-          <w:lang w:bidi="bn-IN"/>
+          <w:rFonts w:ascii="SolaimanLipi" w:hAnsi="SolaimanLipi" w:cs="SolaimanLipi"/>
         </w:rPr>
       </w:pPr>
       <w:r>
-        <w:rPr/>
+        <w:rPr>
+          <w:rFonts w:ascii="SolaimanLipi" w:hAnsi="SolaimanLipi" w:eastAsia="" w:cs="SolaimanLipi" w:eastAsiaTheme="minorEastAsia"/>
+          <w:sz w:val="24"/>
+          <w:sz w:val="24"/>
+          <w:szCs w:val="24"/>
+          <w:lang w:bidi="bn-IN"/>
+        </w:rPr>
         <w:t xml:space="preserve">একটি কার্ভের </w:t>
       </w:r>
       <w:r>
-        <w:rPr/>
+        <w:rPr>
+          <w:rFonts w:eastAsia="" w:cs="SolaimanLipi" w:ascii="SolaimanLipi" w:hAnsi="SolaimanLipi" w:eastAsiaTheme="minorEastAsia"/>
+          <w:sz w:val="24"/>
+          <w:szCs w:val="24"/>
+          <w:lang w:bidi="bn-IN"/>
+        </w:rPr>
         <w:t>(</w:t>
       </w:r>
       <w:r>
-        <w:rPr/>
+        <w:rPr>
+          <w:rFonts w:ascii="SolaimanLipi" w:hAnsi="SolaimanLipi" w:eastAsia="" w:cs="SolaimanLipi" w:eastAsiaTheme="minorEastAsia"/>
+          <w:sz w:val="24"/>
+          <w:sz w:val="24"/>
+          <w:szCs w:val="24"/>
+          <w:lang w:bidi="bn-IN"/>
+        </w:rPr>
         <w:t>অবতল অংশের</w:t>
       </w:r>
       <w:r>
-        <w:rPr/>
+        <w:rPr>
+          <w:rFonts w:eastAsia="" w:cs="SolaimanLipi" w:ascii="SolaimanLipi" w:hAnsi="SolaimanLipi" w:eastAsiaTheme="minorEastAsia"/>
+          <w:sz w:val="24"/>
+          <w:szCs w:val="24"/>
+          <w:lang w:bidi="bn-IN"/>
+        </w:rPr>
         <w:t xml:space="preserve">) </w:t>
       </w:r>
       <w:r>
-        <w:rPr/>
+        <w:rPr>
+          <w:rFonts w:ascii="SolaimanLipi" w:hAnsi="SolaimanLipi" w:eastAsia="" w:cs="SolaimanLipi" w:eastAsiaTheme="minorEastAsia"/>
+          <w:sz w:val="24"/>
+          <w:sz w:val="24"/>
+          <w:szCs w:val="24"/>
+          <w:lang w:bidi="bn-IN"/>
+        </w:rPr>
         <w:t xml:space="preserve">প্রত্যেকটি বিন্দুতে অঙ্কিত স্পর্শক থেকে লম্ব এঁকে সেই বিন্দুর বক্রতার ব্যাসার্ধ পর্যন্ত টেনে নিলে আমরা বক্রতার কেন্দ্রে পৌঁছে যাব </w:t>
       </w:r>
       <w:r>
-        <w:rPr/>
+        <w:rPr>
+          <w:rFonts w:eastAsia="" w:cs="SolaimanLipi" w:ascii="SolaimanLipi" w:hAnsi="SolaimanLipi" w:eastAsiaTheme="minorEastAsia"/>
+          <w:sz w:val="24"/>
+          <w:szCs w:val="24"/>
+          <w:lang w:bidi="bn-IN"/>
+        </w:rPr>
         <w:t>(</w:t>
       </w:r>
       <w:r>
-        <w:rPr/>
+        <w:rPr>
+          <w:rFonts w:ascii="SolaimanLipi" w:hAnsi="SolaimanLipi" w:eastAsia="" w:cs="SolaimanLipi" w:eastAsiaTheme="minorEastAsia"/>
+          <w:sz w:val="24"/>
+          <w:sz w:val="24"/>
+          <w:szCs w:val="24"/>
+          <w:lang w:bidi="bn-IN"/>
+        </w:rPr>
         <w:t>চিত্র ৪৭</w:t>
       </w:r>
       <w:r>
-        <w:rPr/>
+        <w:rPr>
+          <w:rFonts w:eastAsia="" w:cs="SolaimanLipi" w:ascii="SolaimanLipi" w:hAnsi="SolaimanLipi" w:eastAsiaTheme="minorEastAsia"/>
+          <w:sz w:val="24"/>
+          <w:szCs w:val="24"/>
+          <w:lang w:bidi="bn-IN"/>
+        </w:rPr>
         <w:t>)</w:t>
       </w:r>
       <w:r>
-        <w:rPr/>
+        <w:rPr>
+          <w:rFonts w:ascii="SolaimanLipi" w:hAnsi="SolaimanLipi" w:eastAsia="" w:cs="SolaimanLipi" w:eastAsiaTheme="minorEastAsia"/>
+          <w:sz w:val="24"/>
+          <w:sz w:val="24"/>
+          <w:szCs w:val="24"/>
+          <w:lang w:bidi="bn-IN"/>
+        </w:rPr>
         <w:t xml:space="preserve">। ইভোলুট হলো মূল কার্ভের বক্রতার কেন্দ্রগুলোর সঞ্চারপথ। </w:t>
+      </w:r>
+      <w:r>
+        <w:rPr>
+          <w:rFonts w:ascii="SolaimanLipi" w:hAnsi="SolaimanLipi" w:eastAsia="" w:cs="SolaimanLipi" w:eastAsiaTheme="minorEastAsia"/>
+          <w:color w:val="auto"/>
+          <w:kern w:val="0"/>
+          <w:sz w:val="24"/>
+          <w:sz w:val="24"/>
+          <w:szCs w:val="24"/>
+          <w:lang w:val="en-US" w:eastAsia="en-US" w:bidi="bn-IN"/>
+        </w:rPr>
+        <w:t xml:space="preserve">সাধারণত ইভোলুট হয় নতুন আরেকটি কার্ভ। যেটা থেকে এটা তৈরি হয় সেটা থেকে আলাদা। </w:t>
       </w:r>
     </w:p>
     <w:p>
       <w:pPr>
         <w:pStyle w:val="Normal"/>
         <w:rPr>
-          <w:rFonts w:ascii="SolaimanLipi" w:hAnsi="SolaimanLipi" w:eastAsia="" w:cs="SolaimanLipi" w:eastAsiaTheme="minorEastAsia"/>
-          <w:lang w:bidi="bn-IN"/>
+          <w:rFonts w:ascii="SolaimanLipi" w:hAnsi="SolaimanLipi" w:cs="SolaimanLipi"/>
         </w:rPr>
       </w:pPr>
       <w:r>
         <w:rPr>
-          <w:rFonts w:eastAsia="" w:cs="SolaimanLipi" w:eastAsiaTheme="minorEastAsia" w:ascii="SolaimanLipi" w:hAnsi="SolaimanLipi"/>
-          <w:lang w:bidi="bn-IN"/>
-        </w:rPr>
+          <w:rFonts w:ascii="SolaimanLipi" w:hAnsi="SolaimanLipi" w:cs="SolaimanLipi"/>
+          <w:sz w:val="24"/>
+          <w:sz w:val="24"/>
+          <w:szCs w:val="24"/>
+          <w:lang w:bidi="bn-IN"/>
+        </w:rPr>
+        <w:t>অনুবাদকের নোটঃ</w:t>
       </w:r>
     </w:p>
     <w:p>
@@ -8200,9 +7999,6 @@
         <w:pStyle w:val="Normal"/>
         <w:rPr>
           <w:rFonts w:ascii="SolaimanLipi" w:hAnsi="SolaimanLipi" w:cs="SolaimanLipi"/>
-          <w:sz w:val="24"/>
-          <w:szCs w:val="24"/>
-          <w:lang w:bidi="bn-IN"/>
         </w:rPr>
       </w:pPr>
       <w:r>
@@ -8213,7 +8009,83 @@
           <w:szCs w:val="24"/>
           <w:lang w:bidi="bn-IN"/>
         </w:rPr>
-        <w:t>অনুবাদকের নোটঃ</w:t>
+        <w:t>১। ভাস্কর্য</w:t>
+      </w:r>
+      <w:r>
+        <w:rPr>
+          <w:rFonts w:cs="SolaimanLipi" w:ascii="SolaimanLipi" w:hAnsi="SolaimanLipi"/>
+          <w:sz w:val="24"/>
+          <w:szCs w:val="24"/>
+          <w:lang w:bidi="bn-IN"/>
+        </w:rPr>
+        <w:t xml:space="preserve">, </w:t>
+      </w:r>
+      <w:r>
+        <w:rPr>
+          <w:rFonts w:ascii="SolaimanLipi" w:hAnsi="SolaimanLipi" w:cs="SolaimanLipi"/>
+          <w:sz w:val="24"/>
+          <w:sz w:val="24"/>
+          <w:szCs w:val="24"/>
+          <w:lang w:bidi="bn-IN"/>
+        </w:rPr>
+        <w:t>চিত্র শিল্প</w:t>
+      </w:r>
+      <w:r>
+        <w:rPr>
+          <w:rFonts w:cs="SolaimanLipi" w:ascii="SolaimanLipi" w:hAnsi="SolaimanLipi"/>
+          <w:sz w:val="24"/>
+          <w:szCs w:val="24"/>
+          <w:lang w:bidi="bn-IN"/>
+        </w:rPr>
+        <w:t xml:space="preserve">, </w:t>
+      </w:r>
+      <w:r>
+        <w:rPr>
+          <w:rFonts w:ascii="SolaimanLipi" w:hAnsi="SolaimanLipi" w:cs="SolaimanLipi"/>
+          <w:sz w:val="24"/>
+          <w:sz w:val="24"/>
+          <w:szCs w:val="24"/>
+          <w:lang w:bidi="bn-IN"/>
+        </w:rPr>
+        <w:t>নাচ</w:t>
+      </w:r>
+      <w:r>
+        <w:rPr>
+          <w:rFonts w:cs="SolaimanLipi" w:ascii="SolaimanLipi" w:hAnsi="SolaimanLipi"/>
+          <w:sz w:val="24"/>
+          <w:szCs w:val="24"/>
+          <w:lang w:bidi="bn-IN"/>
+        </w:rPr>
+        <w:t xml:space="preserve">, </w:t>
+      </w:r>
+      <w:r>
+        <w:rPr>
+          <w:rFonts w:ascii="SolaimanLipi" w:hAnsi="SolaimanLipi" w:cs="SolaimanLipi"/>
+          <w:sz w:val="24"/>
+          <w:sz w:val="24"/>
+          <w:szCs w:val="24"/>
+          <w:lang w:bidi="bn-IN"/>
+        </w:rPr>
+        <w:t>সাহিত্য</w:t>
+      </w:r>
+      <w:r>
+        <w:rPr>
+          <w:rFonts w:cs="SolaimanLipi" w:ascii="SolaimanLipi" w:hAnsi="SolaimanLipi"/>
+          <w:sz w:val="24"/>
+          <w:szCs w:val="24"/>
+          <w:lang w:bidi="bn-IN"/>
+        </w:rPr>
+        <w:t xml:space="preserve">, </w:t>
+      </w:r>
+      <w:r>
+        <w:rPr>
+          <w:rFonts w:ascii="SolaimanLipi" w:hAnsi="SolaimanLipi" w:cs="SolaimanLipi"/>
+          <w:sz w:val="24"/>
+          <w:sz w:val="24"/>
+          <w:szCs w:val="24"/>
+          <w:lang w:bidi="bn-IN"/>
+        </w:rPr>
+        <w:t xml:space="preserve">সঙ্গীত ও থিয়েটারের সমৃদ্ধি অর্জনের একটি যুগ। ১৬০০ সালের দিকে ইতালিতে যুগটির শুরু। </w:t>
       </w:r>
     </w:p>
     <w:p>
@@ -8221,165 +8093,60 @@
         <w:pStyle w:val="Normal"/>
         <w:rPr>
           <w:rFonts w:ascii="SolaimanLipi" w:hAnsi="SolaimanLipi" w:cs="SolaimanLipi"/>
-          <w:sz w:val="24"/>
-          <w:szCs w:val="24"/>
-          <w:lang w:bidi="bn-IN"/>
         </w:rPr>
       </w:pPr>
       <w:r>
         <w:rPr>
-          <w:rFonts w:ascii="SolaimanLipi" w:hAnsi="SolaimanLipi" w:cs="SolaimanLipi"/>
-          <w:sz w:val="24"/>
-          <w:sz w:val="24"/>
-          <w:szCs w:val="24"/>
-          <w:lang w:bidi="bn-IN"/>
-        </w:rPr>
-        <w:t>১। ভাস্কর্য</w:t>
-      </w:r>
-      <w:r>
-        <w:rPr>
-          <w:rFonts w:cs="SolaimanLipi" w:ascii="SolaimanLipi" w:hAnsi="SolaimanLipi"/>
-          <w:sz w:val="24"/>
-          <w:szCs w:val="24"/>
-          <w:lang w:bidi="bn-IN"/>
-        </w:rPr>
-        <w:t xml:space="preserve">, </w:t>
-      </w:r>
-      <w:r>
-        <w:rPr>
-          <w:rFonts w:ascii="SolaimanLipi" w:hAnsi="SolaimanLipi" w:cs="SolaimanLipi"/>
-          <w:sz w:val="24"/>
-          <w:sz w:val="24"/>
-          <w:szCs w:val="24"/>
-          <w:lang w:bidi="bn-IN"/>
-        </w:rPr>
-        <w:t>চিত্র শিল্প</w:t>
-      </w:r>
-      <w:r>
-        <w:rPr>
-          <w:rFonts w:cs="SolaimanLipi" w:ascii="SolaimanLipi" w:hAnsi="SolaimanLipi"/>
-          <w:sz w:val="24"/>
-          <w:szCs w:val="24"/>
-          <w:lang w:bidi="bn-IN"/>
-        </w:rPr>
-        <w:t xml:space="preserve">, </w:t>
-      </w:r>
-      <w:r>
-        <w:rPr>
-          <w:rFonts w:ascii="SolaimanLipi" w:hAnsi="SolaimanLipi" w:cs="SolaimanLipi"/>
-          <w:sz w:val="24"/>
-          <w:sz w:val="24"/>
-          <w:szCs w:val="24"/>
-          <w:lang w:bidi="bn-IN"/>
-        </w:rPr>
-        <w:t>নাচ</w:t>
-      </w:r>
-      <w:r>
-        <w:rPr>
-          <w:rFonts w:cs="SolaimanLipi" w:ascii="SolaimanLipi" w:hAnsi="SolaimanLipi"/>
-          <w:sz w:val="24"/>
-          <w:szCs w:val="24"/>
-          <w:lang w:bidi="bn-IN"/>
-        </w:rPr>
-        <w:t xml:space="preserve">, </w:t>
-      </w:r>
-      <w:r>
-        <w:rPr>
-          <w:rFonts w:ascii="SolaimanLipi" w:hAnsi="SolaimanLipi" w:cs="SolaimanLipi"/>
-          <w:sz w:val="24"/>
-          <w:sz w:val="24"/>
-          <w:szCs w:val="24"/>
-          <w:lang w:bidi="bn-IN"/>
-        </w:rPr>
-        <w:t>সাহিত্য</w:t>
-      </w:r>
-      <w:r>
-        <w:rPr>
-          <w:rFonts w:cs="SolaimanLipi" w:ascii="SolaimanLipi" w:hAnsi="SolaimanLipi"/>
-          <w:sz w:val="24"/>
-          <w:szCs w:val="24"/>
-          <w:lang w:bidi="bn-IN"/>
-        </w:rPr>
-        <w:t xml:space="preserve">, </w:t>
-      </w:r>
-      <w:r>
-        <w:rPr>
-          <w:rFonts w:ascii="SolaimanLipi" w:hAnsi="SolaimanLipi" w:cs="SolaimanLipi"/>
-          <w:sz w:val="24"/>
-          <w:sz w:val="24"/>
-          <w:szCs w:val="24"/>
-          <w:lang w:bidi="bn-IN"/>
-        </w:rPr>
-        <w:t xml:space="preserve">সঙ্গীত ও থিয়েটারের সমৃদ্ধি অর্জনের একটি যুগ। ১৬০০ সালের দিকে ইতালিতে যুগটির শুরু। </w:t>
+          <w:rFonts w:cs="SolaimanLipi" w:ascii="SolaimanLipi" w:hAnsi="SolaimanLipi"/>
+          <w:sz w:val="24"/>
+          <w:szCs w:val="24"/>
+          <w:lang w:bidi="bn-IN"/>
+        </w:rPr>
+        <w:t>*</w:t>
+      </w:r>
+      <w:r>
+        <w:rPr>
+          <w:rFonts w:ascii="SolaimanLipi" w:hAnsi="SolaimanLipi" w:cs="SolaimanLipi"/>
+          <w:sz w:val="24"/>
+          <w:sz w:val="24"/>
+          <w:szCs w:val="24"/>
+          <w:lang w:bidi="bn-IN"/>
+        </w:rPr>
+        <w:t xml:space="preserve">২। আরও ভালোভাবে বোঝার জন্যে উইকিপিডিয়ার </w:t>
+      </w:r>
+      <w:r>
+        <w:rPr>
+          <w:rFonts w:cs="SolaimanLipi" w:ascii="SolaimanLipi" w:hAnsi="SolaimanLipi"/>
+          <w:sz w:val="24"/>
+          <w:szCs w:val="24"/>
+          <w:lang w:bidi="bn-IN"/>
+        </w:rPr>
+        <w:t>https://en.wikipedia.org/wiki/Cycloid</w:t>
+      </w:r>
+      <w:r>
+        <w:rPr>
+          <w:rFonts w:cs="SolaimanLipi" w:ascii="SolaimanLipi" w:hAnsi="SolaimanLipi"/>
+          <w:sz w:val="24"/>
+          <w:szCs w:val="24"/>
+          <w:lang w:bidi="bn-IN"/>
+        </w:rPr>
+        <w:t xml:space="preserve">  </w:t>
+      </w:r>
+      <w:r>
+        <w:rPr>
+          <w:rFonts w:ascii="SolaimanLipi" w:hAnsi="SolaimanLipi" w:cs="SolaimanLipi"/>
+          <w:sz w:val="24"/>
+          <w:sz w:val="24"/>
+          <w:szCs w:val="24"/>
+          <w:lang w:bidi="bn-IN"/>
+        </w:rPr>
+        <w:t xml:space="preserve">লিঙ্ক  থেকে অ্যানিমেশনটি দেখুন। </w:t>
       </w:r>
     </w:p>
     <w:p>
       <w:pPr>
         <w:pStyle w:val="Normal"/>
-        <w:rPr>
-          <w:rFonts w:ascii="SolaimanLipi" w:hAnsi="SolaimanLipi" w:cs="SolaimanLipi"/>
-          <w:sz w:val="24"/>
-          <w:szCs w:val="24"/>
-          <w:lang w:bidi="bn-IN"/>
-        </w:rPr>
-      </w:pPr>
-      <w:r>
-        <w:rPr>
-          <w:rFonts w:cs="SolaimanLipi" w:ascii="SolaimanLipi" w:hAnsi="SolaimanLipi"/>
-          <w:sz w:val="24"/>
-          <w:szCs w:val="24"/>
-          <w:lang w:bidi="bn-IN"/>
-        </w:rPr>
-        <w:t>*</w:t>
-      </w:r>
-      <w:r>
-        <w:rPr>
-          <w:rFonts w:ascii="SolaimanLipi" w:hAnsi="SolaimanLipi" w:cs="SolaimanLipi"/>
-          <w:sz w:val="24"/>
-          <w:sz w:val="24"/>
-          <w:szCs w:val="24"/>
-          <w:lang w:bidi="bn-IN"/>
-        </w:rPr>
-        <w:t xml:space="preserve">২। আরও ভালোভাবে বোঝার জন্যে উইকিপিডিয়ার </w:t>
-      </w:r>
-      <w:r>
-        <w:rPr>
-          <w:rFonts w:cs="SolaimanLipi" w:ascii="Cambria" w:hAnsi="Cambria" w:asciiTheme="majorHAnsi" w:hAnsiTheme="majorHAnsi"/>
-          <w:sz w:val="24"/>
-          <w:szCs w:val="24"/>
-          <w:lang w:bidi="bn-IN"/>
-        </w:rPr>
-        <w:t>https://en.wikipedia.org/wiki/Cycloid</w:t>
-      </w:r>
-      <w:r>
-        <w:rPr>
-          <w:rFonts w:cs="SolaimanLipi" w:ascii="SolaimanLipi" w:hAnsi="SolaimanLipi"/>
-          <w:sz w:val="24"/>
-          <w:szCs w:val="24"/>
-          <w:lang w:bidi="bn-IN"/>
-        </w:rPr>
-        <w:t xml:space="preserve">  </w:t>
-      </w:r>
-      <w:r>
-        <w:rPr>
-          <w:rFonts w:ascii="SolaimanLipi" w:hAnsi="SolaimanLipi" w:cs="SolaimanLipi"/>
-          <w:sz w:val="24"/>
-          <w:sz w:val="24"/>
-          <w:szCs w:val="24"/>
-          <w:lang w:bidi="bn-IN"/>
-        </w:rPr>
-        <w:t xml:space="preserve">লিঙ্ক  থেকে অ্যানিমেশনটি দেখুন। </w:t>
-      </w:r>
-    </w:p>
-    <w:p>
-      <w:pPr>
-        <w:pStyle w:val="Normal"/>
-        <w:rPr>
-          <w:rFonts w:ascii="SolaimanLipi" w:hAnsi="SolaimanLipi" w:cs="SolaimanLipi"/>
-          <w:sz w:val="24"/>
-          <w:szCs w:val="24"/>
-          <w:lang w:bidi="bn-IN"/>
-        </w:rPr>
+        <w:rPr/>
       </w:pPr>
       <w:r>
         <w:rPr>
@@ -8395,7 +8162,7 @@
         <w:r>
           <w:rPr>
             <w:rStyle w:val="InternetLink"/>
-            <w:rFonts w:cs="SolaimanLipi" w:ascii="Cambria" w:hAnsi="Cambria" w:asciiTheme="majorHAnsi" w:hAnsiTheme="majorHAnsi"/>
+            <w:rFonts w:cs="SolaimanLipi" w:ascii="SolaimanLipi" w:hAnsi="SolaimanLipi"/>
             <w:sz w:val="24"/>
             <w:szCs w:val="24"/>
             <w:lang w:bidi="bn-IN"/>
@@ -8405,7 +8172,7 @@
       </w:hyperlink>
       <w:r>
         <w:rPr>
-          <w:rFonts w:cs="SolaimanLipi" w:ascii="Cambria" w:hAnsi="Cambria" w:asciiTheme="majorHAnsi" w:hAnsiTheme="majorHAnsi"/>
+          <w:rFonts w:cs="SolaimanLipi" w:ascii="SolaimanLipi" w:hAnsi="SolaimanLipi"/>
           <w:sz w:val="24"/>
           <w:szCs w:val="24"/>
           <w:lang w:bidi="bn-IN"/>
@@ -8414,7 +8181,7 @@
       </w:r>
       <w:r>
         <w:rPr>
-          <w:rFonts w:ascii="Cambria" w:hAnsi="Cambria" w:cs="SolaimanLipi" w:asciiTheme="majorHAnsi" w:hAnsiTheme="majorHAnsi"/>
+          <w:rFonts w:ascii="SolaimanLipi" w:hAnsi="SolaimanLipi" w:cs="SolaimanLipi"/>
           <w:sz w:val="24"/>
           <w:sz w:val="24"/>
           <w:szCs w:val="24"/>
@@ -8447,9 +8214,6 @@
         <w:pStyle w:val="Normal"/>
         <w:rPr>
           <w:rFonts w:ascii="SolaimanLipi" w:hAnsi="SolaimanLipi" w:cs="SolaimanLipi"/>
-          <w:sz w:val="24"/>
-          <w:szCs w:val="24"/>
-          <w:lang w:bidi="bn-IN"/>
         </w:rPr>
       </w:pPr>
       <w:r>
@@ -8468,9 +8232,6 @@
         <w:pStyle w:val="Normal"/>
         <w:rPr>
           <w:rFonts w:ascii="SolaimanLipi" w:hAnsi="SolaimanLipi" w:cs="SolaimanLipi"/>
-          <w:sz w:val="24"/>
-          <w:szCs w:val="24"/>
-          <w:lang w:bidi="bn-IN"/>
         </w:rPr>
       </w:pPr>
       <w:r>
@@ -8489,9 +8250,6 @@
         <w:pStyle w:val="Normal"/>
         <w:rPr>
           <w:rFonts w:ascii="SolaimanLipi" w:hAnsi="SolaimanLipi" w:cs="SolaimanLipi"/>
-          <w:sz w:val="24"/>
-          <w:szCs w:val="24"/>
-          <w:lang w:bidi="bn-IN"/>
         </w:rPr>
       </w:pPr>
       <w:r>
@@ -8511,13 +8269,12 @@
         <w:spacing w:before="0" w:after="200"/>
         <w:rPr>
           <w:rFonts w:ascii="SolaimanLipi" w:hAnsi="SolaimanLipi" w:cs="SolaimanLipi"/>
-          <w:sz w:val="24"/>
-          <w:szCs w:val="24"/>
-          <w:lang w:bidi="bn-IN"/>
         </w:rPr>
       </w:pPr>
       <w:r>
-        <w:rPr/>
+        <w:rPr>
+          <w:rFonts w:cs="SolaimanLipi" w:ascii="SolaimanLipi" w:hAnsi="SolaimanLipi"/>
+        </w:rPr>
       </w:r>
     </w:p>
     <w:sectPr>

</xml_diff>

<commit_message>
Add zero and e few lines
</commit_message>
<xml_diff>
--- a/books/e/e11-spiral.docx
+++ b/books/e/e11-spiral.docx
@@ -537,16 +537,7 @@
           <w:szCs w:val="24"/>
           <w:lang w:bidi="bn-IN"/>
         </w:rPr>
-        <w:t xml:space="preserve">, </w:t>
-      </w:r>
-      <w:r>
-        <w:rPr>
-          <w:rFonts w:cs="SolaimanLipi" w:ascii="SolaimanLipi" w:hAnsi="SolaimanLipi"/>
-          <w:sz w:val="24"/>
-          <w:szCs w:val="24"/>
-          <w:lang w:bidi="bn-IN"/>
-        </w:rPr>
-        <w:t xml:space="preserve">"Against my father's will I study the stars." </w:t>
+        <w:t xml:space="preserve">, "Against my father's will I study the stars." </w:t>
       </w:r>
       <w:r>
         <w:rPr>
@@ -565,16 +556,7 @@
           <w:szCs w:val="24"/>
           <w:lang w:bidi="bn-IN"/>
         </w:rPr>
-        <w:t>,</w:t>
-      </w:r>
-      <w:r>
-        <w:rPr>
-          <w:rFonts w:cs="SolaimanLipi" w:ascii="SolaimanLipi" w:hAnsi="SolaimanLipi"/>
-          <w:sz w:val="24"/>
-          <w:szCs w:val="24"/>
-          <w:lang w:bidi="bn-IN"/>
-        </w:rPr>
-        <w:t xml:space="preserve"> ‘</w:t>
+        <w:t>, ‘</w:t>
       </w:r>
       <w:r>
         <w:rPr>
@@ -694,9 +676,7 @@
         </w:rPr>
       </w:pPr>
       <w:r>
-        <w:rPr>
-          <w:rFonts w:cs="SolaimanLipi" w:ascii="SolaimanLipi" w:hAnsi="SolaimanLipi"/>
-        </w:rPr>
+        <w:rPr/>
         <w:drawing>
           <wp:inline distT="0" distB="0" distL="0" distR="0">
             <wp:extent cx="5934710" cy="3674745"/>
@@ -902,25 +882,7 @@
           <w:szCs w:val="24"/>
           <w:lang w:bidi="bn-IN"/>
         </w:rPr>
-        <w:t>(</w:t>
-      </w:r>
-      <w:r>
-        <w:rPr>
-          <w:rFonts w:cs="SolaimanLipi" w:ascii="SolaimanLipi" w:hAnsi="SolaimanLipi"/>
-          <w:sz w:val="24"/>
-          <w:szCs w:val="24"/>
-          <w:lang w:bidi="bn-IN"/>
-        </w:rPr>
-        <w:t>Humanities</w:t>
-      </w:r>
-      <w:r>
-        <w:rPr>
-          <w:rFonts w:cs="SolaimanLipi" w:ascii="SolaimanLipi" w:hAnsi="SolaimanLipi"/>
-          <w:sz w:val="24"/>
-          <w:szCs w:val="24"/>
-          <w:lang w:bidi="bn-IN"/>
-        </w:rPr>
-        <w:t>)</w:t>
+        <w:t>(Humanities)</w:t>
       </w:r>
       <w:r>
         <w:rPr>
@@ -1399,25 +1361,7 @@
           <w:szCs w:val="24"/>
           <w:lang w:bidi="bn-IN"/>
         </w:rPr>
-        <w:t>(</w:t>
-      </w:r>
-      <w:r>
-        <w:rPr>
-          <w:rFonts w:cs="SolaimanLipi" w:ascii="SolaimanLipi" w:hAnsi="SolaimanLipi"/>
-          <w:sz w:val="24"/>
-          <w:szCs w:val="24"/>
-          <w:lang w:bidi="bn-IN"/>
-        </w:rPr>
-        <w:t>Mechanics)</w:t>
-      </w:r>
-      <w:r>
-        <w:rPr>
-          <w:rFonts w:cs="SolaimanLipi" w:ascii="SolaimanLipi" w:hAnsi="SolaimanLipi"/>
-          <w:sz w:val="24"/>
-          <w:szCs w:val="24"/>
-          <w:lang w:bidi="bn-IN"/>
-        </w:rPr>
-        <w:t xml:space="preserve"> </w:t>
+        <w:t xml:space="preserve">(Mechanics) </w:t>
       </w:r>
       <w:r>
         <w:rPr>
@@ -1550,25 +1494,7 @@
           <w:szCs w:val="24"/>
           <w:lang w:bidi="bn-IN"/>
         </w:rPr>
-        <w:t>(</w:t>
-      </w:r>
-      <w:r>
-        <w:rPr>
-          <w:rFonts w:cs="SolaimanLipi" w:ascii="SolaimanLipi" w:hAnsi="SolaimanLipi"/>
-          <w:sz w:val="24"/>
-          <w:szCs w:val="24"/>
-          <w:lang w:bidi="bn-IN"/>
-        </w:rPr>
-        <w:t>Cycloid</w:t>
-      </w:r>
-      <w:r>
-        <w:rPr>
-          <w:rFonts w:cs="SolaimanLipi" w:ascii="SolaimanLipi" w:hAnsi="SolaimanLipi"/>
-          <w:sz w:val="24"/>
-          <w:szCs w:val="24"/>
-          <w:lang w:bidi="bn-IN"/>
-        </w:rPr>
-        <w:t>)</w:t>
+        <w:t>(Cycloid)</w:t>
       </w:r>
       <w:r>
         <w:rPr>
@@ -1644,9 +1570,7 @@
         </w:rPr>
       </w:pPr>
       <w:r>
-        <w:rPr>
-          <w:rFonts w:cs="SolaimanLipi" w:ascii="SolaimanLipi" w:hAnsi="SolaimanLipi"/>
-        </w:rPr>
+        <w:rPr/>
         <w:drawing>
           <wp:inline distT="0" distB="0" distL="0" distR="0">
             <wp:extent cx="4494530" cy="2967355"/>
@@ -1697,7 +1621,7 @@
       <w:r>
         <w:rPr>
           <w:rFonts w:ascii="SolaimanLipi" w:hAnsi="SolaimanLipi" w:cs="SolaimanLipi"/>
-          <w:color w:val="000000" w:themeColor="text1"/>
+          <w:color w:themeColor="text1" w:val="000000"/>
           <w:sz w:val="24"/>
           <w:sz w:val="24"/>
           <w:szCs w:val="24"/>
@@ -1708,7 +1632,7 @@
       <w:r>
         <w:rPr>
           <w:rFonts w:cs="SolaimanLipi" w:ascii="SolaimanLipi" w:hAnsi="SolaimanLipi"/>
-          <w:color w:val="000000" w:themeColor="text1"/>
+          <w:color w:themeColor="text1" w:val="000000"/>
           <w:sz w:val="24"/>
           <w:szCs w:val="24"/>
           <w:lang w:bidi="bn-IN"/>
@@ -1718,7 +1642,7 @@
       <w:r>
         <w:rPr>
           <w:rFonts w:ascii="SolaimanLipi" w:hAnsi="SolaimanLipi" w:cs="SolaimanLipi"/>
-          <w:color w:val="000000" w:themeColor="text1"/>
+          <w:color w:themeColor="text1" w:val="000000"/>
           <w:sz w:val="24"/>
           <w:sz w:val="24"/>
           <w:szCs w:val="24"/>
@@ -1729,7 +1653,7 @@
       <w:r>
         <w:rPr>
           <w:rFonts w:cs="SolaimanLipi" w:ascii="SolaimanLipi" w:hAnsi="SolaimanLipi"/>
-          <w:color w:val="000000" w:themeColor="text1"/>
+          <w:color w:themeColor="text1" w:val="000000"/>
           <w:sz w:val="24"/>
           <w:szCs w:val="24"/>
           <w:lang w:bidi="bn-IN"/>
@@ -1739,7 +1663,7 @@
       <w:r>
         <w:rPr>
           <w:rFonts w:ascii="SolaimanLipi" w:hAnsi="SolaimanLipi" w:cs="SolaimanLipi"/>
-          <w:color w:val="000000" w:themeColor="text1"/>
+          <w:color w:themeColor="text1" w:val="000000"/>
           <w:sz w:val="24"/>
           <w:sz w:val="24"/>
           <w:szCs w:val="24"/>
@@ -2121,25 +2045,7 @@
           <w:szCs w:val="24"/>
           <w:lang w:bidi="bn-IN"/>
         </w:rPr>
-        <w:t>(</w:t>
-      </w:r>
-      <w:r>
-        <w:rPr>
-          <w:rFonts w:cs="SolaimanLipi" w:ascii="SolaimanLipi" w:hAnsi="SolaimanLipi"/>
-          <w:sz w:val="24"/>
-          <w:szCs w:val="24"/>
-          <w:lang w:bidi="bn-IN"/>
-        </w:rPr>
-        <w:t>Pure mathematics</w:t>
-      </w:r>
-      <w:r>
-        <w:rPr>
-          <w:rFonts w:cs="SolaimanLipi" w:ascii="SolaimanLipi" w:hAnsi="SolaimanLipi"/>
-          <w:sz w:val="24"/>
-          <w:szCs w:val="24"/>
-          <w:lang w:bidi="bn-IN"/>
-        </w:rPr>
-        <w:t xml:space="preserve">) </w:t>
+        <w:t xml:space="preserve">(Pure mathematics) </w:t>
       </w:r>
       <w:r>
         <w:rPr>
@@ -2158,25 +2064,7 @@
           <w:szCs w:val="24"/>
           <w:lang w:bidi="bn-IN"/>
         </w:rPr>
-        <w:t>(</w:t>
-      </w:r>
-      <w:r>
-        <w:rPr>
-          <w:rFonts w:cs="SolaimanLipi" w:ascii="SolaimanLipi" w:hAnsi="SolaimanLipi"/>
-          <w:sz w:val="24"/>
-          <w:szCs w:val="24"/>
-          <w:lang w:bidi="bn-IN"/>
-        </w:rPr>
-        <w:t>Physical science</w:t>
-      </w:r>
-      <w:r>
-        <w:rPr>
-          <w:rFonts w:cs="SolaimanLipi" w:ascii="SolaimanLipi" w:hAnsi="SolaimanLipi"/>
-          <w:sz w:val="24"/>
-          <w:szCs w:val="24"/>
-          <w:lang w:bidi="bn-IN"/>
-        </w:rPr>
-        <w:t xml:space="preserve">) </w:t>
+        <w:t xml:space="preserve">(Physical science) </w:t>
       </w:r>
       <w:r>
         <w:rPr>
@@ -2213,16 +2101,7 @@
           <w:szCs w:val="24"/>
           <w:lang w:bidi="bn-IN"/>
         </w:rPr>
-        <w:t>(Ordinary calculus</w:t>
-      </w:r>
-      <w:r>
-        <w:rPr>
-          <w:rFonts w:cs="SolaimanLipi" w:ascii="SolaimanLipi" w:hAnsi="SolaimanLipi"/>
-          <w:sz w:val="24"/>
-          <w:szCs w:val="24"/>
-          <w:lang w:bidi="bn-IN"/>
-        </w:rPr>
-        <w:t xml:space="preserve">) </w:t>
+        <w:t xml:space="preserve">(Ordinary calculus) </w:t>
       </w:r>
       <w:r>
         <w:rPr>
@@ -2605,16 +2484,7 @@
           <w:szCs w:val="24"/>
           <w:lang w:bidi="bn-IN"/>
         </w:rPr>
-        <w:t>The art of conjecture</w:t>
-      </w:r>
-      <w:r>
-        <w:rPr>
-          <w:rFonts w:cs="SolaimanLipi" w:ascii="SolaimanLipi" w:hAnsi="SolaimanLipi"/>
-          <w:sz w:val="24"/>
-          <w:szCs w:val="24"/>
-          <w:lang w:bidi="bn-IN"/>
-        </w:rPr>
-        <w:t xml:space="preserve"> </w:t>
+        <w:t xml:space="preserve">The art of conjecture </w:t>
       </w:r>
       <w:r>
         <w:rPr>
@@ -2687,14 +2557,42 @@
           <w:rFonts w:cs="SolaimanLipi" w:ascii="SolaimanLipi" w:hAnsi="SolaimanLipi"/>
           <w:lang w:bidi="bn-IN"/>
         </w:rPr>
+        <w:t xml:space="preserve">(Convergence) </w:t>
+      </w:r>
+      <w:r>
+        <w:rPr>
+          <w:rFonts w:ascii="SolaimanLipi" w:hAnsi="SolaimanLipi" w:cs="SolaimanLipi"/>
+          <w:lang w:bidi="bn-IN"/>
+        </w:rPr>
+        <w:t xml:space="preserve">একটি গুরুত্বপূর্ণ আলোচ্য বিষয়। এটা নিয়েও তিনিই সবার আগে কাজ করেন। </w:t>
+      </w:r>
+      <w:r>
+        <w:rPr>
+          <w:rFonts w:cs="SolaimanLipi" w:ascii="SolaimanLipi" w:hAnsi="SolaimanLipi"/>
+          <w:lang w:bidi="bn-IN"/>
+        </w:rPr>
         <w:t>(</w:t>
       </w:r>
       <w:r>
         <w:rPr>
-          <w:rFonts w:cs="SolaimanLipi" w:ascii="SolaimanLipi" w:hAnsi="SolaimanLipi"/>
-          <w:lang w:bidi="bn-IN"/>
-        </w:rPr>
-        <w:t>Convergence</w:t>
+          <w:rFonts w:ascii="SolaimanLipi" w:hAnsi="SolaimanLipi" w:cs="SolaimanLipi"/>
+          <w:lang w:bidi="bn-IN"/>
+        </w:rPr>
+        <w:t>আমরা আগেই দেখেছি</w:t>
+      </w:r>
+      <w:r>
+        <w:rPr>
+          <w:rFonts w:cs="SolaimanLipi" w:ascii="SolaimanLipi" w:hAnsi="SolaimanLipi"/>
+          <w:lang w:bidi="bn-IN"/>
+        </w:rPr>
+        <w:t xml:space="preserve">, </w:t>
+      </w:r>
+      <w:r>
+        <w:rPr>
+          <w:rFonts w:ascii="SolaimanLipi" w:hAnsi="SolaimanLipi" w:cs="SolaimanLipi"/>
+          <w:lang w:bidi="bn-IN"/>
+        </w:rPr>
+        <w:t>নিউটন এ বিষয়টি জানতেন। তবে তিনি অসীম ধারা নিয়ে একেবারে বীজগাণিতিক পদ্ধতিতেই কাজ করতেন</w:t>
       </w:r>
       <w:r>
         <w:rPr>
@@ -2708,7 +2606,66 @@
           <w:rFonts w:ascii="SolaimanLipi" w:hAnsi="SolaimanLipi" w:cs="SolaimanLipi"/>
           <w:lang w:bidi="bn-IN"/>
         </w:rPr>
-        <w:t xml:space="preserve">একটি গুরুত্বপূর্ণ আলোচ্য বিষয়। এটা নিয়েও তিনিই সবার আগে কাজ করেন। </w:t>
+        <w:t xml:space="preserve">তিনি প্রমাণ করেন যে </w:t>
+      </w:r>
+      <w:r>
+        <w:rPr>
+          <w:rFonts w:cs="SolaimanLipi" w:ascii="SolaimanLipi" w:hAnsi="SolaimanLipi"/>
+          <w:lang w:bidi="bn-IN"/>
+        </w:rPr>
+        <w:t xml:space="preserve">1/1 </w:t>
+      </w:r>
+      <w:r>
+        <w:rPr>
+          <w:rFonts w:cs="SolaimanLipi" w:ascii="SolaimanLipi" w:hAnsi="SolaimanLipi"/>
+          <w:vertAlign w:val="superscript"/>
+          <w:lang w:bidi="bn-IN"/>
+        </w:rPr>
+        <w:t xml:space="preserve">2 </w:t>
+      </w:r>
+      <w:r>
+        <w:rPr>
+          <w:rFonts w:cs="SolaimanLipi" w:ascii="SolaimanLipi" w:hAnsi="SolaimanLipi"/>
+          <w:lang w:bidi="bn-IN"/>
+        </w:rPr>
+        <w:t>+ 1/2</w:t>
+      </w:r>
+      <w:r>
+        <w:rPr>
+          <w:rFonts w:cs="SolaimanLipi" w:ascii="SolaimanLipi" w:hAnsi="SolaimanLipi"/>
+          <w:vertAlign w:val="superscript"/>
+          <w:lang w:bidi="bn-IN"/>
+        </w:rPr>
+        <w:t>2</w:t>
+      </w:r>
+      <w:r>
+        <w:rPr>
+          <w:rFonts w:cs="SolaimanLipi" w:ascii="SolaimanLipi" w:hAnsi="SolaimanLipi"/>
+          <w:lang w:bidi="bn-IN"/>
+        </w:rPr>
+        <w:t xml:space="preserve"> + 1/3</w:t>
+      </w:r>
+      <w:r>
+        <w:rPr>
+          <w:rFonts w:cs="SolaimanLipi" w:ascii="SolaimanLipi" w:hAnsi="SolaimanLipi"/>
+          <w:vertAlign w:val="superscript"/>
+          <w:lang w:bidi="bn-IN"/>
+        </w:rPr>
+        <w:t>2</w:t>
+      </w:r>
+      <w:r>
+        <w:rPr>
+          <w:rFonts w:cs="SolaimanLipi" w:ascii="SolaimanLipi" w:hAnsi="SolaimanLipi"/>
+          <w:lang w:bidi="bn-IN"/>
+        </w:rPr>
+        <w:t xml:space="preserve"> + ... </w:t>
+      </w:r>
+      <w:r>
+        <w:rPr>
+          <w:rFonts w:ascii="SolaimanLipi" w:hAnsi="SolaimanLipi" w:cs="SolaimanLipi"/>
+          <w:lang w:bidi="bn-IN"/>
+        </w:rPr>
+        <w:t xml:space="preserve">ধারাটি  অভিসারী হয়। কিন্তু এর সমষ্টি বের করতে ব্যর্থ হন তিনি </w:t>
       </w:r>
       <w:r>
         <w:rPr>
@@ -2722,42 +2679,14 @@
           <w:rFonts w:ascii="SolaimanLipi" w:hAnsi="SolaimanLipi" w:cs="SolaimanLipi"/>
           <w:lang w:bidi="bn-IN"/>
         </w:rPr>
-        <w:t>আমরা আগেই দেখেছি</w:t>
-      </w:r>
-      <w:r>
-        <w:rPr>
-          <w:rFonts w:cs="SolaimanLipi" w:ascii="SolaimanLipi" w:hAnsi="SolaimanLipi"/>
-          <w:lang w:bidi="bn-IN"/>
-        </w:rPr>
-        <w:t xml:space="preserve">, </w:t>
-      </w:r>
-      <w:r>
-        <w:rPr>
-          <w:rFonts w:ascii="SolaimanLipi" w:hAnsi="SolaimanLipi" w:cs="SolaimanLipi"/>
-          <w:lang w:bidi="bn-IN"/>
-        </w:rPr>
-        <w:t>নিউটন এ বিষয়টি জানতেন। তবে তিনি অসীম ধারা নিয়ে একেবারে বীজগাণিতিক পদ্ধতিতেই কাজ করতেন</w:t>
-      </w:r>
-      <w:r>
-        <w:rPr>
-          <w:rFonts w:cs="SolaimanLipi" w:ascii="SolaimanLipi" w:hAnsi="SolaimanLipi"/>
-          <w:lang w:bidi="bn-IN"/>
-        </w:rPr>
-        <w:t xml:space="preserve">) </w:t>
-      </w:r>
-      <w:r>
-        <w:rPr>
-          <w:rFonts w:ascii="SolaimanLipi" w:hAnsi="SolaimanLipi" w:cs="SolaimanLipi"/>
-          <w:lang w:bidi="bn-IN"/>
-        </w:rPr>
-        <w:t xml:space="preserve">তিনি প্রমাণ করেন যে </w:t>
-      </w:r>
-      <w:r>
-        <w:rPr>
-          <w:rFonts w:cs="SolaimanLipi" w:ascii="SolaimanLipi" w:hAnsi="SolaimanLipi"/>
-          <w:lang w:bidi="bn-IN"/>
-        </w:rPr>
-        <w:t xml:space="preserve">1/1 </w:t>
+        <w:t xml:space="preserve">এর মান হলো </w:t>
+      </w:r>
+      <w:r>
+        <w:rPr>
+          <w:rFonts w:cs="SolaimanLipi" w:ascii="SolaimanLipi" w:hAnsi="SolaimanLipi"/>
+          <w:lang w:bidi="bn-IN"/>
+        </w:rPr>
+        <w:t>π</w:t>
       </w:r>
       <w:r>
         <w:rPr>
@@ -2765,21 +2694,6 @@
           <w:vertAlign w:val="superscript"/>
           <w:lang w:bidi="bn-IN"/>
         </w:rPr>
-        <w:t xml:space="preserve">2 </w:t>
-      </w:r>
-      <w:r>
-        <w:rPr>
-          <w:rFonts w:cs="SolaimanLipi" w:ascii="SolaimanLipi" w:hAnsi="SolaimanLipi"/>
-          <w:lang w:bidi="bn-IN"/>
-        </w:rPr>
-        <w:t>+ 1/2</w:t>
-      </w:r>
-      <w:r>
-        <w:rPr>
-          <w:rFonts w:cs="SolaimanLipi" w:ascii="SolaimanLipi" w:hAnsi="SolaimanLipi"/>
-          <w:vertAlign w:val="superscript"/>
-          <w:lang w:bidi="bn-IN"/>
-        </w:rPr>
         <w:t>2</w:t>
       </w:r>
       <w:r>
@@ -2787,72 +2701,7 @@
           <w:rFonts w:cs="SolaimanLipi" w:ascii="SolaimanLipi" w:hAnsi="SolaimanLipi"/>
           <w:lang w:bidi="bn-IN"/>
         </w:rPr>
-        <w:t xml:space="preserve"> + 1/3</w:t>
-      </w:r>
-      <w:r>
-        <w:rPr>
-          <w:rFonts w:cs="SolaimanLipi" w:ascii="SolaimanLipi" w:hAnsi="SolaimanLipi"/>
-          <w:vertAlign w:val="superscript"/>
-          <w:lang w:bidi="bn-IN"/>
-        </w:rPr>
-        <w:t>2</w:t>
-      </w:r>
-      <w:r>
-        <w:rPr>
-          <w:rFonts w:cs="SolaimanLipi" w:ascii="SolaimanLipi" w:hAnsi="SolaimanLipi"/>
-          <w:lang w:bidi="bn-IN"/>
-        </w:rPr>
-        <w:t xml:space="preserve"> + ... </w:t>
-      </w:r>
-      <w:r>
-        <w:rPr>
-          <w:rFonts w:ascii="SolaimanLipi" w:hAnsi="SolaimanLipi" w:cs="SolaimanLipi"/>
-          <w:lang w:bidi="bn-IN"/>
-        </w:rPr>
-        <w:t xml:space="preserve">ধারাটি  অভিসারী হয়। কিন্তু এর সমষ্টি বের করতে ব্যর্থ হন তিনি </w:t>
-      </w:r>
-      <w:r>
-        <w:rPr>
-          <w:rFonts w:cs="SolaimanLipi" w:ascii="SolaimanLipi" w:hAnsi="SolaimanLipi"/>
-          <w:lang w:bidi="bn-IN"/>
-        </w:rPr>
-        <w:t>(</w:t>
-      </w:r>
-      <w:r>
-        <w:rPr>
-          <w:rFonts w:ascii="SolaimanLipi" w:hAnsi="SolaimanLipi" w:cs="SolaimanLipi"/>
-          <w:lang w:bidi="bn-IN"/>
-        </w:rPr>
-        <w:t xml:space="preserve">এর মান হলো </w:t>
-      </w:r>
-      <w:r>
-        <w:rPr>
-          <w:rFonts w:cs="SolaimanLipi" w:ascii="SolaimanLipi" w:hAnsi="SolaimanLipi"/>
-          <w:lang w:bidi="bn-IN"/>
-        </w:rPr>
-        <w:t>π</w:t>
-      </w:r>
-      <w:r>
-        <w:rPr>
-          <w:rFonts w:cs="SolaimanLipi" w:ascii="SolaimanLipi" w:hAnsi="SolaimanLipi"/>
-          <w:vertAlign w:val="superscript"/>
-          <w:lang w:bidi="bn-IN"/>
-        </w:rPr>
-        <w:t>2</w:t>
-      </w:r>
-      <w:r>
-        <w:rPr>
-          <w:rFonts w:cs="SolaimanLipi" w:ascii="SolaimanLipi" w:hAnsi="SolaimanLipi"/>
-          <w:lang w:bidi="bn-IN"/>
-        </w:rPr>
-        <w:t>/6</w:t>
-      </w:r>
-      <w:r>
-        <w:rPr>
-          <w:rFonts w:cs="SolaimanLipi" w:ascii="SolaimanLipi" w:hAnsi="SolaimanLipi"/>
-          <w:lang w:bidi="bn-IN"/>
-        </w:rPr>
-        <w:t>,</w:t>
+        <w:t>/6,</w:t>
       </w:r>
       <w:r>
         <w:rPr>
@@ -2909,21 +2758,7 @@
           <w:rFonts w:cs="SolaimanLipi" w:ascii="SolaimanLipi" w:hAnsi="SolaimanLipi"/>
           <w:lang w:bidi="bn-IN"/>
         </w:rPr>
-        <w:t>(</w:t>
-      </w:r>
-      <w:r>
-        <w:rPr>
-          <w:rFonts w:cs="SolaimanLipi" w:ascii="SolaimanLipi" w:hAnsi="SolaimanLipi"/>
-          <w:lang w:bidi="bn-IN"/>
-        </w:rPr>
-        <w:t>Mechanical)</w:t>
-      </w:r>
-      <w:r>
-        <w:rPr>
-          <w:rFonts w:cs="SolaimanLipi" w:ascii="SolaimanLipi" w:hAnsi="SolaimanLipi"/>
-          <w:lang w:bidi="bn-IN"/>
-        </w:rPr>
-        <w:t xml:space="preserve"> </w:t>
+        <w:t xml:space="preserve">(Mechanical) </w:t>
       </w:r>
       <w:r>
         <w:rPr>
@@ -2937,21 +2772,7 @@
           <w:rFonts w:cs="SolaimanLipi" w:ascii="SolaimanLipi" w:hAnsi="SolaimanLipi"/>
           <w:lang w:bidi="bn-IN"/>
         </w:rPr>
-        <w:t>(</w:t>
-      </w:r>
-      <w:r>
-        <w:rPr>
-          <w:rFonts w:cs="SolaimanLipi" w:ascii="SolaimanLipi" w:hAnsi="SolaimanLipi"/>
-          <w:lang w:bidi="bn-IN"/>
-        </w:rPr>
-        <w:t>Analytic</w:t>
-      </w:r>
-      <w:r>
-        <w:rPr>
-          <w:rFonts w:cs="SolaimanLipi" w:ascii="SolaimanLipi" w:hAnsi="SolaimanLipi"/>
-          <w:lang w:bidi="bn-IN"/>
-        </w:rPr>
-        <w:t>)</w:t>
+        <w:t>(Analytic)</w:t>
       </w:r>
       <w:r>
         <w:rPr>
@@ -3034,9 +2855,7 @@
         <w:t xml:space="preserve">তিনিই প্রথম দেখান যে </w:t>
       </w:r>
       <w:r>
-        <w:rPr>
-          <w:rFonts w:ascii="SolaimanLipi" w:hAnsi="SolaimanLipi" w:cs="SolaimanLipi"/>
-        </w:rPr>
+        <w:rPr/>
       </w:r>
       <m:oMath xmlns:m="http://schemas.openxmlformats.org/officeDocument/2006/math">
         <m:func>
@@ -3138,21 +2957,7 @@
           <w:rFonts w:eastAsia="" w:cs="SolaimanLipi" w:ascii="SolaimanLipi" w:hAnsi="SolaimanLipi" w:eastAsiaTheme="minorEastAsia"/>
           <w:lang w:bidi="bn-IN"/>
         </w:rPr>
-        <w:t>(</w:t>
-      </w:r>
-      <w:r>
-        <w:rPr>
-          <w:rFonts w:eastAsia="" w:cs="SolaimanLipi" w:ascii="SolaimanLipi" w:hAnsi="SolaimanLipi" w:eastAsiaTheme="minorEastAsia"/>
-          <w:lang w:bidi="bn-IN"/>
-        </w:rPr>
-        <w:t>Continuous</w:t>
-      </w:r>
-      <w:r>
-        <w:rPr>
-          <w:rFonts w:eastAsia="" w:cs="SolaimanLipi" w:ascii="SolaimanLipi" w:hAnsi="SolaimanLipi" w:eastAsiaTheme="minorEastAsia"/>
-          <w:lang w:bidi="bn-IN"/>
-        </w:rPr>
-        <w:t>)</w:t>
+        <w:t>(Continuous)</w:t>
       </w:r>
       <w:r>
         <w:rPr>
@@ -3162,9 +2967,7 @@
         <w:t xml:space="preserve">চক্রবৃদ্ধি মুনাফার মধ্যে সম্পর্ক আছে। তিনি </w:t>
       </w:r>
       <w:r>
-        <w:rPr>
-          <w:rFonts w:ascii="SolaimanLipi" w:hAnsi="SolaimanLipi" w:cs="SolaimanLipi"/>
-        </w:rPr>
+        <w:rPr/>
       </w:r>
       <m:oMath xmlns:m="http://schemas.openxmlformats.org/officeDocument/2006/math">
         <m:sSup>
@@ -3448,14 +3251,7 @@
           <w:rFonts w:ascii="SolaimanLipi" w:hAnsi="SolaimanLipi" w:eastAsia="" w:cs="SolaimanLipi" w:eastAsiaTheme="minorEastAsia"/>
           <w:lang w:bidi="bn-IN"/>
         </w:rPr>
-        <w:t>প্রকাশিত হলে</w:t>
-      </w:r>
-      <w:r>
-        <w:rPr>
-          <w:rFonts w:ascii="SolaimanLipi" w:hAnsi="SolaimanLipi" w:eastAsia="" w:cs="SolaimanLipi" w:eastAsiaTheme="minorEastAsia"/>
-          <w:lang w:bidi="bn-IN"/>
-        </w:rPr>
-        <w:t xml:space="preserve"> গুরুত্ব হারিয়ে ফেলে তাঁর বইটি</w:t>
+        <w:t>প্রকাশিত হলে গুরুত্ব হারিয়ে ফেলে তাঁর বইটি</w:t>
       </w:r>
       <w:r>
         <w:rPr>
@@ -3520,16 +3316,7 @@
           <w:szCs w:val="24"/>
           <w:lang w:bidi="bn-IN"/>
         </w:rPr>
-        <w:t>Aerodynamics</w:t>
-      </w:r>
-      <w:r>
-        <w:rPr>
-          <w:rFonts w:eastAsia="" w:cs="SolaimanLipi" w:ascii="SolaimanLipi" w:hAnsi="SolaimanLipi" w:eastAsiaTheme="minorEastAsia"/>
-          <w:sz w:val="24"/>
-          <w:szCs w:val="24"/>
-          <w:lang w:bidi="bn-IN"/>
-        </w:rPr>
-        <w:t xml:space="preserve"> </w:t>
+        <w:t xml:space="preserve">Aerodynamics </w:t>
       </w:r>
       <w:r>
         <w:rPr>
@@ -4147,14 +3934,7 @@
           <w:rFonts w:eastAsia="" w:cs="SolaimanLipi" w:ascii="SolaimanLipi" w:hAnsi="SolaimanLipi" w:eastAsiaTheme="minorEastAsia"/>
           <w:lang w:bidi="bn-IN"/>
         </w:rPr>
-        <w:t>θ</w:t>
-      </w:r>
-      <w:r>
-        <w:rPr>
-          <w:rFonts w:eastAsia="" w:cs="SolaimanLipi" w:ascii="SolaimanLipi" w:hAnsi="SolaimanLipi" w:eastAsiaTheme="minorEastAsia"/>
-          <w:lang w:bidi="bn-IN"/>
-        </w:rPr>
-        <w:t xml:space="preserve">) </w:t>
+        <w:t xml:space="preserve">θ) </w:t>
       </w:r>
       <w:r>
         <w:rPr>
@@ -4215,9 +3995,7 @@
         </w:rPr>
       </w:pPr>
       <w:r>
-        <w:rPr>
-          <w:rFonts w:cs="SolaimanLipi" w:ascii="SolaimanLipi" w:hAnsi="SolaimanLipi"/>
-        </w:rPr>
+        <w:rPr/>
         <w:drawing>
           <wp:inline distT="0" distB="0" distL="0" distR="0">
             <wp:extent cx="5012055" cy="3605530"/>
@@ -4632,14 +4410,7 @@
           <w:rFonts w:eastAsia="" w:cs="SolaimanLipi" w:ascii="SolaimanLipi" w:hAnsi="SolaimanLipi" w:eastAsiaTheme="minorEastAsia"/>
           <w:lang w:bidi="bn-IN"/>
         </w:rPr>
-        <w:t>cos2</w:t>
-      </w:r>
-      <w:r>
-        <w:rPr>
-          <w:rFonts w:eastAsia="" w:cs="SolaimanLipi" w:ascii="SolaimanLipi" w:hAnsi="SolaimanLipi" w:eastAsiaTheme="minorEastAsia"/>
-          <w:lang w:bidi="bn-IN"/>
-        </w:rPr>
-        <w:t>θ</w:t>
+        <w:t>cos2θ</w:t>
       </w:r>
       <w:r>
         <w:rPr>
@@ -4660,14 +4431,7 @@
           <w:rFonts w:eastAsia="" w:cs="SolaimanLipi" w:ascii="SolaimanLipi" w:hAnsi="SolaimanLipi" w:eastAsiaTheme="minorEastAsia"/>
           <w:lang w:bidi="bn-IN"/>
         </w:rPr>
-        <w:t>(</w:t>
-      </w:r>
-      <w:r>
-        <w:rPr>
-          <w:rFonts w:eastAsia="" w:cs="SolaimanLipi" w:ascii="SolaimanLipi" w:hAnsi="SolaimanLipi" w:eastAsiaTheme="minorEastAsia"/>
-          <w:lang w:bidi="bn-IN"/>
-        </w:rPr>
-        <w:t>x</w:t>
+        <w:t>(x</w:t>
       </w:r>
       <w:r>
         <w:rPr>
@@ -4776,9 +4540,7 @@
         </w:rPr>
       </w:pPr>
       <w:r>
-        <w:rPr>
-          <w:rFonts w:cs="SolaimanLipi" w:ascii="SolaimanLipi" w:hAnsi="SolaimanLipi"/>
-        </w:rPr>
+        <w:rPr/>
         <w:drawing>
           <wp:inline distT="0" distB="0" distL="0" distR="0">
             <wp:extent cx="4848225" cy="3373120"/>
@@ -4912,14 +4674,7 @@
           <w:rFonts w:eastAsia="" w:cs="SolaimanLipi" w:ascii="SolaimanLipi" w:hAnsi="SolaimanLipi" w:eastAsiaTheme="minorEastAsia"/>
           <w:lang w:bidi="bn-IN"/>
         </w:rPr>
-        <w:t>(Slope</w:t>
-      </w:r>
-      <w:r>
-        <w:rPr>
-          <w:rFonts w:eastAsia="" w:cs="SolaimanLipi" w:ascii="SolaimanLipi" w:hAnsi="SolaimanLipi" w:eastAsiaTheme="minorEastAsia"/>
-          <w:lang w:bidi="bn-IN"/>
-        </w:rPr>
-        <w:t>),</w:t>
+        <w:t>(Slope),</w:t>
       </w:r>
       <w:r>
         <w:rPr>
@@ -4933,289 +4688,254 @@
           <w:rFonts w:eastAsia="" w:cs="SolaimanLipi" w:ascii="SolaimanLipi" w:hAnsi="SolaimanLipi" w:eastAsiaTheme="minorEastAsia"/>
           <w:lang w:bidi="bn-IN"/>
         </w:rPr>
+        <w:t xml:space="preserve">(Curvature), </w:t>
+      </w:r>
+      <w:r>
+        <w:rPr>
+          <w:rFonts w:ascii="SolaimanLipi" w:hAnsi="SolaimanLipi" w:eastAsia="" w:cs="SolaimanLipi" w:eastAsiaTheme="minorEastAsia"/>
+          <w:lang w:bidi="bn-IN"/>
+        </w:rPr>
+        <w:t xml:space="preserve">চাপ দৈর্ঘ্য </w:t>
+      </w:r>
+      <w:r>
+        <w:rPr>
+          <w:rFonts w:eastAsia="" w:cs="SolaimanLipi" w:ascii="SolaimanLipi" w:hAnsi="SolaimanLipi" w:eastAsiaTheme="minorEastAsia"/>
+          <w:lang w:bidi="bn-IN"/>
+        </w:rPr>
+        <w:t xml:space="preserve">(Arc length), </w:t>
+      </w:r>
+      <w:r>
+        <w:rPr>
+          <w:rFonts w:ascii="SolaimanLipi" w:hAnsi="SolaimanLipi" w:eastAsia="" w:cs="SolaimanLipi" w:eastAsiaTheme="minorEastAsia"/>
+          <w:lang w:bidi="bn-IN"/>
+        </w:rPr>
+        <w:t>ক্ষেত্রফল ইত্যাদি বৈশিষ্ট্যগুলোকে পোলার স্থানাঙ্কের মাধ্যমে সূত্রে রূপ দিতে হয়েছিল। কারণ</w:t>
+      </w:r>
+      <w:r>
+        <w:rPr>
+          <w:rFonts w:eastAsia="" w:cs="SolaimanLipi" w:ascii="SolaimanLipi" w:hAnsi="SolaimanLipi" w:eastAsiaTheme="minorEastAsia"/>
+          <w:lang w:bidi="bn-IN"/>
+        </w:rPr>
+        <w:t xml:space="preserve">, </w:t>
+      </w:r>
+      <w:r>
+        <w:rPr>
+          <w:rFonts w:ascii="SolaimanLipi" w:hAnsi="SolaimanLipi" w:eastAsia="" w:cs="SolaimanLipi" w:eastAsiaTheme="minorEastAsia"/>
+          <w:lang w:bidi="bn-IN"/>
+        </w:rPr>
+        <w:t xml:space="preserve">নিউটন ও লিবনিজ বৈশিষ্ট্যগুলো প্রকাশ করেছিলেন আয়তাকার স্থানাঙ্কের মাধ্যমে। এটি বর্তমানে প্রথম বর্ষের ক্যালকুলাস কোর্সের নিত্যনৈমিত্তিক একটি কাজ। কিন্তু বার্নুলির সময়ে সেটা করার জন্যে নতুন একটি শাখা তৈরি করতে হয়েছিল। </w:t>
+      </w:r>
+    </w:p>
+    <w:p>
+      <w:pPr>
+        <w:pStyle w:val="Normal"/>
+        <w:rPr>
+          <w:rFonts w:ascii="SolaimanLipi" w:hAnsi="SolaimanLipi" w:cs="SolaimanLipi"/>
+        </w:rPr>
+      </w:pPr>
+      <w:r>
+        <w:rPr>
+          <w:rFonts w:ascii="SolaimanLipi" w:hAnsi="SolaimanLipi" w:eastAsia="" w:cs="SolaimanLipi" w:eastAsiaTheme="minorEastAsia"/>
+          <w:lang w:bidi="bn-IN"/>
+        </w:rPr>
+        <w:t>পোলার স্থানাঙ্কে রূপান্তরের মাধ্যমে জ্যাকব অনেকগুলো নতুন কার্ভ নিয়ে কাজ করার সুযোগ পেলেন। খুব উৎসাহের সাথেই তিনি সেটা করতে লাগলেন। আগেই বলেছি</w:t>
+      </w:r>
+      <w:r>
+        <w:rPr>
+          <w:rFonts w:eastAsia="" w:cs="SolaimanLipi" w:ascii="SolaimanLipi" w:hAnsi="SolaimanLipi" w:eastAsiaTheme="minorEastAsia"/>
+          <w:lang w:bidi="bn-IN"/>
+        </w:rPr>
+        <w:t xml:space="preserve">, </w:t>
+      </w:r>
+      <w:r>
+        <w:rPr>
+          <w:rFonts w:ascii="SolaimanLipi" w:hAnsi="SolaimanLipi" w:eastAsia="" w:cs="SolaimanLipi" w:eastAsiaTheme="minorEastAsia"/>
+          <w:lang w:bidi="bn-IN"/>
+        </w:rPr>
+        <w:t xml:space="preserve">তাঁর প্রিয় কার্ভ ছিল লগারিদমিক স্পাইরাল। এর সমীকরণ হলো </w:t>
+      </w:r>
+      <w:r>
+        <w:rPr>
+          <w:rFonts w:eastAsia="" w:cs="SolaimanLipi" w:ascii="SolaimanLipi" w:hAnsi="SolaimanLipi" w:eastAsiaTheme="minorEastAsia"/>
+          <w:lang w:bidi="bn-IN"/>
+        </w:rPr>
+        <w:t>lnr=aθ</w:t>
+      </w:r>
+      <w:r>
+        <w:rPr>
+          <w:rFonts w:ascii="SolaimanLipi" w:hAnsi="SolaimanLipi" w:eastAsia="" w:cs="SolaimanLipi" w:eastAsiaTheme="minorEastAsia"/>
+          <w:lang w:bidi="hi-IN"/>
+        </w:rPr>
+        <w:t xml:space="preserve">। </w:t>
+      </w:r>
+      <w:r>
+        <w:rPr>
+          <w:rFonts w:ascii="SolaimanLipi" w:hAnsi="SolaimanLipi" w:eastAsia="" w:cs="SolaimanLipi" w:eastAsiaTheme="minorEastAsia"/>
+          <w:lang w:bidi="bn-IN"/>
+        </w:rPr>
+        <w:t xml:space="preserve">এখানে </w:t>
+      </w:r>
+      <w:r>
+        <w:rPr>
+          <w:rFonts w:eastAsia="" w:cs="SolaimanLipi" w:ascii="SolaimanLipi" w:hAnsi="SolaimanLipi" w:eastAsiaTheme="minorEastAsia"/>
+          <w:lang w:bidi="bn-IN"/>
+        </w:rPr>
+        <w:t xml:space="preserve">a </w:t>
+      </w:r>
+      <w:r>
+        <w:rPr>
+          <w:rFonts w:ascii="SolaimanLipi" w:hAnsi="SolaimanLipi" w:eastAsia="" w:cs="SolaimanLipi" w:eastAsiaTheme="minorEastAsia"/>
+          <w:lang w:bidi="bn-IN"/>
+        </w:rPr>
+        <w:t>একটি ধ্রুবক</w:t>
+      </w:r>
+      <w:r>
+        <w:rPr>
+          <w:rFonts w:eastAsia="" w:cs="SolaimanLipi" w:ascii="SolaimanLipi" w:hAnsi="SolaimanLipi" w:eastAsiaTheme="minorEastAsia"/>
+          <w:lang w:bidi="bn-IN"/>
+        </w:rPr>
+        <w:t xml:space="preserve">, </w:t>
+      </w:r>
+      <w:r>
+        <w:rPr>
+          <w:rFonts w:ascii="SolaimanLipi" w:hAnsi="SolaimanLipi" w:eastAsia="" w:cs="SolaimanLipi" w:eastAsiaTheme="minorEastAsia"/>
+          <w:lang w:bidi="bn-IN"/>
+        </w:rPr>
+        <w:t xml:space="preserve">আর </w:t>
+      </w:r>
+      <w:r>
+        <w:rPr>
+          <w:rFonts w:eastAsia="" w:cs="SolaimanLipi" w:ascii="SolaimanLipi" w:hAnsi="SolaimanLipi" w:eastAsiaTheme="minorEastAsia"/>
+          <w:lang w:bidi="bn-IN"/>
+        </w:rPr>
+        <w:t xml:space="preserve">ln </w:t>
+      </w:r>
+      <w:r>
+        <w:rPr>
+          <w:rFonts w:ascii="SolaimanLipi" w:hAnsi="SolaimanLipi" w:eastAsia="" w:cs="SolaimanLipi" w:eastAsiaTheme="minorEastAsia"/>
+          <w:lang w:bidi="bn-IN"/>
+        </w:rPr>
+        <w:t xml:space="preserve">হলো স্বাভাবিক  লগারিদমের ভিত্তি।  স্বাভাবিক  লগারিদমকে তখন বলা হতো হাইপারবোলিক লগারিদম। বর্তমানে সমীকরণটিকে উল্টো করে </w:t>
+      </w:r>
+      <w:r>
+        <w:rPr>
+          <w:rFonts w:eastAsia="" w:cs="SolaimanLipi" w:ascii="SolaimanLipi" w:hAnsi="SolaimanLipi" w:eastAsiaTheme="minorEastAsia"/>
+          <w:sz w:val="24"/>
+          <w:szCs w:val="24"/>
+          <w:lang w:bidi="bn-IN"/>
+        </w:rPr>
+        <w:t>r=e</w:t>
+      </w:r>
+      <w:r>
+        <w:rPr>
+          <w:rFonts w:eastAsia="" w:cs="SolaimanLipi" w:ascii="SolaimanLipi" w:hAnsi="SolaimanLipi" w:eastAsiaTheme="minorEastAsia"/>
+          <w:sz w:val="24"/>
+          <w:szCs w:val="24"/>
+          <w:vertAlign w:val="superscript"/>
+          <w:lang w:bidi="bn-IN"/>
+        </w:rPr>
+        <w:t>aθ</w:t>
+      </w:r>
+      <w:r>
+        <w:rPr>
+          <w:rFonts w:eastAsia="" w:cs="SolaimanLipi" w:ascii="SolaimanLipi" w:hAnsi="SolaimanLipi" w:eastAsiaTheme="minorEastAsia"/>
+          <w:sz w:val="24"/>
+          <w:szCs w:val="24"/>
+          <w:lang w:bidi="bn-IN"/>
+        </w:rPr>
+        <w:t xml:space="preserve"> </w:t>
+      </w:r>
+      <w:r>
+        <w:rPr>
+          <w:rFonts w:ascii="SolaimanLipi" w:hAnsi="SolaimanLipi" w:eastAsia="" w:cs="SolaimanLipi" w:eastAsiaTheme="minorEastAsia"/>
+          <w:lang w:bidi="bn-IN"/>
+        </w:rPr>
+        <w:t xml:space="preserve">আকারে লেখা হয়।  কিন্তু বার্নুলির সময়ে সূচকীয় ফাংশনকে স্বতন্ত্র ফাংশন হিসেবে বিবেচনা করা হতো না। </w:t>
+      </w:r>
+      <w:r>
+        <w:rPr>
+          <w:rFonts w:eastAsia="" w:cs="SolaimanLipi" w:ascii="SolaimanLipi" w:hAnsi="SolaimanLipi" w:eastAsiaTheme="minorEastAsia"/>
+          <w:lang w:bidi="bn-IN"/>
+        </w:rPr>
+        <w:t xml:space="preserve">e </w:t>
+      </w:r>
+      <w:r>
+        <w:rPr>
+          <w:rFonts w:ascii="SolaimanLipi" w:hAnsi="SolaimanLipi" w:eastAsia="" w:cs="SolaimanLipi" w:eastAsiaTheme="minorEastAsia"/>
+          <w:lang w:bidi="bn-IN"/>
+        </w:rPr>
+        <w:t xml:space="preserve">সংখ্যাটির জন্যে তখনও বিশেষ কোনো চিহ্নের প্রচলন ঘটেনি। ক্যালকুলাসে আমরা সব সময় </w:t>
+      </w:r>
+      <w:r>
+        <w:rPr>
+          <w:rFonts w:eastAsia="" w:cs="SolaimanLipi" w:ascii="SolaimanLipi" w:hAnsi="SolaimanLipi" w:eastAsiaTheme="minorEastAsia"/>
+          <w:lang w:bidi="bn-IN"/>
+        </w:rPr>
+        <w:t xml:space="preserve">θ </w:t>
+      </w:r>
+      <w:r>
+        <w:rPr>
+          <w:rFonts w:ascii="SolaimanLipi" w:hAnsi="SolaimanLipi" w:eastAsia="" w:cs="SolaimanLipi" w:eastAsiaTheme="minorEastAsia"/>
+          <w:lang w:bidi="bn-IN"/>
+        </w:rPr>
+        <w:t xml:space="preserve">কোণকে ডিগ্রির বদলে রেডিয়ানে পরিমাপ করি। এটা হলো বৃত্তীয় পরিমাপ। কোণটি পরিমাপ করা হয় বৃত্তের কেন্দ্রে। যে কোণ বৃত্তের পরিধির দিকে ব্যসার্ধ </w:t>
+      </w:r>
+      <w:r>
+        <w:rPr>
+          <w:rFonts w:eastAsia="" w:cs="SolaimanLipi" w:ascii="SolaimanLipi" w:hAnsi="SolaimanLipi" w:eastAsiaTheme="minorEastAsia"/>
+          <w:lang w:bidi="bn-IN"/>
+        </w:rPr>
+        <w:t>r</w:t>
+      </w:r>
+      <w:r>
+        <w:rPr>
+          <w:rFonts w:ascii="SolaimanLipi" w:hAnsi="SolaimanLipi" w:eastAsia="" w:cs="SolaimanLipi" w:eastAsiaTheme="minorEastAsia"/>
+          <w:lang w:bidi="bn-IN"/>
+        </w:rPr>
+        <w:t>এর সমান চাপ তৈরি করতে পারবে</w:t>
+      </w:r>
+      <w:r>
+        <w:rPr>
+          <w:rFonts w:eastAsia="" w:cs="SolaimanLipi" w:ascii="SolaimanLipi" w:hAnsi="SolaimanLipi" w:eastAsiaTheme="minorEastAsia"/>
+          <w:lang w:bidi="bn-IN"/>
+        </w:rPr>
+        <w:t xml:space="preserve">, </w:t>
+      </w:r>
+      <w:r>
+        <w:rPr>
+          <w:rFonts w:ascii="SolaimanLipi" w:hAnsi="SolaimanLipi" w:eastAsia="" w:cs="SolaimanLipi" w:eastAsiaTheme="minorEastAsia"/>
+          <w:lang w:bidi="bn-IN"/>
+        </w:rPr>
+        <w:t xml:space="preserve">তাকে এক রেডিয়ান বলে </w:t>
+      </w:r>
+      <w:r>
+        <w:rPr>
+          <w:rFonts w:eastAsia="" w:cs="SolaimanLipi" w:ascii="SolaimanLipi" w:hAnsi="SolaimanLipi" w:eastAsiaTheme="minorEastAsia"/>
+          <w:lang w:bidi="bn-IN"/>
+        </w:rPr>
         <w:t>(</w:t>
       </w:r>
       <w:r>
         <w:rPr>
-          <w:rFonts w:eastAsia="" w:cs="SolaimanLipi" w:ascii="SolaimanLipi" w:hAnsi="SolaimanLipi" w:eastAsiaTheme="minorEastAsia"/>
-          <w:lang w:bidi="bn-IN"/>
-        </w:rPr>
-        <w:t>Curvature</w:t>
-      </w:r>
-      <w:r>
-        <w:rPr>
-          <w:rFonts w:eastAsia="" w:cs="SolaimanLipi" w:ascii="SolaimanLipi" w:hAnsi="SolaimanLipi" w:eastAsiaTheme="minorEastAsia"/>
-          <w:lang w:bidi="bn-IN"/>
-        </w:rPr>
-        <w:t xml:space="preserve">), </w:t>
-      </w:r>
-      <w:r>
-        <w:rPr>
-          <w:rFonts w:ascii="SolaimanLipi" w:hAnsi="SolaimanLipi" w:eastAsia="" w:cs="SolaimanLipi" w:eastAsiaTheme="minorEastAsia"/>
-          <w:lang w:bidi="bn-IN"/>
-        </w:rPr>
-        <w:t xml:space="preserve">চাপ দৈর্ঘ্য </w:t>
-      </w:r>
-      <w:r>
-        <w:rPr>
-          <w:rFonts w:eastAsia="" w:cs="SolaimanLipi" w:ascii="SolaimanLipi" w:hAnsi="SolaimanLipi" w:eastAsiaTheme="minorEastAsia"/>
-          <w:lang w:bidi="bn-IN"/>
-        </w:rPr>
-        <w:t>(</w:t>
-      </w:r>
-      <w:r>
-        <w:rPr>
-          <w:rFonts w:eastAsia="" w:cs="SolaimanLipi" w:ascii="SolaimanLipi" w:hAnsi="SolaimanLipi" w:eastAsiaTheme="minorEastAsia"/>
-          <w:lang w:bidi="bn-IN"/>
-        </w:rPr>
-        <w:t>Arc length</w:t>
-      </w:r>
-      <w:r>
-        <w:rPr>
-          <w:rFonts w:eastAsia="" w:cs="SolaimanLipi" w:ascii="SolaimanLipi" w:hAnsi="SolaimanLipi" w:eastAsiaTheme="minorEastAsia"/>
-          <w:lang w:bidi="bn-IN"/>
-        </w:rPr>
-        <w:t xml:space="preserve">), </w:t>
-      </w:r>
-      <w:r>
-        <w:rPr>
-          <w:rFonts w:ascii="SolaimanLipi" w:hAnsi="SolaimanLipi" w:eastAsia="" w:cs="SolaimanLipi" w:eastAsiaTheme="minorEastAsia"/>
-          <w:lang w:bidi="bn-IN"/>
-        </w:rPr>
-        <w:t>ক্ষেত্রফল ইত্যাদি বৈশিষ্ট্যগুলোকে পোলার স্থানাঙ্কের মাধ্যমে সূত্রে রূপ দিতে হয়েছিল। কারণ</w:t>
-      </w:r>
-      <w:r>
-        <w:rPr>
-          <w:rFonts w:eastAsia="" w:cs="SolaimanLipi" w:ascii="SolaimanLipi" w:hAnsi="SolaimanLipi" w:eastAsiaTheme="minorEastAsia"/>
-          <w:lang w:bidi="bn-IN"/>
-        </w:rPr>
-        <w:t xml:space="preserve">, </w:t>
-      </w:r>
-      <w:r>
-        <w:rPr>
-          <w:rFonts w:ascii="SolaimanLipi" w:hAnsi="SolaimanLipi" w:eastAsia="" w:cs="SolaimanLipi" w:eastAsiaTheme="minorEastAsia"/>
-          <w:lang w:bidi="bn-IN"/>
-        </w:rPr>
-        <w:t xml:space="preserve">নিউটন ও লিবনিজ বৈশিষ্ট্যগুলো প্রকাশ করেছিলেন আয়তাকার স্থানাঙ্কের মাধ্যমে। এটি বর্তমানে প্রথম বর্ষের ক্যালকুলাস কোর্সের নিত্যনৈমিত্তিক একটি কাজ। কিন্তু বার্নুলির সময়ে সেটা করার জন্যে নতুন একটি শাখা তৈরি করতে হয়েছিল। </w:t>
-      </w:r>
-    </w:p>
-    <w:p>
-      <w:pPr>
-        <w:pStyle w:val="Normal"/>
-        <w:rPr>
-          <w:rFonts w:ascii="SolaimanLipi" w:hAnsi="SolaimanLipi" w:cs="SolaimanLipi"/>
-        </w:rPr>
-      </w:pPr>
-      <w:r>
-        <w:rPr>
-          <w:rFonts w:ascii="SolaimanLipi" w:hAnsi="SolaimanLipi" w:eastAsia="" w:cs="SolaimanLipi" w:eastAsiaTheme="minorEastAsia"/>
-          <w:lang w:bidi="bn-IN"/>
-        </w:rPr>
-        <w:t>পোলার স্থানাঙ্কে রূপান্তরের মাধ্যমে জ্যাকব অনেকগুলো নতুন কার্ভ নিয়ে কাজ করার সুযোগ পেলেন। খুব উৎসাহের সাথেই তিনি সেটা করতে লাগলেন। আগেই বলেছি</w:t>
-      </w:r>
-      <w:r>
-        <w:rPr>
-          <w:rFonts w:eastAsia="" w:cs="SolaimanLipi" w:ascii="SolaimanLipi" w:hAnsi="SolaimanLipi" w:eastAsiaTheme="minorEastAsia"/>
-          <w:lang w:bidi="bn-IN"/>
-        </w:rPr>
-        <w:t xml:space="preserve">, </w:t>
-      </w:r>
-      <w:r>
-        <w:rPr>
-          <w:rFonts w:ascii="SolaimanLipi" w:hAnsi="SolaimanLipi" w:eastAsia="" w:cs="SolaimanLipi" w:eastAsiaTheme="minorEastAsia"/>
-          <w:lang w:bidi="bn-IN"/>
-        </w:rPr>
-        <w:t xml:space="preserve">তাঁর প্রিয় কার্ভ ছিল লগারিদমিক স্পাইরাল। এর সমীকরণ হলো </w:t>
-      </w:r>
-      <w:r>
-        <w:rPr>
-          <w:rFonts w:eastAsia="" w:cs="SolaimanLipi" w:ascii="SolaimanLipi" w:hAnsi="SolaimanLipi" w:eastAsiaTheme="minorEastAsia"/>
-          <w:lang w:bidi="bn-IN"/>
-        </w:rPr>
-        <w:t>lnr=aθ</w:t>
-      </w:r>
-      <w:r>
-        <w:rPr>
-          <w:rFonts w:ascii="SolaimanLipi" w:hAnsi="SolaimanLipi" w:eastAsia="" w:cs="SolaimanLipi" w:eastAsiaTheme="minorEastAsia"/>
-          <w:lang w:bidi="hi-IN"/>
+          <w:rFonts w:ascii="SolaimanLipi" w:hAnsi="SolaimanLipi" w:eastAsia="" w:cs="SolaimanLipi" w:eastAsiaTheme="minorEastAsia"/>
+          <w:lang w:bidi="bn-IN"/>
+        </w:rPr>
+        <w:t>চিত্র ৪১ দেখুন</w:t>
+      </w:r>
+      <w:r>
+        <w:rPr>
+          <w:rFonts w:eastAsia="" w:cs="SolaimanLipi" w:ascii="SolaimanLipi" w:hAnsi="SolaimanLipi" w:eastAsiaTheme="minorEastAsia"/>
+          <w:lang w:bidi="bn-IN"/>
+        </w:rPr>
+        <w:t>)</w:t>
+      </w:r>
+      <w:r>
+        <w:rPr>
+          <w:rFonts w:ascii="SolaimanLipi" w:hAnsi="SolaimanLipi" w:eastAsia="" w:cs="SolaimanLipi" w:eastAsiaTheme="minorEastAsia"/>
+          <w:lang w:bidi="bn-IN"/>
         </w:rPr>
         <w:t xml:space="preserve">। </w:t>
       </w:r>
-      <w:r>
-        <w:rPr>
-          <w:rFonts w:ascii="SolaimanLipi" w:hAnsi="SolaimanLipi" w:eastAsia="" w:cs="SolaimanLipi" w:eastAsiaTheme="minorEastAsia"/>
-          <w:lang w:bidi="bn-IN"/>
-        </w:rPr>
-        <w:t xml:space="preserve">এখানে </w:t>
-      </w:r>
-      <w:r>
-        <w:rPr>
-          <w:rFonts w:eastAsia="" w:cs="SolaimanLipi" w:ascii="SolaimanLipi" w:hAnsi="SolaimanLipi" w:eastAsiaTheme="minorEastAsia"/>
-          <w:lang w:bidi="bn-IN"/>
-        </w:rPr>
-        <w:t xml:space="preserve">a </w:t>
-      </w:r>
-      <w:r>
-        <w:rPr>
-          <w:rFonts w:ascii="SolaimanLipi" w:hAnsi="SolaimanLipi" w:eastAsia="" w:cs="SolaimanLipi" w:eastAsiaTheme="minorEastAsia"/>
-          <w:lang w:bidi="bn-IN"/>
-        </w:rPr>
-        <w:t>একটি ধ্রুবক</w:t>
-      </w:r>
-      <w:r>
-        <w:rPr>
-          <w:rFonts w:eastAsia="" w:cs="SolaimanLipi" w:ascii="SolaimanLipi" w:hAnsi="SolaimanLipi" w:eastAsiaTheme="minorEastAsia"/>
-          <w:lang w:bidi="bn-IN"/>
-        </w:rPr>
-        <w:t xml:space="preserve">, </w:t>
-      </w:r>
-      <w:r>
-        <w:rPr>
-          <w:rFonts w:ascii="SolaimanLipi" w:hAnsi="SolaimanLipi" w:eastAsia="" w:cs="SolaimanLipi" w:eastAsiaTheme="minorEastAsia"/>
-          <w:lang w:bidi="bn-IN"/>
-        </w:rPr>
-        <w:t xml:space="preserve">আর </w:t>
-      </w:r>
-      <w:r>
-        <w:rPr>
-          <w:rFonts w:eastAsia="" w:cs="SolaimanLipi" w:ascii="SolaimanLipi" w:hAnsi="SolaimanLipi" w:eastAsiaTheme="minorEastAsia"/>
-          <w:lang w:bidi="bn-IN"/>
-        </w:rPr>
-        <w:t>ln</w:t>
-      </w:r>
-      <w:r>
-        <w:rPr>
-          <w:rFonts w:eastAsia="" w:cs="SolaimanLipi" w:ascii="SolaimanLipi" w:hAnsi="SolaimanLipi" w:eastAsiaTheme="minorEastAsia"/>
-          <w:lang w:bidi="bn-IN"/>
-        </w:rPr>
-        <w:t xml:space="preserve"> </w:t>
-      </w:r>
-      <w:r>
-        <w:rPr>
-          <w:rFonts w:ascii="SolaimanLipi" w:hAnsi="SolaimanLipi" w:eastAsia="" w:cs="SolaimanLipi" w:eastAsiaTheme="minorEastAsia"/>
-          <w:lang w:bidi="bn-IN"/>
-        </w:rPr>
-        <w:t xml:space="preserve">হলো স্বাভাবিক  লগারিদমের ভিত্তি।  স্বাভাবিক  লগারিদমকে তখন বলা হতো হাইপারবোলিক লগারিদম। বর্তমানে সমীকরণটিকে উল্টো করে </w:t>
-      </w:r>
-      <w:r>
-        <w:rPr>
-          <w:rFonts w:eastAsia="" w:cs="SolaimanLipi" w:ascii="SolaimanLipi" w:hAnsi="SolaimanLipi" w:eastAsiaTheme="minorEastAsia"/>
-          <w:sz w:val="24"/>
-          <w:szCs w:val="24"/>
-          <w:lang w:bidi="bn-IN"/>
-        </w:rPr>
-        <w:t>r=e</w:t>
-      </w:r>
-      <w:r>
-        <w:rPr>
-          <w:rFonts w:eastAsia="" w:cs="SolaimanLipi" w:ascii="SolaimanLipi" w:hAnsi="SolaimanLipi" w:eastAsiaTheme="minorEastAsia"/>
-          <w:sz w:val="24"/>
-          <w:szCs w:val="24"/>
-          <w:vertAlign w:val="superscript"/>
-          <w:lang w:bidi="bn-IN"/>
-        </w:rPr>
-        <w:t>aθ</w:t>
-      </w:r>
-      <w:r>
-        <w:rPr>
-          <w:rFonts w:eastAsia="" w:cs="SolaimanLipi" w:ascii="SolaimanLipi" w:hAnsi="SolaimanLipi" w:eastAsiaTheme="minorEastAsia"/>
-          <w:sz w:val="24"/>
-          <w:szCs w:val="24"/>
-          <w:lang w:bidi="bn-IN"/>
-        </w:rPr>
-        <w:t xml:space="preserve"> </w:t>
-      </w:r>
-      <w:r>
-        <w:rPr>
-          <w:rFonts w:ascii="SolaimanLipi" w:hAnsi="SolaimanLipi" w:eastAsia="" w:cs="SolaimanLipi" w:eastAsiaTheme="minorEastAsia"/>
-          <w:lang w:bidi="bn-IN"/>
-        </w:rPr>
-        <w:t xml:space="preserve">আকারে লেখা হয়।  কিন্তু বার্নুলির সময়ে সূচকীয় ফাংশনকে স্বতন্ত্র ফাংশন হিসেবে বিবেচনা করা হতো না। </w:t>
-      </w:r>
-      <w:r>
-        <w:rPr>
-          <w:rFonts w:eastAsia="" w:cs="SolaimanLipi" w:ascii="SolaimanLipi" w:hAnsi="SolaimanLipi" w:eastAsiaTheme="minorEastAsia"/>
-          <w:lang w:bidi="bn-IN"/>
-        </w:rPr>
-        <w:t xml:space="preserve">e </w:t>
-      </w:r>
-      <w:r>
-        <w:rPr>
-          <w:rFonts w:ascii="SolaimanLipi" w:hAnsi="SolaimanLipi" w:eastAsia="" w:cs="SolaimanLipi" w:eastAsiaTheme="minorEastAsia"/>
-          <w:lang w:bidi="bn-IN"/>
-        </w:rPr>
-        <w:t xml:space="preserve">সংখ্যাটির জন্যে তখনও বিশেষ কোনো চিহ্নের প্রচলন ঘটেনি। ক্যালকুলাসে আমরা সব সময় </w:t>
-      </w:r>
-      <w:r>
-        <w:rPr>
-          <w:rFonts w:eastAsia="" w:cs="SolaimanLipi" w:ascii="SolaimanLipi" w:hAnsi="SolaimanLipi" w:eastAsiaTheme="minorEastAsia"/>
-          <w:lang w:bidi="bn-IN"/>
-        </w:rPr>
-        <w:t xml:space="preserve">θ </w:t>
-      </w:r>
-      <w:r>
-        <w:rPr>
-          <w:rFonts w:ascii="SolaimanLipi" w:hAnsi="SolaimanLipi" w:eastAsia="" w:cs="SolaimanLipi" w:eastAsiaTheme="minorEastAsia"/>
-          <w:lang w:bidi="bn-IN"/>
-        </w:rPr>
-        <w:t xml:space="preserve">কোণকে ডিগ্রির বদলে রেডিয়ানে পরিমাপ করি। এটা হলো বৃত্তীয় পরিমাপ। কোণটি পরিমাপ করা হয় বৃত্তের কেন্দ্রে। যে কোণ বৃত্তের পরিধির দিকে ব্যসার্ধ </w:t>
-      </w:r>
-      <w:r>
-        <w:rPr>
-          <w:rFonts w:eastAsia="" w:cs="SolaimanLipi" w:ascii="SolaimanLipi" w:hAnsi="SolaimanLipi" w:eastAsiaTheme="minorEastAsia"/>
-          <w:lang w:bidi="bn-IN"/>
-        </w:rPr>
-        <w:t>r</w:t>
-      </w:r>
-      <w:r>
-        <w:rPr>
-          <w:rFonts w:ascii="SolaimanLipi" w:hAnsi="SolaimanLipi" w:eastAsia="" w:cs="SolaimanLipi" w:eastAsiaTheme="minorEastAsia"/>
-          <w:lang w:bidi="bn-IN"/>
-        </w:rPr>
-        <w:t>এর সমান চাপ তৈরি করতে পারবে</w:t>
-      </w:r>
-      <w:r>
-        <w:rPr>
-          <w:rFonts w:eastAsia="" w:cs="SolaimanLipi" w:ascii="SolaimanLipi" w:hAnsi="SolaimanLipi" w:eastAsiaTheme="minorEastAsia"/>
-          <w:lang w:bidi="bn-IN"/>
-        </w:rPr>
-        <w:t xml:space="preserve">, </w:t>
-      </w:r>
-      <w:r>
-        <w:rPr>
-          <w:rFonts w:ascii="SolaimanLipi" w:hAnsi="SolaimanLipi" w:eastAsia="" w:cs="SolaimanLipi" w:eastAsiaTheme="minorEastAsia"/>
-          <w:lang w:bidi="bn-IN"/>
-        </w:rPr>
-        <w:t xml:space="preserve">তাকে এক রেডিয়ান বলে </w:t>
-      </w:r>
-      <w:r>
-        <w:rPr>
-          <w:rFonts w:eastAsia="" w:cs="SolaimanLipi" w:ascii="SolaimanLipi" w:hAnsi="SolaimanLipi" w:eastAsiaTheme="minorEastAsia"/>
-          <w:lang w:bidi="bn-IN"/>
-        </w:rPr>
-        <w:t>(</w:t>
-      </w:r>
-      <w:r>
-        <w:rPr>
-          <w:rFonts w:ascii="SolaimanLipi" w:hAnsi="SolaimanLipi" w:eastAsia="" w:cs="SolaimanLipi" w:eastAsiaTheme="minorEastAsia"/>
-          <w:lang w:bidi="bn-IN"/>
-        </w:rPr>
-        <w:t>চিত্র ৪১ দেখুন</w:t>
-      </w:r>
-      <w:r>
-        <w:rPr>
-          <w:rFonts w:eastAsia="" w:cs="SolaimanLipi" w:ascii="SolaimanLipi" w:hAnsi="SolaimanLipi" w:eastAsiaTheme="minorEastAsia"/>
-          <w:lang w:bidi="bn-IN"/>
-        </w:rPr>
-        <w:t>)</w:t>
-      </w:r>
-      <w:r>
-        <w:rPr>
-          <w:rFonts w:ascii="SolaimanLipi" w:hAnsi="SolaimanLipi" w:eastAsia="" w:cs="SolaimanLipi" w:eastAsiaTheme="minorEastAsia"/>
-          <w:lang w:bidi="bn-IN"/>
-        </w:rPr>
-        <w:t xml:space="preserve">। </w:t>
-      </w:r>
     </w:p>
     <w:p>
       <w:pPr>
@@ -5226,9 +4946,7 @@
         </w:rPr>
       </w:pPr>
       <w:r>
-        <w:rPr>
-          <w:rFonts w:cs="SolaimanLipi" w:ascii="SolaimanLipi" w:hAnsi="SolaimanLipi"/>
-        </w:rPr>
+        <w:rPr/>
         <w:drawing>
           <wp:inline distT="0" distB="0" distL="0" distR="0">
             <wp:extent cx="3484880" cy="3157220"/>
@@ -5366,14 +5084,7 @@
           <w:rFonts w:eastAsia="" w:cs="SolaimanLipi" w:ascii="SolaimanLipi" w:hAnsi="SolaimanLipi" w:eastAsiaTheme="minorEastAsia"/>
           <w:lang w:bidi="bn-IN"/>
         </w:rPr>
-        <w:t>2π</w:t>
-      </w:r>
-      <w:r>
-        <w:rPr>
-          <w:rFonts w:eastAsia="" w:cs="SolaimanLipi" w:ascii="SolaimanLipi" w:hAnsi="SolaimanLipi" w:eastAsiaTheme="minorEastAsia"/>
-          <w:lang w:bidi="bn-IN"/>
-        </w:rPr>
-        <w:t xml:space="preserve"> </w:t>
+        <w:t xml:space="preserve">2π </w:t>
       </w:r>
       <w:r>
         <w:rPr>
@@ -5743,9 +5454,7 @@
         </w:rPr>
       </w:pPr>
       <w:r>
-        <w:rPr>
-          <w:rFonts w:cs="SolaimanLipi" w:ascii="SolaimanLipi" w:hAnsi="SolaimanLipi"/>
-        </w:rPr>
+        <w:rPr/>
         <w:drawing>
           <wp:inline distT="0" distB="0" distL="0" distR="0">
             <wp:extent cx="4649470" cy="4071620"/>
@@ -5827,9 +5536,7 @@
         </w:rPr>
       </w:pPr>
       <w:r>
-        <w:rPr>
-          <w:rFonts w:cs="SolaimanLipi" w:ascii="SolaimanLipi" w:hAnsi="SolaimanLipi"/>
-        </w:rPr>
+        <w:rPr/>
         <w:drawing>
           <wp:inline distT="0" distB="0" distL="0" distR="0">
             <wp:extent cx="5934710" cy="3209290"/>
@@ -6224,14 +5931,7 @@
           <w:rFonts w:eastAsia="" w:cs="SolaimanLipi" w:ascii="SolaimanLipi" w:hAnsi="SolaimanLipi" w:eastAsiaTheme="minorEastAsia"/>
           <w:lang w:bidi="bn-IN"/>
         </w:rPr>
-        <w:t>2π</w:t>
-      </w:r>
-      <w:r>
-        <w:rPr>
-          <w:rFonts w:eastAsia="" w:cs="SolaimanLipi" w:ascii="SolaimanLipi" w:hAnsi="SolaimanLipi" w:eastAsiaTheme="minorEastAsia"/>
-          <w:lang w:bidi="bn-IN"/>
-        </w:rPr>
-        <w:t xml:space="preserve"> </w:t>
+        <w:t xml:space="preserve">2π </w:t>
       </w:r>
       <w:r>
         <w:rPr>
@@ -6419,9 +6119,7 @@
         </w:rPr>
       </w:pPr>
       <w:r>
-        <w:rPr>
-          <w:rFonts w:cs="SolaimanLipi" w:ascii="SolaimanLipi" w:hAnsi="SolaimanLipi"/>
-        </w:rPr>
+        <w:rPr/>
         <w:drawing>
           <wp:inline distT="0" distB="0" distL="0" distR="0">
             <wp:extent cx="3269615" cy="5512435"/>
@@ -6495,7 +6193,150 @@
           <w:rFonts w:eastAsia="" w:cs="SolaimanLipi" w:ascii="SolaimanLipi" w:hAnsi="SolaimanLipi" w:eastAsiaTheme="minorEastAsia"/>
           <w:lang w:bidi="bn-IN"/>
         </w:rPr>
-        <w:t>PT, O</w:t>
+        <w:t xml:space="preserve">PT, O </w:t>
+      </w:r>
+      <w:r>
+        <w:rPr>
+          <w:rFonts w:ascii="SolaimanLipi" w:hAnsi="SolaimanLipi" w:eastAsia="" w:cs="SolaimanLipi" w:eastAsiaTheme="minorEastAsia"/>
+          <w:lang w:bidi="bn-IN"/>
+        </w:rPr>
+        <w:t xml:space="preserve">থেকে </w:t>
+      </w:r>
+      <w:r>
+        <w:rPr>
+          <w:rFonts w:eastAsia="" w:cs="SolaimanLipi" w:ascii="SolaimanLipi" w:hAnsi="SolaimanLipi" w:eastAsiaTheme="minorEastAsia"/>
+          <w:lang w:bidi="bn-IN"/>
+        </w:rPr>
+        <w:t xml:space="preserve">P </w:t>
+      </w:r>
+      <w:r>
+        <w:rPr>
+          <w:rFonts w:ascii="SolaimanLipi" w:hAnsi="SolaimanLipi" w:eastAsia="" w:cs="SolaimanLipi" w:eastAsiaTheme="minorEastAsia"/>
+          <w:lang w:bidi="bn-IN"/>
+        </w:rPr>
+        <w:t>এর চাপ দৈর্ঘ্যের সমান।</w:t>
+      </w:r>
+    </w:p>
+    <w:p>
+      <w:pPr>
+        <w:pStyle w:val="Normal"/>
+        <w:rPr>
+          <w:rFonts w:ascii="SolaimanLipi" w:hAnsi="SolaimanLipi" w:cs="SolaimanLipi"/>
+        </w:rPr>
+      </w:pPr>
+      <w:r>
+        <w:rPr>
+          <w:rFonts w:ascii="SolaimanLipi" w:hAnsi="SolaimanLipi" w:eastAsia="" w:cs="SolaimanLipi" w:eastAsiaTheme="minorEastAsia"/>
+          <w:lang w:bidi="bn-IN"/>
+        </w:rPr>
+        <w:t xml:space="preserve">টরিসেলি স্পাইরালটিকে </w:t>
+      </w:r>
+      <w:r>
+        <w:rPr>
+          <w:rFonts w:eastAsia="" w:cs="SolaimanLipi" w:ascii="SolaimanLipi" w:hAnsi="SolaimanLipi" w:eastAsiaTheme="minorEastAsia"/>
+          <w:lang w:bidi="bn-IN"/>
+        </w:rPr>
+        <w:t xml:space="preserve">θ </w:t>
+      </w:r>
+      <w:r>
+        <w:rPr>
+          <w:rFonts w:ascii="SolaimanLipi" w:hAnsi="SolaimanLipi" w:eastAsia="" w:cs="SolaimanLipi" w:eastAsiaTheme="minorEastAsia"/>
+          <w:lang w:bidi="bn-IN"/>
+        </w:rPr>
+        <w:t xml:space="preserve">এর গাণিতিক বৃদ্ধির সাথে সাথে পর্যায়ক্রমিক ব্যাসার্ধের জ্যামিতিক বৃদ্ধি হিসেবে বিবেচনা করেন।   </w:t>
+      </w:r>
+      <w:r>
+        <w:rPr>
+          <w:rFonts w:eastAsia="" w:cs="SolaimanLipi" w:ascii="SolaimanLipi" w:hAnsi="SolaimanLipi" w:eastAsiaTheme="minorEastAsia"/>
+          <w:lang w:bidi="bn-IN"/>
+        </w:rPr>
+        <w:t xml:space="preserve">y=xn </w:t>
+      </w:r>
+      <w:r>
+        <w:rPr>
+          <w:rFonts w:ascii="SolaimanLipi" w:hAnsi="SolaimanLipi" w:eastAsia="" w:cs="SolaimanLipi" w:eastAsiaTheme="minorEastAsia"/>
+          <w:lang w:bidi="bn-IN"/>
+        </w:rPr>
+        <w:t xml:space="preserve">কার্ভের অন্তর্গত ক্ষেত্রফল বের করতে গিয়ে ফার্মাও এমন একটি কৌশলের আশ্রয় নিয়েছিলেন। </w:t>
+      </w:r>
+      <w:r>
+        <w:rPr>
+          <w:rFonts w:eastAsia="" w:cs="SolaimanLipi" w:ascii="SolaimanLipi" w:hAnsi="SolaimanLipi" w:eastAsiaTheme="minorEastAsia"/>
+          <w:lang w:bidi="bn-IN"/>
+        </w:rPr>
+        <w:t>(</w:t>
+      </w:r>
+      <w:r>
+        <w:rPr>
+          <w:rFonts w:ascii="SolaimanLipi" w:hAnsi="SolaimanLipi" w:eastAsia="" w:cs="SolaimanLipi" w:eastAsiaTheme="minorEastAsia"/>
+          <w:lang w:bidi="bn-IN"/>
+        </w:rPr>
+        <w:t>অবশ্যই ইন্টিগ্র্যাল ক্যালকুলাসের সাহায্য নিলে এর সমাধান অনেক সহজে হয়ে যায়। দেখুন পরিশিষ্ট ৬।</w:t>
+      </w:r>
+      <w:r>
+        <w:rPr>
+          <w:rFonts w:eastAsia="" w:cs="SolaimanLipi" w:ascii="SolaimanLipi" w:hAnsi="SolaimanLipi" w:eastAsiaTheme="minorEastAsia"/>
+          <w:lang w:bidi="bn-IN"/>
+        </w:rPr>
+        <w:t xml:space="preserve">) </w:t>
+      </w:r>
+      <w:r>
+        <w:rPr>
+          <w:rFonts w:ascii="SolaimanLipi" w:hAnsi="SolaimanLipi" w:eastAsia="" w:cs="SolaimanLipi" w:eastAsiaTheme="minorEastAsia"/>
+          <w:lang w:bidi="bn-IN"/>
+        </w:rPr>
+        <w:t>তাঁর এ ফলাফই</w:t>
+      </w:r>
+      <w:r>
+        <w:rPr>
+          <w:rFonts w:eastAsia="" w:cs="SolaimanLipi" w:ascii="SolaimanLipi" w:hAnsi="SolaimanLipi" w:eastAsiaTheme="minorEastAsia"/>
+          <w:lang w:bidi="bn-IN"/>
+        </w:rPr>
+        <w:t>-</w:t>
+      </w:r>
+      <w:r>
+        <w:rPr>
+          <w:rFonts w:ascii="SolaimanLipi" w:hAnsi="SolaimanLipi" w:eastAsia="" w:cs="SolaimanLipi" w:eastAsiaTheme="minorEastAsia"/>
+          <w:lang w:bidi="bn-IN"/>
+        </w:rPr>
+        <w:t>ই আমাদের জানা প্রথম রেকটিফিকেশন। উল্লেখ্য</w:t>
+      </w:r>
+      <w:r>
+        <w:rPr>
+          <w:rFonts w:eastAsia="" w:cs="SolaimanLipi" w:ascii="SolaimanLipi" w:hAnsi="SolaimanLipi" w:eastAsiaTheme="minorEastAsia"/>
+          <w:lang w:bidi="bn-IN"/>
+        </w:rPr>
+        <w:t xml:space="preserve">, </w:t>
+      </w:r>
+      <w:r>
+        <w:rPr>
+          <w:rFonts w:ascii="SolaimanLipi" w:hAnsi="SolaimanLipi" w:eastAsia="" w:cs="SolaimanLipi" w:eastAsiaTheme="minorEastAsia"/>
+          <w:lang w:bidi="bn-IN"/>
+        </w:rPr>
+        <w:t xml:space="preserve">অবীজগাণিতিক কার্ভ এর চাপ দৈর্ঘ্য বের করার পদ্ধতিকে রেকটিফিকেশন বলে। </w:t>
+      </w:r>
+    </w:p>
+    <w:p>
+      <w:pPr>
+        <w:pStyle w:val="Normal"/>
+        <w:rPr>
+          <w:rFonts w:ascii="SolaimanLipi" w:hAnsi="SolaimanLipi" w:cs="SolaimanLipi"/>
+        </w:rPr>
+      </w:pPr>
+      <w:r>
+        <w:rPr>
+          <w:rFonts w:eastAsia="" w:cs="SolaimanLipi" w:ascii="SolaimanLipi" w:hAnsi="SolaimanLipi" w:eastAsiaTheme="minorEastAsia"/>
+          <w:lang w:bidi="bn-IN"/>
+        </w:rPr>
+        <w:t>e</w:t>
+      </w:r>
+      <w:r>
+        <w:rPr>
+          <w:rFonts w:eastAsia="" w:cs="SolaimanLipi" w:ascii="SolaimanLipi" w:hAnsi="SolaimanLipi" w:eastAsiaTheme="minorEastAsia"/>
+          <w:vertAlign w:val="superscript"/>
+          <w:lang w:bidi="bn-IN"/>
+        </w:rPr>
+        <w:t>x</w:t>
       </w:r>
       <w:r>
         <w:rPr>
@@ -6509,228 +6350,71 @@
           <w:rFonts w:ascii="SolaimanLipi" w:hAnsi="SolaimanLipi" w:eastAsia="" w:cs="SolaimanLipi" w:eastAsiaTheme="minorEastAsia"/>
           <w:lang w:bidi="bn-IN"/>
         </w:rPr>
-        <w:t xml:space="preserve">থেকে </w:t>
-      </w:r>
-      <w:r>
-        <w:rPr>
-          <w:rFonts w:eastAsia="" w:cs="SolaimanLipi" w:ascii="SolaimanLipi" w:hAnsi="SolaimanLipi" w:eastAsiaTheme="minorEastAsia"/>
-          <w:lang w:bidi="bn-IN"/>
-        </w:rPr>
-        <w:t xml:space="preserve">P </w:t>
-      </w:r>
-      <w:r>
-        <w:rPr>
-          <w:rFonts w:ascii="SolaimanLipi" w:hAnsi="SolaimanLipi" w:eastAsia="" w:cs="SolaimanLipi" w:eastAsiaTheme="minorEastAsia"/>
-          <w:lang w:bidi="bn-IN"/>
-        </w:rPr>
-        <w:t>এর চাপ দৈর্ঘ্যের সমান।</w:t>
-      </w:r>
-    </w:p>
-    <w:p>
-      <w:pPr>
-        <w:pStyle w:val="Normal"/>
-        <w:rPr>
-          <w:rFonts w:ascii="SolaimanLipi" w:hAnsi="SolaimanLipi" w:cs="SolaimanLipi"/>
-        </w:rPr>
-      </w:pPr>
-      <w:r>
-        <w:rPr>
-          <w:rFonts w:ascii="SolaimanLipi" w:hAnsi="SolaimanLipi" w:eastAsia="" w:cs="SolaimanLipi" w:eastAsiaTheme="minorEastAsia"/>
-          <w:lang w:bidi="bn-IN"/>
-        </w:rPr>
-        <w:t xml:space="preserve">টরিসেলি স্পাইরালটিকে </w:t>
-      </w:r>
-      <w:r>
-        <w:rPr>
-          <w:rFonts w:eastAsia="" w:cs="SolaimanLipi" w:ascii="SolaimanLipi" w:hAnsi="SolaimanLipi" w:eastAsiaTheme="minorEastAsia"/>
-          <w:lang w:bidi="bn-IN"/>
-        </w:rPr>
-        <w:t>θ</w:t>
-      </w:r>
-      <w:r>
-        <w:rPr>
-          <w:rFonts w:eastAsia="" w:cs="SolaimanLipi" w:ascii="SolaimanLipi" w:hAnsi="SolaimanLipi" w:eastAsiaTheme="minorEastAsia"/>
+        <w:t>ফাংশনটি এর ডেরিভেটিভ এর সমান। লগারিদমিক স্পাইরালের গুরুত্বপূর্ণ কিছু বৈশিষ্ট্য এ ধর্মের ওপর নির্ভর করে। যেমন</w:t>
+      </w:r>
+      <w:r>
+        <w:rPr>
+          <w:rFonts w:eastAsia="" w:cs="SolaimanLipi" w:ascii="SolaimanLipi" w:hAnsi="SolaimanLipi" w:eastAsiaTheme="minorEastAsia"/>
+          <w:lang w:bidi="bn-IN"/>
+        </w:rPr>
+        <w:t xml:space="preserve">, </w:t>
+      </w:r>
+      <w:r>
+        <w:rPr>
+          <w:rFonts w:ascii="SolaimanLipi" w:hAnsi="SolaimanLipi" w:eastAsia="" w:cs="SolaimanLipi" w:eastAsiaTheme="minorEastAsia"/>
+          <w:lang w:bidi="bn-IN"/>
+        </w:rPr>
+        <w:t xml:space="preserve">মেরুর ওপর দিয়ে অঙ্কিত যেকোনো সরল রেখা স্পাইরালটিকে একই কোণে ছেদ করে </w:t>
+      </w:r>
+      <w:r>
+        <w:rPr>
+          <w:rFonts w:eastAsia="" w:cs="SolaimanLipi" w:ascii="SolaimanLipi" w:hAnsi="SolaimanLipi" w:eastAsiaTheme="minorEastAsia"/>
+          <w:lang w:bidi="bn-IN"/>
+        </w:rPr>
+        <w:t>(</w:t>
+      </w:r>
+      <w:r>
+        <w:rPr>
+          <w:rFonts w:ascii="SolaimanLipi" w:hAnsi="SolaimanLipi" w:eastAsia="" w:cs="SolaimanLipi" w:eastAsiaTheme="minorEastAsia"/>
+          <w:lang w:bidi="bn-IN"/>
+        </w:rPr>
+        <w:t>৪৫ নং চিত্র দেখুন। এ বৈশিষ্ট্যের প্রমাণ দেওয়া আছে পরিশিষ্ট ৬</w:t>
+      </w:r>
+      <w:r>
+        <w:rPr>
+          <w:rFonts w:eastAsia="" w:cs="SolaimanLipi" w:ascii="SolaimanLipi" w:hAnsi="SolaimanLipi" w:eastAsiaTheme="minorEastAsia"/>
+          <w:lang w:bidi="bn-IN"/>
+        </w:rPr>
+        <w:t>-</w:t>
+      </w:r>
+      <w:r>
+        <w:rPr>
+          <w:rFonts w:ascii="SolaimanLipi" w:hAnsi="SolaimanLipi" w:eastAsia="" w:cs="SolaimanLipi" w:eastAsiaTheme="minorEastAsia"/>
+          <w:lang w:bidi="bn-IN"/>
+        </w:rPr>
+        <w:t>এ</w:t>
+      </w:r>
+      <w:r>
+        <w:rPr>
+          <w:rFonts w:eastAsia="" w:cs="SolaimanLipi" w:ascii="SolaimanLipi" w:hAnsi="SolaimanLipi" w:eastAsiaTheme="minorEastAsia"/>
+          <w:lang w:bidi="bn-IN"/>
+        </w:rPr>
+        <w:t xml:space="preserve">) </w:t>
+      </w:r>
+      <w:r>
+        <w:rPr>
+          <w:rFonts w:ascii="SolaimanLipi" w:hAnsi="SolaimanLipi" w:eastAsia="" w:cs="SolaimanLipi" w:eastAsiaTheme="minorEastAsia"/>
+          <w:lang w:bidi="hi-IN"/>
+        </w:rPr>
+        <w:t>।</w:t>
+      </w:r>
+      <w:r>
+        <w:rPr>
+          <w:rFonts w:ascii="SolaimanLipi" w:hAnsi="SolaimanLipi" w:eastAsia="" w:cs="SolaimanLipi" w:eastAsiaTheme="minorEastAsia"/>
           <w:lang w:bidi="bn-IN"/>
         </w:rPr>
         <w:t xml:space="preserve"> </w:t>
       </w:r>
-      <w:r>
-        <w:rPr>
-          <w:rFonts w:ascii="SolaimanLipi" w:hAnsi="SolaimanLipi" w:eastAsia="" w:cs="SolaimanLipi" w:eastAsiaTheme="minorEastAsia"/>
-          <w:lang w:bidi="bn-IN"/>
-        </w:rPr>
-        <w:t xml:space="preserve">এর গাণিতিক বৃদ্ধির সাথে সাথে পর্যায়ক্রমিক ব্যাসার্ধের জ্যামিতিক বৃদ্ধি হিসেবে বিবেচনা করেন।   </w:t>
-      </w:r>
-      <w:r>
-        <w:rPr>
-          <w:rFonts w:eastAsia="" w:cs="SolaimanLipi" w:ascii="SolaimanLipi" w:hAnsi="SolaimanLipi" w:eastAsiaTheme="minorEastAsia"/>
-          <w:lang w:bidi="bn-IN"/>
-        </w:rPr>
-        <w:t xml:space="preserve">y=xn </w:t>
-      </w:r>
-      <w:r>
-        <w:rPr>
-          <w:rFonts w:ascii="SolaimanLipi" w:hAnsi="SolaimanLipi" w:eastAsia="" w:cs="SolaimanLipi" w:eastAsiaTheme="minorEastAsia"/>
-          <w:lang w:bidi="bn-IN"/>
-        </w:rPr>
-        <w:t xml:space="preserve">কার্ভের অন্তর্গত ক্ষেত্রফল বের করতে গিয়ে ফার্মাও এমন একটি কৌশলের আশ্রয় নিয়েছিলেন। </w:t>
-      </w:r>
-      <w:r>
-        <w:rPr>
-          <w:rFonts w:eastAsia="" w:cs="SolaimanLipi" w:ascii="SolaimanLipi" w:hAnsi="SolaimanLipi" w:eastAsiaTheme="minorEastAsia"/>
-          <w:lang w:bidi="bn-IN"/>
-        </w:rPr>
-        <w:t>(</w:t>
-      </w:r>
-      <w:r>
-        <w:rPr>
-          <w:rFonts w:ascii="SolaimanLipi" w:hAnsi="SolaimanLipi" w:eastAsia="" w:cs="SolaimanLipi" w:eastAsiaTheme="minorEastAsia"/>
-          <w:lang w:bidi="bn-IN"/>
-        </w:rPr>
-        <w:t>অবশ্যই ইন্টিগ্র্যাল ক্যালকুলাসের সাহায্য নিলে এর সমাধান অনেক সহজে হয়ে যায়। দেখুন পরিশিষ্ট ৬।</w:t>
-      </w:r>
-      <w:r>
-        <w:rPr>
-          <w:rFonts w:eastAsia="" w:cs="SolaimanLipi" w:ascii="SolaimanLipi" w:hAnsi="SolaimanLipi" w:eastAsiaTheme="minorEastAsia"/>
-          <w:lang w:bidi="bn-IN"/>
-        </w:rPr>
-        <w:t xml:space="preserve">) </w:t>
-      </w:r>
-      <w:r>
-        <w:rPr>
-          <w:rFonts w:ascii="SolaimanLipi" w:hAnsi="SolaimanLipi" w:eastAsia="" w:cs="SolaimanLipi" w:eastAsiaTheme="minorEastAsia"/>
-          <w:lang w:bidi="bn-IN"/>
-        </w:rPr>
-        <w:t>তাঁর এ ফলাফই</w:t>
-      </w:r>
-      <w:r>
-        <w:rPr>
-          <w:rFonts w:eastAsia="" w:cs="SolaimanLipi" w:ascii="SolaimanLipi" w:hAnsi="SolaimanLipi" w:eastAsiaTheme="minorEastAsia"/>
-          <w:lang w:bidi="bn-IN"/>
-        </w:rPr>
-        <w:t>-</w:t>
-      </w:r>
-      <w:r>
-        <w:rPr>
-          <w:rFonts w:ascii="SolaimanLipi" w:hAnsi="SolaimanLipi" w:eastAsia="" w:cs="SolaimanLipi" w:eastAsiaTheme="minorEastAsia"/>
-          <w:lang w:bidi="bn-IN"/>
-        </w:rPr>
-        <w:t>ই আমাদের জানা প্রথম রেকটিফিকেশন। উল্লেখ্য</w:t>
-      </w:r>
-      <w:r>
-        <w:rPr>
-          <w:rFonts w:eastAsia="" w:cs="SolaimanLipi" w:ascii="SolaimanLipi" w:hAnsi="SolaimanLipi" w:eastAsiaTheme="minorEastAsia"/>
-          <w:lang w:bidi="bn-IN"/>
-        </w:rPr>
-        <w:t xml:space="preserve">, </w:t>
-      </w:r>
-      <w:r>
-        <w:rPr>
-          <w:rFonts w:ascii="SolaimanLipi" w:hAnsi="SolaimanLipi" w:eastAsia="" w:cs="SolaimanLipi" w:eastAsiaTheme="minorEastAsia"/>
-          <w:lang w:bidi="bn-IN"/>
-        </w:rPr>
-        <w:t xml:space="preserve">অবীজগাণিতিক কার্ভ এর চাপ দৈর্ঘ্য বের করার পদ্ধতিকে রেকটিফিকেশন বলে। </w:t>
-      </w:r>
-    </w:p>
-    <w:p>
-      <w:pPr>
-        <w:pStyle w:val="Normal"/>
-        <w:rPr>
-          <w:rFonts w:ascii="SolaimanLipi" w:hAnsi="SolaimanLipi" w:cs="SolaimanLipi"/>
-        </w:rPr>
-      </w:pPr>
-      <w:r>
-        <w:rPr>
-          <w:rFonts w:eastAsia="" w:cs="SolaimanLipi" w:ascii="SolaimanLipi" w:hAnsi="SolaimanLipi" w:eastAsiaTheme="minorEastAsia"/>
-          <w:lang w:bidi="bn-IN"/>
-        </w:rPr>
-        <w:t>e</w:t>
-      </w:r>
-      <w:r>
-        <w:rPr>
-          <w:rFonts w:eastAsia="" w:cs="SolaimanLipi" w:ascii="SolaimanLipi" w:hAnsi="SolaimanLipi" w:eastAsiaTheme="minorEastAsia"/>
-          <w:vertAlign w:val="superscript"/>
-          <w:lang w:bidi="bn-IN"/>
-        </w:rPr>
-        <w:t>x</w:t>
-      </w:r>
-      <w:r>
-        <w:rPr>
-          <w:rFonts w:eastAsia="" w:cs="SolaimanLipi" w:ascii="SolaimanLipi" w:hAnsi="SolaimanLipi" w:eastAsiaTheme="minorEastAsia"/>
-          <w:lang w:bidi="bn-IN"/>
-        </w:rPr>
-        <w:t xml:space="preserve"> </w:t>
-      </w:r>
-      <w:r>
-        <w:rPr>
-          <w:rFonts w:ascii="SolaimanLipi" w:hAnsi="SolaimanLipi" w:eastAsia="" w:cs="SolaimanLipi" w:eastAsiaTheme="minorEastAsia"/>
-          <w:lang w:bidi="bn-IN"/>
-        </w:rPr>
-        <w:t>ফাংশনটি এর ডেরিভেটিভ এর সমান। লগারিদমিক স্পাইরালের গুরুত্বপূর্ণ কিছু বৈশিষ্ট্য এ ধর্মের ওপর নির্ভর করে। যেমন</w:t>
-      </w:r>
-      <w:r>
-        <w:rPr>
-          <w:rFonts w:eastAsia="" w:cs="SolaimanLipi" w:ascii="SolaimanLipi" w:hAnsi="SolaimanLipi" w:eastAsiaTheme="minorEastAsia"/>
-          <w:lang w:bidi="bn-IN"/>
-        </w:rPr>
-        <w:t xml:space="preserve">, </w:t>
-      </w:r>
-      <w:r>
-        <w:rPr>
-          <w:rFonts w:ascii="SolaimanLipi" w:hAnsi="SolaimanLipi" w:eastAsia="" w:cs="SolaimanLipi" w:eastAsiaTheme="minorEastAsia"/>
-          <w:lang w:bidi="bn-IN"/>
-        </w:rPr>
-        <w:t xml:space="preserve">মেরুর ওপর দিয়ে অঙ্কিত যেকোনো সরল রেখা স্পাইরালটিকে একই কোণে ছেদ করে </w:t>
-      </w:r>
-      <w:r>
-        <w:rPr>
-          <w:rFonts w:eastAsia="" w:cs="SolaimanLipi" w:ascii="SolaimanLipi" w:hAnsi="SolaimanLipi" w:eastAsiaTheme="minorEastAsia"/>
-          <w:lang w:bidi="bn-IN"/>
-        </w:rPr>
-        <w:t>(</w:t>
-      </w:r>
-      <w:r>
-        <w:rPr>
-          <w:rFonts w:ascii="SolaimanLipi" w:hAnsi="SolaimanLipi" w:eastAsia="" w:cs="SolaimanLipi" w:eastAsiaTheme="minorEastAsia"/>
-          <w:lang w:bidi="bn-IN"/>
-        </w:rPr>
-        <w:t>৪৫ নং চিত্র দেখুন। এ বৈশিষ্ট্যের প্রমাণ দেওয়া আছে পরিশিষ্ট ৬</w:t>
-      </w:r>
-      <w:r>
-        <w:rPr>
-          <w:rFonts w:eastAsia="" w:cs="SolaimanLipi" w:ascii="SolaimanLipi" w:hAnsi="SolaimanLipi" w:eastAsiaTheme="minorEastAsia"/>
-          <w:lang w:bidi="bn-IN"/>
-        </w:rPr>
-        <w:t>-</w:t>
-      </w:r>
-      <w:r>
-        <w:rPr>
-          <w:rFonts w:ascii="SolaimanLipi" w:hAnsi="SolaimanLipi" w:eastAsia="" w:cs="SolaimanLipi" w:eastAsiaTheme="minorEastAsia"/>
-          <w:lang w:bidi="bn-IN"/>
-        </w:rPr>
-        <w:t>এ</w:t>
-      </w:r>
-      <w:r>
-        <w:rPr>
-          <w:rFonts w:eastAsia="" w:cs="SolaimanLipi" w:ascii="SolaimanLipi" w:hAnsi="SolaimanLipi" w:eastAsiaTheme="minorEastAsia"/>
-          <w:lang w:bidi="bn-IN"/>
-        </w:rPr>
-        <w:t xml:space="preserve">) </w:t>
-      </w:r>
-      <w:r>
-        <w:rPr>
-          <w:rFonts w:ascii="SolaimanLipi" w:hAnsi="SolaimanLipi" w:eastAsia="" w:cs="SolaimanLipi" w:eastAsiaTheme="minorEastAsia"/>
-          <w:lang w:bidi="hi-IN"/>
-        </w:rPr>
-        <w:t>।</w:t>
-      </w:r>
-      <w:r>
-        <w:rPr>
-          <w:rFonts w:ascii="SolaimanLipi" w:hAnsi="SolaimanLipi" w:eastAsia="" w:cs="SolaimanLipi" w:eastAsiaTheme="minorEastAsia"/>
-          <w:lang w:bidi="bn-IN"/>
-        </w:rPr>
-        <w:t xml:space="preserve"> </w:t>
-      </w:r>
     </w:p>
     <w:p>
       <w:pPr>
@@ -6741,9 +6425,7 @@
         </w:rPr>
       </w:pPr>
       <w:r>
-        <w:rPr>
-          <w:rFonts w:cs="SolaimanLipi" w:ascii="SolaimanLipi" w:hAnsi="SolaimanLipi"/>
-        </w:rPr>
+        <w:rPr/>
         <w:drawing>
           <wp:inline distT="0" distB="0" distL="0" distR="0">
             <wp:extent cx="4330700" cy="4157980"/>
@@ -7024,21 +6706,7 @@
           <w:rFonts w:eastAsia="" w:cs="SolaimanLipi" w:ascii="SolaimanLipi" w:hAnsi="SolaimanLipi" w:eastAsiaTheme="minorEastAsia"/>
           <w:lang w:bidi="bn-IN"/>
         </w:rPr>
-        <w:t>(</w:t>
-      </w:r>
-      <w:r>
-        <w:rPr>
-          <w:rFonts w:eastAsia="" w:cs="SolaimanLipi" w:ascii="SolaimanLipi" w:hAnsi="SolaimanLipi" w:eastAsiaTheme="minorEastAsia"/>
-          <w:lang w:bidi="bn-IN"/>
-        </w:rPr>
-        <w:t>Unit circle</w:t>
-      </w:r>
-      <w:r>
-        <w:rPr>
-          <w:rFonts w:eastAsia="" w:cs="SolaimanLipi" w:ascii="SolaimanLipi" w:hAnsi="SolaimanLipi" w:eastAsiaTheme="minorEastAsia"/>
-          <w:lang w:bidi="bn-IN"/>
-        </w:rPr>
-        <w:t xml:space="preserve">) </w:t>
+        <w:t xml:space="preserve">(Unit circle) </w:t>
       </w:r>
       <w:r>
         <w:rPr>
@@ -7973,25 +7641,454 @@
           <w:szCs w:val="24"/>
           <w:lang w:val="en-US" w:eastAsia="en-US" w:bidi="bn-IN"/>
         </w:rPr>
-        <w:t xml:space="preserve">সাধারণত ইভোলুট হয় নতুন আরেকটি কার্ভ। যেটা থেকে এটা তৈরি হয় সেটা থেকে আলাদা। </w:t>
-      </w:r>
-    </w:p>
-    <w:p>
-      <w:pPr>
-        <w:pStyle w:val="Normal"/>
-        <w:rPr>
-          <w:rFonts w:ascii="SolaimanLipi" w:hAnsi="SolaimanLipi" w:cs="SolaimanLipi"/>
-        </w:rPr>
-      </w:pPr>
-      <w:r>
-        <w:rPr>
-          <w:rFonts w:ascii="SolaimanLipi" w:hAnsi="SolaimanLipi" w:cs="SolaimanLipi"/>
-          <w:sz w:val="24"/>
-          <w:sz w:val="24"/>
-          <w:szCs w:val="24"/>
-          <w:lang w:bidi="bn-IN"/>
-        </w:rPr>
-        <w:t>অনুবাদকের নোটঃ</w:t>
+        <w:t xml:space="preserve">সাধারণত ইভোলুট হয় নতুন আরেকটি কার্ভ। যেটা থেকে এটা তৈরি হয় সেটা থেকে আলাদা। যেমন </w:t>
+      </w:r>
+      <w:r>
+        <w:rPr>
+          <w:rFonts w:eastAsia="" w:cs="SolaimanLipi" w:ascii="SolaimanLipi" w:hAnsi="SolaimanLipi" w:eastAsiaTheme="minorEastAsia"/>
+          <w:color w:val="auto"/>
+          <w:kern w:val="0"/>
+          <w:sz w:val="24"/>
+          <w:szCs w:val="24"/>
+          <w:lang w:val="en-US" w:eastAsia="en-US" w:bidi="bn-IN"/>
+        </w:rPr>
+        <w:t xml:space="preserve">y=x^2 </w:t>
+      </w:r>
+      <w:r>
+        <w:rPr>
+          <w:rFonts w:ascii="SolaimanLipi" w:hAnsi="SolaimanLipi" w:eastAsia="" w:cs="SolaimanLipi" w:eastAsiaTheme="minorEastAsia"/>
+          <w:color w:val="auto"/>
+          <w:kern w:val="0"/>
+          <w:sz w:val="24"/>
+          <w:sz w:val="24"/>
+          <w:szCs w:val="24"/>
+          <w:lang w:val="en-US" w:eastAsia="en-US" w:bidi="bn-IN"/>
+        </w:rPr>
+        <w:t xml:space="preserve">এর ইভোলুট একটি অর্ধঘনাকার পরাবৃত্ত। যার সমীকরণ </w:t>
+      </w:r>
+      <w:r>
+        <w:rPr>
+          <w:rFonts w:eastAsia="" w:cs="SolaimanLipi" w:ascii="SolaimanLipi" w:hAnsi="SolaimanLipi" w:eastAsiaTheme="minorEastAsia"/>
+          <w:color w:val="auto"/>
+          <w:kern w:val="0"/>
+          <w:sz w:val="24"/>
+          <w:szCs w:val="24"/>
+          <w:lang w:val="en-US" w:eastAsia="en-US" w:bidi="bn-IN"/>
+        </w:rPr>
+        <w:t>y=x^2/3 (</w:t>
+      </w:r>
+      <w:r>
+        <w:rPr>
+          <w:rFonts w:ascii="SolaimanLipi" w:hAnsi="SolaimanLipi" w:eastAsia="" w:cs="SolaimanLipi" w:eastAsiaTheme="minorEastAsia"/>
+          <w:color w:val="auto"/>
+          <w:kern w:val="0"/>
+          <w:sz w:val="24"/>
+          <w:sz w:val="24"/>
+          <w:szCs w:val="24"/>
+          <w:lang w:val="en-US" w:eastAsia="en-US" w:bidi="bn-IN"/>
+        </w:rPr>
+        <w:t>চিত্র ৪৮</w:t>
+      </w:r>
+      <w:r>
+        <w:rPr>
+          <w:rFonts w:eastAsia="" w:cs="SolaimanLipi" w:ascii="SolaimanLipi" w:hAnsi="SolaimanLipi" w:eastAsiaTheme="minorEastAsia"/>
+          <w:color w:val="auto"/>
+          <w:kern w:val="0"/>
+          <w:sz w:val="24"/>
+          <w:szCs w:val="24"/>
+          <w:lang w:val="en-US" w:eastAsia="en-US" w:bidi="bn-IN"/>
+        </w:rPr>
+        <w:t>)</w:t>
+      </w:r>
+      <w:r>
+        <w:rPr>
+          <w:rFonts w:ascii="SolaimanLipi" w:hAnsi="SolaimanLipi" w:eastAsia="" w:cs="SolaimanLipi" w:eastAsiaTheme="minorEastAsia"/>
+          <w:color w:val="auto"/>
+          <w:kern w:val="0"/>
+          <w:sz w:val="24"/>
+          <w:sz w:val="24"/>
+          <w:szCs w:val="24"/>
+          <w:lang w:val="en-US" w:eastAsia="en-US" w:bidi="bn-IN"/>
+        </w:rPr>
+        <w:t xml:space="preserve">। </w:t>
+      </w:r>
+    </w:p>
+    <w:p>
+      <w:pPr>
+        <w:pStyle w:val="Normal"/>
+        <w:rPr>
+          <w:rFonts w:ascii="SolaimanLipi" w:hAnsi="SolaimanLipi" w:cs="SolaimanLipi"/>
+        </w:rPr>
+      </w:pPr>
+      <w:r>
+        <w:rPr>
+          <w:rFonts w:eastAsia="" w:cs="SolaimanLipi" w:ascii="SolaimanLipi" w:hAnsi="SolaimanLipi" w:eastAsiaTheme="minorEastAsia"/>
+          <w:color w:val="auto"/>
+          <w:kern w:val="0"/>
+          <w:sz w:val="24"/>
+          <w:szCs w:val="24"/>
+          <w:lang w:val="en-US" w:eastAsia="en-US" w:bidi="bn-IN"/>
+        </w:rPr>
+        <w:t xml:space="preserve"> </w:t>
+      </w:r>
+      <w:r>
+        <w:rPr>
+          <w:rFonts w:ascii="SolaimanLipi" w:hAnsi="SolaimanLipi" w:cs="SolaimanLipi"/>
+        </w:rPr>
+        <w:t>চিত্র ৪৭</w:t>
+      </w:r>
+      <w:r>
+        <w:rPr>
+          <w:rFonts w:cs="SolaimanLipi" w:ascii="SolaimanLipi" w:hAnsi="SolaimanLipi"/>
+        </w:rPr>
+        <w:t xml:space="preserve">: </w:t>
+      </w:r>
+      <w:r>
+        <w:rPr>
+          <w:rFonts w:ascii="SolaimanLipi" w:hAnsi="SolaimanLipi" w:cs="SolaimanLipi"/>
+        </w:rPr>
+        <w:t>ব্যাসার্ধ ও বক্রতার ব্যাসার্ধ</w:t>
+      </w:r>
+    </w:p>
+    <w:p>
+      <w:pPr>
+        <w:pStyle w:val="Normal"/>
+        <w:rPr>
+          <w:rFonts w:ascii="SolaimanLipi" w:hAnsi="SolaimanLipi" w:cs="SolaimanLipi"/>
+        </w:rPr>
+      </w:pPr>
+      <w:r>
+        <w:rPr>
+          <w:rFonts w:ascii="SolaimanLipi" w:hAnsi="SolaimanLipi" w:cs="SolaimanLipi"/>
+        </w:rPr>
+        <w:t>চিত্র ৪৮</w:t>
+      </w:r>
+      <w:r>
+        <w:rPr>
+          <w:rFonts w:cs="SolaimanLipi" w:ascii="SolaimanLipi" w:hAnsi="SolaimanLipi"/>
+        </w:rPr>
+        <w:t xml:space="preserve">: </w:t>
+      </w:r>
+      <w:r>
+        <w:rPr>
+          <w:rFonts w:ascii="SolaimanLipi" w:hAnsi="SolaimanLipi" w:cs="SolaimanLipi"/>
+        </w:rPr>
+        <w:t xml:space="preserve">পরাবৃত্তের ইভোলুট </w:t>
+      </w:r>
+    </w:p>
+    <w:p>
+      <w:pPr>
+        <w:pStyle w:val="Normal"/>
+        <w:rPr>
+          <w:rFonts w:ascii="SolaimanLipi" w:hAnsi="SolaimanLipi" w:cs="SolaimanLipi"/>
+        </w:rPr>
+      </w:pPr>
+      <w:r>
+        <w:rPr>
+          <w:rFonts w:ascii="SolaimanLipi" w:hAnsi="SolaimanLipi" w:eastAsia="" w:cs="SolaimanLipi" w:eastAsiaTheme="minorEastAsia"/>
+          <w:color w:val="auto"/>
+          <w:kern w:val="0"/>
+          <w:sz w:val="24"/>
+          <w:sz w:val="24"/>
+          <w:szCs w:val="24"/>
+          <w:lang w:val="en-US" w:eastAsia="en-US" w:bidi="bn-IN"/>
+        </w:rPr>
+        <w:t>তবে জ্যাকব বার্নুলি খেয়াল করে দেখেন</w:t>
+      </w:r>
+      <w:r>
+        <w:rPr>
+          <w:rFonts w:eastAsia="" w:cs="SolaimanLipi" w:ascii="SolaimanLipi" w:hAnsi="SolaimanLipi" w:eastAsiaTheme="minorEastAsia"/>
+          <w:color w:val="auto"/>
+          <w:kern w:val="0"/>
+          <w:sz w:val="24"/>
+          <w:szCs w:val="24"/>
+          <w:lang w:val="en-US" w:eastAsia="en-US" w:bidi="bn-IN"/>
+        </w:rPr>
+        <w:t xml:space="preserve">, </w:t>
+      </w:r>
+      <w:r>
+        <w:rPr>
+          <w:rFonts w:ascii="SolaimanLipi" w:hAnsi="SolaimanLipi" w:eastAsia="" w:cs="SolaimanLipi" w:eastAsiaTheme="minorEastAsia"/>
+          <w:color w:val="auto"/>
+          <w:kern w:val="0"/>
+          <w:sz w:val="24"/>
+          <w:sz w:val="24"/>
+          <w:szCs w:val="24"/>
+          <w:lang w:val="en-US" w:eastAsia="en-US" w:bidi="bn-IN"/>
+        </w:rPr>
+        <w:t xml:space="preserve">লগারদমিক প্যাঁচ নিজেই নিজের ইভোলুট। সাইক্লয়েডেরও এ বৈশিষ্ট্য আছে। তবে সাইক্লয়েডের ইভোলুট নতুন সাইক্লয়েডটি দেখতে আগেরটির মতো হলেও অবস্থান সরে যায় </w:t>
+      </w:r>
+      <w:r>
+        <w:rPr>
+          <w:rFonts w:eastAsia="" w:cs="SolaimanLipi" w:ascii="SolaimanLipi" w:hAnsi="SolaimanLipi" w:eastAsiaTheme="minorEastAsia"/>
+          <w:color w:val="auto"/>
+          <w:kern w:val="0"/>
+          <w:sz w:val="24"/>
+          <w:szCs w:val="24"/>
+          <w:lang w:val="en-US" w:eastAsia="en-US" w:bidi="bn-IN"/>
+        </w:rPr>
+        <w:t>(</w:t>
+      </w:r>
+      <w:r>
+        <w:rPr>
+          <w:rFonts w:ascii="SolaimanLipi" w:hAnsi="SolaimanLipi" w:eastAsia="" w:cs="SolaimanLipi" w:eastAsiaTheme="minorEastAsia"/>
+          <w:color w:val="auto"/>
+          <w:kern w:val="0"/>
+          <w:sz w:val="24"/>
+          <w:sz w:val="24"/>
+          <w:szCs w:val="24"/>
+          <w:lang w:val="en-US" w:eastAsia="en-US" w:bidi="bn-IN"/>
+        </w:rPr>
+        <w:t>চিত্র ৪৯</w:t>
+      </w:r>
+      <w:r>
+        <w:rPr>
+          <w:rFonts w:eastAsia="" w:cs="SolaimanLipi" w:ascii="SolaimanLipi" w:hAnsi="SolaimanLipi" w:eastAsiaTheme="minorEastAsia"/>
+          <w:color w:val="auto"/>
+          <w:kern w:val="0"/>
+          <w:sz w:val="24"/>
+          <w:szCs w:val="24"/>
+          <w:lang w:val="en-US" w:eastAsia="en-US" w:bidi="bn-IN"/>
+        </w:rPr>
+        <w:t>)</w:t>
+      </w:r>
+      <w:r>
+        <w:rPr>
+          <w:rFonts w:ascii="SolaimanLipi" w:hAnsi="SolaimanLipi" w:eastAsia="" w:cs="SolaimanLipi" w:eastAsiaTheme="minorEastAsia"/>
+          <w:color w:val="auto"/>
+          <w:kern w:val="0"/>
+          <w:sz w:val="24"/>
+          <w:sz w:val="24"/>
+          <w:szCs w:val="24"/>
+          <w:lang w:val="en-US" w:eastAsia="en-US" w:bidi="bn-IN"/>
+        </w:rPr>
+        <w:t xml:space="preserve">। কিন্তু  লগারদমিক প্যাঁচের ইভোলুট একই প্যাঁচ। </w:t>
+      </w:r>
+    </w:p>
+    <w:p>
+      <w:pPr>
+        <w:pStyle w:val="Normal"/>
+        <w:rPr>
+          <w:rFonts w:ascii="SolaimanLipi" w:hAnsi="SolaimanLipi" w:cs="SolaimanLipi"/>
+        </w:rPr>
+      </w:pPr>
+      <w:r>
+        <w:rPr>
+          <w:rFonts w:ascii="SolaimanLipi" w:hAnsi="SolaimanLipi" w:eastAsia="" w:cs="SolaimanLipi" w:eastAsiaTheme="minorEastAsia"/>
+          <w:color w:val="auto"/>
+          <w:kern w:val="0"/>
+          <w:sz w:val="24"/>
+          <w:sz w:val="24"/>
+          <w:szCs w:val="24"/>
+          <w:lang w:val="en-US" w:eastAsia="en-US" w:bidi="bn-IN"/>
+        </w:rPr>
+        <w:t>চিত্র ৪৯</w:t>
+      </w:r>
+      <w:r>
+        <w:rPr>
+          <w:rFonts w:eastAsia="" w:cs="SolaimanLipi" w:ascii="SolaimanLipi" w:hAnsi="SolaimanLipi" w:eastAsiaTheme="minorEastAsia"/>
+          <w:color w:val="auto"/>
+          <w:kern w:val="0"/>
+          <w:sz w:val="24"/>
+          <w:szCs w:val="24"/>
+          <w:lang w:val="en-US" w:eastAsia="en-US" w:bidi="bn-IN"/>
+        </w:rPr>
+        <w:t xml:space="preserve">: </w:t>
+      </w:r>
+      <w:r>
+        <w:rPr>
+          <w:rFonts w:ascii="SolaimanLipi" w:hAnsi="SolaimanLipi" w:eastAsia="" w:cs="SolaimanLipi" w:eastAsiaTheme="minorEastAsia"/>
+          <w:color w:val="auto"/>
+          <w:kern w:val="0"/>
+          <w:sz w:val="24"/>
+          <w:sz w:val="24"/>
+          <w:szCs w:val="24"/>
+          <w:lang w:val="en-US" w:eastAsia="en-US" w:bidi="bn-IN"/>
+        </w:rPr>
+        <w:t xml:space="preserve">সাইক্লয়েডের ইভোলুট অবিকল আরেকটি সাইক্লয়েড। তবে অবস্থান ভিন্ন। </w:t>
+      </w:r>
+    </w:p>
+    <w:p>
+      <w:pPr>
+        <w:pStyle w:val="Normal"/>
+        <w:rPr>
+          <w:rFonts w:ascii="SolaimanLipi" w:hAnsi="SolaimanLipi" w:cs="SolaimanLipi"/>
+        </w:rPr>
+      </w:pPr>
+      <w:r>
+        <w:rPr>
+          <w:rFonts w:ascii="SolaimanLipi" w:hAnsi="SolaimanLipi" w:eastAsia="" w:cs="SolaimanLipi" w:eastAsiaTheme="minorEastAsia"/>
+          <w:color w:val="auto"/>
+          <w:kern w:val="0"/>
+          <w:sz w:val="24"/>
+          <w:sz w:val="24"/>
+          <w:szCs w:val="24"/>
+          <w:lang w:val="en-US" w:eastAsia="en-US" w:bidi="bn-IN"/>
+        </w:rPr>
+        <w:t>তিনি আরেকটি ব্যাপারও আবিষ্কার করেন। এটার সম্পর্ক আছে পেডাল কার্ভের সাথে। কার্ভের মেরু থেকে স্পর্শক পর্যন্ত লম্ব অভিক্ষেপের চলনপথকে বলে পেডাল কার্ভ। লগারদমিক প্যাঁচের পেডাল কার্ভও একই প্যাঁচ। শুধু কি তাই</w:t>
+      </w:r>
+      <w:r>
+        <w:rPr>
+          <w:rFonts w:eastAsia="" w:cs="SolaimanLipi" w:ascii="SolaimanLipi" w:hAnsi="SolaimanLipi" w:eastAsiaTheme="minorEastAsia"/>
+          <w:color w:val="auto"/>
+          <w:kern w:val="0"/>
+          <w:sz w:val="24"/>
+          <w:szCs w:val="24"/>
+          <w:lang w:val="en-US" w:eastAsia="en-US" w:bidi="bn-IN"/>
+        </w:rPr>
+        <w:t xml:space="preserve">! </w:t>
+      </w:r>
+      <w:r>
+        <w:rPr>
+          <w:rFonts w:ascii="SolaimanLipi" w:hAnsi="SolaimanLipi" w:eastAsia="" w:cs="SolaimanLipi" w:eastAsiaTheme="minorEastAsia"/>
+          <w:color w:val="auto"/>
+          <w:kern w:val="0"/>
+          <w:sz w:val="24"/>
+          <w:sz w:val="24"/>
+          <w:szCs w:val="24"/>
+          <w:lang w:val="en-US" w:eastAsia="en-US" w:bidi="bn-IN"/>
+        </w:rPr>
+        <w:t xml:space="preserve">মেরু থেকে নির্গত আলোকরশ্মি দিয়ে সৃষ্ট এনভেলাপ ও কার্ভের প্রতিফলিত এনভেলাপও একই।  এনভেলাপ হলো একটি কার্ভ যা কোনো না কোনো বিন্দুতে এক গুচ্ছ কার্ভের প্রতিটির স্পর্শক। </w:t>
+      </w:r>
+    </w:p>
+    <w:p>
+      <w:pPr>
+        <w:pStyle w:val="Normal"/>
+        <w:rPr>
+          <w:rFonts w:ascii="SolaimanLipi" w:hAnsi="SolaimanLipi" w:cs="SolaimanLipi"/>
+        </w:rPr>
+      </w:pPr>
+      <w:r>
+        <w:rPr>
+          <w:rFonts w:ascii="SolaimanLipi" w:hAnsi="SolaimanLipi" w:cs="SolaimanLipi"/>
+        </w:rPr>
+        <w:t>জ্যাকব বার্নুলিকে কার্ভটি মোহিত করে ফেলে। প্রিয় কার্ভটি তাঁর মধ্যে এক অতীন্দ্রিয় আবেগ ও শ্রদ্ধা তৈরি করে। তিনি বলেন</w:t>
+      </w:r>
+      <w:r>
+        <w:rPr>
+          <w:rFonts w:cs="SolaimanLipi" w:ascii="SolaimanLipi" w:hAnsi="SolaimanLipi"/>
+        </w:rPr>
+        <w:t>: "</w:t>
+      </w:r>
+      <w:r>
+        <w:rPr>
+          <w:rFonts w:ascii="SolaimanLipi" w:hAnsi="SolaimanLipi" w:cs="SolaimanLipi"/>
+        </w:rPr>
+        <w:t>এ বিস্ময়কর কার্ভটি অনন্য ও অসাধারণ। একে উল্টে</w:t>
+      </w:r>
+      <w:r>
+        <w:rPr>
+          <w:rFonts w:cs="SolaimanLipi" w:ascii="SolaimanLipi" w:hAnsi="SolaimanLipi"/>
+        </w:rPr>
+        <w:t>-</w:t>
+      </w:r>
+      <w:r>
+        <w:rPr>
+          <w:rFonts w:ascii="SolaimanLipi" w:hAnsi="SolaimanLipi" w:cs="SolaimanLipi"/>
+        </w:rPr>
+        <w:t>পাল্টে যাই করা হোক না কেন</w:t>
+      </w:r>
+      <w:r>
+        <w:rPr>
+          <w:rFonts w:cs="SolaimanLipi" w:ascii="SolaimanLipi" w:hAnsi="SolaimanLipi"/>
+        </w:rPr>
+        <w:t xml:space="preserve">, </w:t>
+      </w:r>
+      <w:r>
+        <w:rPr>
+          <w:rFonts w:ascii="SolaimanLipi" w:hAnsi="SolaimanLipi" w:cs="SolaimanLipi"/>
+        </w:rPr>
+        <w:t>সে সবসময় একই কার্ভ ফিরিয়ে দেয়। অতএব</w:t>
+      </w:r>
+      <w:r>
+        <w:rPr>
+          <w:rFonts w:cs="SolaimanLipi" w:ascii="SolaimanLipi" w:hAnsi="SolaimanLipi"/>
+        </w:rPr>
+        <w:t xml:space="preserve">, </w:t>
+      </w:r>
+      <w:r>
+        <w:rPr>
+          <w:rFonts w:ascii="SolaimanLipi" w:hAnsi="SolaimanLipi" w:cs="SolaimanLipi"/>
+        </w:rPr>
+        <w:t>একে একটি প্রতীক হিসেবে ব্যবহার করা যায়। সেটা হতে পারে বিপদের মুখে দৃঢ়তার চিহ্ন। অথবা মানবদেহের প্রতীক</w:t>
+      </w:r>
+      <w:r>
+        <w:rPr>
+          <w:rFonts w:cs="SolaimanLipi" w:ascii="SolaimanLipi" w:hAnsi="SolaimanLipi"/>
+        </w:rPr>
+        <w:t xml:space="preserve">, </w:t>
+      </w:r>
+      <w:r>
+        <w:rPr>
+          <w:rFonts w:ascii="SolaimanLipi" w:hAnsi="SolaimanLipi" w:cs="SolaimanLipi"/>
+        </w:rPr>
+        <w:t>যা মৃত্যুর পরেও একই রূপে পুনরুজ্জীবিত হবে।</w:t>
+      </w:r>
+      <w:r>
+        <w:rPr>
+          <w:rFonts w:cs="SolaimanLipi" w:ascii="SolaimanLipi" w:hAnsi="SolaimanLipi"/>
+        </w:rPr>
+        <w:t xml:space="preserve">"  </w:t>
+      </w:r>
+      <w:r>
+        <w:rPr>
+          <w:rFonts w:ascii="SolaimanLipi" w:hAnsi="SolaimanLipi" w:cs="SolaimanLipi"/>
+        </w:rPr>
+        <w:t>তিনিই একে নাম দেন স্পাইরা মিরাবিলিস বা বিস্ময়কর প্যাঁচ। মৃত্যুর আগে ইচ্ছা প্রকাশ করে যান যেন তাঁর সমাধিফলকে লগারিদমিক প্যাঁচ খোদাই করে দেওয়া হয়। সাথে লেখা</w:t>
+      </w:r>
+      <w:r>
+        <w:rPr>
+          <w:rFonts w:cs="SolaimanLipi" w:ascii="SolaimanLipi" w:hAnsi="SolaimanLipi"/>
+        </w:rPr>
+        <w:t xml:space="preserve">: </w:t>
+      </w:r>
+      <w:r>
+        <w:rPr>
+          <w:rFonts w:ascii="SolaimanLipi" w:hAnsi="SolaimanLipi" w:cs="SolaimanLipi"/>
+        </w:rPr>
+        <w:t>বদলে গেলে আমি ফিরে আসব একইভাবে। ব্যাপারটার সাথে আর্কিমিডিসের ঐতিহ্যের মিল আছে। তিনি বলে গিয়েছিলেন</w:t>
+      </w:r>
+      <w:r>
+        <w:rPr>
+          <w:rFonts w:cs="SolaimanLipi" w:ascii="SolaimanLipi" w:hAnsi="SolaimanLipi"/>
+        </w:rPr>
+        <w:t xml:space="preserve">, </w:t>
+      </w:r>
+      <w:r>
+        <w:rPr>
+          <w:rFonts w:ascii="SolaimanLipi" w:hAnsi="SolaimanLipi" w:cs="SolaimanLipi"/>
+        </w:rPr>
+        <w:t>তাঁর কবরে যেন বৃত্তকে সিলিন্ডার দিয়ে বেষ্টন করে খোদাই করা হয়। জ্যাকবের ইচ্ছা পূরণ করা হয়। তবে কাজটা হয় আংশিক। না বুঝে অথবা কাজ সহজ করার জন্য লগারিদমিক প্যাঁচের বদলে আর্কিমিডীয় প্যাঁচ খোদাই হয়। আর্কিমিডীয় প্যাঁচ হলো রৈখিক</w:t>
+      </w:r>
+      <w:r>
+        <w:rPr>
+          <w:rFonts w:cs="SolaimanLipi" w:ascii="SolaimanLipi" w:hAnsi="SolaimanLipi"/>
+        </w:rPr>
+        <w:t xml:space="preserve">, </w:t>
+      </w:r>
+      <w:r>
+        <w:rPr>
+          <w:rFonts w:ascii="SolaimanLipi" w:hAnsi="SolaimanLipi" w:cs="SolaimanLipi"/>
+        </w:rPr>
+        <w:t xml:space="preserve">যেখানে প্রতিটি বাঁকে মেরু থেকে দূরত্ব নির্দিষ্ট ব্যবধান হারে বাড়তে থাকে। আর লগারিদমিক প্যাঁচ দূরত্ব বাড়ে আনুপাতিক হারে।  </w:t>
+      </w:r>
+    </w:p>
+    <w:p>
+      <w:pPr>
+        <w:pStyle w:val="Normal"/>
+        <w:rPr>
+          <w:rFonts w:ascii="SolaimanLipi" w:hAnsi="SolaimanLipi" w:cs="SolaimanLipi"/>
+        </w:rPr>
+      </w:pPr>
+      <w:r>
+        <w:rPr>
+          <w:rFonts w:ascii="SolaimanLipi" w:hAnsi="SolaimanLipi" w:cs="SolaimanLipi"/>
+          <w:sz w:val="24"/>
+          <w:sz w:val="24"/>
+          <w:szCs w:val="24"/>
+          <w:lang w:bidi="bn-IN"/>
+        </w:rPr>
+        <w:t>অনুবাদকের নোট</w:t>
       </w:r>
     </w:p>
     <w:p>
@@ -8121,16 +8218,7 @@
           <w:szCs w:val="24"/>
           <w:lang w:bidi="bn-IN"/>
         </w:rPr>
-        <w:t>https://en.wikipedia.org/wiki/Cycloid</w:t>
-      </w:r>
-      <w:r>
-        <w:rPr>
-          <w:rFonts w:cs="SolaimanLipi" w:ascii="SolaimanLipi" w:hAnsi="SolaimanLipi"/>
-          <w:sz w:val="24"/>
-          <w:szCs w:val="24"/>
-          <w:lang w:bidi="bn-IN"/>
-        </w:rPr>
-        <w:t xml:space="preserve">  </w:t>
+        <w:t xml:space="preserve">https://en.wikipedia.org/wiki/Cycloid  </w:t>
       </w:r>
       <w:r>
         <w:rPr>
@@ -8161,7 +8249,7 @@
       <w:hyperlink r:id="rId12">
         <w:r>
           <w:rPr>
-            <w:rStyle w:val="InternetLink"/>
+            <w:rStyle w:val="Hyperlink"/>
             <w:rFonts w:cs="SolaimanLipi" w:ascii="SolaimanLipi" w:hAnsi="SolaimanLipi"/>
             <w:sz w:val="24"/>
             <w:szCs w:val="24"/>
@@ -8273,8 +8361,33 @@
       </w:pPr>
       <w:r>
         <w:rPr>
-          <w:rFonts w:cs="SolaimanLipi" w:ascii="SolaimanLipi" w:hAnsi="SolaimanLipi"/>
-        </w:rPr>
+          <w:rFonts w:ascii="SolaimanLipi" w:hAnsi="SolaimanLipi" w:cs="SolaimanLipi"/>
+        </w:rPr>
+        <w:t>৫। সূত্র</w:t>
+      </w:r>
+      <w:r>
+        <w:rPr>
+          <w:rFonts w:cs="SolaimanLipi" w:ascii="SolaimanLipi" w:hAnsi="SolaimanLipi"/>
+        </w:rPr>
+        <w:t xml:space="preserve">: </w:t>
+      </w:r>
+      <w:r>
+        <w:rPr>
+          <w:rFonts w:ascii="SolaimanLipi" w:hAnsi="SolaimanLipi" w:cs="SolaimanLipi"/>
+        </w:rPr>
+        <w:t>থমাস হিল</w:t>
+      </w:r>
+      <w:r>
+        <w:rPr>
+          <w:rFonts w:cs="SolaimanLipi" w:ascii="SolaimanLipi" w:hAnsi="SolaimanLipi"/>
+        </w:rPr>
+        <w:t xml:space="preserve">, </w:t>
+      </w:r>
+      <w:r>
+        <w:rPr>
+          <w:rFonts w:ascii="SolaimanLipi" w:hAnsi="SolaimanLipi" w:cs="SolaimanLipi"/>
+        </w:rPr>
+        <w:t xml:space="preserve">দ্য ইউজেস অব ম্যাথেসিস </w:t>
       </w:r>
     </w:p>
     <w:sectPr>
@@ -8295,7 +8408,7 @@
   <w:docDefaults>
     <w:rPrDefault>
       <w:rPr>
-        <w:rFonts w:ascii="Calibri" w:hAnsi="Calibri" w:eastAsia="Calibri" w:cs="Vrinda" w:asciiTheme="minorHAnsi" w:cstheme="minorBidi" w:eastAsiaTheme="minorHAnsi" w:hAnsiTheme="minorHAnsi"/>
+        <w:rFonts w:ascii="Calibri" w:hAnsi="Calibri" w:eastAsia="Calibri" w:cs="" w:asciiTheme="minorHAnsi" w:cstheme="minorBidi" w:eastAsiaTheme="minorHAnsi" w:hAnsiTheme="minorHAnsi"/>
         <w:sz w:val="22"/>
         <w:szCs w:val="22"/>
         <w:lang w:val="en-US" w:eastAsia="en-US" w:bidi="ar-SA"/>
@@ -8457,7 +8570,7 @@
       <w:jc w:val="left"/>
     </w:pPr>
     <w:rPr>
-      <w:rFonts w:ascii="Calibri" w:hAnsi="Calibri" w:eastAsia="Calibri" w:cs="Vrinda" w:asciiTheme="minorHAnsi" w:cstheme="minorBidi" w:eastAsiaTheme="minorHAnsi" w:hAnsiTheme="minorHAnsi"/>
+      <w:rFonts w:ascii="Calibri" w:hAnsi="Calibri" w:eastAsia="Calibri" w:cs="" w:asciiTheme="minorHAnsi" w:cstheme="minorBidi" w:eastAsiaTheme="minorHAnsi" w:hAnsiTheme="minorHAnsi"/>
       <w:color w:val="auto"/>
       <w:kern w:val="0"/>
       <w:sz w:val="22"/>
@@ -8473,14 +8586,14 @@
     <w:qFormat/>
     <w:rPr/>
   </w:style>
-  <w:style w:type="character" w:styleId="InternetLink">
+  <w:style w:type="character" w:styleId="Hyperlink">
     <w:name w:val="Hyperlink"/>
     <w:basedOn w:val="DefaultParagraphFont"/>
     <w:uiPriority w:val="99"/>
     <w:unhideWhenUsed/>
     <w:rsid w:val="00d06fd4"/>
     <w:rPr>
-      <w:color w:val="0000FF" w:themeColor="hyperlink"/>
+      <w:color w:themeColor="hyperlink" w:val="0000FF"/>
       <w:u w:val="single"/>
     </w:rPr>
   </w:style>
@@ -8512,7 +8625,7 @@
   <w:style w:type="paragraph" w:styleId="Heading">
     <w:name w:val="Heading"/>
     <w:basedOn w:val="Normal"/>
-    <w:next w:val="TextBody"/>
+    <w:next w:val="BodyText"/>
     <w:qFormat/>
     <w:pPr>
       <w:keepNext w:val="true"/>
@@ -8524,7 +8637,7 @@
       <w:szCs w:val="28"/>
     </w:rPr>
   </w:style>
-  <w:style w:type="paragraph" w:styleId="TextBody">
+  <w:style w:type="paragraph" w:styleId="BodyText">
     <w:name w:val="Body Text"/>
     <w:basedOn w:val="Normal"/>
     <w:pPr>
@@ -8534,7 +8647,7 @@
   </w:style>
   <w:style w:type="paragraph" w:styleId="List">
     <w:name w:val="List"/>
-    <w:basedOn w:val="TextBody"/>
+    <w:basedOn w:val="BodyText"/>
     <w:pPr/>
     <w:rPr>
       <w:rFonts w:cs="Noto Sans Devanagari"/>
@@ -8611,41 +8724,41 @@
 </file>
 
 <file path=word/theme/theme1.xml><?xml version="1.0" encoding="utf-8"?>
-<a:theme xmlns:a="http://schemas.openxmlformats.org/drawingml/2006/main" name="Office Theme">
+<a:theme xmlns:a="http://schemas.openxmlformats.org/drawingml/2006/main" xmlns:r="http://schemas.openxmlformats.org/officeDocument/2006/relationships" name="Office Theme">
   <a:themeElements>
     <a:clrScheme name="Office">
       <a:dk1>
-        <a:sysClr val="windowText" lastClr="000000"/>
+        <a:srgbClr val="000000"/>
       </a:dk1>
       <a:lt1>
-        <a:sysClr val="window" lastClr="FFFFFF"/>
+        <a:srgbClr val="ffffff"/>
       </a:lt1>
       <a:dk2>
-        <a:srgbClr val="1F497D"/>
+        <a:srgbClr val="1f497d"/>
       </a:dk2>
       <a:lt2>
-        <a:srgbClr val="EEECE1"/>
+        <a:srgbClr val="eeece1"/>
       </a:lt2>
       <a:accent1>
-        <a:srgbClr val="4F81BD"/>
+        <a:srgbClr val="4f81bd"/>
       </a:accent1>
       <a:accent2>
-        <a:srgbClr val="C0504D"/>
+        <a:srgbClr val="c0504d"/>
       </a:accent2>
       <a:accent3>
-        <a:srgbClr val="9BBB59"/>
+        <a:srgbClr val="9bbb59"/>
       </a:accent3>
       <a:accent4>
-        <a:srgbClr val="8064A2"/>
+        <a:srgbClr val="8064a2"/>
       </a:accent4>
       <a:accent5>
-        <a:srgbClr val="4BACC6"/>
+        <a:srgbClr val="4bacc6"/>
       </a:accent5>
       <a:accent6>
-        <a:srgbClr val="F79646"/>
+        <a:srgbClr val="f79646"/>
       </a:accent6>
       <a:hlink>
-        <a:srgbClr val="0000FF"/>
+        <a:srgbClr val="0000ff"/>
       </a:hlink>
       <a:folHlink>
         <a:srgbClr val="800080"/>
@@ -8653,244 +8766,134 @@
     </a:clrScheme>
     <a:fontScheme name="Office">
       <a:majorFont>
-        <a:latin typeface="Cambria"/>
+        <a:latin typeface="Cambria" pitchFamily="0" charset="1"/>
         <a:ea typeface=""/>
         <a:cs typeface=""/>
-        <a:font script="Jpan" typeface="ＭＳ ゴシック"/>
-        <a:font script="Hang" typeface="맑은 고딕"/>
-        <a:font script="Hans" typeface="宋体"/>
-        <a:font script="Hant" typeface="新細明體"/>
-        <a:font script="Arab" typeface="Times New Roman"/>
-        <a:font script="Hebr" typeface="Times New Roman"/>
-        <a:font script="Thai" typeface="Angsana New"/>
-        <a:font script="Ethi" typeface="Nyala"/>
-        <a:font script="Beng" typeface="Vrinda"/>
-        <a:font script="Gujr" typeface="Shruti"/>
-        <a:font script="Khmr" typeface="MoolBoran"/>
-        <a:font script="Knda" typeface="Tunga"/>
-        <a:font script="Guru" typeface="Raavi"/>
-        <a:font script="Cans" typeface="Euphemia"/>
-        <a:font script="Cher" typeface="Plantagenet Cherokee"/>
-        <a:font script="Yiii" typeface="Microsoft Yi Baiti"/>
-        <a:font script="Tibt" typeface="Microsoft Himalaya"/>
-        <a:font script="Thaa" typeface="MV Boli"/>
-        <a:font script="Deva" typeface="Mangal"/>
-        <a:font script="Telu" typeface="Gautami"/>
-        <a:font script="Taml" typeface="Latha"/>
-        <a:font script="Syrc" typeface="Estrangelo Edessa"/>
-        <a:font script="Orya" typeface="Kalinga"/>
-        <a:font script="Mlym" typeface="Kartika"/>
-        <a:font script="Laoo" typeface="DokChampa"/>
-        <a:font script="Sinh" typeface="Iskoola Pota"/>
-        <a:font script="Mong" typeface="Mongolian Baiti"/>
-        <a:font script="Viet" typeface="Times New Roman"/>
-        <a:font script="Uigh" typeface="Microsoft Uighur"/>
-        <a:font script="Geor" typeface="Sylfaen"/>
       </a:majorFont>
       <a:minorFont>
-        <a:latin typeface="Calibri"/>
+        <a:latin typeface="Calibri" pitchFamily="0" charset="1"/>
         <a:ea typeface=""/>
         <a:cs typeface=""/>
-        <a:font script="Jpan" typeface="ＭＳ 明朝"/>
-        <a:font script="Hang" typeface="맑은 고딕"/>
-        <a:font script="Hans" typeface="宋体"/>
-        <a:font script="Hant" typeface="新細明體"/>
-        <a:font script="Arab" typeface="Arial"/>
-        <a:font script="Hebr" typeface="Arial"/>
-        <a:font script="Thai" typeface="Cordia New"/>
-        <a:font script="Ethi" typeface="Nyala"/>
-        <a:font script="Beng" typeface="Vrinda"/>
-        <a:font script="Gujr" typeface="Shruti"/>
-        <a:font script="Khmr" typeface="DaunPenh"/>
-        <a:font script="Knda" typeface="Tunga"/>
-        <a:font script="Guru" typeface="Raavi"/>
-        <a:font script="Cans" typeface="Euphemia"/>
-        <a:font script="Cher" typeface="Plantagenet Cherokee"/>
-        <a:font script="Yiii" typeface="Microsoft Yi Baiti"/>
-        <a:font script="Tibt" typeface="Microsoft Himalaya"/>
-        <a:font script="Thaa" typeface="MV Boli"/>
-        <a:font script="Deva" typeface="Mangal"/>
-        <a:font script="Telu" typeface="Gautami"/>
-        <a:font script="Taml" typeface="Latha"/>
-        <a:font script="Syrc" typeface="Estrangelo Edessa"/>
-        <a:font script="Orya" typeface="Kalinga"/>
-        <a:font script="Mlym" typeface="Kartika"/>
-        <a:font script="Laoo" typeface="DokChampa"/>
-        <a:font script="Sinh" typeface="Iskoola Pota"/>
-        <a:font script="Mong" typeface="Mongolian Baiti"/>
-        <a:font script="Viet" typeface="Arial"/>
-        <a:font script="Uigh" typeface="Microsoft Uighur"/>
-        <a:font script="Geor" typeface="Sylfaen"/>
       </a:minorFont>
     </a:fontScheme>
-    <a:fmtScheme name="Office">
+    <a:fmtScheme>
       <a:fillStyleLst>
         <a:solidFill>
           <a:schemeClr val="phClr"/>
         </a:solidFill>
-        <a:gradFill rotWithShape="1">
+        <a:gradFill>
           <a:gsLst>
             <a:gs pos="0">
               <a:schemeClr val="phClr">
                 <a:tint val="50000"/>
-                <a:satMod val="300000"/>
               </a:schemeClr>
             </a:gs>
             <a:gs pos="35000">
               <a:schemeClr val="phClr">
                 <a:tint val="37000"/>
-                <a:satMod val="300000"/>
               </a:schemeClr>
             </a:gs>
             <a:gs pos="100000">
               <a:schemeClr val="phClr">
                 <a:tint val="15000"/>
-                <a:satMod val="350000"/>
               </a:schemeClr>
             </a:gs>
           </a:gsLst>
           <a:lin ang="16200000" scaled="1"/>
+          <a:tileRect l="0" t="0" r="0" b="0"/>
         </a:gradFill>
-        <a:gradFill rotWithShape="1">
+        <a:gradFill>
           <a:gsLst>
             <a:gs pos="0">
               <a:schemeClr val="phClr">
                 <a:shade val="51000"/>
-                <a:satMod val="130000"/>
               </a:schemeClr>
             </a:gs>
             <a:gs pos="80000">
               <a:schemeClr val="phClr">
                 <a:shade val="93000"/>
-                <a:satMod val="130000"/>
               </a:schemeClr>
             </a:gs>
             <a:gs pos="100000">
               <a:schemeClr val="phClr">
                 <a:shade val="94000"/>
-                <a:satMod val="135000"/>
               </a:schemeClr>
             </a:gs>
           </a:gsLst>
           <a:lin ang="16200000" scaled="0"/>
+          <a:tileRect l="0" t="0" r="0" b="0"/>
         </a:gradFill>
       </a:fillStyleLst>
       <a:lnStyleLst>
         <a:ln w="9525" cap="flat" cmpd="sng" algn="ctr">
-          <a:solidFill>
-            <a:schemeClr val="phClr">
-              <a:shade val="95000"/>
-              <a:satMod val="105000"/>
-            </a:schemeClr>
-          </a:solidFill>
           <a:prstDash val="solid"/>
         </a:ln>
         <a:ln w="25400" cap="flat" cmpd="sng" algn="ctr">
-          <a:solidFill>
-            <a:schemeClr val="phClr"/>
-          </a:solidFill>
           <a:prstDash val="solid"/>
         </a:ln>
         <a:ln w="38100" cap="flat" cmpd="sng" algn="ctr">
-          <a:solidFill>
-            <a:schemeClr val="phClr"/>
-          </a:solidFill>
           <a:prstDash val="solid"/>
         </a:ln>
       </a:lnStyleLst>
       <a:effectStyleLst>
         <a:effectStyle>
-          <a:effectLst>
-            <a:outerShdw blurRad="40000" dist="20000" dir="5400000" rotWithShape="0">
-              <a:srgbClr val="000000">
-                <a:alpha val="38000"/>
-              </a:srgbClr>
-            </a:outerShdw>
-          </a:effectLst>
+          <a:effectLst/>
         </a:effectStyle>
         <a:effectStyle>
-          <a:effectLst>
-            <a:outerShdw blurRad="40000" dist="23000" dir="5400000" rotWithShape="0">
-              <a:srgbClr val="000000">
-                <a:alpha val="35000"/>
-              </a:srgbClr>
-            </a:outerShdw>
-          </a:effectLst>
+          <a:effectLst/>
         </a:effectStyle>
         <a:effectStyle>
-          <a:effectLst>
-            <a:outerShdw blurRad="40000" dist="23000" dir="5400000" rotWithShape="0">
-              <a:srgbClr val="000000">
-                <a:alpha val="35000"/>
-              </a:srgbClr>
-            </a:outerShdw>
-          </a:effectLst>
-          <a:scene3d>
-            <a:camera prst="orthographicFront">
-              <a:rot lat="0" lon="0" rev="0"/>
-            </a:camera>
-            <a:lightRig rig="threePt" dir="t">
-              <a:rot lat="0" lon="0" rev="1200000"/>
-            </a:lightRig>
-          </a:scene3d>
-          <a:sp3d>
-            <a:bevelT w="63500" h="25400"/>
-          </a:sp3d>
+          <a:effectLst/>
         </a:effectStyle>
       </a:effectStyleLst>
       <a:bgFillStyleLst>
         <a:solidFill>
           <a:schemeClr val="phClr"/>
         </a:solidFill>
-        <a:gradFill rotWithShape="1">
+        <a:gradFill>
           <a:gsLst>
             <a:gs pos="0">
               <a:schemeClr val="phClr">
                 <a:tint val="40000"/>
-                <a:satMod val="350000"/>
               </a:schemeClr>
             </a:gs>
             <a:gs pos="40000">
               <a:schemeClr val="phClr">
                 <a:tint val="45000"/>
                 <a:shade val="99000"/>
-                <a:satMod val="350000"/>
               </a:schemeClr>
             </a:gs>
             <a:gs pos="100000">
               <a:schemeClr val="phClr">
                 <a:shade val="20000"/>
-                <a:satMod val="255000"/>
               </a:schemeClr>
             </a:gs>
           </a:gsLst>
           <a:path path="circle">
             <a:fillToRect l="50000" t="-80000" r="50000" b="180000"/>
           </a:path>
+          <a:tileRect l="0" t="0" r="0" b="0"/>
         </a:gradFill>
-        <a:gradFill rotWithShape="1">
+        <a:gradFill>
           <a:gsLst>
             <a:gs pos="0">
               <a:schemeClr val="phClr">
                 <a:tint val="80000"/>
-                <a:satMod val="300000"/>
               </a:schemeClr>
             </a:gs>
             <a:gs pos="100000">
               <a:schemeClr val="phClr">
                 <a:shade val="30000"/>
-                <a:satMod val="200000"/>
               </a:schemeClr>
             </a:gs>
           </a:gsLst>
           <a:path path="circle">
             <a:fillToRect l="50000" t="50000" r="50000" b="50000"/>
           </a:path>
+          <a:tileRect l="0" t="0" r="0" b="0"/>
         </a:gradFill>
       </a:bgFillStyleLst>
     </a:fmtScheme>
   </a:themeElements>
-  <a:objectDefaults/>
-  <a:extraClrSchemeLst/>
 </a:theme>
 </file>
</xml_diff>